<commit_message>
Added name printing rules CDefArt, DefArt and IndefArt, which also have aliases (The), (the) and (a).
</commit_message>
<xml_diff>
--- a/documentation/manual.docx
+++ b/documentation/manual.docx
@@ -15,6 +15,7 @@
           <w:spacing w:val="0"/>
           <w:sz w:val="96"/>
           <w:szCs w:val="96"/>
+          <w:lang w:val="en-US"/>
         </w:rPr>
       </w:pPr>
       <w:proofErr w:type="spellStart"/>
@@ -23,6 +24,7 @@
           <w:color w:val="00B0F0"/>
           <w:sz w:val="96"/>
           <w:szCs w:val="96"/>
+          <w:lang w:val="en-US"/>
         </w:rPr>
         <w:t>PunyInform</w:t>
       </w:r>
@@ -45,7 +47,19 @@
         <w:rPr>
           <w:lang w:val="en-US"/>
         </w:rPr>
-        <w:t>riting text adventures.</w:t>
+        <w:t xml:space="preserve">riting </w:t>
+      </w:r>
+      <w:r>
+        <w:rPr>
+          <w:lang w:val="en-US"/>
+        </w:rPr>
+        <w:t xml:space="preserve">small and fast </w:t>
+      </w:r>
+      <w:r>
+        <w:rPr>
+          <w:lang w:val="en-US"/>
+        </w:rPr>
+        <w:t>text adventures.</w:t>
       </w:r>
     </w:p>
     <w:p>
@@ -79,19 +93,7 @@
         <w:rPr>
           <w:lang w:val="en-US"/>
         </w:rPr>
-        <w:t xml:space="preserve">A property can be used to store a 16-bit value, or an array of values (up to 32 values in z5, but only </w:t>
-      </w:r>
-      <w:r>
-        <w:rPr>
-          <w:lang w:val="en-US"/>
-        </w:rPr>
-        <w:t>4 values in z3</w:t>
-      </w:r>
-      <w:r>
-        <w:rPr>
-          <w:lang w:val="en-US"/>
-        </w:rPr>
-        <w:t>).</w:t>
+        <w:t>A property can be used to store a 16-bit value, or an array of values (up to 32 values in z5, but only 4 values in z3).</w:t>
       </w:r>
     </w:p>
     <w:p>
@@ -141,47 +143,25 @@
         <w:rPr>
           <w:lang w:val="en-US"/>
         </w:rPr>
-        <w:t xml:space="preserve"> a maximum of 62 common properties </w:t>
-      </w:r>
-      <w:proofErr w:type="gramStart"/>
-      <w:r>
-        <w:rPr>
-          <w:lang w:val="en-US"/>
-        </w:rPr>
-        <w:t xml:space="preserve">( </w:t>
-      </w:r>
-      <w:r>
-        <w:rPr>
-          <w:lang w:val="en-US"/>
-        </w:rPr>
-        <w:t>The</w:t>
-      </w:r>
-      <w:proofErr w:type="gramEnd"/>
-      <w:r>
-        <w:rPr>
-          <w:lang w:val="en-US"/>
-        </w:rPr>
-        <w:t xml:space="preserve"> value of a common property can always be read, but it can only be written if it has been included in the object declaration. If you don’t include it, there is no memory allocated t</w:t>
-      </w:r>
-      <w:r>
-        <w:rPr>
-          <w:lang w:val="en-US"/>
-        </w:rPr>
-        <w:t xml:space="preserve">o store </w:t>
-      </w:r>
-      <w:proofErr w:type="spellStart"/>
-      <w:r>
-        <w:rPr>
-          <w:lang w:val="en-US"/>
-        </w:rPr>
-        <w:t>a</w:t>
-      </w:r>
-      <w:proofErr w:type="spellEnd"/>
-      <w:r>
-        <w:rPr>
-          <w:lang w:val="en-US"/>
-        </w:rPr>
-        <w:t xml:space="preserve"> value. If you read the value of such a property, you just get the default value (typically 0).</w:t>
+        <w:t xml:space="preserve"> a maximum of 62 common properties</w:t>
+      </w:r>
+      <w:r>
+        <w:rPr>
+          <w:lang w:val="en-US"/>
+        </w:rPr>
+        <w:t xml:space="preserve">. </w:t>
+      </w:r>
+      <w:r>
+        <w:rPr>
+          <w:lang w:val="en-US"/>
+        </w:rPr>
+        <w:t>The value of a common property can always be read, but it can only be written if it has been included in the object declaration. If you don’t include it, there is no memory allocated t</w:t>
+      </w:r>
+      <w:r>
+        <w:rPr>
+          <w:lang w:val="en-US"/>
+        </w:rPr>
+        <w:t>o store a value. If you read the value of such a property, you just get the default value (typically 0).</w:t>
       </w:r>
       <w:r>
         <w:rPr>
@@ -333,60 +313,137 @@
           <w:lang w:val="en-US"/>
         </w:rPr>
       </w:pPr>
+      <w:r>
+        <w:rPr>
+          <w:lang w:val="en-US"/>
+        </w:rPr>
+        <w:t>A game can use no more than 32 attributes and 3</w:t>
+      </w:r>
+      <w:r>
+        <w:rPr>
+          <w:lang w:val="en-US"/>
+        </w:rPr>
+        <w:t>1</w:t>
+      </w:r>
+      <w:r>
+        <w:rPr>
+          <w:lang w:val="en-US"/>
+        </w:rPr>
+        <w:t xml:space="preserve"> common properties</w:t>
+      </w:r>
+    </w:p>
+    <w:p>
+      <w:pPr>
+        <w:pStyle w:val="Liststycke"/>
+        <w:numPr>
+          <w:ilvl w:val="0"/>
+          <w:numId w:val="1"/>
+        </w:numPr>
+        <w:rPr>
+          <w:lang w:val="en-US"/>
+        </w:rPr>
+      </w:pPr>
+      <w:r>
+        <w:rPr>
+          <w:lang w:val="en-US"/>
+        </w:rPr>
+        <w:t>When using message passing (like “</w:t>
+      </w:r>
+      <w:proofErr w:type="spellStart"/>
+      <w:r>
+        <w:rPr>
+          <w:lang w:val="en-US"/>
+        </w:rPr>
+        <w:t>MyBox.AddWeight</w:t>
+      </w:r>
+      <w:proofErr w:type="spellEnd"/>
+      <w:r>
+        <w:rPr>
+          <w:lang w:val="en-US"/>
+        </w:rPr>
+        <w:t>(5)</w:t>
+      </w:r>
+      <w:proofErr w:type="gramStart"/>
+      <w:r>
+        <w:rPr>
+          <w:lang w:val="en-US"/>
+        </w:rPr>
+        <w:t>” )</w:t>
+      </w:r>
+      <w:proofErr w:type="gramEnd"/>
+      <w:r>
+        <w:rPr>
+          <w:lang w:val="en-US"/>
+        </w:rPr>
+        <w:t>, no more than one argument may be passed. In regular Inform, message passing doesn’t work at all in z3.</w:t>
+      </w:r>
+    </w:p>
+    <w:p>
+      <w:pPr>
+        <w:pStyle w:val="Liststycke"/>
+        <w:numPr>
+          <w:ilvl w:val="0"/>
+          <w:numId w:val="1"/>
+        </w:numPr>
+        <w:rPr>
+          <w:lang w:val="en-US"/>
+        </w:rPr>
+      </w:pPr>
+      <w:r>
+        <w:rPr>
+          <w:lang w:val="en-US"/>
+        </w:rPr>
+        <w:t>Dynamic object allocation can not be used.</w:t>
+      </w:r>
+    </w:p>
+    <w:p>
+      <w:pPr>
+        <w:rPr>
+          <w:lang w:val="en-US"/>
+        </w:rPr>
+      </w:pPr>
+    </w:p>
+    <w:p>
+      <w:pPr>
+        <w:rPr>
+          <w:lang w:val="en-US"/>
+        </w:rPr>
+      </w:pPr>
+      <w:r>
+        <w:rPr>
+          <w:lang w:val="en-US"/>
+        </w:rPr>
+        <w:t>These are the properties defined by the library:</w:t>
+      </w:r>
+    </w:p>
+    <w:p>
+      <w:pPr>
+        <w:rPr>
+          <w:lang w:val="en-US"/>
+        </w:rPr>
+      </w:pPr>
+      <w:r>
+        <w:rPr>
+          <w:lang w:val="en-US"/>
+        </w:rPr>
+        <w:t>&lt;TBD&gt;</w:t>
+      </w:r>
+    </w:p>
+    <w:p>
+      <w:pPr>
+        <w:rPr>
+          <w:lang w:val="en-US"/>
+        </w:rPr>
+      </w:pPr>
+    </w:p>
+    <w:p>
+      <w:pPr>
+        <w:rPr>
+          <w:lang w:val="en-US"/>
+        </w:rPr>
+      </w:pPr>
       <w:bookmarkStart w:id="0" w:name="_GoBack"/>
       <w:bookmarkEnd w:id="0"/>
-      <w:r>
-        <w:rPr>
-          <w:lang w:val="en-US"/>
-        </w:rPr>
-        <w:t>A game can use no more than 32 attributes and 3</w:t>
-      </w:r>
-      <w:r>
-        <w:rPr>
-          <w:lang w:val="en-US"/>
-        </w:rPr>
-        <w:t>1</w:t>
-      </w:r>
-      <w:r>
-        <w:rPr>
-          <w:lang w:val="en-US"/>
-        </w:rPr>
-        <w:t xml:space="preserve"> common properties</w:t>
-      </w:r>
-    </w:p>
-    <w:p>
-      <w:pPr>
-        <w:rPr>
-          <w:lang w:val="en-US"/>
-        </w:rPr>
-      </w:pPr>
-    </w:p>
-    <w:p>
-      <w:pPr>
-        <w:rPr>
-          <w:lang w:val="en-US"/>
-        </w:rPr>
-      </w:pPr>
-      <w:r>
-        <w:rPr>
-          <w:lang w:val="en-US"/>
-        </w:rPr>
-        <w:t>These are the properties defined by the library:</w:t>
-      </w:r>
-    </w:p>
-    <w:p>
-      <w:pPr>
-        <w:rPr>
-          <w:lang w:val="en-US"/>
-        </w:rPr>
-      </w:pPr>
-    </w:p>
-    <w:p>
-      <w:pPr>
-        <w:rPr>
-          <w:lang w:val="en-US"/>
-        </w:rPr>
-      </w:pPr>
     </w:p>
     <w:p>
       <w:pPr>

</xml_diff>

<commit_message>
Changed so space is not printed before room name in statusline unless screen is 60+ columns wide.
</commit_message>
<xml_diff>
--- a/documentation/manual.docx
+++ b/documentation/manual.docx
@@ -6,7 +6,7 @@
       <w:pPr>
         <w:jc w:val="center"/>
         <w:rPr>
-          <w:rStyle w:val="Bokenstitel"/>
+          <w:rStyle w:val="BookTitle"/>
           <w:b w:val="0"/>
           <w:bCs w:val="0"/>
           <w:i w:val="0"/>
@@ -32,7 +32,7 @@
     </w:p>
     <w:p>
       <w:pPr>
-        <w:pStyle w:val="Citat"/>
+        <w:pStyle w:val="Quote"/>
         <w:rPr>
           <w:lang w:val="en-US"/>
         </w:rPr>
@@ -64,534 +64,807 @@
     </w:p>
     <w:p>
       <w:pPr>
-        <w:rPr>
-          <w:lang w:val="en-US"/>
-        </w:rPr>
-      </w:pPr>
-    </w:p>
-    <w:p>
-      <w:pPr>
-        <w:pStyle w:val="Rubrik1"/>
-        <w:rPr>
-          <w:lang w:val="en-US"/>
-        </w:rPr>
-      </w:pPr>
-      <w:r>
-        <w:rPr>
-          <w:lang w:val="en-US"/>
-        </w:rPr>
-        <w:t>Flags</w:t>
-      </w:r>
-    </w:p>
-    <w:p>
-      <w:pPr>
-        <w:rPr>
-          <w:lang w:val="en-US"/>
-        </w:rPr>
-      </w:pPr>
-      <w:r>
-        <w:rPr>
-          <w:lang w:val="en-US"/>
-        </w:rPr>
-        <w:t xml:space="preserve">Flags is a mechanism for keeping track of story progression that is available as part of </w:t>
+        <w:pStyle w:val="Heading1"/>
+        <w:rPr>
+          <w:lang w:val="en-US"/>
+        </w:rPr>
+      </w:pPr>
+      <w:r>
+        <w:rPr>
+          <w:lang w:val="en-US"/>
+        </w:rPr>
+        <w:t>Design decisions left to document</w:t>
+      </w:r>
+    </w:p>
+    <w:p>
+      <w:pPr>
+        <w:pStyle w:val="ListParagraph"/>
+        <w:numPr>
+          <w:ilvl w:val="0"/>
+          <w:numId w:val="3"/>
+        </w:numPr>
+        <w:rPr>
+          <w:lang w:val="en-US"/>
+        </w:rPr>
+      </w:pPr>
+      <w:r>
+        <w:rPr>
+          <w:lang w:val="en-US"/>
+        </w:rPr>
+        <w:t xml:space="preserve">If you need more than four names for an object in a z3 game, give it a </w:t>
       </w:r>
       <w:proofErr w:type="spellStart"/>
       <w:r>
         <w:rPr>
           <w:lang w:val="en-US"/>
         </w:rPr>
-        <w:t>PunyInform</w:t>
+        <w:t>parse_name</w:t>
       </w:r>
       <w:proofErr w:type="spellEnd"/>
       <w:r>
         <w:rPr>
           <w:lang w:val="en-US"/>
         </w:rPr>
-        <w:t xml:space="preserve">. If you choose to use flags, four procedures with a total size of about 165 bytes are added to the story file. Also, an </w:t>
+        <w:t xml:space="preserve"> routine.</w:t>
+      </w:r>
+    </w:p>
+    <w:p>
+      <w:pPr>
+        <w:pStyle w:val="ListParagraph"/>
+        <w:numPr>
+          <w:ilvl w:val="0"/>
+          <w:numId w:val="3"/>
+        </w:numPr>
+        <w:rPr>
+          <w:lang w:val="en-US"/>
+        </w:rPr>
+      </w:pPr>
+      <w:r>
+        <w:rPr>
+          <w:lang w:val="en-US"/>
+        </w:rPr>
+        <w:t xml:space="preserve">If you </w:t>
+      </w:r>
+      <w:r>
+        <w:rPr>
+          <w:lang w:val="en-US"/>
+        </w:rPr>
+        <w:t>want</w:t>
+      </w:r>
+      <w:r>
+        <w:rPr>
+          <w:lang w:val="en-US"/>
+        </w:rPr>
+        <w:t xml:space="preserve"> the library to handle darkness</w:t>
+      </w:r>
+      <w:r>
+        <w:rPr>
+          <w:lang w:val="en-US"/>
+        </w:rPr>
+        <w:t>, specify the constant HANDLE_DARKNESS. Hm, are we sure?</w:t>
+      </w:r>
+    </w:p>
+    <w:p>
+      <w:pPr>
+        <w:pStyle w:val="ListParagraph"/>
+        <w:numPr>
+          <w:ilvl w:val="0"/>
+          <w:numId w:val="3"/>
+        </w:numPr>
+        <w:rPr>
+          <w:lang w:val="en-US"/>
+        </w:rPr>
+      </w:pPr>
+      <w:r>
+        <w:rPr>
+          <w:lang w:val="en-US"/>
+        </w:rPr>
+        <w:t>Verbs and actions are divided into groups, which can be enabled or disabled with constants:</w:t>
+      </w:r>
+    </w:p>
+    <w:p>
+      <w:pPr>
+        <w:pStyle w:val="ListParagraph"/>
+        <w:numPr>
+          <w:ilvl w:val="1"/>
+          <w:numId w:val="3"/>
+        </w:numPr>
+        <w:rPr>
+          <w:lang w:val="en-US"/>
+        </w:rPr>
+      </w:pPr>
+      <w:r>
+        <w:rPr>
+          <w:lang w:val="en-US"/>
+        </w:rPr>
+        <w:t xml:space="preserve">Basic actions which the library knows how to perform (Take, Drop, </w:t>
       </w:r>
       <w:proofErr w:type="gramStart"/>
       <w:r>
         <w:rPr>
           <w:lang w:val="en-US"/>
         </w:rPr>
-        <w:t>eight byte</w:t>
+        <w:t>Go</w:t>
       </w:r>
       <w:proofErr w:type="gramEnd"/>
       <w:r>
         <w:rPr>
           <w:lang w:val="en-US"/>
         </w:rPr>
-        <w:t xml:space="preserve"> array is added to dynamic memory, plus one byte for every eight flags. All in </w:t>
-      </w:r>
-      <w:proofErr w:type="gramStart"/>
-      <w:r>
-        <w:rPr>
-          <w:lang w:val="en-US"/>
-        </w:rPr>
-        <w:t>all</w:t>
-      </w:r>
-      <w:proofErr w:type="gramEnd"/>
-      <w:r>
-        <w:rPr>
-          <w:lang w:val="en-US"/>
-        </w:rPr>
-        <w:t xml:space="preserve"> this is a very efficient way of keeping track of progress.</w:t>
-      </w:r>
-    </w:p>
-    <w:p>
-      <w:pPr>
-        <w:rPr>
-          <w:lang w:val="en-US"/>
-        </w:rPr>
-      </w:pPr>
-      <w:r>
-        <w:rPr>
-          <w:lang w:val="en-US"/>
-        </w:rPr>
-        <w:t>If you want to use flags</w:t>
-      </w:r>
-      <w:r>
-        <w:rPr>
-          <w:lang w:val="en-US"/>
-        </w:rPr>
-        <w:t xml:space="preserve">, specify the constant FLAG_COUNT and set it to the number of flags you need, before including </w:t>
+        <w:t xml:space="preserve"> </w:t>
       </w:r>
       <w:proofErr w:type="spellStart"/>
       <w:r>
         <w:rPr>
           <w:lang w:val="en-US"/>
         </w:rPr>
-        <w:t>puny.h</w:t>
+        <w:t>etc</w:t>
       </w:r>
       <w:proofErr w:type="spellEnd"/>
       <w:r>
         <w:rPr>
           <w:lang w:val="en-US"/>
         </w:rPr>
-        <w:t>.</w:t>
-      </w:r>
-    </w:p>
-    <w:p>
-      <w:pPr>
-        <w:rPr>
-          <w:lang w:val="en-US"/>
-        </w:rPr>
-      </w:pPr>
-      <w:r>
-        <w:rPr>
-          <w:lang w:val="en-US"/>
-        </w:rPr>
-        <w:t>You then specify a constant for each flag, like this:</w:t>
-      </w:r>
-    </w:p>
-    <w:p>
-      <w:pPr>
-        <w:rPr>
-          <w:rFonts w:ascii="Courier New" w:hAnsi="Courier New" w:cs="Courier New"/>
-          <w:lang w:val="en-US"/>
-        </w:rPr>
-      </w:pPr>
-      <w:r>
-        <w:rPr>
-          <w:rFonts w:ascii="Courier New" w:hAnsi="Courier New" w:cs="Courier New"/>
-          <w:lang w:val="en-US"/>
-        </w:rPr>
-        <w:t>Constant F_FED_PARROT 0</w:t>
-      </w:r>
-      <w:proofErr w:type="gramStart"/>
-      <w:r>
-        <w:rPr>
-          <w:rFonts w:ascii="Courier New" w:hAnsi="Courier New" w:cs="Courier New"/>
-          <w:lang w:val="en-US"/>
-        </w:rPr>
-        <w:t>; !</w:t>
-      </w:r>
-      <w:proofErr w:type="gramEnd"/>
-      <w:r>
-        <w:rPr>
-          <w:rFonts w:ascii="Courier New" w:hAnsi="Courier New" w:cs="Courier New"/>
-          <w:lang w:val="en-US"/>
-        </w:rPr>
-        <w:t xml:space="preserve"> Has the parrot bee</w:t>
-      </w:r>
-      <w:r>
-        <w:rPr>
-          <w:rFonts w:ascii="Courier New" w:hAnsi="Courier New" w:cs="Courier New"/>
-          <w:lang w:val="en-US"/>
-        </w:rPr>
-        <w:t>n</w:t>
-      </w:r>
-      <w:r>
-        <w:rPr>
-          <w:rFonts w:ascii="Courier New" w:hAnsi="Courier New" w:cs="Courier New"/>
-          <w:lang w:val="en-US"/>
-        </w:rPr>
-        <w:t xml:space="preserve"> fed?</w:t>
-      </w:r>
-      <w:r>
-        <w:rPr>
-          <w:rFonts w:ascii="Courier New" w:hAnsi="Courier New" w:cs="Courier New"/>
-          <w:lang w:val="en-US"/>
-        </w:rPr>
-        <w:br/>
-      </w:r>
-      <w:r>
-        <w:rPr>
-          <w:rFonts w:ascii="Courier New" w:hAnsi="Courier New" w:cs="Courier New"/>
-          <w:lang w:val="en-US"/>
-        </w:rPr>
-        <w:t>Constant F_TICKET_OK 1</w:t>
-      </w:r>
-      <w:proofErr w:type="gramStart"/>
-      <w:r>
-        <w:rPr>
-          <w:rFonts w:ascii="Courier New" w:hAnsi="Courier New" w:cs="Courier New"/>
-          <w:lang w:val="en-US"/>
-        </w:rPr>
-        <w:t>; !</w:t>
-      </w:r>
-      <w:proofErr w:type="gramEnd"/>
-      <w:r>
-        <w:rPr>
-          <w:rFonts w:ascii="Courier New" w:hAnsi="Courier New" w:cs="Courier New"/>
-          <w:lang w:val="en-US"/>
-        </w:rPr>
-        <w:t xml:space="preserve"> Has Hildegard booked her plane tickets?</w:t>
-      </w:r>
-      <w:r>
-        <w:rPr>
-          <w:rFonts w:ascii="Courier New" w:hAnsi="Courier New" w:cs="Courier New"/>
-          <w:lang w:val="en-US"/>
-        </w:rPr>
-        <w:br/>
-      </w:r>
-      <w:r>
-        <w:rPr>
-          <w:rFonts w:ascii="Courier New" w:hAnsi="Courier New" w:cs="Courier New"/>
-          <w:lang w:val="en-US"/>
-        </w:rPr>
-        <w:t>Constant F_SAVED_CAT</w:t>
-      </w:r>
-      <w:r>
-        <w:rPr>
-          <w:rFonts w:ascii="Courier New" w:hAnsi="Courier New" w:cs="Courier New"/>
-          <w:lang w:val="en-US"/>
-        </w:rPr>
-        <w:t xml:space="preserve"> 2</w:t>
-      </w:r>
-      <w:proofErr w:type="gramStart"/>
-      <w:r>
-        <w:rPr>
-          <w:rFonts w:ascii="Courier New" w:hAnsi="Courier New" w:cs="Courier New"/>
-          <w:lang w:val="en-US"/>
-        </w:rPr>
-        <w:t>; !</w:t>
-      </w:r>
-      <w:proofErr w:type="gramEnd"/>
-      <w:r>
-        <w:rPr>
-          <w:rFonts w:ascii="Courier New" w:hAnsi="Courier New" w:cs="Courier New"/>
-          <w:lang w:val="en-US"/>
-        </w:rPr>
-        <w:t xml:space="preserve"> Has the player saved the cat in the tree?</w:t>
-      </w:r>
-    </w:p>
-    <w:p>
-      <w:pPr>
-        <w:rPr>
-          <w:lang w:val="en-US"/>
-        </w:rPr>
-      </w:pPr>
-      <w:r>
-        <w:rPr>
-          <w:lang w:val="en-US"/>
-        </w:rPr>
-        <w:t>You get the idea. Note that the first flag is flag #0, not flag #1.</w:t>
-      </w:r>
-    </w:p>
-    <w:p>
-      <w:pPr>
-        <w:rPr>
-          <w:lang w:val="en-US"/>
-        </w:rPr>
-      </w:pPr>
-      <w:r>
-        <w:rPr>
-          <w:lang w:val="en-US"/>
-        </w:rPr>
-        <w:t xml:space="preserve">Setting a flag on or off means calling the routing </w:t>
+        <w:t>) – always enabled</w:t>
+      </w:r>
+    </w:p>
+    <w:p>
+      <w:pPr>
+        <w:pStyle w:val="ListParagraph"/>
+        <w:numPr>
+          <w:ilvl w:val="1"/>
+          <w:numId w:val="3"/>
+        </w:numPr>
+        <w:rPr>
+          <w:lang w:val="en-US"/>
+        </w:rPr>
+      </w:pPr>
+      <w:r>
+        <w:rPr>
+          <w:lang w:val="en-US"/>
+        </w:rPr>
+        <w:t xml:space="preserve">Common actions which don’t do anything except display a standard reply – enabled </w:t>
+      </w:r>
+      <w:r>
+        <w:rPr>
+          <w:lang w:val="en-US"/>
+        </w:rPr>
+        <w:t xml:space="preserve">when ACTION_GROUPS </w:t>
+      </w:r>
+      <w:r>
+        <w:rPr>
+          <w:lang w:val="en-US"/>
+        </w:rPr>
+        <w:t>&gt;</w:t>
+      </w:r>
+      <w:r>
+        <w:rPr>
+          <w:lang w:val="en-US"/>
+        </w:rPr>
+        <w:t xml:space="preserve">= </w:t>
+      </w:r>
+      <w:r>
+        <w:rPr>
+          <w:lang w:val="en-US"/>
+        </w:rPr>
+        <w:t>1</w:t>
+      </w:r>
+    </w:p>
+    <w:p>
+      <w:pPr>
+        <w:pStyle w:val="ListParagraph"/>
+        <w:numPr>
+          <w:ilvl w:val="1"/>
+          <w:numId w:val="3"/>
+        </w:numPr>
+        <w:rPr>
+          <w:lang w:val="en-US"/>
+        </w:rPr>
+      </w:pPr>
+      <w:r>
+        <w:rPr>
+          <w:lang w:val="en-US"/>
+        </w:rPr>
+        <w:t xml:space="preserve">Less common actions </w:t>
+      </w:r>
+      <w:r>
+        <w:rPr>
+          <w:lang w:val="en-US"/>
+        </w:rPr>
+        <w:t xml:space="preserve">which don’t do anything except display a standard reply – enabled when ACTION_GROUPS </w:t>
+      </w:r>
+      <w:r>
+        <w:rPr>
+          <w:lang w:val="en-US"/>
+        </w:rPr>
+        <w:t>&gt;</w:t>
+      </w:r>
+      <w:r>
+        <w:rPr>
+          <w:lang w:val="en-US"/>
+        </w:rPr>
+        <w:t xml:space="preserve">= </w:t>
+      </w:r>
+      <w:r>
+        <w:rPr>
+          <w:lang w:val="en-US"/>
+        </w:rPr>
+        <w:t>2</w:t>
+      </w:r>
+    </w:p>
+    <w:p>
+      <w:pPr>
+        <w:pStyle w:val="ListParagraph"/>
+        <w:numPr>
+          <w:ilvl w:val="0"/>
+          <w:numId w:val="3"/>
+        </w:numPr>
+        <w:rPr>
+          <w:lang w:val="en-US"/>
+        </w:rPr>
+      </w:pPr>
+      <w:r>
+        <w:rPr>
+          <w:lang w:val="en-US"/>
+        </w:rPr>
+        <w:t xml:space="preserve">All words describing directions are synonyms of the Direction object. Calling </w:t>
       </w:r>
       <w:proofErr w:type="spellStart"/>
       <w:r>
         <w:rPr>
           <w:lang w:val="en-US"/>
         </w:rPr>
-        <w:t>SetFlag</w:t>
+        <w:t>Direction.parse_name</w:t>
       </w:r>
       <w:proofErr w:type="spellEnd"/>
       <w:r>
         <w:rPr>
           <w:lang w:val="en-US"/>
         </w:rPr>
-        <w:t>(flag#) or</w:t>
-      </w:r>
-      <w:r>
-        <w:rPr>
-          <w:lang w:val="en-US"/>
-        </w:rPr>
-        <w:t xml:space="preserve"> </w:t>
+        <w:t xml:space="preserve">() returns the number of words matched and sets </w:t>
       </w:r>
       <w:proofErr w:type="spellStart"/>
       <w:r>
         <w:rPr>
           <w:lang w:val="en-US"/>
         </w:rPr>
-        <w:t>ClearFlag</w:t>
+        <w:t>Direction.number</w:t>
       </w:r>
       <w:proofErr w:type="spellEnd"/>
       <w:r>
         <w:rPr>
           <w:lang w:val="en-US"/>
         </w:rPr>
-        <w:t>(flag#)</w:t>
-      </w:r>
-    </w:p>
-    <w:p>
-      <w:pPr>
-        <w:rPr>
-          <w:lang w:val="en-US"/>
-        </w:rPr>
-      </w:pPr>
-      <w:r>
-        <w:rPr>
-          <w:lang w:val="en-US"/>
-        </w:rPr>
-        <w:t>T</w:t>
-      </w:r>
-      <w:r>
-        <w:rPr>
-          <w:lang w:val="en-US"/>
-        </w:rPr>
-        <w:t>o indicate that the player has saved the cat,</w:t>
-      </w:r>
-      <w:r>
-        <w:rPr>
-          <w:lang w:val="en-US"/>
-        </w:rPr>
-        <w:t xml:space="preserve"> </w:t>
-      </w:r>
-      <w:r>
-        <w:rPr>
-          <w:lang w:val="en-US"/>
-        </w:rPr>
-        <w:t xml:space="preserve">call </w:t>
-      </w:r>
-      <w:proofErr w:type="spellStart"/>
-      <w:r>
-        <w:rPr>
-          <w:rFonts w:ascii="Courier New" w:hAnsi="Courier New" w:cs="Courier New"/>
-          <w:lang w:val="en-US"/>
-        </w:rPr>
-        <w:t>SetFlag</w:t>
-      </w:r>
-      <w:proofErr w:type="spellEnd"/>
-      <w:r>
-        <w:rPr>
-          <w:rFonts w:ascii="Courier New" w:hAnsi="Courier New" w:cs="Courier New"/>
-          <w:lang w:val="en-US"/>
-        </w:rPr>
-        <w:t>(F_SAVED_CAT)</w:t>
-      </w:r>
-      <w:r>
-        <w:rPr>
-          <w:lang w:val="en-US"/>
-        </w:rPr>
-        <w:t>, and to turn off that flag, call</w:t>
-      </w:r>
-      <w:r>
-        <w:rPr>
-          <w:lang w:val="en-US"/>
-        </w:rPr>
-        <w:t xml:space="preserve"> </w:t>
-      </w:r>
-      <w:proofErr w:type="spellStart"/>
-      <w:r>
-        <w:rPr>
-          <w:rFonts w:ascii="Courier New" w:hAnsi="Courier New" w:cs="Courier New"/>
-          <w:lang w:val="en-US"/>
-        </w:rPr>
-        <w:t>ClearFlag</w:t>
-      </w:r>
-      <w:proofErr w:type="spellEnd"/>
-      <w:r>
-        <w:rPr>
-          <w:rFonts w:ascii="Courier New" w:hAnsi="Courier New" w:cs="Courier New"/>
-          <w:lang w:val="en-US"/>
-        </w:rPr>
-        <w:t>(F_SAVED_CAT)</w:t>
-      </w:r>
-      <w:r>
-        <w:rPr>
-          <w:rFonts w:ascii="Courier New" w:hAnsi="Courier New" w:cs="Courier New"/>
-          <w:lang w:val="en-US"/>
-        </w:rPr>
-        <w:t>.</w:t>
-      </w:r>
-    </w:p>
-    <w:p>
-      <w:pPr>
-        <w:rPr>
-          <w:lang w:val="en-US"/>
-        </w:rPr>
-      </w:pPr>
-      <w:r>
-        <w:rPr>
-          <w:lang w:val="en-US"/>
-        </w:rPr>
-        <w:t xml:space="preserve">Testing a flag is accomplished by calling </w:t>
-      </w:r>
-      <w:proofErr w:type="spellStart"/>
-      <w:r>
-        <w:rPr>
-          <w:lang w:val="en-US"/>
-        </w:rPr>
-        <w:t>FlagIsSet</w:t>
-      </w:r>
-      <w:proofErr w:type="spellEnd"/>
-      <w:r>
-        <w:rPr>
-          <w:lang w:val="en-US"/>
-        </w:rPr>
-        <w:t xml:space="preserve"> or </w:t>
-      </w:r>
-      <w:proofErr w:type="spellStart"/>
-      <w:r>
-        <w:rPr>
-          <w:lang w:val="en-US"/>
-        </w:rPr>
-        <w:t>FlagIsClear</w:t>
-      </w:r>
-      <w:proofErr w:type="spellEnd"/>
-      <w:r>
-        <w:rPr>
-          <w:lang w:val="en-US"/>
-        </w:rPr>
-        <w:t>. So if you have</w:t>
-      </w:r>
-      <w:r>
-        <w:rPr>
-          <w:lang w:val="en-US"/>
-        </w:rPr>
-        <w:t xml:space="preserve"> </w:t>
-      </w:r>
-      <w:r>
-        <w:rPr>
-          <w:lang w:val="en-US"/>
-        </w:rPr>
-        <w:t>a piece of code that should only be run if the parrot has been fed, you would</w:t>
-      </w:r>
-      <w:r>
-        <w:rPr>
-          <w:lang w:val="en-US"/>
-        </w:rPr>
-        <w:t xml:space="preserve"> </w:t>
-      </w:r>
-      <w:r>
-        <w:rPr>
-          <w:lang w:val="en-US"/>
-        </w:rPr>
-        <w:t xml:space="preserve">enclose it in an </w:t>
-      </w:r>
-      <w:r>
-        <w:rPr>
-          <w:lang w:val="en-US"/>
-        </w:rPr>
-        <w:br/>
-      </w:r>
-      <w:r>
-        <w:rPr>
-          <w:rFonts w:ascii="Courier New" w:hAnsi="Courier New" w:cs="Courier New"/>
-          <w:lang w:val="en-US"/>
-        </w:rPr>
-        <w:t>if (</w:t>
-      </w:r>
-      <w:proofErr w:type="spellStart"/>
-      <w:r>
-        <w:rPr>
-          <w:rFonts w:ascii="Courier New" w:hAnsi="Courier New" w:cs="Courier New"/>
-          <w:lang w:val="en-US"/>
-        </w:rPr>
-        <w:t>FlagIsSet</w:t>
-      </w:r>
-      <w:proofErr w:type="spellEnd"/>
-      <w:r>
-        <w:rPr>
-          <w:rFonts w:ascii="Courier New" w:hAnsi="Courier New" w:cs="Courier New"/>
-          <w:lang w:val="en-US"/>
-        </w:rPr>
-        <w:t xml:space="preserve">(F_FED_PARROT)) </w:t>
-      </w:r>
-      <w:proofErr w:type="gramStart"/>
-      <w:r>
-        <w:rPr>
-          <w:rFonts w:ascii="Courier New" w:hAnsi="Courier New" w:cs="Courier New"/>
-          <w:lang w:val="en-US"/>
-        </w:rPr>
-        <w:t>{ ...</w:t>
-      </w:r>
-      <w:proofErr w:type="gramEnd"/>
-      <w:r>
-        <w:rPr>
-          <w:rFonts w:ascii="Courier New" w:hAnsi="Courier New" w:cs="Courier New"/>
-          <w:lang w:val="en-US"/>
-        </w:rPr>
-        <w:t xml:space="preserve"> }</w:t>
-      </w:r>
-      <w:r>
-        <w:rPr>
-          <w:lang w:val="en-US"/>
-        </w:rPr>
-        <w:t>" statement.</w:t>
-      </w:r>
-    </w:p>
-    <w:p>
-      <w:pPr>
-        <w:rPr>
-          <w:lang w:val="en-US"/>
-        </w:rPr>
-      </w:pPr>
-      <w:r>
-        <w:rPr>
-          <w:lang w:val="en-US"/>
-        </w:rPr>
-        <w:t xml:space="preserve">Naturally, you can test if a flag is clear by calling </w:t>
-      </w:r>
-      <w:proofErr w:type="spellStart"/>
-      <w:r>
-        <w:rPr>
-          <w:lang w:val="en-US"/>
-        </w:rPr>
-        <w:t>FlagIsClear</w:t>
-      </w:r>
-      <w:proofErr w:type="spellEnd"/>
-      <w:r>
-        <w:rPr>
-          <w:lang w:val="en-US"/>
-        </w:rPr>
-        <w:t xml:space="preserve"> instead.</w:t>
-      </w:r>
-      <w:r>
-        <w:rPr>
-          <w:lang w:val="en-US"/>
-        </w:rPr>
-        <w:br/>
+        <w:t xml:space="preserve"> to the direction# (or 0 for no direction found). </w:t>
       </w:r>
       <w:bookmarkStart w:id="0" w:name="_GoBack"/>
       <w:bookmarkEnd w:id="0"/>
-    </w:p>
-    <w:p>
-      <w:pPr>
-        <w:pStyle w:val="Rubrik1"/>
+      <w:r>
+        <w:rPr>
+          <w:lang w:val="en-US"/>
+        </w:rPr>
+        <w:t xml:space="preserve"> </w:t>
+      </w:r>
+    </w:p>
+    <w:p>
+      <w:pPr>
+        <w:pStyle w:val="Heading1"/>
+        <w:rPr>
+          <w:lang w:val="en-US"/>
+        </w:rPr>
+      </w:pPr>
+    </w:p>
+    <w:p>
+      <w:pPr>
+        <w:pStyle w:val="Heading1"/>
+        <w:rPr>
+          <w:lang w:val="en-US"/>
+        </w:rPr>
+      </w:pPr>
+    </w:p>
+    <w:p>
+      <w:pPr>
+        <w:pStyle w:val="Heading1"/>
+        <w:rPr>
+          <w:lang w:val="en-US"/>
+        </w:rPr>
+      </w:pPr>
+      <w:r>
+        <w:rPr>
+          <w:lang w:val="en-US"/>
+        </w:rPr>
+        <w:t>Flags</w:t>
+      </w:r>
+    </w:p>
+    <w:p>
+      <w:pPr>
+        <w:rPr>
+          <w:lang w:val="en-US"/>
+        </w:rPr>
+      </w:pPr>
+      <w:r>
+        <w:rPr>
+          <w:lang w:val="en-US"/>
+        </w:rPr>
+        <w:t xml:space="preserve">Flags is a mechanism for keeping track of story progression that is available as part of </w:t>
+      </w:r>
+      <w:proofErr w:type="spellStart"/>
+      <w:r>
+        <w:rPr>
+          <w:lang w:val="en-US"/>
+        </w:rPr>
+        <w:t>PunyInform</w:t>
+      </w:r>
+      <w:proofErr w:type="spellEnd"/>
+      <w:r>
+        <w:rPr>
+          <w:lang w:val="en-US"/>
+        </w:rPr>
+        <w:t xml:space="preserve">. If you choose to use flags, four procedures with a total size of about 165 bytes are added to the story file. Also, an </w:t>
+      </w:r>
+      <w:proofErr w:type="gramStart"/>
+      <w:r>
+        <w:rPr>
+          <w:lang w:val="en-US"/>
+        </w:rPr>
+        <w:t>eight byte</w:t>
+      </w:r>
+      <w:proofErr w:type="gramEnd"/>
+      <w:r>
+        <w:rPr>
+          <w:lang w:val="en-US"/>
+        </w:rPr>
+        <w:t xml:space="preserve"> array is added to dynamic memory, plus one byte for every eight flags. All in </w:t>
+      </w:r>
+      <w:proofErr w:type="gramStart"/>
+      <w:r>
+        <w:rPr>
+          <w:lang w:val="en-US"/>
+        </w:rPr>
+        <w:t>all</w:t>
+      </w:r>
+      <w:proofErr w:type="gramEnd"/>
+      <w:r>
+        <w:rPr>
+          <w:lang w:val="en-US"/>
+        </w:rPr>
+        <w:t xml:space="preserve"> this is a very efficient way of keeping track of progress.</w:t>
+      </w:r>
+    </w:p>
+    <w:p>
+      <w:pPr>
+        <w:rPr>
+          <w:lang w:val="en-US"/>
+        </w:rPr>
+      </w:pPr>
+      <w:r>
+        <w:rPr>
+          <w:lang w:val="en-US"/>
+        </w:rPr>
+        <w:t>If you want to use flags</w:t>
+      </w:r>
+      <w:r>
+        <w:rPr>
+          <w:lang w:val="en-US"/>
+        </w:rPr>
+        <w:t xml:space="preserve">, specify the constant FLAG_COUNT and set it to the number of flags you need, before including </w:t>
+      </w:r>
+      <w:proofErr w:type="spellStart"/>
+      <w:r>
+        <w:rPr>
+          <w:lang w:val="en-US"/>
+        </w:rPr>
+        <w:t>puny.h</w:t>
+      </w:r>
+      <w:proofErr w:type="spellEnd"/>
+      <w:r>
+        <w:rPr>
+          <w:lang w:val="en-US"/>
+        </w:rPr>
+        <w:t>.</w:t>
+      </w:r>
+    </w:p>
+    <w:p>
+      <w:pPr>
+        <w:rPr>
+          <w:lang w:val="en-US"/>
+        </w:rPr>
+      </w:pPr>
+      <w:r>
+        <w:rPr>
+          <w:lang w:val="en-US"/>
+        </w:rPr>
+        <w:t>You then specify a constant for each flag, like this:</w:t>
+      </w:r>
+    </w:p>
+    <w:p>
+      <w:pPr>
+        <w:rPr>
+          <w:rFonts w:ascii="Courier New" w:hAnsi="Courier New" w:cs="Courier New"/>
+          <w:lang w:val="en-US"/>
+        </w:rPr>
+      </w:pPr>
+      <w:r>
+        <w:rPr>
+          <w:rFonts w:ascii="Courier New" w:hAnsi="Courier New" w:cs="Courier New"/>
+          <w:lang w:val="en-US"/>
+        </w:rPr>
+        <w:t>Constant F_FED_PARROT 0</w:t>
+      </w:r>
+      <w:proofErr w:type="gramStart"/>
+      <w:r>
+        <w:rPr>
+          <w:rFonts w:ascii="Courier New" w:hAnsi="Courier New" w:cs="Courier New"/>
+          <w:lang w:val="en-US"/>
+        </w:rPr>
+        <w:t>; !</w:t>
+      </w:r>
+      <w:proofErr w:type="gramEnd"/>
+      <w:r>
+        <w:rPr>
+          <w:rFonts w:ascii="Courier New" w:hAnsi="Courier New" w:cs="Courier New"/>
+          <w:lang w:val="en-US"/>
+        </w:rPr>
+        <w:t xml:space="preserve"> Has the parrot bee</w:t>
+      </w:r>
+      <w:r>
+        <w:rPr>
+          <w:rFonts w:ascii="Courier New" w:hAnsi="Courier New" w:cs="Courier New"/>
+          <w:lang w:val="en-US"/>
+        </w:rPr>
+        <w:t>n</w:t>
+      </w:r>
+      <w:r>
+        <w:rPr>
+          <w:rFonts w:ascii="Courier New" w:hAnsi="Courier New" w:cs="Courier New"/>
+          <w:lang w:val="en-US"/>
+        </w:rPr>
+        <w:t xml:space="preserve"> fed?</w:t>
+      </w:r>
+      <w:r>
+        <w:rPr>
+          <w:rFonts w:ascii="Courier New" w:hAnsi="Courier New" w:cs="Courier New"/>
+          <w:lang w:val="en-US"/>
+        </w:rPr>
+        <w:br/>
+        <w:t>Constant F_TICKET_OK 1</w:t>
+      </w:r>
+      <w:proofErr w:type="gramStart"/>
+      <w:r>
+        <w:rPr>
+          <w:rFonts w:ascii="Courier New" w:hAnsi="Courier New" w:cs="Courier New"/>
+          <w:lang w:val="en-US"/>
+        </w:rPr>
+        <w:t>; !</w:t>
+      </w:r>
+      <w:proofErr w:type="gramEnd"/>
+      <w:r>
+        <w:rPr>
+          <w:rFonts w:ascii="Courier New" w:hAnsi="Courier New" w:cs="Courier New"/>
+          <w:lang w:val="en-US"/>
+        </w:rPr>
+        <w:t xml:space="preserve"> Has Hildegard booked her plane tickets?</w:t>
+      </w:r>
+      <w:r>
+        <w:rPr>
+          <w:rFonts w:ascii="Courier New" w:hAnsi="Courier New" w:cs="Courier New"/>
+          <w:lang w:val="en-US"/>
+        </w:rPr>
+        <w:br/>
+        <w:t>Constant F_SAVED_CAT 2</w:t>
+      </w:r>
+      <w:proofErr w:type="gramStart"/>
+      <w:r>
+        <w:rPr>
+          <w:rFonts w:ascii="Courier New" w:hAnsi="Courier New" w:cs="Courier New"/>
+          <w:lang w:val="en-US"/>
+        </w:rPr>
+        <w:t>; !</w:t>
+      </w:r>
+      <w:proofErr w:type="gramEnd"/>
+      <w:r>
+        <w:rPr>
+          <w:rFonts w:ascii="Courier New" w:hAnsi="Courier New" w:cs="Courier New"/>
+          <w:lang w:val="en-US"/>
+        </w:rPr>
+        <w:t xml:space="preserve"> Has the player saved the cat in the tree?</w:t>
+      </w:r>
+    </w:p>
+    <w:p>
+      <w:pPr>
+        <w:rPr>
+          <w:lang w:val="en-US"/>
+        </w:rPr>
+      </w:pPr>
+      <w:r>
+        <w:rPr>
+          <w:lang w:val="en-US"/>
+        </w:rPr>
+        <w:t>You get the idea. Note that the first flag is flag #0, not flag #1.</w:t>
+      </w:r>
+    </w:p>
+    <w:p>
+      <w:pPr>
+        <w:rPr>
+          <w:lang w:val="en-US"/>
+        </w:rPr>
+      </w:pPr>
+      <w:r>
+        <w:rPr>
+          <w:lang w:val="en-US"/>
+        </w:rPr>
+        <w:t xml:space="preserve">Setting a flag on or off means calling the routing </w:t>
+      </w:r>
+      <w:proofErr w:type="spellStart"/>
+      <w:r>
+        <w:rPr>
+          <w:lang w:val="en-US"/>
+        </w:rPr>
+        <w:t>SetFlag</w:t>
+      </w:r>
+      <w:proofErr w:type="spellEnd"/>
+      <w:r>
+        <w:rPr>
+          <w:lang w:val="en-US"/>
+        </w:rPr>
+        <w:t>(flag#) or</w:t>
+      </w:r>
+      <w:r>
+        <w:rPr>
+          <w:lang w:val="en-US"/>
+        </w:rPr>
+        <w:t xml:space="preserve"> </w:t>
+      </w:r>
+      <w:proofErr w:type="spellStart"/>
+      <w:r>
+        <w:rPr>
+          <w:lang w:val="en-US"/>
+        </w:rPr>
+        <w:t>ClearFlag</w:t>
+      </w:r>
+      <w:proofErr w:type="spellEnd"/>
+      <w:r>
+        <w:rPr>
+          <w:lang w:val="en-US"/>
+        </w:rPr>
+        <w:t>(flag#)</w:t>
+      </w:r>
+    </w:p>
+    <w:p>
+      <w:pPr>
+        <w:rPr>
+          <w:lang w:val="en-US"/>
+        </w:rPr>
+      </w:pPr>
+      <w:r>
+        <w:rPr>
+          <w:lang w:val="en-US"/>
+        </w:rPr>
+        <w:t>T</w:t>
+      </w:r>
+      <w:r>
+        <w:rPr>
+          <w:lang w:val="en-US"/>
+        </w:rPr>
+        <w:t>o indicate that the player has saved the cat,</w:t>
+      </w:r>
+      <w:r>
+        <w:rPr>
+          <w:lang w:val="en-US"/>
+        </w:rPr>
+        <w:t xml:space="preserve"> </w:t>
+      </w:r>
+      <w:r>
+        <w:rPr>
+          <w:lang w:val="en-US"/>
+        </w:rPr>
+        <w:t xml:space="preserve">call </w:t>
+      </w:r>
+      <w:proofErr w:type="spellStart"/>
+      <w:r>
+        <w:rPr>
+          <w:rFonts w:ascii="Courier New" w:hAnsi="Courier New" w:cs="Courier New"/>
+          <w:lang w:val="en-US"/>
+        </w:rPr>
+        <w:t>SetFlag</w:t>
+      </w:r>
+      <w:proofErr w:type="spellEnd"/>
+      <w:r>
+        <w:rPr>
+          <w:rFonts w:ascii="Courier New" w:hAnsi="Courier New" w:cs="Courier New"/>
+          <w:lang w:val="en-US"/>
+        </w:rPr>
+        <w:t>(F_SAVED_CAT)</w:t>
+      </w:r>
+      <w:r>
+        <w:rPr>
+          <w:lang w:val="en-US"/>
+        </w:rPr>
+        <w:t>, and to turn off that flag, call</w:t>
+      </w:r>
+      <w:r>
+        <w:rPr>
+          <w:lang w:val="en-US"/>
+        </w:rPr>
+        <w:t xml:space="preserve"> </w:t>
+      </w:r>
+      <w:proofErr w:type="spellStart"/>
+      <w:r>
+        <w:rPr>
+          <w:rFonts w:ascii="Courier New" w:hAnsi="Courier New" w:cs="Courier New"/>
+          <w:lang w:val="en-US"/>
+        </w:rPr>
+        <w:t>ClearFlag</w:t>
+      </w:r>
+      <w:proofErr w:type="spellEnd"/>
+      <w:r>
+        <w:rPr>
+          <w:rFonts w:ascii="Courier New" w:hAnsi="Courier New" w:cs="Courier New"/>
+          <w:lang w:val="en-US"/>
+        </w:rPr>
+        <w:t>(F_SAVED_CAT)</w:t>
+      </w:r>
+      <w:r>
+        <w:rPr>
+          <w:rFonts w:ascii="Courier New" w:hAnsi="Courier New" w:cs="Courier New"/>
+          <w:lang w:val="en-US"/>
+        </w:rPr>
+        <w:t>.</w:t>
+      </w:r>
+    </w:p>
+    <w:p>
+      <w:pPr>
+        <w:rPr>
+          <w:lang w:val="en-US"/>
+        </w:rPr>
+      </w:pPr>
+      <w:r>
+        <w:rPr>
+          <w:lang w:val="en-US"/>
+        </w:rPr>
+        <w:lastRenderedPageBreak/>
+        <w:t xml:space="preserve">Testing a flag is accomplished by calling </w:t>
+      </w:r>
+      <w:proofErr w:type="spellStart"/>
+      <w:r>
+        <w:rPr>
+          <w:lang w:val="en-US"/>
+        </w:rPr>
+        <w:t>FlagIsSet</w:t>
+      </w:r>
+      <w:proofErr w:type="spellEnd"/>
+      <w:r>
+        <w:rPr>
+          <w:lang w:val="en-US"/>
+        </w:rPr>
+        <w:t xml:space="preserve"> or </w:t>
+      </w:r>
+      <w:proofErr w:type="spellStart"/>
+      <w:r>
+        <w:rPr>
+          <w:lang w:val="en-US"/>
+        </w:rPr>
+        <w:t>FlagIsClear</w:t>
+      </w:r>
+      <w:proofErr w:type="spellEnd"/>
+      <w:r>
+        <w:rPr>
+          <w:lang w:val="en-US"/>
+        </w:rPr>
+        <w:t>. So if you have</w:t>
+      </w:r>
+      <w:r>
+        <w:rPr>
+          <w:lang w:val="en-US"/>
+        </w:rPr>
+        <w:t xml:space="preserve"> </w:t>
+      </w:r>
+      <w:r>
+        <w:rPr>
+          <w:lang w:val="en-US"/>
+        </w:rPr>
+        <w:t>a piece of code that should only be run if the parrot has been fed, you would</w:t>
+      </w:r>
+      <w:r>
+        <w:rPr>
+          <w:lang w:val="en-US"/>
+        </w:rPr>
+        <w:t xml:space="preserve"> </w:t>
+      </w:r>
+      <w:r>
+        <w:rPr>
+          <w:lang w:val="en-US"/>
+        </w:rPr>
+        <w:t xml:space="preserve">enclose it in an </w:t>
+      </w:r>
+      <w:r>
+        <w:rPr>
+          <w:lang w:val="en-US"/>
+        </w:rPr>
+        <w:br/>
+      </w:r>
+      <w:r>
+        <w:rPr>
+          <w:rFonts w:ascii="Courier New" w:hAnsi="Courier New" w:cs="Courier New"/>
+          <w:lang w:val="en-US"/>
+        </w:rPr>
+        <w:t>if (</w:t>
+      </w:r>
+      <w:proofErr w:type="spellStart"/>
+      <w:r>
+        <w:rPr>
+          <w:rFonts w:ascii="Courier New" w:hAnsi="Courier New" w:cs="Courier New"/>
+          <w:lang w:val="en-US"/>
+        </w:rPr>
+        <w:t>FlagIsSet</w:t>
+      </w:r>
+      <w:proofErr w:type="spellEnd"/>
+      <w:r>
+        <w:rPr>
+          <w:rFonts w:ascii="Courier New" w:hAnsi="Courier New" w:cs="Courier New"/>
+          <w:lang w:val="en-US"/>
+        </w:rPr>
+        <w:t xml:space="preserve">(F_FED_PARROT)) </w:t>
+      </w:r>
+      <w:proofErr w:type="gramStart"/>
+      <w:r>
+        <w:rPr>
+          <w:rFonts w:ascii="Courier New" w:hAnsi="Courier New" w:cs="Courier New"/>
+          <w:lang w:val="en-US"/>
+        </w:rPr>
+        <w:t>{ ...</w:t>
+      </w:r>
+      <w:proofErr w:type="gramEnd"/>
+      <w:r>
+        <w:rPr>
+          <w:rFonts w:ascii="Courier New" w:hAnsi="Courier New" w:cs="Courier New"/>
+          <w:lang w:val="en-US"/>
+        </w:rPr>
+        <w:t xml:space="preserve"> }</w:t>
+      </w:r>
+      <w:r>
+        <w:rPr>
+          <w:lang w:val="en-US"/>
+        </w:rPr>
+        <w:t>" statement.</w:t>
+      </w:r>
+    </w:p>
+    <w:p>
+      <w:pPr>
+        <w:rPr>
+          <w:lang w:val="en-US"/>
+        </w:rPr>
+      </w:pPr>
+      <w:r>
+        <w:rPr>
+          <w:lang w:val="en-US"/>
+        </w:rPr>
+        <w:t xml:space="preserve">Naturally, you can test if a flag is clear by calling </w:t>
+      </w:r>
+      <w:proofErr w:type="spellStart"/>
+      <w:r>
+        <w:rPr>
+          <w:lang w:val="en-US"/>
+        </w:rPr>
+        <w:t>FlagIsClear</w:t>
+      </w:r>
+      <w:proofErr w:type="spellEnd"/>
+      <w:r>
+        <w:rPr>
+          <w:lang w:val="en-US"/>
+        </w:rPr>
+        <w:t xml:space="preserve"> instead.</w:t>
+      </w:r>
+      <w:r>
+        <w:rPr>
+          <w:lang w:val="en-US"/>
+        </w:rPr>
+        <w:br/>
+      </w:r>
+    </w:p>
+    <w:p>
+      <w:pPr>
+        <w:pStyle w:val="Heading1"/>
         <w:rPr>
           <w:lang w:val="en-US"/>
         </w:rPr>
@@ -715,7 +988,6 @@
           <w:rFonts w:ascii="Courier New" w:hAnsi="Courier New" w:cs="Courier New"/>
           <w:lang w:val="en-US"/>
         </w:rPr>
-        <w:lastRenderedPageBreak/>
         <w:t xml:space="preserve">Property </w:t>
       </w:r>
       <w:proofErr w:type="spellStart"/>
@@ -798,7 +1070,7 @@
     </w:p>
     <w:p>
       <w:pPr>
-        <w:pStyle w:val="Rubrik2"/>
+        <w:pStyle w:val="Heading2"/>
         <w:rPr>
           <w:lang w:val="en-US"/>
         </w:rPr>
@@ -825,7 +1097,7 @@
     </w:p>
     <w:p>
       <w:pPr>
-        <w:pStyle w:val="Liststycke"/>
+        <w:pStyle w:val="ListParagraph"/>
         <w:numPr>
           <w:ilvl w:val="0"/>
           <w:numId w:val="1"/>
@@ -855,7 +1127,7 @@
     </w:p>
     <w:p>
       <w:pPr>
-        <w:pStyle w:val="Liststycke"/>
+        <w:pStyle w:val="ListParagraph"/>
         <w:numPr>
           <w:ilvl w:val="0"/>
           <w:numId w:val="1"/>
@@ -896,12 +1168,30 @@
         <w:rPr>
           <w:lang w:val="en-US"/>
         </w:rPr>
-        <w:t>, no more than one argument may be passed. In regular Inform, message passing doesn’t work at all in z3.</w:t>
-      </w:r>
-    </w:p>
-    <w:p>
-      <w:pPr>
-        <w:pStyle w:val="Liststycke"/>
+        <w:t xml:space="preserve">, no more than one argument may be passed. </w:t>
+      </w:r>
+      <w:r>
+        <w:rPr>
+          <w:lang w:val="en-US"/>
+        </w:rPr>
+        <w:t>(</w:t>
+      </w:r>
+      <w:r>
+        <w:rPr>
+          <w:lang w:val="en-US"/>
+        </w:rPr>
+        <w:t>In regular Inform, message passing doesn’t work at all in z3.</w:t>
+      </w:r>
+      <w:r>
+        <w:rPr>
+          <w:lang w:val="en-US"/>
+        </w:rPr>
+        <w:t>)</w:t>
+      </w:r>
+    </w:p>
+    <w:p>
+      <w:pPr>
+        <w:pStyle w:val="ListParagraph"/>
         <w:numPr>
           <w:ilvl w:val="0"/>
           <w:numId w:val="1"/>
@@ -914,7 +1204,19 @@
         <w:rPr>
           <w:lang w:val="en-US"/>
         </w:rPr>
-        <w:t>Dynamic object allocation can not be used.</w:t>
+        <w:t xml:space="preserve">Dynamic object </w:t>
+      </w:r>
+      <w:r>
+        <w:rPr>
+          <w:lang w:val="en-US"/>
+        </w:rPr>
+        <w:t>creation and deletion</w:t>
+      </w:r>
+      <w:r>
+        <w:rPr>
+          <w:lang w:val="en-US"/>
+        </w:rPr>
+        <w:t xml:space="preserve"> can not be used.</w:t>
       </w:r>
     </w:p>
     <w:p>
@@ -984,6 +1286,118 @@
 <file path=word/numbering.xml><?xml version="1.0" encoding="utf-8"?>
 <w:numbering xmlns:wpc="http://schemas.microsoft.com/office/word/2010/wordprocessingCanvas" xmlns:cx="http://schemas.microsoft.com/office/drawing/2014/chartex" xmlns:cx1="http://schemas.microsoft.com/office/drawing/2015/9/8/chartex" xmlns:cx2="http://schemas.microsoft.com/office/drawing/2015/10/21/chartex" xmlns:cx3="http://schemas.microsoft.com/office/drawing/2016/5/9/chartex" xmlns:cx4="http://schemas.microsoft.com/office/drawing/2016/5/10/chartex" xmlns:cx5="http://schemas.microsoft.com/office/drawing/2016/5/11/chartex" xmlns:cx6="http://schemas.microsoft.com/office/drawing/2016/5/12/chartex" xmlns:cx7="http://schemas.microsoft.com/office/drawing/2016/5/13/chartex" xmlns:cx8="http://schemas.microsoft.com/office/drawing/2016/5/14/chartex" xmlns:mc="http://schemas.openxmlformats.org/markup-compatibility/2006" xmlns:aink="http://schemas.microsoft.com/office/drawing/2016/ink" xmlns:am3d="http://schemas.microsoft.com/office/drawing/2017/model3d" xmlns:o="urn:schemas-microsoft-com:office:office" xmlns:r="http://schemas.openxmlformats.org/officeDocument/2006/relationships" xmlns:m="http://schemas.openxmlformats.org/officeDocument/2006/math" xmlns:v="urn:schemas-microsoft-com:vml" xmlns:wp14="http://schemas.microsoft.com/office/word/2010/wordprocessingDrawing" xmlns:wp="http://schemas.openxmlformats.org/drawingml/2006/wordprocessingDrawing" xmlns:w10="urn:schemas-microsoft-com:office:word" xmlns:w="http://schemas.openxmlformats.org/wordprocessingml/2006/main" xmlns:w14="http://schemas.microsoft.com/office/word/2010/wordml" xmlns:w15="http://schemas.microsoft.com/office/word/2012/wordml" xmlns:w16cid="http://schemas.microsoft.com/office/word/2016/wordml/cid" xmlns:w16se="http://schemas.microsoft.com/office/word/2015/wordml/symex" xmlns:wpg="http://schemas.microsoft.com/office/word/2010/wordprocessingGroup" xmlns:wpi="http://schemas.microsoft.com/office/word/2010/wordprocessingInk" xmlns:wne="http://schemas.microsoft.com/office/word/2006/wordml" xmlns:wps="http://schemas.microsoft.com/office/word/2010/wordprocessingShape" mc:Ignorable="w14 w15 w16se w16cid wp14">
   <w:abstractNum w:abstractNumId="0" w15:restartNumberingAfterBreak="0">
+    <w:nsid w:val="458E2EC1"/>
+    <w:multiLevelType w:val="hybridMultilevel"/>
+    <w:tmpl w:val="DCF4F7A8"/>
+    <w:lvl w:ilvl="0" w:tplc="C67C146C">
+      <w:numFmt w:val="bullet"/>
+      <w:lvlText w:val=""/>
+      <w:lvlJc w:val="left"/>
+      <w:pPr>
+        <w:ind w:left="720" w:hanging="360"/>
+      </w:pPr>
+      <w:rPr>
+        <w:rFonts w:ascii="Symbol" w:eastAsiaTheme="minorHAnsi" w:hAnsi="Symbol" w:cstheme="minorBidi" w:hint="default"/>
+      </w:rPr>
+    </w:lvl>
+    <w:lvl w:ilvl="1" w:tplc="041D0003">
+      <w:start w:val="1"/>
+      <w:numFmt w:val="bullet"/>
+      <w:lvlText w:val="o"/>
+      <w:lvlJc w:val="left"/>
+      <w:pPr>
+        <w:ind w:left="1440" w:hanging="360"/>
+      </w:pPr>
+      <w:rPr>
+        <w:rFonts w:ascii="Courier New" w:hAnsi="Courier New" w:cs="Courier New" w:hint="default"/>
+      </w:rPr>
+    </w:lvl>
+    <w:lvl w:ilvl="2" w:tplc="041D0005" w:tentative="1">
+      <w:start w:val="1"/>
+      <w:numFmt w:val="bullet"/>
+      <w:lvlText w:val=""/>
+      <w:lvlJc w:val="left"/>
+      <w:pPr>
+        <w:ind w:left="2160" w:hanging="360"/>
+      </w:pPr>
+      <w:rPr>
+        <w:rFonts w:ascii="Wingdings" w:hAnsi="Wingdings" w:hint="default"/>
+      </w:rPr>
+    </w:lvl>
+    <w:lvl w:ilvl="3" w:tplc="041D0001" w:tentative="1">
+      <w:start w:val="1"/>
+      <w:numFmt w:val="bullet"/>
+      <w:lvlText w:val=""/>
+      <w:lvlJc w:val="left"/>
+      <w:pPr>
+        <w:ind w:left="2880" w:hanging="360"/>
+      </w:pPr>
+      <w:rPr>
+        <w:rFonts w:ascii="Symbol" w:hAnsi="Symbol" w:hint="default"/>
+      </w:rPr>
+    </w:lvl>
+    <w:lvl w:ilvl="4" w:tplc="041D0003" w:tentative="1">
+      <w:start w:val="1"/>
+      <w:numFmt w:val="bullet"/>
+      <w:lvlText w:val="o"/>
+      <w:lvlJc w:val="left"/>
+      <w:pPr>
+        <w:ind w:left="3600" w:hanging="360"/>
+      </w:pPr>
+      <w:rPr>
+        <w:rFonts w:ascii="Courier New" w:hAnsi="Courier New" w:cs="Courier New" w:hint="default"/>
+      </w:rPr>
+    </w:lvl>
+    <w:lvl w:ilvl="5" w:tplc="041D0005" w:tentative="1">
+      <w:start w:val="1"/>
+      <w:numFmt w:val="bullet"/>
+      <w:lvlText w:val=""/>
+      <w:lvlJc w:val="left"/>
+      <w:pPr>
+        <w:ind w:left="4320" w:hanging="360"/>
+      </w:pPr>
+      <w:rPr>
+        <w:rFonts w:ascii="Wingdings" w:hAnsi="Wingdings" w:hint="default"/>
+      </w:rPr>
+    </w:lvl>
+    <w:lvl w:ilvl="6" w:tplc="041D0001" w:tentative="1">
+      <w:start w:val="1"/>
+      <w:numFmt w:val="bullet"/>
+      <w:lvlText w:val=""/>
+      <w:lvlJc w:val="left"/>
+      <w:pPr>
+        <w:ind w:left="5040" w:hanging="360"/>
+      </w:pPr>
+      <w:rPr>
+        <w:rFonts w:ascii="Symbol" w:hAnsi="Symbol" w:hint="default"/>
+      </w:rPr>
+    </w:lvl>
+    <w:lvl w:ilvl="7" w:tplc="041D0003" w:tentative="1">
+      <w:start w:val="1"/>
+      <w:numFmt w:val="bullet"/>
+      <w:lvlText w:val="o"/>
+      <w:lvlJc w:val="left"/>
+      <w:pPr>
+        <w:ind w:left="5760" w:hanging="360"/>
+      </w:pPr>
+      <w:rPr>
+        <w:rFonts w:ascii="Courier New" w:hAnsi="Courier New" w:cs="Courier New" w:hint="default"/>
+      </w:rPr>
+    </w:lvl>
+    <w:lvl w:ilvl="8" w:tplc="041D0005" w:tentative="1">
+      <w:start w:val="1"/>
+      <w:numFmt w:val="bullet"/>
+      <w:lvlText w:val=""/>
+      <w:lvlJc w:val="left"/>
+      <w:pPr>
+        <w:ind w:left="6480" w:hanging="360"/>
+      </w:pPr>
+      <w:rPr>
+        <w:rFonts w:ascii="Wingdings" w:hAnsi="Wingdings" w:hint="default"/>
+      </w:rPr>
+    </w:lvl>
+  </w:abstractNum>
+  <w:abstractNum w:abstractNumId="1" w15:restartNumberingAfterBreak="0">
     <w:nsid w:val="65524722"/>
     <w:multiLevelType w:val="hybridMultilevel"/>
     <w:tmpl w:val="784A3866"/>
@@ -1095,7 +1509,125 @@
       </w:rPr>
     </w:lvl>
   </w:abstractNum>
+  <w:abstractNum w:abstractNumId="2" w15:restartNumberingAfterBreak="0">
+    <w:nsid w:val="7148169F"/>
+    <w:multiLevelType w:val="hybridMultilevel"/>
+    <w:tmpl w:val="F848A170"/>
+    <w:lvl w:ilvl="0" w:tplc="D25A51C2">
+      <w:numFmt w:val="bullet"/>
+      <w:lvlText w:val=""/>
+      <w:lvlJc w:val="left"/>
+      <w:pPr>
+        <w:ind w:left="720" w:hanging="360"/>
+      </w:pPr>
+      <w:rPr>
+        <w:rFonts w:ascii="Symbol" w:eastAsiaTheme="minorHAnsi" w:hAnsi="Symbol" w:cstheme="minorBidi" w:hint="default"/>
+      </w:rPr>
+    </w:lvl>
+    <w:lvl w:ilvl="1" w:tplc="041D0003" w:tentative="1">
+      <w:start w:val="1"/>
+      <w:numFmt w:val="bullet"/>
+      <w:lvlText w:val="o"/>
+      <w:lvlJc w:val="left"/>
+      <w:pPr>
+        <w:ind w:left="1440" w:hanging="360"/>
+      </w:pPr>
+      <w:rPr>
+        <w:rFonts w:ascii="Courier New" w:hAnsi="Courier New" w:cs="Courier New" w:hint="default"/>
+      </w:rPr>
+    </w:lvl>
+    <w:lvl w:ilvl="2" w:tplc="041D0005" w:tentative="1">
+      <w:start w:val="1"/>
+      <w:numFmt w:val="bullet"/>
+      <w:lvlText w:val=""/>
+      <w:lvlJc w:val="left"/>
+      <w:pPr>
+        <w:ind w:left="2160" w:hanging="360"/>
+      </w:pPr>
+      <w:rPr>
+        <w:rFonts w:ascii="Wingdings" w:hAnsi="Wingdings" w:hint="default"/>
+      </w:rPr>
+    </w:lvl>
+    <w:lvl w:ilvl="3" w:tplc="041D0001" w:tentative="1">
+      <w:start w:val="1"/>
+      <w:numFmt w:val="bullet"/>
+      <w:lvlText w:val=""/>
+      <w:lvlJc w:val="left"/>
+      <w:pPr>
+        <w:ind w:left="2880" w:hanging="360"/>
+      </w:pPr>
+      <w:rPr>
+        <w:rFonts w:ascii="Symbol" w:hAnsi="Symbol" w:hint="default"/>
+      </w:rPr>
+    </w:lvl>
+    <w:lvl w:ilvl="4" w:tplc="041D0003" w:tentative="1">
+      <w:start w:val="1"/>
+      <w:numFmt w:val="bullet"/>
+      <w:lvlText w:val="o"/>
+      <w:lvlJc w:val="left"/>
+      <w:pPr>
+        <w:ind w:left="3600" w:hanging="360"/>
+      </w:pPr>
+      <w:rPr>
+        <w:rFonts w:ascii="Courier New" w:hAnsi="Courier New" w:cs="Courier New" w:hint="default"/>
+      </w:rPr>
+    </w:lvl>
+    <w:lvl w:ilvl="5" w:tplc="041D0005" w:tentative="1">
+      <w:start w:val="1"/>
+      <w:numFmt w:val="bullet"/>
+      <w:lvlText w:val=""/>
+      <w:lvlJc w:val="left"/>
+      <w:pPr>
+        <w:ind w:left="4320" w:hanging="360"/>
+      </w:pPr>
+      <w:rPr>
+        <w:rFonts w:ascii="Wingdings" w:hAnsi="Wingdings" w:hint="default"/>
+      </w:rPr>
+    </w:lvl>
+    <w:lvl w:ilvl="6" w:tplc="041D0001" w:tentative="1">
+      <w:start w:val="1"/>
+      <w:numFmt w:val="bullet"/>
+      <w:lvlText w:val=""/>
+      <w:lvlJc w:val="left"/>
+      <w:pPr>
+        <w:ind w:left="5040" w:hanging="360"/>
+      </w:pPr>
+      <w:rPr>
+        <w:rFonts w:ascii="Symbol" w:hAnsi="Symbol" w:hint="default"/>
+      </w:rPr>
+    </w:lvl>
+    <w:lvl w:ilvl="7" w:tplc="041D0003" w:tentative="1">
+      <w:start w:val="1"/>
+      <w:numFmt w:val="bullet"/>
+      <w:lvlText w:val="o"/>
+      <w:lvlJc w:val="left"/>
+      <w:pPr>
+        <w:ind w:left="5760" w:hanging="360"/>
+      </w:pPr>
+      <w:rPr>
+        <w:rFonts w:ascii="Courier New" w:hAnsi="Courier New" w:cs="Courier New" w:hint="default"/>
+      </w:rPr>
+    </w:lvl>
+    <w:lvl w:ilvl="8" w:tplc="041D0005" w:tentative="1">
+      <w:start w:val="1"/>
+      <w:numFmt w:val="bullet"/>
+      <w:lvlText w:val=""/>
+      <w:lvlJc w:val="left"/>
+      <w:pPr>
+        <w:ind w:left="6480" w:hanging="360"/>
+      </w:pPr>
+      <w:rPr>
+        <w:rFonts w:ascii="Wingdings" w:hAnsi="Wingdings" w:hint="default"/>
+      </w:rPr>
+    </w:lvl>
+  </w:abstractNum>
   <w:num w:numId="1">
+    <w:abstractNumId w:val="1"/>
+  </w:num>
+  <w:num w:numId="2">
+    <w:abstractNumId w:val="2"/>
+  </w:num>
+  <w:num w:numId="3">
     <w:abstractNumId w:val="0"/>
   </w:num>
 </w:numbering>
@@ -1118,7 +1650,7 @@
       </w:pPr>
     </w:pPrDefault>
   </w:docDefaults>
-  <w:latentStyles w:defLockedState="0" w:defUIPriority="99" w:defSemiHidden="0" w:defUnhideWhenUsed="0" w:defQFormat="0" w:count="375">
+  <w:latentStyles w:defLockedState="0" w:defUIPriority="99" w:defSemiHidden="0" w:defUnhideWhenUsed="0" w:defQFormat="0" w:count="376">
     <w:lsdException w:name="Normal" w:uiPriority="0" w:qFormat="1"/>
     <w:lsdException w:name="heading 1" w:uiPriority="9" w:qFormat="1"/>
     <w:lsdException w:name="heading 2" w:semiHidden="1" w:uiPriority="9" w:unhideWhenUsed="1" w:qFormat="1"/>
@@ -1224,7 +1756,6 @@
     <w:lsdException w:name="HTML Sample" w:semiHidden="1" w:unhideWhenUsed="1"/>
     <w:lsdException w:name="HTML Typewriter" w:semiHidden="1" w:unhideWhenUsed="1"/>
     <w:lsdException w:name="HTML Variable" w:semiHidden="1" w:unhideWhenUsed="1"/>
-    <w:lsdException w:name="Normal Table" w:semiHidden="1" w:unhideWhenUsed="1"/>
     <w:lsdException w:name="annotation subject" w:semiHidden="1" w:unhideWhenUsed="1"/>
     <w:lsdException w:name="No List" w:semiHidden="1" w:unhideWhenUsed="1"/>
     <w:lsdException w:name="Outline List 1" w:semiHidden="1" w:unhideWhenUsed="1"/>
@@ -1271,10 +1802,8 @@
     <w:lsdException w:name="Table Subtle 2" w:semiHidden="1" w:unhideWhenUsed="1"/>
     <w:lsdException w:name="Table Web 1" w:semiHidden="1" w:unhideWhenUsed="1"/>
     <w:lsdException w:name="Table Web 2" w:semiHidden="1" w:unhideWhenUsed="1"/>
-    <w:lsdException w:name="Table Web 3" w:semiHidden="1" w:unhideWhenUsed="1"/>
     <w:lsdException w:name="Balloon Text" w:semiHidden="1" w:unhideWhenUsed="1"/>
     <w:lsdException w:name="Table Grid" w:uiPriority="39"/>
-    <w:lsdException w:name="Table Theme" w:semiHidden="1" w:unhideWhenUsed="1"/>
     <w:lsdException w:name="Placeholder Text" w:semiHidden="1"/>
     <w:lsdException w:name="No Spacing" w:uiPriority="1" w:qFormat="1"/>
     <w:lsdException w:name="Light Shading" w:uiPriority="60"/>
@@ -1494,16 +2023,17 @@
     <w:lsdException w:name="Smart Hyperlink" w:semiHidden="1" w:unhideWhenUsed="1"/>
     <w:lsdException w:name="Hashtag" w:semiHidden="1" w:unhideWhenUsed="1"/>
     <w:lsdException w:name="Unresolved Mention" w:semiHidden="1" w:unhideWhenUsed="1"/>
+    <w:lsdException w:name="Smart Link" w:semiHidden="1" w:unhideWhenUsed="1"/>
   </w:latentStyles>
   <w:style w:type="paragraph" w:default="1" w:styleId="Normal">
     <w:name w:val="Normal"/>
     <w:qFormat/>
   </w:style>
-  <w:style w:type="paragraph" w:styleId="Rubrik1">
+  <w:style w:type="paragraph" w:styleId="Heading1">
     <w:name w:val="heading 1"/>
     <w:basedOn w:val="Normal"/>
     <w:next w:val="Normal"/>
-    <w:link w:val="Rubrik1Char"/>
+    <w:link w:val="Heading1Char"/>
     <w:uiPriority w:val="9"/>
     <w:qFormat/>
     <w:rsid w:val="00F1164C"/>
@@ -1520,11 +2050,11 @@
       <w:szCs w:val="32"/>
     </w:rPr>
   </w:style>
-  <w:style w:type="paragraph" w:styleId="Rubrik2">
+  <w:style w:type="paragraph" w:styleId="Heading2">
     <w:name w:val="heading 2"/>
     <w:basedOn w:val="Normal"/>
     <w:next w:val="Normal"/>
-    <w:link w:val="Rubrik2Char"/>
+    <w:link w:val="Heading2Char"/>
     <w:uiPriority w:val="9"/>
     <w:unhideWhenUsed/>
     <w:qFormat/>
@@ -1542,13 +2072,13 @@
       <w:szCs w:val="26"/>
     </w:rPr>
   </w:style>
-  <w:style w:type="character" w:default="1" w:styleId="Standardstycketeckensnitt">
+  <w:style w:type="character" w:default="1" w:styleId="DefaultParagraphFont">
     <w:name w:val="Default Paragraph Font"/>
     <w:uiPriority w:val="1"/>
     <w:semiHidden/>
     <w:unhideWhenUsed/>
   </w:style>
-  <w:style w:type="table" w:default="1" w:styleId="Normaltabell">
+  <w:style w:type="table" w:default="1" w:styleId="TableNormal">
     <w:name w:val="Normal Table"/>
     <w:uiPriority w:val="99"/>
     <w:semiHidden/>
@@ -1563,16 +2093,16 @@
       </w:tblCellMar>
     </w:tblPr>
   </w:style>
-  <w:style w:type="numbering" w:default="1" w:styleId="Ingenlista">
+  <w:style w:type="numbering" w:default="1" w:styleId="NoList">
     <w:name w:val="No List"/>
     <w:uiPriority w:val="99"/>
     <w:semiHidden/>
     <w:unhideWhenUsed/>
   </w:style>
-  <w:style w:type="character" w:customStyle="1" w:styleId="Rubrik1Char">
-    <w:name w:val="Rubrik 1 Char"/>
-    <w:basedOn w:val="Standardstycketeckensnitt"/>
-    <w:link w:val="Rubrik1"/>
+  <w:style w:type="character" w:customStyle="1" w:styleId="Heading1Char">
+    <w:name w:val="Heading 1 Char"/>
+    <w:basedOn w:val="DefaultParagraphFont"/>
+    <w:link w:val="Heading1"/>
     <w:uiPriority w:val="9"/>
     <w:rsid w:val="00F1164C"/>
     <w:rPr>
@@ -1582,9 +2112,9 @@
       <w:szCs w:val="32"/>
     </w:rPr>
   </w:style>
-  <w:style w:type="character" w:styleId="Bokenstitel">
+  <w:style w:type="character" w:styleId="BookTitle">
     <w:name w:val="Book Title"/>
-    <w:basedOn w:val="Standardstycketeckensnitt"/>
+    <w:basedOn w:val="DefaultParagraphFont"/>
     <w:uiPriority w:val="33"/>
     <w:qFormat/>
     <w:rsid w:val="00F1164C"/>
@@ -1596,11 +2126,11 @@
       <w:spacing w:val="5"/>
     </w:rPr>
   </w:style>
-  <w:style w:type="paragraph" w:styleId="Citat">
+  <w:style w:type="paragraph" w:styleId="Quote">
     <w:name w:val="Quote"/>
     <w:basedOn w:val="Normal"/>
     <w:next w:val="Normal"/>
-    <w:link w:val="CitatChar"/>
+    <w:link w:val="QuoteChar"/>
     <w:uiPriority w:val="29"/>
     <w:qFormat/>
     <w:rsid w:val="00F1164C"/>
@@ -1615,10 +2145,10 @@
       <w:color w:val="404040" w:themeColor="text1" w:themeTint="BF"/>
     </w:rPr>
   </w:style>
-  <w:style w:type="character" w:customStyle="1" w:styleId="CitatChar">
-    <w:name w:val="Citat Char"/>
-    <w:basedOn w:val="Standardstycketeckensnitt"/>
-    <w:link w:val="Citat"/>
+  <w:style w:type="character" w:customStyle="1" w:styleId="QuoteChar">
+    <w:name w:val="Quote Char"/>
+    <w:basedOn w:val="DefaultParagraphFont"/>
+    <w:link w:val="Quote"/>
     <w:uiPriority w:val="29"/>
     <w:rsid w:val="00F1164C"/>
     <w:rPr>
@@ -1627,10 +2157,10 @@
       <w:color w:val="404040" w:themeColor="text1" w:themeTint="BF"/>
     </w:rPr>
   </w:style>
-  <w:style w:type="character" w:customStyle="1" w:styleId="Rubrik2Char">
-    <w:name w:val="Rubrik 2 Char"/>
-    <w:basedOn w:val="Standardstycketeckensnitt"/>
-    <w:link w:val="Rubrik2"/>
+  <w:style w:type="character" w:customStyle="1" w:styleId="Heading2Char">
+    <w:name w:val="Heading 2 Char"/>
+    <w:basedOn w:val="DefaultParagraphFont"/>
+    <w:link w:val="Heading2"/>
     <w:uiPriority w:val="9"/>
     <w:rsid w:val="00345E33"/>
     <w:rPr>
@@ -1640,7 +2170,7 @@
       <w:szCs w:val="26"/>
     </w:rPr>
   </w:style>
-  <w:style w:type="paragraph" w:styleId="Liststycke">
+  <w:style w:type="paragraph" w:styleId="ListParagraph">
     <w:name w:val="List Paragraph"/>
     <w:basedOn w:val="Normal"/>
     <w:uiPriority w:val="34"/>

</xml_diff>

<commit_message>
Fixed bugs in DrawStatusLine and described its function in comments.
</commit_message>
<xml_diff>
--- a/documentation/manual.docx
+++ b/documentation/manual.docx
@@ -307,14 +307,38 @@
         <w:rPr>
           <w:lang w:val="en-US"/>
         </w:rPr>
-        <w:t xml:space="preserve">All words describing directions are synonyms of the Direction object. Calling </w:t>
+        <w:t>All words describing directions are synonyms of the Direction</w:t>
+      </w:r>
+      <w:r>
+        <w:rPr>
+          <w:lang w:val="en-US"/>
+        </w:rPr>
+        <w:t>s</w:t>
+      </w:r>
+      <w:r>
+        <w:rPr>
+          <w:lang w:val="en-US"/>
+        </w:rPr>
+        <w:t xml:space="preserve"> object. Calling </w:t>
       </w:r>
       <w:proofErr w:type="spellStart"/>
       <w:r>
         <w:rPr>
           <w:lang w:val="en-US"/>
         </w:rPr>
-        <w:t>Direction.parse_name</w:t>
+        <w:t>Direction</w:t>
+      </w:r>
+      <w:r>
+        <w:rPr>
+          <w:lang w:val="en-US"/>
+        </w:rPr>
+        <w:t>s</w:t>
+      </w:r>
+      <w:r>
+        <w:rPr>
+          <w:lang w:val="en-US"/>
+        </w:rPr>
+        <w:t>.parse_name</w:t>
       </w:r>
       <w:proofErr w:type="spellEnd"/>
       <w:r>
@@ -328,23 +352,73 @@
         <w:rPr>
           <w:lang w:val="en-US"/>
         </w:rPr>
-        <w:t>Direction.number</w:t>
+        <w:t>Direction</w:t>
+      </w:r>
+      <w:r>
+        <w:rPr>
+          <w:lang w:val="en-US"/>
+        </w:rPr>
+        <w:t>s</w:t>
+      </w:r>
+      <w:r>
+        <w:rPr>
+          <w:lang w:val="en-US"/>
+        </w:rPr>
+        <w:t>.</w:t>
+      </w:r>
+      <w:r>
+        <w:rPr>
+          <w:lang w:val="en-US"/>
+        </w:rPr>
+        <w:t>selected_dir</w:t>
       </w:r>
       <w:proofErr w:type="spellEnd"/>
       <w:r>
         <w:rPr>
           <w:lang w:val="en-US"/>
         </w:rPr>
-        <w:t xml:space="preserve"> to the direction# (or 0 for no direction found). </w:t>
+        <w:t xml:space="preserve"> to the direction# (or 0 for no direction found)</w:t>
+      </w:r>
+      <w:r>
+        <w:rPr>
+          <w:lang w:val="en-US"/>
+        </w:rPr>
+        <w:t xml:space="preserve"> and </w:t>
+      </w:r>
+      <w:proofErr w:type="spellStart"/>
+      <w:r>
+        <w:rPr>
+          <w:lang w:val="en-US"/>
+        </w:rPr>
+        <w:t>Directions.selected_dir_prop</w:t>
+      </w:r>
+      <w:proofErr w:type="spellEnd"/>
+      <w:r>
+        <w:rPr>
+          <w:lang w:val="en-US"/>
+        </w:rPr>
+        <w:t xml:space="preserve"> to the property# used to store that exit in a room (or 0 for no direction found)</w:t>
+      </w:r>
+      <w:r>
+        <w:rPr>
+          <w:lang w:val="en-US"/>
+        </w:rPr>
+        <w:t xml:space="preserve">. </w:t>
+      </w:r>
+      <w:r>
+        <w:rPr>
+          <w:lang w:val="en-US"/>
+        </w:rPr>
+        <w:t xml:space="preserve"> Whenever a direction has been found in a player command, these properties have already been set.</w:t>
+      </w:r>
+      <w:r>
+        <w:rPr>
+          <w:lang w:val="en-US"/>
+        </w:rPr>
+        <w:t xml:space="preserve"> </w:t>
       </w:r>
       <w:bookmarkStart w:id="0" w:name="_GoBack"/>
       <w:bookmarkEnd w:id="0"/>
-      <w:r>
-        <w:rPr>
-          <w:lang w:val="en-US"/>
-        </w:rPr>
-        <w:t xml:space="preserve"> </w:t>
-      </w:r>
     </w:p>
     <w:p>
       <w:pPr>
@@ -640,6 +714,7 @@
         <w:rPr>
           <w:lang w:val="en-US"/>
         </w:rPr>
+        <w:lastRenderedPageBreak/>
         <w:t>T</w:t>
       </w:r>
       <w:r>
@@ -722,7 +797,6 @@
         <w:rPr>
           <w:lang w:val="en-US"/>
         </w:rPr>
-        <w:lastRenderedPageBreak/>
         <w:t xml:space="preserve">Testing a flag is accomplished by calling </w:t>
       </w:r>
       <w:proofErr w:type="spellStart"/>

</xml_diff>

<commit_message>
Added note that we should document how to get the name you want in statusline for when player is in a container.
</commit_message>
<xml_diff>
--- a/documentation/manual.docx
+++ b/documentation/manual.docx
@@ -18,7 +18,6 @@
           <w:lang w:val="en-US"/>
         </w:rPr>
       </w:pPr>
-      <w:proofErr w:type="spellStart"/>
       <w:r>
         <w:rPr>
           <w:color w:val="00B0F0"/>
@@ -28,7 +27,6 @@
         </w:rPr>
         <w:t>PunyInform</w:t>
       </w:r>
-      <w:proofErr w:type="spellEnd"/>
     </w:p>
     <w:p>
       <w:pPr>
@@ -91,21 +89,7 @@
         <w:rPr>
           <w:lang w:val="en-US"/>
         </w:rPr>
-        <w:t xml:space="preserve">If you need more than four names for an object in a z3 game, give it a </w:t>
-      </w:r>
-      <w:proofErr w:type="spellStart"/>
-      <w:r>
-        <w:rPr>
-          <w:lang w:val="en-US"/>
-        </w:rPr>
-        <w:t>parse_name</w:t>
-      </w:r>
-      <w:proofErr w:type="spellEnd"/>
-      <w:r>
-        <w:rPr>
-          <w:lang w:val="en-US"/>
-        </w:rPr>
-        <w:t xml:space="preserve"> routine.</w:t>
+        <w:t>If you need more than four names for an object in a z3 game, give it a parse_name routine.</w:t>
       </w:r>
     </w:p>
     <w:p>
@@ -177,35 +161,7 @@
         <w:rPr>
           <w:lang w:val="en-US"/>
         </w:rPr>
-        <w:t xml:space="preserve">Basic actions which the library knows how to perform (Take, Drop, </w:t>
-      </w:r>
-      <w:proofErr w:type="gramStart"/>
-      <w:r>
-        <w:rPr>
-          <w:lang w:val="en-US"/>
-        </w:rPr>
-        <w:t>Go</w:t>
-      </w:r>
-      <w:proofErr w:type="gramEnd"/>
-      <w:r>
-        <w:rPr>
-          <w:lang w:val="en-US"/>
-        </w:rPr>
-        <w:t xml:space="preserve"> </w:t>
-      </w:r>
-      <w:proofErr w:type="spellStart"/>
-      <w:r>
-        <w:rPr>
-          <w:lang w:val="en-US"/>
-        </w:rPr>
-        <w:t>etc</w:t>
-      </w:r>
-      <w:proofErr w:type="spellEnd"/>
-      <w:r>
-        <w:rPr>
-          <w:lang w:val="en-US"/>
-        </w:rPr>
-        <w:t>) – always enabled</w:t>
+        <w:t>Basic actions which the library knows how to perform (Take, Drop, Go etc) – always enabled</w:t>
       </w:r>
     </w:p>
     <w:p>
@@ -223,31 +179,7 @@
         <w:rPr>
           <w:lang w:val="en-US"/>
         </w:rPr>
-        <w:t xml:space="preserve">Common actions which don’t do anything except display a standard reply – enabled </w:t>
-      </w:r>
-      <w:r>
-        <w:rPr>
-          <w:lang w:val="en-US"/>
-        </w:rPr>
-        <w:t xml:space="preserve">when ACTION_GROUPS </w:t>
-      </w:r>
-      <w:r>
-        <w:rPr>
-          <w:lang w:val="en-US"/>
-        </w:rPr>
-        <w:t>&gt;</w:t>
-      </w:r>
-      <w:r>
-        <w:rPr>
-          <w:lang w:val="en-US"/>
-        </w:rPr>
-        <w:t xml:space="preserve">= </w:t>
-      </w:r>
-      <w:r>
-        <w:rPr>
-          <w:lang w:val="en-US"/>
-        </w:rPr>
-        <w:t>1</w:t>
+        <w:t>Common actions which don’t do anything except display a standard reply – enabled when ACTION_GROUPS &gt;= 1</w:t>
       </w:r>
     </w:p>
     <w:p>
@@ -265,31 +197,7 @@
         <w:rPr>
           <w:lang w:val="en-US"/>
         </w:rPr>
-        <w:t xml:space="preserve">Less common actions </w:t>
-      </w:r>
-      <w:r>
-        <w:rPr>
-          <w:lang w:val="en-US"/>
-        </w:rPr>
-        <w:t xml:space="preserve">which don’t do anything except display a standard reply – enabled when ACTION_GROUPS </w:t>
-      </w:r>
-      <w:r>
-        <w:rPr>
-          <w:lang w:val="en-US"/>
-        </w:rPr>
-        <w:t>&gt;</w:t>
-      </w:r>
-      <w:r>
-        <w:rPr>
-          <w:lang w:val="en-US"/>
-        </w:rPr>
-        <w:t xml:space="preserve">= </w:t>
-      </w:r>
-      <w:r>
-        <w:rPr>
-          <w:lang w:val="en-US"/>
-        </w:rPr>
-        <w:t>2</w:t>
+        <w:t>Less common actions which don’t do anything except display a standard reply – enabled when ACTION_GROUPS &gt;= 2</w:t>
       </w:r>
     </w:p>
     <w:p>
@@ -319,14 +227,7 @@
         <w:rPr>
           <w:lang w:val="en-US"/>
         </w:rPr>
-        <w:t xml:space="preserve"> object. Calling </w:t>
-      </w:r>
-      <w:proofErr w:type="spellStart"/>
-      <w:r>
-        <w:rPr>
-          <w:lang w:val="en-US"/>
-        </w:rPr>
-        <w:t>Direction</w:t>
+        <w:t xml:space="preserve"> object. Calling Direction</w:t>
       </w:r>
       <w:r>
         <w:rPr>
@@ -338,21 +239,7 @@
         <w:rPr>
           <w:lang w:val="en-US"/>
         </w:rPr>
-        <w:t>.parse_name</w:t>
-      </w:r>
-      <w:proofErr w:type="spellEnd"/>
-      <w:r>
-        <w:rPr>
-          <w:lang w:val="en-US"/>
-        </w:rPr>
-        <w:t xml:space="preserve">() returns the number of words matched and sets </w:t>
-      </w:r>
-      <w:proofErr w:type="spellStart"/>
-      <w:r>
-        <w:rPr>
-          <w:lang w:val="en-US"/>
-        </w:rPr>
-        <w:t>Direction</w:t>
+        <w:t>.parse_name() returns the number of words matched and sets Direction</w:t>
       </w:r>
       <w:r>
         <w:rPr>
@@ -372,7 +259,6 @@
         </w:rPr>
         <w:t>selected_dir</w:t>
       </w:r>
-      <w:proofErr w:type="spellEnd"/>
       <w:r>
         <w:rPr>
           <w:lang w:val="en-US"/>
@@ -383,21 +269,7 @@
         <w:rPr>
           <w:lang w:val="en-US"/>
         </w:rPr>
-        <w:t xml:space="preserve"> and </w:t>
-      </w:r>
-      <w:proofErr w:type="spellStart"/>
-      <w:r>
-        <w:rPr>
-          <w:lang w:val="en-US"/>
-        </w:rPr>
-        <w:t>Directions.selected_dir_prop</w:t>
-      </w:r>
-      <w:proofErr w:type="spellEnd"/>
-      <w:r>
-        <w:rPr>
-          <w:lang w:val="en-US"/>
-        </w:rPr>
-        <w:t xml:space="preserve"> to the property# used to store that exit in a room (or 0 for no direction found)</w:t>
+        <w:t xml:space="preserve"> and Directions.selected_dir_prop to the property# used to store that exit in a room (or 0 for no direction found)</w:t>
       </w:r>
       <w:r>
         <w:rPr>
@@ -416,9 +288,96 @@
           <w:lang w:val="en-US"/>
         </w:rPr>
         <w:t xml:space="preserve"> </w:t>
+      </w:r>
+    </w:p>
+    <w:p>
+      <w:pPr>
+        <w:pStyle w:val="ListParagraph"/>
+        <w:numPr>
+          <w:ilvl w:val="0"/>
+          <w:numId w:val="3"/>
+        </w:numPr>
+        <w:rPr>
+          <w:lang w:val="en-US"/>
+        </w:rPr>
+      </w:pPr>
+      <w:r>
+        <w:rPr>
+          <w:lang w:val="en-US"/>
+        </w:rPr>
+        <w:t xml:space="preserve">When the player is inside an object, in a z5 game, the library will print the name of the object on the statusline, in definite form (“The box”). In a z3 game, the object name string will be printed as-is, typicall like “box”. This behavior in z3 games is part of the Z-machine specification. If you want a z3 game to print a different name for when the player is inside the object, you can set the object name string to the desired name, and override it with short_name for all other uses, like this: </w:t>
+      </w:r>
+      <w:r>
+        <w:rPr>
+          <w:lang w:val="en-US"/>
+        </w:rPr>
+        <w:br/>
+      </w:r>
+      <w:r>
+        <w:rPr>
+          <w:rFonts w:ascii="Courier New" w:hAnsi="Courier New" w:cs="Courier New"/>
+          <w:lang w:val="en-US"/>
+        </w:rPr>
+        <w:t xml:space="preserve">Object box “The box” </w:t>
+      </w:r>
+      <w:r>
+        <w:rPr>
+          <w:rFonts w:ascii="Courier New" w:hAnsi="Courier New" w:cs="Courier New"/>
+          <w:lang w:val="en-US"/>
+        </w:rPr>
+        <w:br/>
+        <w:t xml:space="preserve">  </w:t>
+      </w:r>
+      <w:r>
+        <w:rPr>
+          <w:rFonts w:ascii="Courier New" w:hAnsi="Courier New" w:cs="Courier New"/>
+          <w:lang w:val="en-US"/>
+        </w:rPr>
+        <w:t xml:space="preserve">with short_name “box” </w:t>
+      </w:r>
+      <w:r>
+        <w:rPr>
+          <w:rFonts w:ascii="Courier New" w:hAnsi="Courier New" w:cs="Courier New"/>
+          <w:lang w:val="en-US"/>
+        </w:rPr>
+        <w:br/>
+        <w:t xml:space="preserve">   </w:t>
+      </w:r>
+      <w:r>
+        <w:rPr>
+          <w:rFonts w:ascii="Courier New" w:hAnsi="Courier New" w:cs="Courier New"/>
+          <w:lang w:val="en-US"/>
+        </w:rPr>
+        <w:t>has container openable</w:t>
+      </w:r>
+      <w:r>
+        <w:rPr>
+          <w:rFonts w:ascii="Courier New" w:hAnsi="Courier New" w:cs="Courier New"/>
+          <w:lang w:val="en-US"/>
+        </w:rPr>
+        <w:t xml:space="preserve"> enterable</w:t>
       </w:r>
       <w:bookmarkStart w:id="0" w:name="_GoBack"/>
       <w:bookmarkEnd w:id="0"/>
+      <w:r>
+        <w:rPr>
+          <w:rFonts w:ascii="Courier New" w:hAnsi="Courier New" w:cs="Courier New"/>
+          <w:lang w:val="en-US"/>
+        </w:rPr>
+        <w:t>;</w:t>
+      </w:r>
+    </w:p>
+    <w:p>
+      <w:pPr>
+        <w:pStyle w:val="ListParagraph"/>
+        <w:numPr>
+          <w:ilvl w:val="0"/>
+          <w:numId w:val="3"/>
+        </w:numPr>
+        <w:rPr>
+          <w:lang w:val="en-US"/>
+        </w:rPr>
+      </w:pPr>
     </w:p>
     <w:p>
       <w:pPr>
@@ -460,49 +419,7 @@
         <w:rPr>
           <w:lang w:val="en-US"/>
         </w:rPr>
-        <w:t xml:space="preserve">Flags is a mechanism for keeping track of story progression that is available as part of </w:t>
-      </w:r>
-      <w:proofErr w:type="spellStart"/>
-      <w:r>
-        <w:rPr>
-          <w:lang w:val="en-US"/>
-        </w:rPr>
-        <w:t>PunyInform</w:t>
-      </w:r>
-      <w:proofErr w:type="spellEnd"/>
-      <w:r>
-        <w:rPr>
-          <w:lang w:val="en-US"/>
-        </w:rPr>
-        <w:t xml:space="preserve">. If you choose to use flags, four procedures with a total size of about 165 bytes are added to the story file. Also, an </w:t>
-      </w:r>
-      <w:proofErr w:type="gramStart"/>
-      <w:r>
-        <w:rPr>
-          <w:lang w:val="en-US"/>
-        </w:rPr>
-        <w:t>eight byte</w:t>
-      </w:r>
-      <w:proofErr w:type="gramEnd"/>
-      <w:r>
-        <w:rPr>
-          <w:lang w:val="en-US"/>
-        </w:rPr>
-        <w:t xml:space="preserve"> array is added to dynamic memory, plus one byte for every eight flags. All in </w:t>
-      </w:r>
-      <w:proofErr w:type="gramStart"/>
-      <w:r>
-        <w:rPr>
-          <w:lang w:val="en-US"/>
-        </w:rPr>
-        <w:t>all</w:t>
-      </w:r>
-      <w:proofErr w:type="gramEnd"/>
-      <w:r>
-        <w:rPr>
-          <w:lang w:val="en-US"/>
-        </w:rPr>
-        <w:t xml:space="preserve"> this is a very efficient way of keeping track of progress.</w:t>
+        <w:t>Flags is a mechanism for keeping track of story progression that is available as part of PunyInform. If you choose to use flags, four procedures with a total size of about 165 bytes are added to the story file. Also, an eight byte array is added to dynamic memory, plus one byte for every eight flags. All in all this is a very efficient way of keeping track of progress.</w:t>
       </w:r>
     </w:p>
     <w:p>
@@ -521,18 +438,165 @@
         <w:rPr>
           <w:lang w:val="en-US"/>
         </w:rPr>
-        <w:t xml:space="preserve">, specify the constant FLAG_COUNT and set it to the number of flags you need, before including </w:t>
-      </w:r>
-      <w:proofErr w:type="spellStart"/>
-      <w:r>
-        <w:rPr>
-          <w:lang w:val="en-US"/>
-        </w:rPr>
-        <w:t>puny.h</w:t>
-      </w:r>
-      <w:proofErr w:type="spellEnd"/>
-      <w:r>
-        <w:rPr>
+        <w:t>, specify the constant FLAG_COUNT and set it to the number of flags you need, before including puny.h.</w:t>
+      </w:r>
+    </w:p>
+    <w:p>
+      <w:pPr>
+        <w:rPr>
+          <w:lang w:val="en-US"/>
+        </w:rPr>
+      </w:pPr>
+      <w:r>
+        <w:rPr>
+          <w:lang w:val="en-US"/>
+        </w:rPr>
+        <w:lastRenderedPageBreak/>
+        <w:t>You then specify a constant for each flag, like this:</w:t>
+      </w:r>
+    </w:p>
+    <w:p>
+      <w:pPr>
+        <w:rPr>
+          <w:rFonts w:ascii="Courier New" w:hAnsi="Courier New" w:cs="Courier New"/>
+          <w:lang w:val="en-US"/>
+        </w:rPr>
+      </w:pPr>
+      <w:r>
+        <w:rPr>
+          <w:rFonts w:ascii="Courier New" w:hAnsi="Courier New" w:cs="Courier New"/>
+          <w:lang w:val="en-US"/>
+        </w:rPr>
+        <w:t>Constant F_FED_PARROT 0; ! Has the parrot bee</w:t>
+      </w:r>
+      <w:r>
+        <w:rPr>
+          <w:rFonts w:ascii="Courier New" w:hAnsi="Courier New" w:cs="Courier New"/>
+          <w:lang w:val="en-US"/>
+        </w:rPr>
+        <w:t>n</w:t>
+      </w:r>
+      <w:r>
+        <w:rPr>
+          <w:rFonts w:ascii="Courier New" w:hAnsi="Courier New" w:cs="Courier New"/>
+          <w:lang w:val="en-US"/>
+        </w:rPr>
+        <w:t xml:space="preserve"> fed?</w:t>
+      </w:r>
+      <w:r>
+        <w:rPr>
+          <w:rFonts w:ascii="Courier New" w:hAnsi="Courier New" w:cs="Courier New"/>
+          <w:lang w:val="en-US"/>
+        </w:rPr>
+        <w:br/>
+        <w:t>Constant F_TICKET_OK 1; ! Has Hildegard booked her plane tickets?</w:t>
+      </w:r>
+      <w:r>
+        <w:rPr>
+          <w:rFonts w:ascii="Courier New" w:hAnsi="Courier New" w:cs="Courier New"/>
+          <w:lang w:val="en-US"/>
+        </w:rPr>
+        <w:br/>
+        <w:t>Constant F_SAVED_CAT 2; ! Has the player saved the cat in the tree?</w:t>
+      </w:r>
+    </w:p>
+    <w:p>
+      <w:pPr>
+        <w:rPr>
+          <w:lang w:val="en-US"/>
+        </w:rPr>
+      </w:pPr>
+      <w:r>
+        <w:rPr>
+          <w:lang w:val="en-US"/>
+        </w:rPr>
+        <w:t>You get the idea. Note that the first flag is flag #0, not flag #1.</w:t>
+      </w:r>
+    </w:p>
+    <w:p>
+      <w:pPr>
+        <w:rPr>
+          <w:lang w:val="en-US"/>
+        </w:rPr>
+      </w:pPr>
+      <w:r>
+        <w:rPr>
+          <w:lang w:val="en-US"/>
+        </w:rPr>
+        <w:t>Setting a flag on or off means calling the routing SetFlag(flag#) or</w:t>
+      </w:r>
+      <w:r>
+        <w:rPr>
+          <w:lang w:val="en-US"/>
+        </w:rPr>
+        <w:t xml:space="preserve"> </w:t>
+      </w:r>
+      <w:r>
+        <w:rPr>
+          <w:lang w:val="en-US"/>
+        </w:rPr>
+        <w:t>ClearFlag(flag#)</w:t>
+      </w:r>
+    </w:p>
+    <w:p>
+      <w:pPr>
+        <w:rPr>
+          <w:lang w:val="en-US"/>
+        </w:rPr>
+      </w:pPr>
+      <w:r>
+        <w:rPr>
+          <w:lang w:val="en-US"/>
+        </w:rPr>
+        <w:t>T</w:t>
+      </w:r>
+      <w:r>
+        <w:rPr>
+          <w:lang w:val="en-US"/>
+        </w:rPr>
+        <w:t>o indicate that the player has saved the cat,</w:t>
+      </w:r>
+      <w:r>
+        <w:rPr>
+          <w:lang w:val="en-US"/>
+        </w:rPr>
+        <w:t xml:space="preserve"> </w:t>
+      </w:r>
+      <w:r>
+        <w:rPr>
+          <w:lang w:val="en-US"/>
+        </w:rPr>
+        <w:t xml:space="preserve">call </w:t>
+      </w:r>
+      <w:r>
+        <w:rPr>
+          <w:rFonts w:ascii="Courier New" w:hAnsi="Courier New" w:cs="Courier New"/>
+          <w:lang w:val="en-US"/>
+        </w:rPr>
+        <w:t>SetFlag(F_SAVED_CAT)</w:t>
+      </w:r>
+      <w:r>
+        <w:rPr>
+          <w:lang w:val="en-US"/>
+        </w:rPr>
+        <w:t>, and to turn off that flag, call</w:t>
+      </w:r>
+      <w:r>
+        <w:rPr>
+          <w:lang w:val="en-US"/>
+        </w:rPr>
+        <w:t xml:space="preserve"> </w:t>
+      </w:r>
+      <w:r>
+        <w:rPr>
+          <w:rFonts w:ascii="Courier New" w:hAnsi="Courier New" w:cs="Courier New"/>
+          <w:lang w:val="en-US"/>
+        </w:rPr>
+        <w:t>ClearFlag(F_SAVED_CAT)</w:t>
+      </w:r>
+      <w:r>
+        <w:rPr>
+          <w:rFonts w:ascii="Courier New" w:hAnsi="Courier New" w:cs="Courier New"/>
           <w:lang w:val="en-US"/>
         </w:rPr>
         <w:t>.</w:t>
@@ -548,523 +612,199 @@
         <w:rPr>
           <w:lang w:val="en-US"/>
         </w:rPr>
-        <w:t>You then specify a constant for each flag, like this:</w:t>
-      </w:r>
-    </w:p>
-    <w:p>
-      <w:pPr>
+        <w:t>Testing a flag is accomplished by calling FlagIsSet or FlagIsClear. So if you have</w:t>
+      </w:r>
+      <w:r>
+        <w:rPr>
+          <w:lang w:val="en-US"/>
+        </w:rPr>
+        <w:t xml:space="preserve"> </w:t>
+      </w:r>
+      <w:r>
+        <w:rPr>
+          <w:lang w:val="en-US"/>
+        </w:rPr>
+        <w:t>a piece of code that should only be run if the parrot has been fed, you would</w:t>
+      </w:r>
+      <w:r>
+        <w:rPr>
+          <w:lang w:val="en-US"/>
+        </w:rPr>
+        <w:t xml:space="preserve"> </w:t>
+      </w:r>
+      <w:r>
+        <w:rPr>
+          <w:lang w:val="en-US"/>
+        </w:rPr>
+        <w:t xml:space="preserve">enclose it in an </w:t>
+      </w:r>
+      <w:r>
+        <w:rPr>
+          <w:lang w:val="en-US"/>
+        </w:rPr>
+        <w:br/>
+      </w:r>
+      <w:r>
         <w:rPr>
           <w:rFonts w:ascii="Courier New" w:hAnsi="Courier New" w:cs="Courier New"/>
           <w:lang w:val="en-US"/>
         </w:rPr>
-      </w:pPr>
-      <w:r>
+        <w:t>if (FlagIsSet(F_FED_PARROT)) { ... }</w:t>
+      </w:r>
+      <w:r>
+        <w:rPr>
+          <w:lang w:val="en-US"/>
+        </w:rPr>
+        <w:t>" statement.</w:t>
+      </w:r>
+    </w:p>
+    <w:p>
+      <w:pPr>
+        <w:rPr>
+          <w:lang w:val="en-US"/>
+        </w:rPr>
+      </w:pPr>
+      <w:r>
+        <w:rPr>
+          <w:lang w:val="en-US"/>
+        </w:rPr>
+        <w:t>Naturally, you can test if a flag is clear by calling FlagIsClear instead.</w:t>
+      </w:r>
+      <w:r>
+        <w:rPr>
+          <w:lang w:val="en-US"/>
+        </w:rPr>
+        <w:br/>
+      </w:r>
+    </w:p>
+    <w:p>
+      <w:pPr>
+        <w:pStyle w:val="Heading1"/>
+        <w:rPr>
+          <w:lang w:val="en-US"/>
+        </w:rPr>
+      </w:pPr>
+      <w:r>
+        <w:rPr>
+          <w:lang w:val="en-US"/>
+        </w:rPr>
+        <w:t>Properties</w:t>
+      </w:r>
+    </w:p>
+    <w:p>
+      <w:pPr>
+        <w:rPr>
+          <w:lang w:val="en-US"/>
+        </w:rPr>
+      </w:pPr>
+      <w:r>
+        <w:rPr>
+          <w:lang w:val="en-US"/>
+        </w:rPr>
+        <w:t>A property can be used to store a 16-bit value, or an array of values (up to 32 values in z5, but only 4 values in z3).</w:t>
+      </w:r>
+    </w:p>
+    <w:p>
+      <w:pPr>
+        <w:rPr>
+          <w:lang w:val="en-US"/>
+        </w:rPr>
+      </w:pPr>
+      <w:r>
+        <w:rPr>
+          <w:lang w:val="en-US"/>
+        </w:rPr>
+        <w:t>If a property is declared as additive, the values for an object are concatenated with the values of its class, if any, and put into an array.</w:t>
+      </w:r>
+    </w:p>
+    <w:p>
+      <w:pPr>
+        <w:rPr>
+          <w:lang w:val="en-US"/>
+        </w:rPr>
+      </w:pPr>
+      <w:r>
+        <w:rPr>
+          <w:lang w:val="en-US"/>
+        </w:rPr>
+        <w:t>A property can either be common or</w:t>
+      </w:r>
+      <w:r>
+        <w:rPr>
+          <w:lang w:val="en-US"/>
+        </w:rPr>
+        <w:t xml:space="preserve"> individual. </w:t>
+      </w:r>
+      <w:r>
+        <w:rPr>
+          <w:lang w:val="en-US"/>
+        </w:rPr>
+        <w:t xml:space="preserve">Common properties are a little faster to access and use a little less memory than individual properties. A game can </w:t>
+      </w:r>
+      <w:r>
+        <w:rPr>
+          <w:lang w:val="en-US"/>
+        </w:rPr>
+        <w:t>use</w:t>
+      </w:r>
+      <w:r>
+        <w:rPr>
+          <w:lang w:val="en-US"/>
+        </w:rPr>
+        <w:t xml:space="preserve"> a maximum of 62 common properties</w:t>
+      </w:r>
+      <w:r>
+        <w:rPr>
+          <w:lang w:val="en-US"/>
+        </w:rPr>
+        <w:t xml:space="preserve">. </w:t>
+      </w:r>
+      <w:r>
+        <w:rPr>
+          <w:lang w:val="en-US"/>
+        </w:rPr>
+        <w:t>The value of a common property can always be read, but it can only be written if it has been included in the object declaration. If you don’t include it, there is no memory allocated t</w:t>
+      </w:r>
+      <w:r>
+        <w:rPr>
+          <w:lang w:val="en-US"/>
+        </w:rPr>
+        <w:t>o store a value. If you read the value of such a property, you just get the default value (typically 0).</w:t>
+      </w:r>
+      <w:r>
+        <w:rPr>
+          <w:lang w:val="en-US"/>
+        </w:rPr>
+        <w:t xml:space="preserve"> </w:t>
+      </w:r>
+    </w:p>
+    <w:p>
+      <w:pPr>
+        <w:rPr>
+          <w:lang w:val="en-US"/>
+        </w:rPr>
+      </w:pPr>
+      <w:r>
+        <w:rPr>
+          <w:lang w:val="en-US"/>
+        </w:rPr>
+        <w:t>A common property is created by declaring it with</w:t>
+      </w:r>
+    </w:p>
+    <w:p>
+      <w:pPr>
         <w:rPr>
           <w:rFonts w:ascii="Courier New" w:hAnsi="Courier New" w:cs="Courier New"/>
           <w:lang w:val="en-US"/>
         </w:rPr>
-        <w:t>Constant F_FED_PARROT 0</w:t>
-      </w:r>
-      <w:proofErr w:type="gramStart"/>
+      </w:pPr>
       <w:r>
         <w:rPr>
           <w:rFonts w:ascii="Courier New" w:hAnsi="Courier New" w:cs="Courier New"/>
           <w:lang w:val="en-US"/>
         </w:rPr>
-        <w:t>; !</w:t>
-      </w:r>
-      <w:proofErr w:type="gramEnd"/>
-      <w:r>
-        <w:rPr>
-          <w:rFonts w:ascii="Courier New" w:hAnsi="Courier New" w:cs="Courier New"/>
-          <w:lang w:val="en-US"/>
-        </w:rPr>
-        <w:t xml:space="preserve"> Has the parrot bee</w:t>
-      </w:r>
-      <w:r>
-        <w:rPr>
-          <w:rFonts w:ascii="Courier New" w:hAnsi="Courier New" w:cs="Courier New"/>
-          <w:lang w:val="en-US"/>
-        </w:rPr>
-        <w:t>n</w:t>
-      </w:r>
-      <w:r>
-        <w:rPr>
-          <w:rFonts w:ascii="Courier New" w:hAnsi="Courier New" w:cs="Courier New"/>
-          <w:lang w:val="en-US"/>
-        </w:rPr>
-        <w:t xml:space="preserve"> fed?</w:t>
-      </w:r>
-      <w:r>
-        <w:rPr>
-          <w:rFonts w:ascii="Courier New" w:hAnsi="Courier New" w:cs="Courier New"/>
-          <w:lang w:val="en-US"/>
-        </w:rPr>
-        <w:br/>
-        <w:t>Constant F_TICKET_OK 1</w:t>
-      </w:r>
-      <w:proofErr w:type="gramStart"/>
-      <w:r>
-        <w:rPr>
-          <w:rFonts w:ascii="Courier New" w:hAnsi="Courier New" w:cs="Courier New"/>
-          <w:lang w:val="en-US"/>
-        </w:rPr>
-        <w:t>; !</w:t>
-      </w:r>
-      <w:proofErr w:type="gramEnd"/>
-      <w:r>
-        <w:rPr>
-          <w:rFonts w:ascii="Courier New" w:hAnsi="Courier New" w:cs="Courier New"/>
-          <w:lang w:val="en-US"/>
-        </w:rPr>
-        <w:t xml:space="preserve"> Has Hildegard booked her plane tickets?</w:t>
-      </w:r>
-      <w:r>
-        <w:rPr>
-          <w:rFonts w:ascii="Courier New" w:hAnsi="Courier New" w:cs="Courier New"/>
-          <w:lang w:val="en-US"/>
-        </w:rPr>
-        <w:br/>
-        <w:t>Constant F_SAVED_CAT 2</w:t>
-      </w:r>
-      <w:proofErr w:type="gramStart"/>
-      <w:r>
-        <w:rPr>
-          <w:rFonts w:ascii="Courier New" w:hAnsi="Courier New" w:cs="Courier New"/>
-          <w:lang w:val="en-US"/>
-        </w:rPr>
-        <w:t>; !</w:t>
-      </w:r>
-      <w:proofErr w:type="gramEnd"/>
-      <w:r>
-        <w:rPr>
-          <w:rFonts w:ascii="Courier New" w:hAnsi="Courier New" w:cs="Courier New"/>
-          <w:lang w:val="en-US"/>
-        </w:rPr>
-        <w:t xml:space="preserve"> Has the player saved the cat in the tree?</w:t>
-      </w:r>
-    </w:p>
-    <w:p>
-      <w:pPr>
-        <w:rPr>
-          <w:lang w:val="en-US"/>
-        </w:rPr>
-      </w:pPr>
-      <w:r>
-        <w:rPr>
-          <w:lang w:val="en-US"/>
-        </w:rPr>
-        <w:t>You get the idea. Note that the first flag is flag #0, not flag #1.</w:t>
-      </w:r>
-    </w:p>
-    <w:p>
-      <w:pPr>
-        <w:rPr>
-          <w:lang w:val="en-US"/>
-        </w:rPr>
-      </w:pPr>
-      <w:r>
-        <w:rPr>
-          <w:lang w:val="en-US"/>
-        </w:rPr>
-        <w:t xml:space="preserve">Setting a flag on or off means calling the routing </w:t>
-      </w:r>
-      <w:proofErr w:type="spellStart"/>
-      <w:r>
-        <w:rPr>
-          <w:lang w:val="en-US"/>
-        </w:rPr>
-        <w:t>SetFlag</w:t>
-      </w:r>
-      <w:proofErr w:type="spellEnd"/>
-      <w:r>
-        <w:rPr>
-          <w:lang w:val="en-US"/>
-        </w:rPr>
-        <w:t>(flag#) or</w:t>
-      </w:r>
-      <w:r>
-        <w:rPr>
-          <w:lang w:val="en-US"/>
-        </w:rPr>
-        <w:t xml:space="preserve"> </w:t>
-      </w:r>
-      <w:proofErr w:type="spellStart"/>
-      <w:r>
-        <w:rPr>
-          <w:lang w:val="en-US"/>
-        </w:rPr>
-        <w:t>ClearFlag</w:t>
-      </w:r>
-      <w:proofErr w:type="spellEnd"/>
-      <w:r>
-        <w:rPr>
-          <w:lang w:val="en-US"/>
-        </w:rPr>
-        <w:t>(flag#)</w:t>
-      </w:r>
-    </w:p>
-    <w:p>
-      <w:pPr>
-        <w:rPr>
-          <w:lang w:val="en-US"/>
-        </w:rPr>
-      </w:pPr>
-      <w:r>
-        <w:rPr>
-          <w:lang w:val="en-US"/>
-        </w:rPr>
-        <w:lastRenderedPageBreak/>
-        <w:t>T</w:t>
-      </w:r>
-      <w:r>
-        <w:rPr>
-          <w:lang w:val="en-US"/>
-        </w:rPr>
-        <w:t>o indicate that the player has saved the cat,</w:t>
-      </w:r>
-      <w:r>
-        <w:rPr>
-          <w:lang w:val="en-US"/>
-        </w:rPr>
-        <w:t xml:space="preserve"> </w:t>
-      </w:r>
-      <w:r>
-        <w:rPr>
-          <w:lang w:val="en-US"/>
-        </w:rPr>
-        <w:t xml:space="preserve">call </w:t>
-      </w:r>
-      <w:proofErr w:type="spellStart"/>
-      <w:r>
-        <w:rPr>
-          <w:rFonts w:ascii="Courier New" w:hAnsi="Courier New" w:cs="Courier New"/>
-          <w:lang w:val="en-US"/>
-        </w:rPr>
-        <w:t>SetFlag</w:t>
-      </w:r>
-      <w:proofErr w:type="spellEnd"/>
-      <w:r>
-        <w:rPr>
-          <w:rFonts w:ascii="Courier New" w:hAnsi="Courier New" w:cs="Courier New"/>
-          <w:lang w:val="en-US"/>
-        </w:rPr>
-        <w:t>(F_SAVED_CAT)</w:t>
-      </w:r>
-      <w:r>
-        <w:rPr>
-          <w:lang w:val="en-US"/>
-        </w:rPr>
-        <w:t>, and to turn off that flag, call</w:t>
-      </w:r>
-      <w:r>
-        <w:rPr>
-          <w:lang w:val="en-US"/>
-        </w:rPr>
-        <w:t xml:space="preserve"> </w:t>
-      </w:r>
-      <w:proofErr w:type="spellStart"/>
-      <w:r>
-        <w:rPr>
-          <w:rFonts w:ascii="Courier New" w:hAnsi="Courier New" w:cs="Courier New"/>
-          <w:lang w:val="en-US"/>
-        </w:rPr>
-        <w:t>ClearFlag</w:t>
-      </w:r>
-      <w:proofErr w:type="spellEnd"/>
-      <w:r>
-        <w:rPr>
-          <w:rFonts w:ascii="Courier New" w:hAnsi="Courier New" w:cs="Courier New"/>
-          <w:lang w:val="en-US"/>
-        </w:rPr>
-        <w:t>(F_SAVED_CAT)</w:t>
-      </w:r>
-      <w:r>
-        <w:rPr>
-          <w:rFonts w:ascii="Courier New" w:hAnsi="Courier New" w:cs="Courier New"/>
-          <w:lang w:val="en-US"/>
-        </w:rPr>
-        <w:t>.</w:t>
-      </w:r>
-    </w:p>
-    <w:p>
-      <w:pPr>
-        <w:rPr>
-          <w:lang w:val="en-US"/>
-        </w:rPr>
-      </w:pPr>
-      <w:r>
-        <w:rPr>
-          <w:lang w:val="en-US"/>
-        </w:rPr>
-        <w:t xml:space="preserve">Testing a flag is accomplished by calling </w:t>
-      </w:r>
-      <w:proofErr w:type="spellStart"/>
-      <w:r>
-        <w:rPr>
-          <w:lang w:val="en-US"/>
-        </w:rPr>
-        <w:t>FlagIsSet</w:t>
-      </w:r>
-      <w:proofErr w:type="spellEnd"/>
-      <w:r>
-        <w:rPr>
-          <w:lang w:val="en-US"/>
-        </w:rPr>
-        <w:t xml:space="preserve"> or </w:t>
-      </w:r>
-      <w:proofErr w:type="spellStart"/>
-      <w:r>
-        <w:rPr>
-          <w:lang w:val="en-US"/>
-        </w:rPr>
-        <w:t>FlagIsClear</w:t>
-      </w:r>
-      <w:proofErr w:type="spellEnd"/>
-      <w:r>
-        <w:rPr>
-          <w:lang w:val="en-US"/>
-        </w:rPr>
-        <w:t>. So if you have</w:t>
-      </w:r>
-      <w:r>
-        <w:rPr>
-          <w:lang w:val="en-US"/>
-        </w:rPr>
-        <w:t xml:space="preserve"> </w:t>
-      </w:r>
-      <w:r>
-        <w:rPr>
-          <w:lang w:val="en-US"/>
-        </w:rPr>
-        <w:t>a piece of code that should only be run if the parrot has been fed, you would</w:t>
-      </w:r>
-      <w:r>
-        <w:rPr>
-          <w:lang w:val="en-US"/>
-        </w:rPr>
-        <w:t xml:space="preserve"> </w:t>
-      </w:r>
-      <w:r>
-        <w:rPr>
-          <w:lang w:val="en-US"/>
-        </w:rPr>
-        <w:t xml:space="preserve">enclose it in an </w:t>
-      </w:r>
-      <w:r>
-        <w:rPr>
-          <w:lang w:val="en-US"/>
-        </w:rPr>
-        <w:br/>
-      </w:r>
-      <w:r>
-        <w:rPr>
-          <w:rFonts w:ascii="Courier New" w:hAnsi="Courier New" w:cs="Courier New"/>
-          <w:lang w:val="en-US"/>
-        </w:rPr>
-        <w:t>if (</w:t>
-      </w:r>
-      <w:proofErr w:type="spellStart"/>
-      <w:r>
-        <w:rPr>
-          <w:rFonts w:ascii="Courier New" w:hAnsi="Courier New" w:cs="Courier New"/>
-          <w:lang w:val="en-US"/>
-        </w:rPr>
-        <w:t>FlagIsSet</w:t>
-      </w:r>
-      <w:proofErr w:type="spellEnd"/>
-      <w:r>
-        <w:rPr>
-          <w:rFonts w:ascii="Courier New" w:hAnsi="Courier New" w:cs="Courier New"/>
-          <w:lang w:val="en-US"/>
-        </w:rPr>
-        <w:t xml:space="preserve">(F_FED_PARROT)) </w:t>
-      </w:r>
-      <w:proofErr w:type="gramStart"/>
-      <w:r>
-        <w:rPr>
-          <w:rFonts w:ascii="Courier New" w:hAnsi="Courier New" w:cs="Courier New"/>
-          <w:lang w:val="en-US"/>
-        </w:rPr>
-        <w:t>{ ...</w:t>
-      </w:r>
-      <w:proofErr w:type="gramEnd"/>
-      <w:r>
-        <w:rPr>
-          <w:rFonts w:ascii="Courier New" w:hAnsi="Courier New" w:cs="Courier New"/>
-          <w:lang w:val="en-US"/>
-        </w:rPr>
-        <w:t xml:space="preserve"> }</w:t>
-      </w:r>
-      <w:r>
-        <w:rPr>
-          <w:lang w:val="en-US"/>
-        </w:rPr>
-        <w:t>" statement.</w:t>
-      </w:r>
-    </w:p>
-    <w:p>
-      <w:pPr>
-        <w:rPr>
-          <w:lang w:val="en-US"/>
-        </w:rPr>
-      </w:pPr>
-      <w:r>
-        <w:rPr>
-          <w:lang w:val="en-US"/>
-        </w:rPr>
-        <w:t xml:space="preserve">Naturally, you can test if a flag is clear by calling </w:t>
-      </w:r>
-      <w:proofErr w:type="spellStart"/>
-      <w:r>
-        <w:rPr>
-          <w:lang w:val="en-US"/>
-        </w:rPr>
-        <w:t>FlagIsClear</w:t>
-      </w:r>
-      <w:proofErr w:type="spellEnd"/>
-      <w:r>
-        <w:rPr>
-          <w:lang w:val="en-US"/>
-        </w:rPr>
-        <w:t xml:space="preserve"> instead.</w:t>
-      </w:r>
-      <w:r>
-        <w:rPr>
-          <w:lang w:val="en-US"/>
-        </w:rPr>
-        <w:br/>
-      </w:r>
-    </w:p>
-    <w:p>
-      <w:pPr>
-        <w:pStyle w:val="Heading1"/>
-        <w:rPr>
-          <w:lang w:val="en-US"/>
-        </w:rPr>
-      </w:pPr>
-      <w:r>
-        <w:rPr>
-          <w:lang w:val="en-US"/>
-        </w:rPr>
-        <w:t>Properties</w:t>
-      </w:r>
-    </w:p>
-    <w:p>
-      <w:pPr>
-        <w:rPr>
-          <w:lang w:val="en-US"/>
-        </w:rPr>
-      </w:pPr>
-      <w:r>
-        <w:rPr>
-          <w:lang w:val="en-US"/>
-        </w:rPr>
-        <w:t>A property can be used to store a 16-bit value, or an array of values (up to 32 values in z5, but only 4 values in z3).</w:t>
-      </w:r>
-    </w:p>
-    <w:p>
-      <w:pPr>
-        <w:rPr>
-          <w:lang w:val="en-US"/>
-        </w:rPr>
-      </w:pPr>
-      <w:r>
-        <w:rPr>
-          <w:lang w:val="en-US"/>
-        </w:rPr>
-        <w:t>If a property is declared as additive, the values for an object are concatenated with the values of its class, if any, and put into an array.</w:t>
-      </w:r>
-    </w:p>
-    <w:p>
-      <w:pPr>
-        <w:rPr>
-          <w:lang w:val="en-US"/>
-        </w:rPr>
-      </w:pPr>
-      <w:r>
-        <w:rPr>
-          <w:lang w:val="en-US"/>
-        </w:rPr>
-        <w:t>A property can either be common or</w:t>
-      </w:r>
-      <w:r>
-        <w:rPr>
-          <w:lang w:val="en-US"/>
-        </w:rPr>
-        <w:t xml:space="preserve"> individual. </w:t>
-      </w:r>
-      <w:r>
-        <w:rPr>
-          <w:lang w:val="en-US"/>
-        </w:rPr>
-        <w:t xml:space="preserve">Common properties are a little faster to access and use a little less memory than individual properties. A game can </w:t>
-      </w:r>
-      <w:r>
-        <w:rPr>
-          <w:lang w:val="en-US"/>
-        </w:rPr>
-        <w:t>use</w:t>
-      </w:r>
-      <w:r>
-        <w:rPr>
-          <w:lang w:val="en-US"/>
-        </w:rPr>
-        <w:t xml:space="preserve"> a maximum of 62 common properties</w:t>
-      </w:r>
-      <w:r>
-        <w:rPr>
-          <w:lang w:val="en-US"/>
-        </w:rPr>
-        <w:t xml:space="preserve">. </w:t>
-      </w:r>
-      <w:r>
-        <w:rPr>
-          <w:lang w:val="en-US"/>
-        </w:rPr>
-        <w:t>The value of a common property can always be read, but it can only be written if it has been included in the object declaration. If you don’t include it, there is no memory allocated t</w:t>
-      </w:r>
-      <w:r>
-        <w:rPr>
-          <w:lang w:val="en-US"/>
-        </w:rPr>
-        <w:t>o store a value. If you read the value of such a property, you just get the default value (typically 0).</w:t>
-      </w:r>
-      <w:r>
-        <w:rPr>
-          <w:lang w:val="en-US"/>
-        </w:rPr>
-        <w:t xml:space="preserve"> </w:t>
-      </w:r>
-    </w:p>
-    <w:p>
-      <w:pPr>
-        <w:rPr>
-          <w:lang w:val="en-US"/>
-        </w:rPr>
-      </w:pPr>
-      <w:r>
-        <w:rPr>
-          <w:lang w:val="en-US"/>
-        </w:rPr>
-        <w:t>A common property is created by declaring it with</w:t>
-      </w:r>
-    </w:p>
-    <w:p>
-      <w:pPr>
-        <w:rPr>
-          <w:rFonts w:ascii="Courier New" w:hAnsi="Courier New" w:cs="Courier New"/>
-          <w:lang w:val="en-US"/>
-        </w:rPr>
-      </w:pPr>
-      <w:r>
-        <w:rPr>
-          <w:rFonts w:ascii="Courier New" w:hAnsi="Courier New" w:cs="Courier New"/>
-          <w:lang w:val="en-US"/>
-        </w:rPr>
         <w:t xml:space="preserve">Property </w:t>
       </w:r>
-      <w:proofErr w:type="spellStart"/>
       <w:r>
         <w:rPr>
           <w:rFonts w:ascii="Courier New" w:hAnsi="Courier New" w:cs="Courier New"/>
@@ -1073,7 +813,6 @@
         </w:rPr>
         <w:t>propertyname</w:t>
       </w:r>
-      <w:proofErr w:type="spellEnd"/>
       <w:r>
         <w:rPr>
           <w:rFonts w:ascii="Courier New" w:hAnsi="Courier New" w:cs="Courier New"/>
@@ -1092,15 +831,7 @@
         <w:rPr>
           <w:lang w:val="en-US"/>
         </w:rPr>
-        <w:t xml:space="preserve">To access a property, you write </w:t>
-      </w:r>
-      <w:proofErr w:type="spellStart"/>
-      <w:proofErr w:type="gramStart"/>
-      <w:r>
-        <w:rPr>
-          <w:lang w:val="en-US"/>
-        </w:rPr>
-        <w:t>object.</w:t>
+        <w:t>To access a property, you write object.</w:t>
       </w:r>
       <w:r>
         <w:rPr>
@@ -1109,8 +840,6 @@
         </w:rPr>
         <w:t>propertyname</w:t>
       </w:r>
-      <w:proofErr w:type="spellEnd"/>
-      <w:proofErr w:type="gramEnd"/>
       <w:r>
         <w:rPr>
           <w:lang w:val="en-US"/>
@@ -1125,21 +854,12 @@
           <w:lang w:val="en-US"/>
         </w:rPr>
       </w:pPr>
-      <w:proofErr w:type="spellStart"/>
       <w:r>
         <w:rPr>
           <w:rFonts w:ascii="Courier New" w:hAnsi="Courier New" w:cs="Courier New"/>
           <w:lang w:val="en-US"/>
         </w:rPr>
-        <w:t>Dog.description</w:t>
-      </w:r>
-      <w:proofErr w:type="spellEnd"/>
-      <w:r>
-        <w:rPr>
-          <w:rFonts w:ascii="Courier New" w:hAnsi="Courier New" w:cs="Courier New"/>
-          <w:lang w:val="en-US"/>
-        </w:rPr>
-        <w:t xml:space="preserve"> = “The dog looks sleepy.”;</w:t>
+        <w:t>Dog.description = “The dog looks sleepy.”;</w:t>
       </w:r>
     </w:p>
     <w:p>
@@ -1214,35 +934,7 @@
         <w:rPr>
           <w:lang w:val="en-US"/>
         </w:rPr>
-        <w:t>When using message passing (like “</w:t>
-      </w:r>
-      <w:proofErr w:type="spellStart"/>
-      <w:r>
-        <w:rPr>
-          <w:lang w:val="en-US"/>
-        </w:rPr>
-        <w:t>MyBox.AddWeight</w:t>
-      </w:r>
-      <w:proofErr w:type="spellEnd"/>
-      <w:r>
-        <w:rPr>
-          <w:lang w:val="en-US"/>
-        </w:rPr>
-        <w:t>(5)</w:t>
-      </w:r>
-      <w:proofErr w:type="gramStart"/>
-      <w:r>
-        <w:rPr>
-          <w:lang w:val="en-US"/>
-        </w:rPr>
-        <w:t>” )</w:t>
-      </w:r>
-      <w:proofErr w:type="gramEnd"/>
-      <w:r>
-        <w:rPr>
-          <w:lang w:val="en-US"/>
-        </w:rPr>
-        <w:t xml:space="preserve">, no more than one argument may be passed. </w:t>
+        <w:t xml:space="preserve">When using message passing (like “MyBox.AddWeight(5)” ), no more than one argument may be passed. </w:t>
       </w:r>
       <w:r>
         <w:rPr>
@@ -1724,7 +1416,7 @@
       </w:pPr>
     </w:pPrDefault>
   </w:docDefaults>
-  <w:latentStyles w:defLockedState="0" w:defUIPriority="99" w:defSemiHidden="0" w:defUnhideWhenUsed="0" w:defQFormat="0" w:count="376">
+  <w:latentStyles w:defLockedState="0" w:defUIPriority="99" w:defSemiHidden="0" w:defUnhideWhenUsed="0" w:defQFormat="0" w:count="377">
     <w:lsdException w:name="Normal" w:uiPriority="0" w:qFormat="1"/>
     <w:lsdException w:name="heading 1" w:uiPriority="9" w:qFormat="1"/>
     <w:lsdException w:name="heading 2" w:semiHidden="1" w:uiPriority="9" w:unhideWhenUsed="1" w:qFormat="1"/>
@@ -1830,6 +1522,7 @@
     <w:lsdException w:name="HTML Sample" w:semiHidden="1" w:unhideWhenUsed="1"/>
     <w:lsdException w:name="HTML Typewriter" w:semiHidden="1" w:unhideWhenUsed="1"/>
     <w:lsdException w:name="HTML Variable" w:semiHidden="1" w:unhideWhenUsed="1"/>
+    <w:lsdException w:name="Normal Table" w:semiHidden="1" w:unhideWhenUsed="1"/>
     <w:lsdException w:name="annotation subject" w:semiHidden="1" w:unhideWhenUsed="1"/>
     <w:lsdException w:name="No List" w:semiHidden="1" w:unhideWhenUsed="1"/>
     <w:lsdException w:name="Outline List 1" w:semiHidden="1" w:unhideWhenUsed="1"/>
@@ -1876,8 +1569,10 @@
     <w:lsdException w:name="Table Subtle 2" w:semiHidden="1" w:unhideWhenUsed="1"/>
     <w:lsdException w:name="Table Web 1" w:semiHidden="1" w:unhideWhenUsed="1"/>
     <w:lsdException w:name="Table Web 2" w:semiHidden="1" w:unhideWhenUsed="1"/>
+    <w:lsdException w:name="Table Web 3" w:semiHidden="1" w:unhideWhenUsed="1"/>
     <w:lsdException w:name="Balloon Text" w:semiHidden="1" w:unhideWhenUsed="1"/>
     <w:lsdException w:name="Table Grid" w:uiPriority="39"/>
+    <w:lsdException w:name="Table Theme" w:semiHidden="1" w:unhideWhenUsed="1"/>
     <w:lsdException w:name="Placeholder Text" w:semiHidden="1"/>
     <w:lsdException w:name="No Spacing" w:uiPriority="1" w:qFormat="1"/>
     <w:lsdException w:name="Light Shading" w:uiPriority="60"/>
@@ -2098,6 +1793,7 @@
     <w:lsdException w:name="Hashtag" w:semiHidden="1" w:unhideWhenUsed="1"/>
     <w:lsdException w:name="Unresolved Mention" w:semiHidden="1" w:unhideWhenUsed="1"/>
     <w:lsdException w:name="Smart Link" w:semiHidden="1" w:unhideWhenUsed="1"/>
+    <w:lsdException w:name="Smart Link Error" w:semiHidden="1" w:unhideWhenUsed="1"/>
   </w:latentStyles>
   <w:style w:type="paragraph" w:default="1" w:styleId="Normal">
     <w:name w:val="Normal"/>

</xml_diff>

<commit_message>
Made daemon property an alias of time_out. Made time_out additive. Modified library_of_horror.inf to have both a sample timer and a sample daemon.
</commit_message>
<xml_diff>
--- a/documentation/manual.docx
+++ b/documentation/manual.docx
@@ -18,6 +18,7 @@
           <w:lang w:val="en-US"/>
         </w:rPr>
       </w:pPr>
+      <w:proofErr w:type="spellStart"/>
       <w:r>
         <w:rPr>
           <w:color w:val="00B0F0"/>
@@ -27,6 +28,7 @@
         </w:rPr>
         <w:t>PunyInform</w:t>
       </w:r>
+      <w:proofErr w:type="spellEnd"/>
     </w:p>
     <w:p>
       <w:pPr>
@@ -89,7 +91,21 @@
         <w:rPr>
           <w:lang w:val="en-US"/>
         </w:rPr>
-        <w:t>If you need more than four names for an object in a z3 game, give it a parse_name routine.</w:t>
+        <w:t xml:space="preserve">If you need more than four names for an object in a z3 game, give it a </w:t>
+      </w:r>
+      <w:proofErr w:type="spellStart"/>
+      <w:r>
+        <w:rPr>
+          <w:lang w:val="en-US"/>
+        </w:rPr>
+        <w:t>parse_name</w:t>
+      </w:r>
+      <w:proofErr w:type="spellEnd"/>
+      <w:r>
+        <w:rPr>
+          <w:lang w:val="en-US"/>
+        </w:rPr>
+        <w:t xml:space="preserve"> routine.</w:t>
       </w:r>
     </w:p>
     <w:p>
@@ -161,7 +177,21 @@
         <w:rPr>
           <w:lang w:val="en-US"/>
         </w:rPr>
-        <w:t>Basic actions which the library knows how to perform (Take, Drop, Go etc) – always enabled</w:t>
+        <w:t xml:space="preserve">Basic actions which the library knows how to perform (Take, Drop, Go </w:t>
+      </w:r>
+      <w:proofErr w:type="spellStart"/>
+      <w:r>
+        <w:rPr>
+          <w:lang w:val="en-US"/>
+        </w:rPr>
+        <w:t>etc</w:t>
+      </w:r>
+      <w:proofErr w:type="spellEnd"/>
+      <w:r>
+        <w:rPr>
+          <w:lang w:val="en-US"/>
+        </w:rPr>
+        <w:t>) – always enabled</w:t>
       </w:r>
     </w:p>
     <w:p>
@@ -227,7 +257,14 @@
         <w:rPr>
           <w:lang w:val="en-US"/>
         </w:rPr>
-        <w:t xml:space="preserve"> object. Calling Direction</w:t>
+        <w:t xml:space="preserve"> object. Calling </w:t>
+      </w:r>
+      <w:proofErr w:type="spellStart"/>
+      <w:r>
+        <w:rPr>
+          <w:lang w:val="en-US"/>
+        </w:rPr>
+        <w:t>Direction</w:t>
       </w:r>
       <w:r>
         <w:rPr>
@@ -239,7 +276,21 @@
         <w:rPr>
           <w:lang w:val="en-US"/>
         </w:rPr>
-        <w:t>.parse_name() returns the number of words matched and sets Direction</w:t>
+        <w:t>.parse_name</w:t>
+      </w:r>
+      <w:proofErr w:type="spellEnd"/>
+      <w:r>
+        <w:rPr>
+          <w:lang w:val="en-US"/>
+        </w:rPr>
+        <w:t xml:space="preserve">() returns the number of words matched and sets </w:t>
+      </w:r>
+      <w:proofErr w:type="spellStart"/>
+      <w:r>
+        <w:rPr>
+          <w:lang w:val="en-US"/>
+        </w:rPr>
+        <w:t>Direction</w:t>
       </w:r>
       <w:r>
         <w:rPr>
@@ -259,6 +310,7 @@
         </w:rPr>
         <w:t>selected_dir</w:t>
       </w:r>
+      <w:proofErr w:type="spellEnd"/>
       <w:r>
         <w:rPr>
           <w:lang w:val="en-US"/>
@@ -269,7 +321,21 @@
         <w:rPr>
           <w:lang w:val="en-US"/>
         </w:rPr>
-        <w:t xml:space="preserve"> and Directions.selected_dir_prop to the property# used to store that exit in a room (or 0 for no direction found)</w:t>
+        <w:t xml:space="preserve"> and </w:t>
+      </w:r>
+      <w:proofErr w:type="spellStart"/>
+      <w:r>
+        <w:rPr>
+          <w:lang w:val="en-US"/>
+        </w:rPr>
+        <w:t>Directions.selected_dir_prop</w:t>
+      </w:r>
+      <w:proofErr w:type="spellEnd"/>
+      <w:r>
+        <w:rPr>
+          <w:lang w:val="en-US"/>
+        </w:rPr>
+        <w:t xml:space="preserve"> to the property# used to store that exit in a room (or 0 for no direction found)</w:t>
       </w:r>
       <w:r>
         <w:rPr>
@@ -305,7 +371,49 @@
         <w:rPr>
           <w:lang w:val="en-US"/>
         </w:rPr>
-        <w:t xml:space="preserve">When the player is inside an object, in a z5 game, the library will print the name of the object on the statusline, in definite form (“The box”). In a z3 game, the object name string will be printed as-is, typicall like “box”. This behavior in z3 games is part of the Z-machine specification. If you want a z3 game to print a different name for when the player is inside the object, you can set the object name string to the desired name, and override it with short_name for all other uses, like this: </w:t>
+        <w:t xml:space="preserve">When the player is inside an object, in a z5 game, the library will print the name of the object on the </w:t>
+      </w:r>
+      <w:proofErr w:type="spellStart"/>
+      <w:r>
+        <w:rPr>
+          <w:lang w:val="en-US"/>
+        </w:rPr>
+        <w:t>statusline</w:t>
+      </w:r>
+      <w:proofErr w:type="spellEnd"/>
+      <w:r>
+        <w:rPr>
+          <w:lang w:val="en-US"/>
+        </w:rPr>
+        <w:t xml:space="preserve">, in definite form (“The box”). In a z3 game, the object name string will be printed as-is, </w:t>
+      </w:r>
+      <w:proofErr w:type="spellStart"/>
+      <w:r>
+        <w:rPr>
+          <w:lang w:val="en-US"/>
+        </w:rPr>
+        <w:t>typicall</w:t>
+      </w:r>
+      <w:proofErr w:type="spellEnd"/>
+      <w:r>
+        <w:rPr>
+          <w:lang w:val="en-US"/>
+        </w:rPr>
+        <w:t xml:space="preserve"> like “box”. This behavior in z3 games is part of the Z-machine specification. If you want a z3 game to print a different name for when the player is inside the object, you can set the object name string to the desired name, and override it with </w:t>
+      </w:r>
+      <w:proofErr w:type="spellStart"/>
+      <w:r>
+        <w:rPr>
+          <w:lang w:val="en-US"/>
+        </w:rPr>
+        <w:t>short_name</w:t>
+      </w:r>
+      <w:proofErr w:type="spellEnd"/>
+      <w:r>
+        <w:rPr>
+          <w:lang w:val="en-US"/>
+        </w:rPr>
+        <w:t xml:space="preserve"> for all other uses, like this: </w:t>
       </w:r>
       <w:r>
         <w:rPr>
@@ -333,7 +441,23 @@
           <w:rFonts w:ascii="Courier New" w:hAnsi="Courier New" w:cs="Courier New"/>
           <w:lang w:val="en-US"/>
         </w:rPr>
-        <w:t xml:space="preserve">with short_name “box” </w:t>
+        <w:t xml:space="preserve">with </w:t>
+      </w:r>
+      <w:proofErr w:type="spellStart"/>
+      <w:r>
+        <w:rPr>
+          <w:rFonts w:ascii="Courier New" w:hAnsi="Courier New" w:cs="Courier New"/>
+          <w:lang w:val="en-US"/>
+        </w:rPr>
+        <w:t>short_name</w:t>
+      </w:r>
+      <w:proofErr w:type="spellEnd"/>
+      <w:r>
+        <w:rPr>
+          <w:rFonts w:ascii="Courier New" w:hAnsi="Courier New" w:cs="Courier New"/>
+          <w:lang w:val="en-US"/>
+        </w:rPr>
+        <w:t xml:space="preserve"> “box” </w:t>
       </w:r>
       <w:r>
         <w:rPr>
@@ -357,8 +481,6 @@
         </w:rPr>
         <w:t xml:space="preserve"> enterable</w:t>
       </w:r>
-      <w:bookmarkStart w:id="0" w:name="_GoBack"/>
-      <w:bookmarkEnd w:id="0"/>
       <w:r>
         <w:rPr>
           <w:rFonts w:ascii="Courier New" w:hAnsi="Courier New" w:cs="Courier New"/>
@@ -378,6 +500,26 @@
           <w:lang w:val="en-US"/>
         </w:rPr>
       </w:pPr>
+      <w:r>
+        <w:rPr>
+          <w:lang w:val="en-US"/>
+        </w:rPr>
+        <w:t xml:space="preserve">Property daemon is an alias for property </w:t>
+      </w:r>
+      <w:proofErr w:type="spellStart"/>
+      <w:r>
+        <w:rPr>
+          <w:lang w:val="en-US"/>
+        </w:rPr>
+        <w:t>time_out</w:t>
+      </w:r>
+      <w:proofErr w:type="spellEnd"/>
+      <w:r>
+        <w:rPr>
+          <w:lang w:val="en-US"/>
+        </w:rPr>
+        <w:t>. This means you can’t have a daemon and a timer on the same object. If you want both, put one of them in another object, possibly a dummy object whose only purpose is to hold the timer/daemon.</w:t>
+      </w:r>
     </w:p>
     <w:p>
       <w:pPr>
@@ -386,6 +528,8 @@
           <w:lang w:val="en-US"/>
         </w:rPr>
       </w:pPr>
+      <w:bookmarkStart w:id="0" w:name="_GoBack"/>
+      <w:bookmarkEnd w:id="0"/>
     </w:p>
     <w:p>
       <w:pPr>
@@ -394,14 +538,6 @@
           <w:lang w:val="en-US"/>
         </w:rPr>
       </w:pPr>
-    </w:p>
-    <w:p>
-      <w:pPr>
-        <w:pStyle w:val="Heading1"/>
-        <w:rPr>
-          <w:lang w:val="en-US"/>
-        </w:rPr>
-      </w:pPr>
       <w:r>
         <w:rPr>
           <w:lang w:val="en-US"/>
@@ -419,7 +555,21 @@
         <w:rPr>
           <w:lang w:val="en-US"/>
         </w:rPr>
-        <w:t>Flags is a mechanism for keeping track of story progression that is available as part of PunyInform. If you choose to use flags, four procedures with a total size of about 165 bytes are added to the story file. Also, an eight byte array is added to dynamic memory, plus one byte for every eight flags. All in all this is a very efficient way of keeping track of progress.</w:t>
+        <w:t xml:space="preserve">Flags is a mechanism for keeping track of story progression that is available as part of </w:t>
+      </w:r>
+      <w:proofErr w:type="spellStart"/>
+      <w:r>
+        <w:rPr>
+          <w:lang w:val="en-US"/>
+        </w:rPr>
+        <w:t>PunyInform</w:t>
+      </w:r>
+      <w:proofErr w:type="spellEnd"/>
+      <w:r>
+        <w:rPr>
+          <w:lang w:val="en-US"/>
+        </w:rPr>
+        <w:t>. If you choose to use flags, four procedures with a total size of about 165 bytes are added to the story file. Also, an eight byte array is added to dynamic memory, plus one byte for every eight flags. All in all this is a very efficient way of keeping track of progress.</w:t>
       </w:r>
     </w:p>
     <w:p>
@@ -438,7 +588,21 @@
         <w:rPr>
           <w:lang w:val="en-US"/>
         </w:rPr>
-        <w:t>, specify the constant FLAG_COUNT and set it to the number of flags you need, before including puny.h.</w:t>
+        <w:t xml:space="preserve">, specify the constant FLAG_COUNT and set it to the number of flags you need, before including </w:t>
+      </w:r>
+      <w:proofErr w:type="spellStart"/>
+      <w:r>
+        <w:rPr>
+          <w:lang w:val="en-US"/>
+        </w:rPr>
+        <w:t>puny.h</w:t>
+      </w:r>
+      <w:proofErr w:type="spellEnd"/>
+      <w:r>
+        <w:rPr>
+          <w:lang w:val="en-US"/>
+        </w:rPr>
+        <w:t>.</w:t>
       </w:r>
     </w:p>
     <w:p>
@@ -523,7 +687,21 @@
         <w:rPr>
           <w:lang w:val="en-US"/>
         </w:rPr>
-        <w:t>Setting a flag on or off means calling the routing SetFlag(flag#) or</w:t>
+        <w:t xml:space="preserve">Setting a flag on or off means calling the routing </w:t>
+      </w:r>
+      <w:proofErr w:type="spellStart"/>
+      <w:r>
+        <w:rPr>
+          <w:lang w:val="en-US"/>
+        </w:rPr>
+        <w:t>SetFlag</w:t>
+      </w:r>
+      <w:proofErr w:type="spellEnd"/>
+      <w:r>
+        <w:rPr>
+          <w:lang w:val="en-US"/>
+        </w:rPr>
+        <w:t>(flag#) or</w:t>
       </w:r>
       <w:r>
         <w:rPr>
@@ -531,11 +709,19 @@
         </w:rPr>
         <w:t xml:space="preserve"> </w:t>
       </w:r>
-      <w:r>
-        <w:rPr>
-          <w:lang w:val="en-US"/>
-        </w:rPr>
-        <w:t>ClearFlag(flag#)</w:t>
+      <w:proofErr w:type="spellStart"/>
+      <w:r>
+        <w:rPr>
+          <w:lang w:val="en-US"/>
+        </w:rPr>
+        <w:t>ClearFlag</w:t>
+      </w:r>
+      <w:proofErr w:type="spellEnd"/>
+      <w:r>
+        <w:rPr>
+          <w:lang w:val="en-US"/>
+        </w:rPr>
+        <w:t>(flag#)</w:t>
       </w:r>
     </w:p>
     <w:p>
@@ -568,12 +754,21 @@
         </w:rPr>
         <w:t xml:space="preserve">call </w:t>
       </w:r>
-      <w:r>
-        <w:rPr>
-          <w:rFonts w:ascii="Courier New" w:hAnsi="Courier New" w:cs="Courier New"/>
-          <w:lang w:val="en-US"/>
-        </w:rPr>
-        <w:t>SetFlag(F_SAVED_CAT)</w:t>
+      <w:proofErr w:type="spellStart"/>
+      <w:r>
+        <w:rPr>
+          <w:rFonts w:ascii="Courier New" w:hAnsi="Courier New" w:cs="Courier New"/>
+          <w:lang w:val="en-US"/>
+        </w:rPr>
+        <w:t>SetFlag</w:t>
+      </w:r>
+      <w:proofErr w:type="spellEnd"/>
+      <w:r>
+        <w:rPr>
+          <w:rFonts w:ascii="Courier New" w:hAnsi="Courier New" w:cs="Courier New"/>
+          <w:lang w:val="en-US"/>
+        </w:rPr>
+        <w:t>(F_SAVED_CAT)</w:t>
       </w:r>
       <w:r>
         <w:rPr>
@@ -587,12 +782,21 @@
         </w:rPr>
         <w:t xml:space="preserve"> </w:t>
       </w:r>
-      <w:r>
-        <w:rPr>
-          <w:rFonts w:ascii="Courier New" w:hAnsi="Courier New" w:cs="Courier New"/>
-          <w:lang w:val="en-US"/>
-        </w:rPr>
-        <w:t>ClearFlag(F_SAVED_CAT)</w:t>
+      <w:proofErr w:type="spellStart"/>
+      <w:r>
+        <w:rPr>
+          <w:rFonts w:ascii="Courier New" w:hAnsi="Courier New" w:cs="Courier New"/>
+          <w:lang w:val="en-US"/>
+        </w:rPr>
+        <w:t>ClearFlag</w:t>
+      </w:r>
+      <w:proofErr w:type="spellEnd"/>
+      <w:r>
+        <w:rPr>
+          <w:rFonts w:ascii="Courier New" w:hAnsi="Courier New" w:cs="Courier New"/>
+          <w:lang w:val="en-US"/>
+        </w:rPr>
+        <w:t>(F_SAVED_CAT)</w:t>
       </w:r>
       <w:r>
         <w:rPr>
@@ -612,7 +816,35 @@
         <w:rPr>
           <w:lang w:val="en-US"/>
         </w:rPr>
-        <w:t>Testing a flag is accomplished by calling FlagIsSet or FlagIsClear. So if you have</w:t>
+        <w:t xml:space="preserve">Testing a flag is accomplished by calling </w:t>
+      </w:r>
+      <w:proofErr w:type="spellStart"/>
+      <w:r>
+        <w:rPr>
+          <w:lang w:val="en-US"/>
+        </w:rPr>
+        <w:t>FlagIsSet</w:t>
+      </w:r>
+      <w:proofErr w:type="spellEnd"/>
+      <w:r>
+        <w:rPr>
+          <w:lang w:val="en-US"/>
+        </w:rPr>
+        <w:t xml:space="preserve"> or </w:t>
+      </w:r>
+      <w:proofErr w:type="spellStart"/>
+      <w:r>
+        <w:rPr>
+          <w:lang w:val="en-US"/>
+        </w:rPr>
+        <w:t>FlagIsClear</w:t>
+      </w:r>
+      <w:proofErr w:type="spellEnd"/>
+      <w:r>
+        <w:rPr>
+          <w:lang w:val="en-US"/>
+        </w:rPr>
+        <w:t>. So if you have</w:t>
       </w:r>
       <w:r>
         <w:rPr>
@@ -649,7 +881,23 @@
           <w:rFonts w:ascii="Courier New" w:hAnsi="Courier New" w:cs="Courier New"/>
           <w:lang w:val="en-US"/>
         </w:rPr>
-        <w:t>if (FlagIsSet(F_FED_PARROT)) { ... }</w:t>
+        <w:t>if (</w:t>
+      </w:r>
+      <w:proofErr w:type="spellStart"/>
+      <w:r>
+        <w:rPr>
+          <w:rFonts w:ascii="Courier New" w:hAnsi="Courier New" w:cs="Courier New"/>
+          <w:lang w:val="en-US"/>
+        </w:rPr>
+        <w:t>FlagIsSet</w:t>
+      </w:r>
+      <w:proofErr w:type="spellEnd"/>
+      <w:r>
+        <w:rPr>
+          <w:rFonts w:ascii="Courier New" w:hAnsi="Courier New" w:cs="Courier New"/>
+          <w:lang w:val="en-US"/>
+        </w:rPr>
+        <w:t>(F_FED_PARROT)) { ... }</w:t>
       </w:r>
       <w:r>
         <w:rPr>
@@ -668,7 +916,21 @@
         <w:rPr>
           <w:lang w:val="en-US"/>
         </w:rPr>
-        <w:t>Naturally, you can test if a flag is clear by calling FlagIsClear instead.</w:t>
+        <w:t xml:space="preserve">Naturally, you can test if a flag is clear by calling </w:t>
+      </w:r>
+      <w:proofErr w:type="spellStart"/>
+      <w:r>
+        <w:rPr>
+          <w:lang w:val="en-US"/>
+        </w:rPr>
+        <w:t>FlagIsClear</w:t>
+      </w:r>
+      <w:proofErr w:type="spellEnd"/>
+      <w:r>
+        <w:rPr>
+          <w:lang w:val="en-US"/>
+        </w:rPr>
+        <w:t xml:space="preserve"> instead.</w:t>
       </w:r>
       <w:r>
         <w:rPr>
@@ -805,6 +1067,7 @@
         </w:rPr>
         <w:t xml:space="preserve">Property </w:t>
       </w:r>
+      <w:proofErr w:type="spellStart"/>
       <w:r>
         <w:rPr>
           <w:rFonts w:ascii="Courier New" w:hAnsi="Courier New" w:cs="Courier New"/>
@@ -813,6 +1076,7 @@
         </w:rPr>
         <w:t>propertyname</w:t>
       </w:r>
+      <w:proofErr w:type="spellEnd"/>
       <w:r>
         <w:rPr>
           <w:rFonts w:ascii="Courier New" w:hAnsi="Courier New" w:cs="Courier New"/>
@@ -831,7 +1095,14 @@
         <w:rPr>
           <w:lang w:val="en-US"/>
         </w:rPr>
-        <w:t>To access a property, you write object.</w:t>
+        <w:t xml:space="preserve">To access a property, you write </w:t>
+      </w:r>
+      <w:proofErr w:type="spellStart"/>
+      <w:r>
+        <w:rPr>
+          <w:lang w:val="en-US"/>
+        </w:rPr>
+        <w:t>object.</w:t>
       </w:r>
       <w:r>
         <w:rPr>
@@ -840,6 +1111,7 @@
         </w:rPr>
         <w:t>propertyname</w:t>
       </w:r>
+      <w:proofErr w:type="spellEnd"/>
       <w:r>
         <w:rPr>
           <w:lang w:val="en-US"/>
@@ -854,12 +1126,21 @@
           <w:lang w:val="en-US"/>
         </w:rPr>
       </w:pPr>
-      <w:r>
-        <w:rPr>
-          <w:rFonts w:ascii="Courier New" w:hAnsi="Courier New" w:cs="Courier New"/>
-          <w:lang w:val="en-US"/>
-        </w:rPr>
-        <w:t>Dog.description = “The dog looks sleepy.”;</w:t>
+      <w:proofErr w:type="spellStart"/>
+      <w:r>
+        <w:rPr>
+          <w:rFonts w:ascii="Courier New" w:hAnsi="Courier New" w:cs="Courier New"/>
+          <w:lang w:val="en-US"/>
+        </w:rPr>
+        <w:t>Dog.description</w:t>
+      </w:r>
+      <w:proofErr w:type="spellEnd"/>
+      <w:r>
+        <w:rPr>
+          <w:rFonts w:ascii="Courier New" w:hAnsi="Courier New" w:cs="Courier New"/>
+          <w:lang w:val="en-US"/>
+        </w:rPr>
+        <w:t xml:space="preserve"> = “The dog looks sleepy.”;</w:t>
       </w:r>
     </w:p>
     <w:p>
@@ -934,7 +1215,21 @@
         <w:rPr>
           <w:lang w:val="en-US"/>
         </w:rPr>
-        <w:t xml:space="preserve">When using message passing (like “MyBox.AddWeight(5)” ), no more than one argument may be passed. </w:t>
+        <w:t>When using message passing (like “</w:t>
+      </w:r>
+      <w:proofErr w:type="spellStart"/>
+      <w:r>
+        <w:rPr>
+          <w:lang w:val="en-US"/>
+        </w:rPr>
+        <w:t>MyBox.AddWeight</w:t>
+      </w:r>
+      <w:proofErr w:type="spellEnd"/>
+      <w:r>
+        <w:rPr>
+          <w:lang w:val="en-US"/>
+        </w:rPr>
+        <w:t xml:space="preserve">(5)” ), no more than one argument may be passed. </w:t>
       </w:r>
       <w:r>
         <w:rPr>
@@ -982,7 +1277,21 @@
         <w:rPr>
           <w:lang w:val="en-US"/>
         </w:rPr>
-        <w:t xml:space="preserve"> can not be used.</w:t>
+        <w:t xml:space="preserve"> </w:t>
+      </w:r>
+      <w:proofErr w:type="spellStart"/>
+      <w:r>
+        <w:rPr>
+          <w:lang w:val="en-US"/>
+        </w:rPr>
+        <w:t>can not</w:t>
+      </w:r>
+      <w:proofErr w:type="spellEnd"/>
+      <w:r>
+        <w:rPr>
+          <w:lang w:val="en-US"/>
+        </w:rPr>
+        <w:t xml:space="preserve"> be used.</w:t>
       </w:r>
     </w:p>
     <w:p>

</xml_diff>

<commit_message>
Unless DEBUG or RUNTIM_ERRORS has been defined, the standard veneer routine RT__Err is replaced by a simplified routine to save space in story file. Also, Punys runtime errors are just printed as numbers instead of descriptive strings. Replace global game_state with deadflag and made it work like Inform programmers are used to deadflag working. Reverted change of { PrintMsg(x); rtrue;} to return PrintMsg(x) to save space in z5 mode. Consolidated some messages in PrintMsg. Added stuff to the manual.
</commit_message>
<xml_diff>
--- a/documentation/manual.docx
+++ b/documentation/manual.docx
@@ -177,7 +177,21 @@
         <w:rPr>
           <w:lang w:val="en-US"/>
         </w:rPr>
-        <w:t xml:space="preserve">Basic actions which the library knows how to perform (Take, Drop, Go </w:t>
+        <w:t xml:space="preserve">Basic actions which the library knows how to perform (Take, Drop, </w:t>
+      </w:r>
+      <w:proofErr w:type="gramStart"/>
+      <w:r>
+        <w:rPr>
+          <w:lang w:val="en-US"/>
+        </w:rPr>
+        <w:t>Go</w:t>
+      </w:r>
+      <w:proofErr w:type="gramEnd"/>
+      <w:r>
+        <w:rPr>
+          <w:lang w:val="en-US"/>
+        </w:rPr>
+        <w:t xml:space="preserve"> </w:t>
       </w:r>
       <w:proofErr w:type="spellStart"/>
       <w:r>
@@ -523,6 +537,78 @@
     </w:p>
     <w:p>
       <w:pPr>
+        <w:pStyle w:val="ListParagraph"/>
+        <w:numPr>
+          <w:ilvl w:val="0"/>
+          <w:numId w:val="3"/>
+        </w:numPr>
+        <w:rPr>
+          <w:lang w:val="en-US"/>
+        </w:rPr>
+      </w:pPr>
+      <w:r>
+        <w:rPr>
+          <w:lang w:val="en-US"/>
+        </w:rPr>
+        <w:t xml:space="preserve">The game author </w:t>
+      </w:r>
+      <w:proofErr w:type="gramStart"/>
+      <w:r>
+        <w:rPr>
+          <w:lang w:val="en-US"/>
+        </w:rPr>
+        <w:t>has to</w:t>
+      </w:r>
+      <w:proofErr w:type="gramEnd"/>
+      <w:r>
+        <w:rPr>
+          <w:lang w:val="en-US"/>
+        </w:rPr>
+        <w:t xml:space="preserve"> define the constant FULL_DIRECTIONS if they want the game to include the directions NE, SE, SW, NW.</w:t>
+      </w:r>
+    </w:p>
+    <w:p>
+      <w:pPr>
+        <w:pStyle w:val="ListParagraph"/>
+        <w:numPr>
+          <w:ilvl w:val="0"/>
+          <w:numId w:val="3"/>
+        </w:numPr>
+        <w:rPr>
+          <w:lang w:val="en-US"/>
+        </w:rPr>
+      </w:pPr>
+      <w:proofErr w:type="spellStart"/>
+      <w:r>
+        <w:rPr>
+          <w:lang w:val="en-US"/>
+        </w:rPr>
+        <w:t>Inform’s</w:t>
+      </w:r>
+      <w:proofErr w:type="spellEnd"/>
+      <w:r>
+        <w:rPr>
+          <w:lang w:val="en-US"/>
+        </w:rPr>
+        <w:t xml:space="preserve"> standard veneer routine for printing informative messages for all sorts of runtime errors that can occur is replaced with a simpler routine, saving about 1.5 KB. However, the original routine is used when at least one of the constants DEBUG or RUNTIME_</w:t>
+      </w:r>
+      <w:proofErr w:type="gramStart"/>
+      <w:r>
+        <w:rPr>
+          <w:lang w:val="en-US"/>
+        </w:rPr>
+        <w:t>ERRORS  is</w:t>
+      </w:r>
+      <w:proofErr w:type="gramEnd"/>
+      <w:r>
+        <w:rPr>
+          <w:lang w:val="en-US"/>
+        </w:rPr>
+        <w:t xml:space="preserve"> defined.</w:t>
+      </w:r>
+    </w:p>
+    <w:p>
+      <w:pPr>
         <w:pStyle w:val="Heading1"/>
         <w:rPr>
           <w:lang w:val="en-US"/>
@@ -569,7 +655,35 @@
         <w:rPr>
           <w:lang w:val="en-US"/>
         </w:rPr>
-        <w:t>. If you choose to use flags, four procedures with a total size of about 165 bytes are added to the story file. Also, an eight byte array is added to dynamic memory, plus one byte for every eight flags. All in all this is a very efficient way of keeping track of progress.</w:t>
+        <w:t xml:space="preserve">. If you choose to use flags, four procedures with a total size of about 165 bytes are added to the story file. Also, an </w:t>
+      </w:r>
+      <w:proofErr w:type="gramStart"/>
+      <w:r>
+        <w:rPr>
+          <w:lang w:val="en-US"/>
+        </w:rPr>
+        <w:t>eight byte</w:t>
+      </w:r>
+      <w:proofErr w:type="gramEnd"/>
+      <w:r>
+        <w:rPr>
+          <w:lang w:val="en-US"/>
+        </w:rPr>
+        <w:t xml:space="preserve"> array is added to dynamic memory, plus one byte for every eight flags. All in </w:t>
+      </w:r>
+      <w:proofErr w:type="gramStart"/>
+      <w:r>
+        <w:rPr>
+          <w:lang w:val="en-US"/>
+        </w:rPr>
+        <w:t>all</w:t>
+      </w:r>
+      <w:proofErr w:type="gramEnd"/>
+      <w:r>
+        <w:rPr>
+          <w:lang w:val="en-US"/>
+        </w:rPr>
+        <w:t xml:space="preserve"> this is a very efficient way of keeping track of progress.</w:t>
       </w:r>
     </w:p>
     <w:p>
@@ -615,37 +729,687 @@
         <w:rPr>
           <w:lang w:val="en-US"/>
         </w:rPr>
+        <w:t>You then specify a constant for each flag, like this:</w:t>
+      </w:r>
+    </w:p>
+    <w:p>
+      <w:pPr>
+        <w:rPr>
+          <w:rFonts w:ascii="Courier New" w:hAnsi="Courier New" w:cs="Courier New"/>
+          <w:lang w:val="en-US"/>
+        </w:rPr>
+      </w:pPr>
+      <w:r>
+        <w:rPr>
+          <w:rFonts w:ascii="Courier New" w:hAnsi="Courier New" w:cs="Courier New"/>
+          <w:lang w:val="en-US"/>
+        </w:rPr>
+        <w:t>Constant F_FED_PARROT 0</w:t>
+      </w:r>
+      <w:proofErr w:type="gramStart"/>
+      <w:r>
+        <w:rPr>
+          <w:rFonts w:ascii="Courier New" w:hAnsi="Courier New" w:cs="Courier New"/>
+          <w:lang w:val="en-US"/>
+        </w:rPr>
+        <w:t>; !</w:t>
+      </w:r>
+      <w:proofErr w:type="gramEnd"/>
+      <w:r>
+        <w:rPr>
+          <w:rFonts w:ascii="Courier New" w:hAnsi="Courier New" w:cs="Courier New"/>
+          <w:lang w:val="en-US"/>
+        </w:rPr>
+        <w:t xml:space="preserve"> Has the parrot bee</w:t>
+      </w:r>
+      <w:r>
+        <w:rPr>
+          <w:rFonts w:ascii="Courier New" w:hAnsi="Courier New" w:cs="Courier New"/>
+          <w:lang w:val="en-US"/>
+        </w:rPr>
+        <w:t>n</w:t>
+      </w:r>
+      <w:r>
+        <w:rPr>
+          <w:rFonts w:ascii="Courier New" w:hAnsi="Courier New" w:cs="Courier New"/>
+          <w:lang w:val="en-US"/>
+        </w:rPr>
+        <w:t xml:space="preserve"> fed?</w:t>
+      </w:r>
+      <w:r>
+        <w:rPr>
+          <w:rFonts w:ascii="Courier New" w:hAnsi="Courier New" w:cs="Courier New"/>
+          <w:lang w:val="en-US"/>
+        </w:rPr>
+        <w:br/>
+        <w:t>Constant F_TICKET_OK 1</w:t>
+      </w:r>
+      <w:proofErr w:type="gramStart"/>
+      <w:r>
+        <w:rPr>
+          <w:rFonts w:ascii="Courier New" w:hAnsi="Courier New" w:cs="Courier New"/>
+          <w:lang w:val="en-US"/>
+        </w:rPr>
+        <w:t>; !</w:t>
+      </w:r>
+      <w:proofErr w:type="gramEnd"/>
+      <w:r>
+        <w:rPr>
+          <w:rFonts w:ascii="Courier New" w:hAnsi="Courier New" w:cs="Courier New"/>
+          <w:lang w:val="en-US"/>
+        </w:rPr>
+        <w:t xml:space="preserve"> Has Hildegard booked her plane tickets?</w:t>
+      </w:r>
+      <w:r>
+        <w:rPr>
+          <w:rFonts w:ascii="Courier New" w:hAnsi="Courier New" w:cs="Courier New"/>
+          <w:lang w:val="en-US"/>
+        </w:rPr>
+        <w:br/>
+        <w:t>Constant F_SAVED_CAT 2</w:t>
+      </w:r>
+      <w:proofErr w:type="gramStart"/>
+      <w:r>
+        <w:rPr>
+          <w:rFonts w:ascii="Courier New" w:hAnsi="Courier New" w:cs="Courier New"/>
+          <w:lang w:val="en-US"/>
+        </w:rPr>
+        <w:t>; !</w:t>
+      </w:r>
+      <w:proofErr w:type="gramEnd"/>
+      <w:r>
+        <w:rPr>
+          <w:rFonts w:ascii="Courier New" w:hAnsi="Courier New" w:cs="Courier New"/>
+          <w:lang w:val="en-US"/>
+        </w:rPr>
+        <w:t xml:space="preserve"> Has the player saved the cat in the tree?</w:t>
+      </w:r>
+    </w:p>
+    <w:p>
+      <w:pPr>
+        <w:rPr>
+          <w:lang w:val="en-US"/>
+        </w:rPr>
+      </w:pPr>
+      <w:r>
+        <w:rPr>
+          <w:lang w:val="en-US"/>
+        </w:rPr>
+        <w:t>You get the idea. Note that the first flag is flag #0, not flag #1.</w:t>
+      </w:r>
+    </w:p>
+    <w:p>
+      <w:pPr>
+        <w:rPr>
+          <w:lang w:val="en-US"/>
+        </w:rPr>
+      </w:pPr>
+      <w:r>
+        <w:rPr>
+          <w:lang w:val="en-US"/>
+        </w:rPr>
+        <w:t xml:space="preserve">Setting a flag on or off means calling the routing </w:t>
+      </w:r>
+      <w:proofErr w:type="spellStart"/>
+      <w:r>
+        <w:rPr>
+          <w:lang w:val="en-US"/>
+        </w:rPr>
+        <w:t>SetFlag</w:t>
+      </w:r>
+      <w:proofErr w:type="spellEnd"/>
+      <w:r>
+        <w:rPr>
+          <w:lang w:val="en-US"/>
+        </w:rPr>
+        <w:t>(flag#) or</w:t>
+      </w:r>
+      <w:r>
+        <w:rPr>
+          <w:lang w:val="en-US"/>
+        </w:rPr>
+        <w:t xml:space="preserve"> </w:t>
+      </w:r>
+      <w:proofErr w:type="spellStart"/>
+      <w:r>
+        <w:rPr>
+          <w:lang w:val="en-US"/>
+        </w:rPr>
+        <w:t>ClearFlag</w:t>
+      </w:r>
+      <w:proofErr w:type="spellEnd"/>
+      <w:r>
+        <w:rPr>
+          <w:lang w:val="en-US"/>
+        </w:rPr>
+        <w:t>(flag#)</w:t>
+      </w:r>
+    </w:p>
+    <w:p>
+      <w:pPr>
+        <w:rPr>
+          <w:lang w:val="en-US"/>
+        </w:rPr>
+      </w:pPr>
+      <w:r>
+        <w:rPr>
+          <w:lang w:val="en-US"/>
+        </w:rPr>
+        <w:t>T</w:t>
+      </w:r>
+      <w:r>
+        <w:rPr>
+          <w:lang w:val="en-US"/>
+        </w:rPr>
+        <w:t>o indicate that the player has saved the cat,</w:t>
+      </w:r>
+      <w:r>
+        <w:rPr>
+          <w:lang w:val="en-US"/>
+        </w:rPr>
+        <w:t xml:space="preserve"> </w:t>
+      </w:r>
+      <w:r>
+        <w:rPr>
+          <w:lang w:val="en-US"/>
+        </w:rPr>
+        <w:t xml:space="preserve">call </w:t>
+      </w:r>
+      <w:proofErr w:type="spellStart"/>
+      <w:r>
+        <w:rPr>
+          <w:rFonts w:ascii="Courier New" w:hAnsi="Courier New" w:cs="Courier New"/>
+          <w:lang w:val="en-US"/>
+        </w:rPr>
+        <w:t>SetFlag</w:t>
+      </w:r>
+      <w:proofErr w:type="spellEnd"/>
+      <w:r>
+        <w:rPr>
+          <w:rFonts w:ascii="Courier New" w:hAnsi="Courier New" w:cs="Courier New"/>
+          <w:lang w:val="en-US"/>
+        </w:rPr>
+        <w:t>(F_SAVED_CAT)</w:t>
+      </w:r>
+      <w:r>
+        <w:rPr>
+          <w:lang w:val="en-US"/>
+        </w:rPr>
+        <w:t>, and to turn off that flag, call</w:t>
+      </w:r>
+      <w:r>
+        <w:rPr>
+          <w:lang w:val="en-US"/>
+        </w:rPr>
+        <w:t xml:space="preserve"> </w:t>
+      </w:r>
+      <w:proofErr w:type="spellStart"/>
+      <w:r>
+        <w:rPr>
+          <w:rFonts w:ascii="Courier New" w:hAnsi="Courier New" w:cs="Courier New"/>
+          <w:lang w:val="en-US"/>
+        </w:rPr>
+        <w:t>ClearFlag</w:t>
+      </w:r>
+      <w:proofErr w:type="spellEnd"/>
+      <w:r>
+        <w:rPr>
+          <w:rFonts w:ascii="Courier New" w:hAnsi="Courier New" w:cs="Courier New"/>
+          <w:lang w:val="en-US"/>
+        </w:rPr>
+        <w:t>(F_SAVED_CAT)</w:t>
+      </w:r>
+      <w:r>
+        <w:rPr>
+          <w:rFonts w:ascii="Courier New" w:hAnsi="Courier New" w:cs="Courier New"/>
+          <w:lang w:val="en-US"/>
+        </w:rPr>
+        <w:t>.</w:t>
+      </w:r>
+    </w:p>
+    <w:p>
+      <w:pPr>
+        <w:rPr>
+          <w:lang w:val="en-US"/>
+        </w:rPr>
+      </w:pPr>
+      <w:r>
+        <w:rPr>
+          <w:lang w:val="en-US"/>
+        </w:rPr>
+        <w:t xml:space="preserve">Testing a flag is accomplished by calling </w:t>
+      </w:r>
+      <w:proofErr w:type="spellStart"/>
+      <w:r>
+        <w:rPr>
+          <w:lang w:val="en-US"/>
+        </w:rPr>
+        <w:t>FlagIsSet</w:t>
+      </w:r>
+      <w:proofErr w:type="spellEnd"/>
+      <w:r>
+        <w:rPr>
+          <w:lang w:val="en-US"/>
+        </w:rPr>
+        <w:t xml:space="preserve"> or </w:t>
+      </w:r>
+      <w:proofErr w:type="spellStart"/>
+      <w:r>
+        <w:rPr>
+          <w:lang w:val="en-US"/>
+        </w:rPr>
+        <w:t>FlagIsClear</w:t>
+      </w:r>
+      <w:proofErr w:type="spellEnd"/>
+      <w:r>
+        <w:rPr>
+          <w:lang w:val="en-US"/>
+        </w:rPr>
+        <w:t>. So if you have</w:t>
+      </w:r>
+      <w:r>
+        <w:rPr>
+          <w:lang w:val="en-US"/>
+        </w:rPr>
+        <w:t xml:space="preserve"> </w:t>
+      </w:r>
+      <w:r>
+        <w:rPr>
+          <w:lang w:val="en-US"/>
+        </w:rPr>
+        <w:t>a piece of code that should only be run if the parrot has been fed, you would</w:t>
+      </w:r>
+      <w:r>
+        <w:rPr>
+          <w:lang w:val="en-US"/>
+        </w:rPr>
+        <w:t xml:space="preserve"> </w:t>
+      </w:r>
+      <w:r>
+        <w:rPr>
+          <w:lang w:val="en-US"/>
+        </w:rPr>
+        <w:t xml:space="preserve">enclose it in an </w:t>
+      </w:r>
+      <w:r>
+        <w:rPr>
+          <w:lang w:val="en-US"/>
+        </w:rPr>
+        <w:br/>
+      </w:r>
+      <w:r>
+        <w:rPr>
+          <w:rFonts w:ascii="Courier New" w:hAnsi="Courier New" w:cs="Courier New"/>
+          <w:lang w:val="en-US"/>
+        </w:rPr>
+        <w:t>if (</w:t>
+      </w:r>
+      <w:proofErr w:type="spellStart"/>
+      <w:r>
+        <w:rPr>
+          <w:rFonts w:ascii="Courier New" w:hAnsi="Courier New" w:cs="Courier New"/>
+          <w:lang w:val="en-US"/>
+        </w:rPr>
+        <w:t>FlagIsSet</w:t>
+      </w:r>
+      <w:proofErr w:type="spellEnd"/>
+      <w:r>
+        <w:rPr>
+          <w:rFonts w:ascii="Courier New" w:hAnsi="Courier New" w:cs="Courier New"/>
+          <w:lang w:val="en-US"/>
+        </w:rPr>
+        <w:t xml:space="preserve">(F_FED_PARROT)) </w:t>
+      </w:r>
+      <w:proofErr w:type="gramStart"/>
+      <w:r>
+        <w:rPr>
+          <w:rFonts w:ascii="Courier New" w:hAnsi="Courier New" w:cs="Courier New"/>
+          <w:lang w:val="en-US"/>
+        </w:rPr>
+        <w:t>{ ...</w:t>
+      </w:r>
+      <w:proofErr w:type="gramEnd"/>
+      <w:r>
+        <w:rPr>
+          <w:rFonts w:ascii="Courier New" w:hAnsi="Courier New" w:cs="Courier New"/>
+          <w:lang w:val="en-US"/>
+        </w:rPr>
+        <w:t xml:space="preserve"> }</w:t>
+      </w:r>
+      <w:r>
+        <w:rPr>
+          <w:lang w:val="en-US"/>
+        </w:rPr>
+        <w:t>" statement.</w:t>
+      </w:r>
+    </w:p>
+    <w:p>
+      <w:pPr>
+        <w:rPr>
+          <w:lang w:val="en-US"/>
+        </w:rPr>
+      </w:pPr>
+      <w:r>
+        <w:rPr>
+          <w:lang w:val="en-US"/>
+        </w:rPr>
+        <w:t xml:space="preserve">Naturally, you can test if a flag is clear by calling </w:t>
+      </w:r>
+      <w:proofErr w:type="spellStart"/>
+      <w:r>
+        <w:rPr>
+          <w:lang w:val="en-US"/>
+        </w:rPr>
+        <w:t>FlagIsClear</w:t>
+      </w:r>
+      <w:proofErr w:type="spellEnd"/>
+      <w:r>
+        <w:rPr>
+          <w:lang w:val="en-US"/>
+        </w:rPr>
+        <w:t xml:space="preserve"> instead.</w:t>
+      </w:r>
+      <w:r>
+        <w:rPr>
+          <w:lang w:val="en-US"/>
+        </w:rPr>
+        <w:br/>
+      </w:r>
+    </w:p>
+    <w:p>
+      <w:pPr>
+        <w:pStyle w:val="Heading1"/>
+        <w:rPr>
+          <w:lang w:val="en-US"/>
+        </w:rPr>
+      </w:pPr>
+      <w:r>
+        <w:rPr>
+          <w:lang w:val="en-US"/>
+        </w:rPr>
+        <w:t>Properties</w:t>
+      </w:r>
+    </w:p>
+    <w:p>
+      <w:pPr>
+        <w:rPr>
+          <w:lang w:val="en-US"/>
+        </w:rPr>
+      </w:pPr>
+      <w:r>
+        <w:rPr>
+          <w:lang w:val="en-US"/>
+        </w:rPr>
+        <w:t>A property can be used to store a 16-bit value, or an array of values</w:t>
+      </w:r>
+      <w:r>
+        <w:rPr>
+          <w:lang w:val="en-US"/>
+        </w:rPr>
+        <w:t>. In z5, a pr</w:t>
+      </w:r>
+      <w:r>
+        <w:rPr>
+          <w:lang w:val="en-US"/>
+        </w:rPr>
+        <w:t xml:space="preserve">operty array can hold up </w:t>
+      </w:r>
+      <w:r>
+        <w:rPr>
+          <w:lang w:val="en-US"/>
+        </w:rPr>
+        <w:t>to 32 values</w:t>
+      </w:r>
+      <w:r>
+        <w:rPr>
+          <w:lang w:val="en-US"/>
+        </w:rPr>
+        <w:t>. In z3, a property array can only hold 4 values if it’s in a common property but 32 values if it’s in an individual property.</w:t>
+      </w:r>
+    </w:p>
+    <w:p>
+      <w:pPr>
+        <w:rPr>
+          <w:lang w:val="en-US"/>
+        </w:rPr>
+      </w:pPr>
+      <w:r>
+        <w:rPr>
+          <w:lang w:val="en-US"/>
+        </w:rPr>
+        <w:t>If a property is declared as additive, the values for an object are concatenated with the values of its class, if any, and put into an array.</w:t>
+      </w:r>
+    </w:p>
+    <w:p>
+      <w:pPr>
+        <w:rPr>
+          <w:lang w:val="en-US"/>
+        </w:rPr>
+      </w:pPr>
+      <w:r>
+        <w:rPr>
+          <w:lang w:val="en-US"/>
+        </w:rPr>
+        <w:t>A property can either be common or</w:t>
+      </w:r>
+      <w:r>
+        <w:rPr>
+          <w:lang w:val="en-US"/>
+        </w:rPr>
+        <w:t xml:space="preserve"> individual. </w:t>
+      </w:r>
+      <w:r>
+        <w:rPr>
+          <w:lang w:val="en-US"/>
+        </w:rPr>
+        <w:t xml:space="preserve">Common properties are a little faster to access and use a little less memory than individual properties. A game can </w:t>
+      </w:r>
+      <w:r>
+        <w:rPr>
+          <w:lang w:val="en-US"/>
+        </w:rPr>
+        <w:t>use</w:t>
+      </w:r>
+      <w:r>
+        <w:rPr>
+          <w:lang w:val="en-US"/>
+        </w:rPr>
+        <w:t xml:space="preserve"> a maximum of 62 common properties</w:t>
+      </w:r>
+      <w:r>
+        <w:rPr>
+          <w:lang w:val="en-US"/>
+        </w:rPr>
+        <w:t xml:space="preserve">. </w:t>
+      </w:r>
+      <w:r>
+        <w:rPr>
+          <w:lang w:val="en-US"/>
+        </w:rPr>
+        <w:t>The value of a common property can always be read, but it can only be written if it has been included in the object declaration. If you don’t include it, there is no memory allocated t</w:t>
+      </w:r>
+      <w:r>
+        <w:rPr>
+          <w:lang w:val="en-US"/>
+        </w:rPr>
+        <w:t>o store a value. If you read the value of such a property, you just get the default value (typically 0).</w:t>
+      </w:r>
+      <w:r>
+        <w:rPr>
+          <w:lang w:val="en-US"/>
+        </w:rPr>
+        <w:t xml:space="preserve"> </w:t>
+      </w:r>
+    </w:p>
+    <w:p>
+      <w:pPr>
+        <w:rPr>
+          <w:lang w:val="en-US"/>
+        </w:rPr>
+      </w:pPr>
+      <w:r>
+        <w:rPr>
+          <w:lang w:val="en-US"/>
+        </w:rPr>
+        <w:t>A common property is created by declaring it with</w:t>
+      </w:r>
+    </w:p>
+    <w:p>
+      <w:pPr>
+        <w:rPr>
+          <w:rFonts w:ascii="Courier New" w:hAnsi="Courier New" w:cs="Courier New"/>
+          <w:lang w:val="en-US"/>
+        </w:rPr>
+      </w:pPr>
+      <w:r>
+        <w:rPr>
+          <w:rFonts w:ascii="Courier New" w:hAnsi="Courier New" w:cs="Courier New"/>
+          <w:lang w:val="en-US"/>
+        </w:rPr>
+        <w:t xml:space="preserve">Property </w:t>
+      </w:r>
+      <w:proofErr w:type="spellStart"/>
+      <w:proofErr w:type="gramStart"/>
+      <w:r>
+        <w:rPr>
+          <w:rFonts w:ascii="Courier New" w:hAnsi="Courier New" w:cs="Courier New"/>
+          <w:i/>
+          <w:lang w:val="en-US"/>
+        </w:rPr>
+        <w:t>propertyname</w:t>
+      </w:r>
+      <w:proofErr w:type="spellEnd"/>
+      <w:r>
+        <w:rPr>
+          <w:rFonts w:ascii="Courier New" w:hAnsi="Courier New" w:cs="Courier New"/>
+          <w:lang w:val="en-US"/>
+        </w:rPr>
+        <w:t>;</w:t>
+      </w:r>
+      <w:proofErr w:type="gramEnd"/>
+    </w:p>
+    <w:p>
+      <w:pPr>
+        <w:rPr>
+          <w:lang w:val="en-US"/>
+        </w:rPr>
+      </w:pPr>
+      <w:r>
+        <w:rPr>
+          <w:lang w:val="en-US"/>
+        </w:rPr>
+        <w:t xml:space="preserve">To access a property, you write </w:t>
+      </w:r>
+      <w:proofErr w:type="spellStart"/>
+      <w:proofErr w:type="gramStart"/>
+      <w:r>
+        <w:rPr>
+          <w:lang w:val="en-US"/>
+        </w:rPr>
+        <w:t>object.</w:t>
+      </w:r>
+      <w:r>
+        <w:rPr>
+          <w:i/>
+          <w:lang w:val="en-US"/>
+        </w:rPr>
+        <w:t>propertyname</w:t>
+      </w:r>
+      <w:proofErr w:type="spellEnd"/>
+      <w:proofErr w:type="gramEnd"/>
+      <w:r>
+        <w:rPr>
+          <w:lang w:val="en-US"/>
+        </w:rPr>
+        <w:t>, like this:</w:t>
+      </w:r>
+    </w:p>
+    <w:p>
+      <w:pPr>
+        <w:rPr>
+          <w:lang w:val="en-US"/>
+        </w:rPr>
+      </w:pPr>
+      <w:proofErr w:type="spellStart"/>
+      <w:r>
+        <w:rPr>
+          <w:rFonts w:ascii="Courier New" w:hAnsi="Courier New" w:cs="Courier New"/>
+          <w:lang w:val="en-US"/>
+        </w:rPr>
+        <w:t>Dog.description</w:t>
+      </w:r>
+      <w:proofErr w:type="spellEnd"/>
+      <w:r>
+        <w:rPr>
+          <w:rFonts w:ascii="Courier New" w:hAnsi="Courier New" w:cs="Courier New"/>
+          <w:lang w:val="en-US"/>
+        </w:rPr>
+        <w:t xml:space="preserve"> = “The dog looks sleepy.”;</w:t>
+      </w:r>
+      <w:r>
+        <w:rPr>
+          <w:rFonts w:ascii="Courier New" w:hAnsi="Courier New" w:cs="Courier New"/>
+          <w:lang w:val="en-US"/>
+        </w:rPr>
+        <w:br/>
+      </w:r>
+      <w:r>
+        <w:rPr>
+          <w:rFonts w:ascii="Courier New" w:hAnsi="Courier New" w:cs="Courier New"/>
+          <w:lang w:val="en-US"/>
+        </w:rPr>
+        <w:br/>
+      </w:r>
+      <w:r>
+        <w:rPr>
+          <w:lang w:val="en-US"/>
+        </w:rPr>
         <w:lastRenderedPageBreak/>
-        <w:t>You then specify a constant for each flag, like this:</w:t>
-      </w:r>
-    </w:p>
-    <w:p>
-      <w:pPr>
-        <w:rPr>
-          <w:rFonts w:ascii="Courier New" w:hAnsi="Courier New" w:cs="Courier New"/>
-          <w:lang w:val="en-US"/>
-        </w:rPr>
-      </w:pPr>
-      <w:r>
-        <w:rPr>
-          <w:rFonts w:ascii="Courier New" w:hAnsi="Courier New" w:cs="Courier New"/>
-          <w:lang w:val="en-US"/>
-        </w:rPr>
-        <w:t>Constant F_FED_PARROT 0; ! Has the parrot bee</w:t>
-      </w:r>
-      <w:r>
-        <w:rPr>
-          <w:rFonts w:ascii="Courier New" w:hAnsi="Courier New" w:cs="Courier New"/>
-          <w:lang w:val="en-US"/>
-        </w:rPr>
-        <w:t>n</w:t>
-      </w:r>
-      <w:r>
-        <w:rPr>
-          <w:rFonts w:ascii="Courier New" w:hAnsi="Courier New" w:cs="Courier New"/>
-          <w:lang w:val="en-US"/>
-        </w:rPr>
-        <w:t xml:space="preserve"> fed?</w:t>
+        <w:t xml:space="preserve">To </w:t>
+      </w:r>
+      <w:r>
+        <w:rPr>
+          <w:lang w:val="en-US"/>
+        </w:rPr>
+        <w:t xml:space="preserve">check if an object has a value for a property (to see if it can be written if it’s a common property or to see if it can be read or written if it’s an individual property, use </w:t>
+      </w:r>
+      <w:r>
+        <w:rPr>
+          <w:i/>
+          <w:iCs/>
+          <w:lang w:val="en-US"/>
+        </w:rPr>
+        <w:t>provides</w:t>
+      </w:r>
+      <w:r>
+        <w:rPr>
+          <w:lang w:val="en-US"/>
+        </w:rPr>
+        <w:t>:</w:t>
+      </w:r>
+    </w:p>
+    <w:p>
+      <w:pPr>
+        <w:rPr>
+          <w:rFonts w:ascii="Courier New" w:hAnsi="Courier New" w:cs="Courier New"/>
+          <w:lang w:val="en-US"/>
+        </w:rPr>
+      </w:pPr>
+      <w:proofErr w:type="gramStart"/>
+      <w:r>
+        <w:rPr>
+          <w:rFonts w:ascii="Courier New" w:hAnsi="Courier New" w:cs="Courier New"/>
+          <w:lang w:val="en-US"/>
+        </w:rPr>
+        <w:t>If(</w:t>
+      </w:r>
+      <w:proofErr w:type="gramEnd"/>
+      <w:r>
+        <w:rPr>
+          <w:rFonts w:ascii="Courier New" w:hAnsi="Courier New" w:cs="Courier New"/>
+          <w:lang w:val="en-US"/>
+        </w:rPr>
+        <w:t>Dog provides description) …</w:t>
       </w:r>
       <w:r>
         <w:rPr>
@@ -653,494 +1417,6 @@
           <w:lang w:val="en-US"/>
         </w:rPr>
         <w:br/>
-        <w:t>Constant F_TICKET_OK 1; ! Has Hildegard booked her plane tickets?</w:t>
-      </w:r>
-      <w:r>
-        <w:rPr>
-          <w:rFonts w:ascii="Courier New" w:hAnsi="Courier New" w:cs="Courier New"/>
-          <w:lang w:val="en-US"/>
-        </w:rPr>
-        <w:br/>
-        <w:t>Constant F_SAVED_CAT 2; ! Has the player saved the cat in the tree?</w:t>
-      </w:r>
-    </w:p>
-    <w:p>
-      <w:pPr>
-        <w:rPr>
-          <w:lang w:val="en-US"/>
-        </w:rPr>
-      </w:pPr>
-      <w:r>
-        <w:rPr>
-          <w:lang w:val="en-US"/>
-        </w:rPr>
-        <w:t>You get the idea. Note that the first flag is flag #0, not flag #1.</w:t>
-      </w:r>
-    </w:p>
-    <w:p>
-      <w:pPr>
-        <w:rPr>
-          <w:lang w:val="en-US"/>
-        </w:rPr>
-      </w:pPr>
-      <w:r>
-        <w:rPr>
-          <w:lang w:val="en-US"/>
-        </w:rPr>
-        <w:t xml:space="preserve">Setting a flag on or off means calling the routing </w:t>
-      </w:r>
-      <w:proofErr w:type="spellStart"/>
-      <w:r>
-        <w:rPr>
-          <w:lang w:val="en-US"/>
-        </w:rPr>
-        <w:t>SetFlag</w:t>
-      </w:r>
-      <w:proofErr w:type="spellEnd"/>
-      <w:r>
-        <w:rPr>
-          <w:lang w:val="en-US"/>
-        </w:rPr>
-        <w:t>(flag#) or</w:t>
-      </w:r>
-      <w:r>
-        <w:rPr>
-          <w:lang w:val="en-US"/>
-        </w:rPr>
-        <w:t xml:space="preserve"> </w:t>
-      </w:r>
-      <w:proofErr w:type="spellStart"/>
-      <w:r>
-        <w:rPr>
-          <w:lang w:val="en-US"/>
-        </w:rPr>
-        <w:t>ClearFlag</w:t>
-      </w:r>
-      <w:proofErr w:type="spellEnd"/>
-      <w:r>
-        <w:rPr>
-          <w:lang w:val="en-US"/>
-        </w:rPr>
-        <w:t>(flag#)</w:t>
-      </w:r>
-    </w:p>
-    <w:p>
-      <w:pPr>
-        <w:rPr>
-          <w:lang w:val="en-US"/>
-        </w:rPr>
-      </w:pPr>
-      <w:r>
-        <w:rPr>
-          <w:lang w:val="en-US"/>
-        </w:rPr>
-        <w:t>T</w:t>
-      </w:r>
-      <w:r>
-        <w:rPr>
-          <w:lang w:val="en-US"/>
-        </w:rPr>
-        <w:t>o indicate that the player has saved the cat,</w:t>
-      </w:r>
-      <w:r>
-        <w:rPr>
-          <w:lang w:val="en-US"/>
-        </w:rPr>
-        <w:t xml:space="preserve"> </w:t>
-      </w:r>
-      <w:r>
-        <w:rPr>
-          <w:lang w:val="en-US"/>
-        </w:rPr>
-        <w:t xml:space="preserve">call </w:t>
-      </w:r>
-      <w:proofErr w:type="spellStart"/>
-      <w:r>
-        <w:rPr>
-          <w:rFonts w:ascii="Courier New" w:hAnsi="Courier New" w:cs="Courier New"/>
-          <w:lang w:val="en-US"/>
-        </w:rPr>
-        <w:t>SetFlag</w:t>
-      </w:r>
-      <w:proofErr w:type="spellEnd"/>
-      <w:r>
-        <w:rPr>
-          <w:rFonts w:ascii="Courier New" w:hAnsi="Courier New" w:cs="Courier New"/>
-          <w:lang w:val="en-US"/>
-        </w:rPr>
-        <w:t>(F_SAVED_CAT)</w:t>
-      </w:r>
-      <w:r>
-        <w:rPr>
-          <w:lang w:val="en-US"/>
-        </w:rPr>
-        <w:t>, and to turn off that flag, call</w:t>
-      </w:r>
-      <w:r>
-        <w:rPr>
-          <w:lang w:val="en-US"/>
-        </w:rPr>
-        <w:t xml:space="preserve"> </w:t>
-      </w:r>
-      <w:proofErr w:type="spellStart"/>
-      <w:r>
-        <w:rPr>
-          <w:rFonts w:ascii="Courier New" w:hAnsi="Courier New" w:cs="Courier New"/>
-          <w:lang w:val="en-US"/>
-        </w:rPr>
-        <w:t>ClearFlag</w:t>
-      </w:r>
-      <w:proofErr w:type="spellEnd"/>
-      <w:r>
-        <w:rPr>
-          <w:rFonts w:ascii="Courier New" w:hAnsi="Courier New" w:cs="Courier New"/>
-          <w:lang w:val="en-US"/>
-        </w:rPr>
-        <w:t>(F_SAVED_CAT)</w:t>
-      </w:r>
-      <w:r>
-        <w:rPr>
-          <w:rFonts w:ascii="Courier New" w:hAnsi="Courier New" w:cs="Courier New"/>
-          <w:lang w:val="en-US"/>
-        </w:rPr>
-        <w:t>.</w:t>
-      </w:r>
-    </w:p>
-    <w:p>
-      <w:pPr>
-        <w:rPr>
-          <w:lang w:val="en-US"/>
-        </w:rPr>
-      </w:pPr>
-      <w:r>
-        <w:rPr>
-          <w:lang w:val="en-US"/>
-        </w:rPr>
-        <w:t xml:space="preserve">Testing a flag is accomplished by calling </w:t>
-      </w:r>
-      <w:proofErr w:type="spellStart"/>
-      <w:r>
-        <w:rPr>
-          <w:lang w:val="en-US"/>
-        </w:rPr>
-        <w:t>FlagIsSet</w:t>
-      </w:r>
-      <w:proofErr w:type="spellEnd"/>
-      <w:r>
-        <w:rPr>
-          <w:lang w:val="en-US"/>
-        </w:rPr>
-        <w:t xml:space="preserve"> or </w:t>
-      </w:r>
-      <w:proofErr w:type="spellStart"/>
-      <w:r>
-        <w:rPr>
-          <w:lang w:val="en-US"/>
-        </w:rPr>
-        <w:t>FlagIsClear</w:t>
-      </w:r>
-      <w:proofErr w:type="spellEnd"/>
-      <w:r>
-        <w:rPr>
-          <w:lang w:val="en-US"/>
-        </w:rPr>
-        <w:t>. So if you have</w:t>
-      </w:r>
-      <w:r>
-        <w:rPr>
-          <w:lang w:val="en-US"/>
-        </w:rPr>
-        <w:t xml:space="preserve"> </w:t>
-      </w:r>
-      <w:r>
-        <w:rPr>
-          <w:lang w:val="en-US"/>
-        </w:rPr>
-        <w:t>a piece of code that should only be run if the parrot has been fed, you would</w:t>
-      </w:r>
-      <w:r>
-        <w:rPr>
-          <w:lang w:val="en-US"/>
-        </w:rPr>
-        <w:t xml:space="preserve"> </w:t>
-      </w:r>
-      <w:r>
-        <w:rPr>
-          <w:lang w:val="en-US"/>
-        </w:rPr>
-        <w:t xml:space="preserve">enclose it in an </w:t>
-      </w:r>
-      <w:r>
-        <w:rPr>
-          <w:lang w:val="en-US"/>
-        </w:rPr>
-        <w:br/>
-      </w:r>
-      <w:r>
-        <w:rPr>
-          <w:rFonts w:ascii="Courier New" w:hAnsi="Courier New" w:cs="Courier New"/>
-          <w:lang w:val="en-US"/>
-        </w:rPr>
-        <w:t>if (</w:t>
-      </w:r>
-      <w:proofErr w:type="spellStart"/>
-      <w:r>
-        <w:rPr>
-          <w:rFonts w:ascii="Courier New" w:hAnsi="Courier New" w:cs="Courier New"/>
-          <w:lang w:val="en-US"/>
-        </w:rPr>
-        <w:t>FlagIsSet</w:t>
-      </w:r>
-      <w:proofErr w:type="spellEnd"/>
-      <w:r>
-        <w:rPr>
-          <w:rFonts w:ascii="Courier New" w:hAnsi="Courier New" w:cs="Courier New"/>
-          <w:lang w:val="en-US"/>
-        </w:rPr>
-        <w:t>(F_FED_PARROT)) { ... }</w:t>
-      </w:r>
-      <w:r>
-        <w:rPr>
-          <w:lang w:val="en-US"/>
-        </w:rPr>
-        <w:t>" statement.</w:t>
-      </w:r>
-    </w:p>
-    <w:p>
-      <w:pPr>
-        <w:rPr>
-          <w:lang w:val="en-US"/>
-        </w:rPr>
-      </w:pPr>
-      <w:r>
-        <w:rPr>
-          <w:lang w:val="en-US"/>
-        </w:rPr>
-        <w:t xml:space="preserve">Naturally, you can test if a flag is clear by calling </w:t>
-      </w:r>
-      <w:proofErr w:type="spellStart"/>
-      <w:r>
-        <w:rPr>
-          <w:lang w:val="en-US"/>
-        </w:rPr>
-        <w:t>FlagIsClear</w:t>
-      </w:r>
-      <w:proofErr w:type="spellEnd"/>
-      <w:r>
-        <w:rPr>
-          <w:lang w:val="en-US"/>
-        </w:rPr>
-        <w:t xml:space="preserve"> instead.</w:t>
-      </w:r>
-      <w:r>
-        <w:rPr>
-          <w:lang w:val="en-US"/>
-        </w:rPr>
-        <w:br/>
-      </w:r>
-    </w:p>
-    <w:p>
-      <w:pPr>
-        <w:pStyle w:val="Heading1"/>
-        <w:rPr>
-          <w:lang w:val="en-US"/>
-        </w:rPr>
-      </w:pPr>
-      <w:r>
-        <w:rPr>
-          <w:lang w:val="en-US"/>
-        </w:rPr>
-        <w:t>Properties</w:t>
-      </w:r>
-    </w:p>
-    <w:p>
-      <w:pPr>
-        <w:rPr>
-          <w:lang w:val="en-US"/>
-        </w:rPr>
-      </w:pPr>
-      <w:r>
-        <w:rPr>
-          <w:lang w:val="en-US"/>
-        </w:rPr>
-        <w:t>A property can be used to store a 16-bit value, or an array of values (up to 32 values in z5, but only 4 values in z3).</w:t>
-      </w:r>
-    </w:p>
-    <w:p>
-      <w:pPr>
-        <w:rPr>
-          <w:lang w:val="en-US"/>
-        </w:rPr>
-      </w:pPr>
-      <w:r>
-        <w:rPr>
-          <w:lang w:val="en-US"/>
-        </w:rPr>
-        <w:t>If a property is declared as additive, the values for an object are concatenated with the values of its class, if any, and put into an array.</w:t>
-      </w:r>
-    </w:p>
-    <w:p>
-      <w:pPr>
-        <w:rPr>
-          <w:lang w:val="en-US"/>
-        </w:rPr>
-      </w:pPr>
-      <w:r>
-        <w:rPr>
-          <w:lang w:val="en-US"/>
-        </w:rPr>
-        <w:t>A property can either be common or</w:t>
-      </w:r>
-      <w:r>
-        <w:rPr>
-          <w:lang w:val="en-US"/>
-        </w:rPr>
-        <w:t xml:space="preserve"> individual. </w:t>
-      </w:r>
-      <w:r>
-        <w:rPr>
-          <w:lang w:val="en-US"/>
-        </w:rPr>
-        <w:t xml:space="preserve">Common properties are a little faster to access and use a little less memory than individual properties. A game can </w:t>
-      </w:r>
-      <w:r>
-        <w:rPr>
-          <w:lang w:val="en-US"/>
-        </w:rPr>
-        <w:t>use</w:t>
-      </w:r>
-      <w:r>
-        <w:rPr>
-          <w:lang w:val="en-US"/>
-        </w:rPr>
-        <w:t xml:space="preserve"> a maximum of 62 common properties</w:t>
-      </w:r>
-      <w:r>
-        <w:rPr>
-          <w:lang w:val="en-US"/>
-        </w:rPr>
-        <w:t xml:space="preserve">. </w:t>
-      </w:r>
-      <w:r>
-        <w:rPr>
-          <w:lang w:val="en-US"/>
-        </w:rPr>
-        <w:t>The value of a common property can always be read, but it can only be written if it has been included in the object declaration. If you don’t include it, there is no memory allocated t</w:t>
-      </w:r>
-      <w:r>
-        <w:rPr>
-          <w:lang w:val="en-US"/>
-        </w:rPr>
-        <w:t>o store a value. If you read the value of such a property, you just get the default value (typically 0).</w:t>
-      </w:r>
-      <w:r>
-        <w:rPr>
-          <w:lang w:val="en-US"/>
-        </w:rPr>
-        <w:t xml:space="preserve"> </w:t>
-      </w:r>
-    </w:p>
-    <w:p>
-      <w:pPr>
-        <w:rPr>
-          <w:lang w:val="en-US"/>
-        </w:rPr>
-      </w:pPr>
-      <w:r>
-        <w:rPr>
-          <w:lang w:val="en-US"/>
-        </w:rPr>
-        <w:t>A common property is created by declaring it with</w:t>
-      </w:r>
-    </w:p>
-    <w:p>
-      <w:pPr>
-        <w:rPr>
-          <w:rFonts w:ascii="Courier New" w:hAnsi="Courier New" w:cs="Courier New"/>
-          <w:lang w:val="en-US"/>
-        </w:rPr>
-      </w:pPr>
-      <w:r>
-        <w:rPr>
-          <w:rFonts w:ascii="Courier New" w:hAnsi="Courier New" w:cs="Courier New"/>
-          <w:lang w:val="en-US"/>
-        </w:rPr>
-        <w:t xml:space="preserve">Property </w:t>
-      </w:r>
-      <w:proofErr w:type="spellStart"/>
-      <w:r>
-        <w:rPr>
-          <w:rFonts w:ascii="Courier New" w:hAnsi="Courier New" w:cs="Courier New"/>
-          <w:i/>
-          <w:lang w:val="en-US"/>
-        </w:rPr>
-        <w:t>propertyname</w:t>
-      </w:r>
-      <w:proofErr w:type="spellEnd"/>
-      <w:r>
-        <w:rPr>
-          <w:rFonts w:ascii="Courier New" w:hAnsi="Courier New" w:cs="Courier New"/>
-          <w:lang w:val="en-US"/>
-        </w:rPr>
-        <w:t>;</w:t>
-      </w:r>
-    </w:p>
-    <w:p>
-      <w:pPr>
-        <w:rPr>
-          <w:lang w:val="en-US"/>
-        </w:rPr>
-      </w:pPr>
-      <w:r>
-        <w:rPr>
-          <w:lang w:val="en-US"/>
-        </w:rPr>
-        <w:t xml:space="preserve">To access a property, you write </w:t>
-      </w:r>
-      <w:proofErr w:type="spellStart"/>
-      <w:r>
-        <w:rPr>
-          <w:lang w:val="en-US"/>
-        </w:rPr>
-        <w:t>object.</w:t>
-      </w:r>
-      <w:r>
-        <w:rPr>
-          <w:i/>
-          <w:lang w:val="en-US"/>
-        </w:rPr>
-        <w:t>propertyname</w:t>
-      </w:r>
-      <w:proofErr w:type="spellEnd"/>
-      <w:r>
-        <w:rPr>
-          <w:lang w:val="en-US"/>
-        </w:rPr>
-        <w:t>, like this:</w:t>
-      </w:r>
-    </w:p>
-    <w:p>
-      <w:pPr>
-        <w:rPr>
-          <w:rFonts w:ascii="Courier New" w:hAnsi="Courier New" w:cs="Courier New"/>
-          <w:lang w:val="en-US"/>
-        </w:rPr>
-      </w:pPr>
-      <w:proofErr w:type="spellStart"/>
-      <w:r>
-        <w:rPr>
-          <w:rFonts w:ascii="Courier New" w:hAnsi="Courier New" w:cs="Courier New"/>
-          <w:lang w:val="en-US"/>
-        </w:rPr>
-        <w:t>Dog.description</w:t>
-      </w:r>
-      <w:proofErr w:type="spellEnd"/>
-      <w:r>
-        <w:rPr>
-          <w:rFonts w:ascii="Courier New" w:hAnsi="Courier New" w:cs="Courier New"/>
-          <w:lang w:val="en-US"/>
-        </w:rPr>
-        <w:t xml:space="preserve"> = “The dog looks sleepy.”;</w:t>
       </w:r>
     </w:p>
     <w:p>
@@ -1229,7 +1505,21 @@
         <w:rPr>
           <w:lang w:val="en-US"/>
         </w:rPr>
-        <w:t xml:space="preserve">(5)” ), no more than one argument may be passed. </w:t>
+        <w:t>(5)</w:t>
+      </w:r>
+      <w:proofErr w:type="gramStart"/>
+      <w:r>
+        <w:rPr>
+          <w:lang w:val="en-US"/>
+        </w:rPr>
+        <w:t>” )</w:t>
+      </w:r>
+      <w:proofErr w:type="gramEnd"/>
+      <w:r>
+        <w:rPr>
+          <w:lang w:val="en-US"/>
+        </w:rPr>
+        <w:t xml:space="preserve">, no more than one argument may be passed. </w:t>
       </w:r>
       <w:r>
         <w:rPr>
@@ -1725,7 +2015,7 @@
       </w:pPr>
     </w:pPrDefault>
   </w:docDefaults>
-  <w:latentStyles w:defLockedState="0" w:defUIPriority="99" w:defSemiHidden="0" w:defUnhideWhenUsed="0" w:defQFormat="0" w:count="377">
+  <w:latentStyles w:defLockedState="0" w:defUIPriority="99" w:defSemiHidden="0" w:defUnhideWhenUsed="0" w:defQFormat="0" w:count="376">
     <w:lsdException w:name="Normal" w:uiPriority="0" w:qFormat="1"/>
     <w:lsdException w:name="heading 1" w:uiPriority="9" w:qFormat="1"/>
     <w:lsdException w:name="heading 2" w:semiHidden="1" w:uiPriority="9" w:unhideWhenUsed="1" w:qFormat="1"/>
@@ -2102,7 +2392,6 @@
     <w:lsdException w:name="Hashtag" w:semiHidden="1" w:unhideWhenUsed="1"/>
     <w:lsdException w:name="Unresolved Mention" w:semiHidden="1" w:unhideWhenUsed="1"/>
     <w:lsdException w:name="Smart Link" w:semiHidden="1" w:unhideWhenUsed="1"/>
-    <w:lsdException w:name="Smart Link Error" w:semiHidden="1" w:unhideWhenUsed="1"/>
   </w:latentStyles>
   <w:style w:type="paragraph" w:default="1" w:styleId="Normal">
     <w:name w:val="Normal"/>

</xml_diff>

<commit_message>
Enabled Directions object to print its short_name. Updated manual. Fixed problem with Minimal.inf no longer compiling since the compiler erroneously chose not to include Print__PName in the veneer.
</commit_message>
<xml_diff>
--- a/documentation/manual.docx
+++ b/documentation/manual.docx
@@ -1,19 +1,16 @@
 
 <file path=word/document.xml><?xml version="1.0" encoding="utf-8"?>
-<w:document xmlns:o="urn:schemas-microsoft-com:office:office" xmlns:r="http://schemas.openxmlformats.org/officeDocument/2006/relationships" xmlns:v="urn:schemas-microsoft-com:vml" xmlns:w="http://schemas.openxmlformats.org/wordprocessingml/2006/main" xmlns:w10="urn:schemas-microsoft-com:office:word" xmlns:wp="http://schemas.openxmlformats.org/drawingml/2006/wordprocessingDrawing" xmlns:wps="http://schemas.microsoft.com/office/word/2010/wordprocessingShape" xmlns:wpg="http://schemas.microsoft.com/office/word/2010/wordprocessingGroup" xmlns:mc="http://schemas.openxmlformats.org/markup-compatibility/2006" xmlns:wp14="http://schemas.microsoft.com/office/word/2010/wordprocessingDrawing" xmlns:w14="http://schemas.microsoft.com/office/word/2010/wordml" mc:Ignorable="w14 wp14">
+<w:document xmlns:wpc="http://schemas.microsoft.com/office/word/2010/wordprocessingCanvas" xmlns:cx="http://schemas.microsoft.com/office/drawing/2014/chartex" xmlns:cx1="http://schemas.microsoft.com/office/drawing/2015/9/8/chartex" xmlns:cx2="http://schemas.microsoft.com/office/drawing/2015/10/21/chartex" xmlns:cx3="http://schemas.microsoft.com/office/drawing/2016/5/9/chartex" xmlns:cx4="http://schemas.microsoft.com/office/drawing/2016/5/10/chartex" xmlns:cx5="http://schemas.microsoft.com/office/drawing/2016/5/11/chartex" xmlns:cx6="http://schemas.microsoft.com/office/drawing/2016/5/12/chartex" xmlns:cx7="http://schemas.microsoft.com/office/drawing/2016/5/13/chartex" xmlns:cx8="http://schemas.microsoft.com/office/drawing/2016/5/14/chartex" xmlns:mc="http://schemas.openxmlformats.org/markup-compatibility/2006" xmlns:aink="http://schemas.microsoft.com/office/drawing/2016/ink" xmlns:am3d="http://schemas.microsoft.com/office/drawing/2017/model3d" xmlns:o="urn:schemas-microsoft-com:office:office" xmlns:r="http://schemas.openxmlformats.org/officeDocument/2006/relationships" xmlns:m="http://schemas.openxmlformats.org/officeDocument/2006/math" xmlns:v="urn:schemas-microsoft-com:vml" xmlns:wp14="http://schemas.microsoft.com/office/word/2010/wordprocessingDrawing" xmlns:wp="http://schemas.openxmlformats.org/drawingml/2006/wordprocessingDrawing" xmlns:w10="urn:schemas-microsoft-com:office:word" xmlns:w="http://schemas.openxmlformats.org/wordprocessingml/2006/main" xmlns:w14="http://schemas.microsoft.com/office/word/2010/wordml" xmlns:w15="http://schemas.microsoft.com/office/word/2012/wordml" xmlns:w16cex="http://schemas.microsoft.com/office/word/2018/wordml/cex" xmlns:w16cid="http://schemas.microsoft.com/office/word/2016/wordml/cid" xmlns:w16="http://schemas.microsoft.com/office/word/2018/wordml" xmlns:w16se="http://schemas.microsoft.com/office/word/2015/wordml/symex" xmlns:wpg="http://schemas.microsoft.com/office/word/2010/wordprocessingGroup" xmlns:wpi="http://schemas.microsoft.com/office/word/2010/wordprocessingInk" xmlns:wne="http://schemas.microsoft.com/office/word/2006/wordml" xmlns:wps="http://schemas.microsoft.com/office/word/2010/wordprocessingShape" mc:Ignorable="w14 w15 w16se w16cid w16 w16cex wp14">
   <w:body>
     <w:p>
       <w:pPr>
-        <w:pStyle w:val="Normal"/>
         <w:jc w:val="center"/>
         <w:rPr>
           <w:rStyle w:val="BookTitle"/>
-          <w:b w:val="false"/>
-          <w:b w:val="false"/>
-          <w:bCs w:val="false"/>
-          <w:i w:val="false"/>
-          <w:i w:val="false"/>
-          <w:iCs w:val="false"/>
+          <w:b w:val="0"/>
+          <w:bCs w:val="0"/>
+          <w:i w:val="0"/>
+          <w:iCs w:val="0"/>
           <w:color w:val="00B0F0"/>
           <w:spacing w:val="0"/>
           <w:sz w:val="96"/>
@@ -92,7 +89,13 @@
         <w:rPr>
           <w:lang w:val="en-US"/>
         </w:rPr>
-        <w:t>If you want the library to handle darkness, specify the constant HANDLE_DARKNESS. Hm, are we sure?</w:t>
+        <w:t xml:space="preserve">If you want the library to handle darkness, </w:t>
+      </w:r>
+      <w:r>
+        <w:rPr>
+          <w:lang w:val="en-US"/>
+        </w:rPr>
+        <w:t>specify the constant HANDLE_DARKNESS. Hm, are we sure?</w:t>
       </w:r>
     </w:p>
     <w:p>
@@ -146,7 +149,13 @@
         <w:rPr>
           <w:lang w:val="en-US"/>
         </w:rPr>
-        <w:t>Common actions which don’t do anything except display a standard reply – enabled when ACTION_GROUPS &gt;= 1</w:t>
+        <w:t>Common actions whi</w:t>
+      </w:r>
+      <w:r>
+        <w:rPr>
+          <w:lang w:val="en-US"/>
+        </w:rPr>
+        <w:t>ch don’t do anything except display a standard reply – enabled when ACTION_GROUPS &gt;= 1</w:t>
       </w:r>
     </w:p>
     <w:p>
@@ -182,8 +191,70 @@
         <w:rPr>
           <w:lang w:val="en-US"/>
         </w:rPr>
-        <w:t xml:space="preserve">All words describing directions are synonyms of the Directions object. Calling Directions.parse_name() returns the number of words matched and sets Directions.selected_dir to the direction# (or 0 for no direction found) and Directions.selected_dir_prop to the property# used to store that exit in a room (or 0 for no direction found).  Whenever a direction has been found in a player command, these properties have already been set. </w:t>
-      </w:r>
+        <w:t>All words describing directions are synonyms of the Directi</w:t>
+      </w:r>
+      <w:r>
+        <w:rPr>
+          <w:lang w:val="en-US"/>
+        </w:rPr>
+        <w:t xml:space="preserve">ons object. Calling Directions.parse_name() returns the number of words matched and sets </w:t>
+      </w:r>
+      <w:r>
+        <w:rPr>
+          <w:lang w:val="en-US"/>
+        </w:rPr>
+        <w:t>selected_dir</w:t>
+      </w:r>
+      <w:r>
+        <w:rPr>
+          <w:lang w:val="en-US"/>
+        </w:rPr>
+        <w:t>ection_index</w:t>
+      </w:r>
+      <w:r>
+        <w:rPr>
+          <w:lang w:val="en-US"/>
+        </w:rPr>
+        <w:t xml:space="preserve"> to the direction# (or 0 for no direction found) and </w:t>
+      </w:r>
+      <w:r>
+        <w:rPr>
+          <w:lang w:val="en-US"/>
+        </w:rPr>
+        <w:t>selected_dir</w:t>
+      </w:r>
+      <w:r>
+        <w:rPr>
+          <w:lang w:val="en-US"/>
+        </w:rPr>
+        <w:t>ection</w:t>
+      </w:r>
+      <w:r>
+        <w:rPr>
+          <w:lang w:val="en-US"/>
+        </w:rPr>
+        <w:t xml:space="preserve"> to the property# used to store that exit in a room (or 0 for n</w:t>
+      </w:r>
+      <w:r>
+        <w:rPr>
+          <w:lang w:val="en-US"/>
+        </w:rPr>
+        <w:t xml:space="preserve">o direction found).  Whenever a direction has been found in a player command, these properties have already been set. </w:t>
+      </w:r>
+      <w:r>
+        <w:rPr>
+          <w:lang w:val="en-US"/>
+        </w:rPr>
+        <w:t>The programmer can print the name of</w:t>
+      </w:r>
+      <w:r>
+        <w:rPr>
+          <w:lang w:val="en-US"/>
+        </w:rPr>
+        <w:t xml:space="preserve"> the currently selected direction with print (name) Directions;</w:t>
+      </w:r>
+      <w:bookmarkStart w:id="0" w:name="_GoBack"/>
+      <w:bookmarkEnd w:id="0"/>
     </w:p>
     <w:p>
       <w:pPr>
@@ -200,17 +271,46 @@
         <w:rPr>
           <w:lang w:val="en-US"/>
         </w:rPr>
-        <w:t xml:space="preserve">When the player is inside an object, in a z5 game, the library will print the name of the object on the statusline, in definite form (“The box”). In a z3 game, the object name string will be printed as-is, typicall like “box”. This behavior in z3 games is part of the Z-machine specification. If you want a z3 game to print a different name for when the player is inside the object, you can set the object name string to the desired name, and override it with short_name for all other uses, like this: </w:t>
+        <w:t>When the player is inside an object, in a z5 game, the library will print the name of the object on the statusline, in definite form (“Th</w:t>
+      </w:r>
+      <w:r>
+        <w:rPr>
+          <w:lang w:val="en-US"/>
+        </w:rPr>
+        <w:t>e box”). In a z3 game, the object name string will be printed as-is, typicall like “box”. This behavior in z3 games is part of the Z-machine specification. If you want a z3 game to print a different name for when the player is inside the object, you can se</w:t>
+      </w:r>
+      <w:r>
+        <w:rPr>
+          <w:lang w:val="en-US"/>
+        </w:rPr>
+        <w:t xml:space="preserve">t the object name string to the desired name, and override it with short_name for all other uses, like this: </w:t>
+      </w:r>
+      <w:r>
+        <w:rPr>
+          <w:lang w:val="en-US"/>
+        </w:rPr>
         <w:br/>
       </w:r>
       <w:r>
         <w:rPr>
-          <w:rFonts w:cs="Courier New" w:ascii="Courier New" w:hAnsi="Courier New"/>
+          <w:rFonts w:ascii="Courier New" w:hAnsi="Courier New" w:cs="Courier New"/>
           <w:lang w:val="en-US"/>
         </w:rPr>
         <w:t xml:space="preserve">Object box “The box” </w:t>
+      </w:r>
+      <w:r>
+        <w:rPr>
+          <w:rFonts w:ascii="Courier New" w:hAnsi="Courier New" w:cs="Courier New"/>
+          <w:lang w:val="en-US"/>
+        </w:rPr>
         <w:br/>
         <w:t xml:space="preserve">  with short_name “box” </w:t>
+      </w:r>
+      <w:r>
+        <w:rPr>
+          <w:rFonts w:ascii="Courier New" w:hAnsi="Courier New" w:cs="Courier New"/>
+          <w:lang w:val="en-US"/>
+        </w:rPr>
         <w:br/>
         <w:t xml:space="preserve">   has container openable enterable;</w:t>
       </w:r>
@@ -230,7 +330,13 @@
         <w:rPr>
           <w:lang w:val="en-US"/>
         </w:rPr>
-        <w:t>Property daemon is an alias for property time_out. This means you can’t have a daemon and a timer on the same object. If you want both, put one of them in another object, possibly a dummy object whose only purpose is to hold the timer/daemon.</w:t>
+        <w:t xml:space="preserve">Property daemon is an alias for property time_out. This means </w:t>
+      </w:r>
+      <w:r>
+        <w:rPr>
+          <w:lang w:val="en-US"/>
+        </w:rPr>
+        <w:t>you can’t have a daemon and a timer on the same object. If you want both, put one of them in another object, possibly a dummy object whose only purpose is to hold the timer/daemon.</w:t>
       </w:r>
     </w:p>
     <w:p>
@@ -240,13 +346,21 @@
           <w:ilvl w:val="0"/>
           <w:numId w:val="2"/>
         </w:numPr>
-        <w:rPr/>
-      </w:pPr>
-      <w:r>
-        <w:rPr>
-          <w:lang w:val="en-US"/>
-        </w:rPr>
-        <w:t>The game author has to define the constant FULL_DIRECTIONS if they want the game to include the directions NE, SE, SW, NW.</w:t>
+        <w:rPr>
+          <w:lang w:val="en-US"/>
+        </w:rPr>
+      </w:pPr>
+      <w:r>
+        <w:rPr>
+          <w:lang w:val="en-US"/>
+        </w:rPr>
+        <w:t>The game author has to define the constant FULL_DIRECTIONS if they want the</w:t>
+      </w:r>
+      <w:r>
+        <w:rPr>
+          <w:lang w:val="en-US"/>
+        </w:rPr>
+        <w:t xml:space="preserve"> game to include the directions NE, SE, SW, NW.</w:t>
       </w:r>
     </w:p>
     <w:p>
@@ -256,19 +370,29 @@
           <w:ilvl w:val="0"/>
           <w:numId w:val="2"/>
         </w:numPr>
-        <w:rPr/>
-      </w:pPr>
-      <w:r>
-        <w:rPr>
-          <w:lang w:val="en-US"/>
-        </w:rPr>
-        <w:t>Inform’s standard veneer routine for printing informative messages for all sorts of runtime errors that can occur is replaced with a simpler routine, saving about 1.5 KB. However, the original routine is used when at least one of the constants DEBUG or RUNTIME_ERRORS  is defined.</w:t>
+        <w:rPr>
+          <w:lang w:val="en-US"/>
+        </w:rPr>
+      </w:pPr>
+      <w:r>
+        <w:rPr>
+          <w:lang w:val="en-US"/>
+        </w:rPr>
+        <w:t>Inform’s standard veneer routine for printing informative messages for all sorts of runtime errors that can occur is replaced with a simpler routine, saving about 1.5 KB. However, the original routine is used</w:t>
+      </w:r>
+      <w:r>
+        <w:rPr>
+          <w:lang w:val="en-US"/>
+        </w:rPr>
+        <w:t xml:space="preserve"> when at least one of the constants DEBUG or RUNTIME_ERRORS  is defined.</w:t>
       </w:r>
     </w:p>
     <w:p>
       <w:pPr>
         <w:pStyle w:val="Heading1"/>
-        <w:rPr/>
+        <w:rPr>
+          <w:lang w:val="en-US"/>
+        </w:rPr>
       </w:pPr>
       <w:r>
         <w:rPr>
@@ -279,8 +403,9 @@
     </w:p>
     <w:p>
       <w:pPr>
-        <w:pStyle w:val="Normal"/>
-        <w:rPr/>
+        <w:rPr>
+          <w:lang w:val="en-US"/>
+        </w:rPr>
       </w:pPr>
       <w:r>
         <w:rPr>
@@ -291,89 +416,177 @@
     </w:p>
     <w:p>
       <w:pPr>
-        <w:pStyle w:val="Normal"/>
-        <w:rPr/>
-      </w:pPr>
-      <w:r>
-        <w:rPr>
-          <w:lang w:val="en-US"/>
-        </w:rPr>
-        <w:t>General parse routines are supported with the exception of GRP_REPARSE which isn’t supported. The reason for this is that version 3 games cannot retokenise the input from the reconstructed string.</w:t>
-      </w:r>
-    </w:p>
-    <w:p>
-      <w:pPr>
-        <w:pStyle w:val="Normal"/>
-        <w:rPr/>
-      </w:pPr>
-      <w:r>
-        <w:rPr>
-          <w:lang w:val="en-US"/>
-        </w:rPr>
-        <w:t>N</w:t>
-      </w:r>
-      <w:r>
-        <w:rPr>
-          <w:lang w:val="en-US"/>
-        </w:rPr>
-        <w:t>ote that ParseToken is not available in PunyInform.</w:t>
+        <w:rPr>
+          <w:lang w:val="en-US"/>
+        </w:rPr>
+      </w:pPr>
+      <w:r>
+        <w:rPr>
+          <w:lang w:val="en-US"/>
+        </w:rPr>
+        <w:lastRenderedPageBreak/>
+        <w:t>Gene</w:t>
+      </w:r>
+      <w:r>
+        <w:rPr>
+          <w:lang w:val="en-US"/>
+        </w:rPr>
+        <w:t>ral parse routines are supported with the exception of GRP_REPARSE which isn’t supported. The reason for this is that version 3 games cannot retokenise the input from the reconstructed string.</w:t>
+      </w:r>
+    </w:p>
+    <w:p>
+      <w:pPr>
+        <w:rPr>
+          <w:lang w:val="en-US"/>
+        </w:rPr>
+      </w:pPr>
+      <w:r>
+        <w:rPr>
+          <w:lang w:val="en-US"/>
+        </w:rPr>
+        <w:t>Note that ParseToken is not available in PunyInform.</w:t>
       </w:r>
     </w:p>
     <w:p>
       <w:pPr>
         <w:pStyle w:val="Heading1"/>
-        <w:rPr/>
-      </w:pPr>
-      <w:r>
-        <w:rPr>
-          <w:lang w:val="en-US"/>
-        </w:rPr>
-        <w:t>Flags</w:t>
-      </w:r>
-    </w:p>
-    <w:p>
-      <w:pPr>
-        <w:pStyle w:val="Normal"/>
-        <w:rPr/>
-      </w:pPr>
-      <w:r>
-        <w:rPr>
-          <w:lang w:val="en-US"/>
-        </w:rPr>
-        <w:t>Flags is a mechanism for keeping track of story progression that is available as part of PunyInform. If you choose to use flags, four procedures with a total size of about 165 bytes are added to the story file. Also, an eight byte array is added to dynamic memory, plus one byte for every eight flags. All in all this is a very efficient way of keeping track of progress.</w:t>
-      </w:r>
-    </w:p>
-    <w:p>
-      <w:pPr>
-        <w:pStyle w:val="Normal"/>
-        <w:rPr>
-          <w:lang w:val="en-US"/>
-        </w:rPr>
-      </w:pPr>
-      <w:r>
-        <w:rPr>
-          <w:lang w:val="en-US"/>
-        </w:rPr>
-        <w:t>If you want to use flags, specify the constant FLAG_COUNT and set it to the number of flags you need, before including puny.h.</w:t>
-      </w:r>
-    </w:p>
-    <w:p>
-      <w:pPr>
-        <w:pStyle w:val="Normal"/>
-        <w:rPr>
-          <w:lang w:val="en-US"/>
-        </w:rPr>
-      </w:pPr>
-      <w:r>
-        <w:rPr>
-          <w:lang w:val="en-US"/>
-        </w:rPr>
-        <w:t>You then specify a constant for each flag, like this:</w:t>
-      </w:r>
-    </w:p>
-    <w:p>
-      <w:pPr>
-        <w:pStyle w:val="Normal"/>
+        <w:rPr>
+          <w:lang w:val="en-US"/>
+        </w:rPr>
+      </w:pPr>
+    </w:p>
+    <w:p>
+      <w:pPr>
+        <w:pStyle w:val="Heading1"/>
+        <w:rPr>
+          <w:lang w:val="en-US"/>
+        </w:rPr>
+      </w:pPr>
+    </w:p>
+    <w:p>
+      <w:pPr>
+        <w:pStyle w:val="Heading1"/>
+        <w:rPr>
+          <w:lang w:val="en-US"/>
+        </w:rPr>
+      </w:pPr>
+      <w:r>
+        <w:rPr>
+          <w:lang w:val="en-US"/>
+        </w:rPr>
+        <w:t>Library extensions</w:t>
+      </w:r>
+    </w:p>
+    <w:p>
+      <w:pPr>
+        <w:rPr>
+          <w:lang w:val="en-US"/>
+        </w:rPr>
+      </w:pPr>
+    </w:p>
+    <w:p>
+      <w:pPr>
+        <w:pStyle w:val="Heading2"/>
+        <w:rPr>
+          <w:lang w:val="en-US"/>
+        </w:rPr>
+      </w:pPr>
+      <w:r>
+        <w:rPr>
+          <w:lang w:val="en-US"/>
+        </w:rPr>
+        <w:t>ext_flags.h</w:t>
+      </w:r>
+    </w:p>
+    <w:p>
+      <w:pPr>
+        <w:rPr>
+          <w:lang w:val="en-US"/>
+        </w:rPr>
+      </w:pPr>
+      <w:r>
+        <w:rPr>
+          <w:lang w:val="en-US"/>
+        </w:rPr>
+        <w:t>Flag</w:t>
+      </w:r>
+      <w:r>
+        <w:rPr>
+          <w:lang w:val="en-US"/>
+        </w:rPr>
+        <w:t>s is a mechanism for keeping track of story progression that is available as part of PunyInform. If you choose to use flags, four procedures with a total size of about 165 bytes are added to the story file. Also, an eight byte array is added to dynamic mem</w:t>
+      </w:r>
+      <w:r>
+        <w:rPr>
+          <w:lang w:val="en-US"/>
+        </w:rPr>
+        <w:t>ory, plus one byte for every eight flags. All in all this is a very efficient way of keeping track of progress.</w:t>
+      </w:r>
+    </w:p>
+    <w:p>
+      <w:pPr>
+        <w:rPr>
+          <w:lang w:val="en-US"/>
+        </w:rPr>
+      </w:pPr>
+      <w:r>
+        <w:rPr>
+          <w:lang w:val="en-US"/>
+        </w:rPr>
+        <w:t xml:space="preserve">If you want to use flags, </w:t>
+      </w:r>
+      <w:r>
+        <w:rPr>
+          <w:lang w:val="en-US"/>
+        </w:rPr>
+        <w:t>after including globals.h, set</w:t>
+      </w:r>
+      <w:r>
+        <w:rPr>
+          <w:lang w:val="en-US"/>
+        </w:rPr>
+        <w:t xml:space="preserve"> the constant FLAG_COUNT </w:t>
+      </w:r>
+      <w:r>
+        <w:rPr>
+          <w:lang w:val="en-US"/>
+        </w:rPr>
+        <w:t xml:space="preserve">to the number of flags you need, </w:t>
+      </w:r>
+      <w:r>
+        <w:rPr>
+          <w:lang w:val="en-US"/>
+        </w:rPr>
+        <w:t>and then include ext_flags.h</w:t>
+      </w:r>
+      <w:r>
+        <w:rPr>
+          <w:lang w:val="en-US"/>
+        </w:rPr>
+        <w:t>.</w:t>
+      </w:r>
+    </w:p>
+    <w:p>
+      <w:pPr>
+        <w:rPr>
+          <w:lang w:val="en-US"/>
+        </w:rPr>
+      </w:pPr>
+      <w:r>
+        <w:rPr>
+          <w:lang w:val="en-US"/>
+        </w:rPr>
+        <w:t xml:space="preserve">You then specify </w:t>
+      </w:r>
+      <w:r>
+        <w:rPr>
+          <w:lang w:val="en-US"/>
+        </w:rPr>
+        <w:t>a constant for each flag, like this:</w:t>
+      </w:r>
+    </w:p>
+    <w:p>
+      <w:pPr>
         <w:rPr>
           <w:rFonts w:ascii="Courier New" w:hAnsi="Courier New" w:cs="Courier New"/>
           <w:lang w:val="en-US"/>
@@ -381,33 +594,61 @@
       </w:pPr>
       <w:r>
         <w:rPr>
-          <w:rFonts w:cs="Courier New" w:ascii="Courier New" w:hAnsi="Courier New"/>
+          <w:rFonts w:ascii="Courier New" w:hAnsi="Courier New" w:cs="Courier New"/>
           <w:lang w:val="en-US"/>
         </w:rPr>
         <w:t>Constant F_FED_PARROT 0; ! Has the parrot been fed?</w:t>
+      </w:r>
+      <w:r>
+        <w:rPr>
+          <w:rFonts w:ascii="Courier New" w:hAnsi="Courier New" w:cs="Courier New"/>
+          <w:lang w:val="en-US"/>
+        </w:rPr>
         <w:br/>
         <w:t>Constant F_TICKET_OK 1; ! Has Hildegard booked her plane tickets?</w:t>
+      </w:r>
+      <w:r>
+        <w:rPr>
+          <w:rFonts w:ascii="Courier New" w:hAnsi="Courier New" w:cs="Courier New"/>
+          <w:lang w:val="en-US"/>
+        </w:rPr>
         <w:br/>
         <w:t>Constant F_SAVED_CAT 2; ! Has the player saved the cat in the tree?</w:t>
       </w:r>
     </w:p>
     <w:p>
       <w:pPr>
-        <w:pStyle w:val="Normal"/>
-        <w:rPr>
-          <w:lang w:val="en-US"/>
-        </w:rPr>
-      </w:pPr>
-      <w:r>
-        <w:rPr>
-          <w:lang w:val="en-US"/>
-        </w:rPr>
-        <w:t>You get the idea. Note that the first flag is flag #0, not flag #1.</w:t>
-      </w:r>
-    </w:p>
-    <w:p>
-      <w:pPr>
-        <w:pStyle w:val="Normal"/>
+        <w:rPr>
+          <w:lang w:val="en-US"/>
+        </w:rPr>
+      </w:pPr>
+      <w:r>
+        <w:rPr>
+          <w:lang w:val="en-US"/>
+        </w:rPr>
+        <w:t>You get the idea</w:t>
+      </w:r>
+      <w:r>
+        <w:rPr>
+          <w:lang w:val="en-US"/>
+        </w:rPr>
+        <w:t xml:space="preserve"> – you give each flag a symbolic name so it’s somewhat obvious what it does</w:t>
+      </w:r>
+      <w:r>
+        <w:rPr>
+          <w:lang w:val="en-US"/>
+        </w:rPr>
+        <w:t>. Note that the f</w:t>
+      </w:r>
+      <w:r>
+        <w:rPr>
+          <w:lang w:val="en-US"/>
+        </w:rPr>
+        <w:t>irst flag is flag #0, not flag #1.</w:t>
+      </w:r>
+    </w:p>
+    <w:p>
+      <w:pPr>
         <w:rPr>
           <w:lang w:val="en-US"/>
         </w:rPr>
@@ -421,7 +662,6 @@
     </w:p>
     <w:p>
       <w:pPr>
-        <w:pStyle w:val="Normal"/>
         <w:rPr>
           <w:lang w:val="en-US"/>
         </w:rPr>
@@ -434,7 +674,7 @@
       </w:r>
       <w:r>
         <w:rPr>
-          <w:rFonts w:cs="Courier New" w:ascii="Courier New" w:hAnsi="Courier New"/>
+          <w:rFonts w:ascii="Courier New" w:hAnsi="Courier New" w:cs="Courier New"/>
           <w:lang w:val="en-US"/>
         </w:rPr>
         <w:t>SetFlag(F_SAVED_CAT)</w:t>
@@ -447,7 +687,7 @@
       </w:r>
       <w:r>
         <w:rPr>
-          <w:rFonts w:cs="Courier New" w:ascii="Courier New" w:hAnsi="Courier New"/>
+          <w:rFonts w:ascii="Courier New" w:hAnsi="Courier New" w:cs="Courier New"/>
           <w:lang w:val="en-US"/>
         </w:rPr>
         <w:t>ClearFlag(F_SAVED_CAT).</w:t>
@@ -455,21 +695,31 @@
     </w:p>
     <w:p>
       <w:pPr>
-        <w:pStyle w:val="Normal"/>
-        <w:rPr>
-          <w:lang w:val="en-US"/>
-        </w:rPr>
-      </w:pPr>
-      <w:r>
-        <w:rPr>
-          <w:lang w:val="en-US"/>
-        </w:rPr>
-        <w:t xml:space="preserve">Testing a flag is accomplished by calling FlagIsSet or FlagIsClear. So if you have a piece of code that should only be run if the parrot has been fed, you would enclose it in an </w:t>
+        <w:rPr>
+          <w:lang w:val="en-US"/>
+        </w:rPr>
+      </w:pPr>
+      <w:r>
+        <w:rPr>
+          <w:lang w:val="en-US"/>
+        </w:rPr>
+        <w:t>Testi</w:t>
+      </w:r>
+      <w:r>
+        <w:rPr>
+          <w:lang w:val="en-US"/>
+        </w:rPr>
+        <w:t xml:space="preserve">ng a flag is accomplished by calling FlagIsSet or FlagIsClear. So if you have a piece of code that should only be run if the parrot has been fed, you would enclose it in an </w:t>
+      </w:r>
+      <w:r>
+        <w:rPr>
+          <w:lang w:val="en-US"/>
+        </w:rPr>
         <w:br/>
       </w:r>
       <w:r>
         <w:rPr>
-          <w:rFonts w:cs="Courier New" w:ascii="Courier New" w:hAnsi="Courier New"/>
+          <w:rFonts w:ascii="Courier New" w:hAnsi="Courier New" w:cs="Courier New"/>
           <w:lang w:val="en-US"/>
         </w:rPr>
         <w:t>if (FlagIsSet(F_FED_PARROT)) { ... }</w:t>
@@ -483,21 +733,555 @@
     </w:p>
     <w:p>
       <w:pPr>
-        <w:pStyle w:val="Normal"/>
-        <w:rPr>
-          <w:lang w:val="en-US"/>
-        </w:rPr>
-      </w:pPr>
-      <w:r>
-        <w:rPr>
-          <w:lang w:val="en-US"/>
-        </w:rPr>
-        <w:t>Naturally, you can test if a flag is clear by calling FlagIsClear instead.</w:t>
+        <w:rPr>
+          <w:lang w:val="en-US"/>
+        </w:rPr>
+      </w:pPr>
+      <w:r>
+        <w:rPr>
+          <w:lang w:val="en-US"/>
+        </w:rPr>
+        <w:t xml:space="preserve">Naturally, you can test if a </w:t>
+      </w:r>
+      <w:r>
+        <w:rPr>
+          <w:lang w:val="en-US"/>
+        </w:rPr>
+        <w:t>flag is clear by calling FlagIsClear instead.</w:t>
+      </w:r>
+      <w:r>
+        <w:rPr>
+          <w:lang w:val="en-US"/>
+        </w:rPr>
         <w:br/>
       </w:r>
     </w:p>
     <w:p>
       <w:pPr>
+        <w:pStyle w:val="Heading2"/>
+        <w:rPr>
+          <w:lang w:val="en-US"/>
+        </w:rPr>
+      </w:pPr>
+      <w:r>
+        <w:rPr>
+          <w:lang w:val="en-US"/>
+        </w:rPr>
+        <w:t>ext_cheap_scenery.h</w:t>
+      </w:r>
+    </w:p>
+    <w:p>
+      <w:pPr>
+        <w:rPr>
+          <w:lang w:val="en-US"/>
+        </w:rPr>
+      </w:pPr>
+      <w:r>
+        <w:rPr>
+          <w:lang w:val="en-US"/>
+        </w:rPr>
+        <w:t>This library extension provides a way to implement simple scenery objects</w:t>
+      </w:r>
+      <w:r>
+        <w:rPr>
+          <w:lang w:val="en-US"/>
+        </w:rPr>
+        <w:t xml:space="preserve"> </w:t>
+      </w:r>
+      <w:r>
+        <w:rPr>
+          <w:lang w:val="en-US"/>
+        </w:rPr>
+        <w:t>which can only be examined, using just a single object for the entire game.</w:t>
+      </w:r>
+      <w:r>
+        <w:rPr>
+          <w:lang w:val="en-US"/>
+        </w:rPr>
+        <w:t xml:space="preserve"> </w:t>
+      </w:r>
+      <w:r>
+        <w:rPr>
+          <w:lang w:val="en-US"/>
+        </w:rPr>
+        <w:t>This helps keep both the object count and the dynamic memory usage down.</w:t>
+      </w:r>
+      <w:r>
+        <w:rPr>
+          <w:lang w:val="en-US"/>
+        </w:rPr>
+        <w:t xml:space="preserve"> For z3 games, which can only hold a total of 255 objects, this is even more important. </w:t>
+      </w:r>
+      <w:r>
+        <w:rPr>
+          <w:lang w:val="en-US"/>
+        </w:rPr>
+        <w:t xml:space="preserve">To use it, include </w:t>
+      </w:r>
+      <w:r>
+        <w:rPr>
+          <w:lang w:val="en-US"/>
+        </w:rPr>
+        <w:t>ext_cheap_scenery.h</w:t>
+      </w:r>
+      <w:r>
+        <w:rPr>
+          <w:lang w:val="en-US"/>
+        </w:rPr>
+        <w:t xml:space="preserve"> after globals.h. Then add a property called cheap_scenery to the locations where you want to add cheap scenery objects.</w:t>
+      </w:r>
+      <w:r>
+        <w:rPr>
+          <w:lang w:val="en-US"/>
+        </w:rPr>
+        <w:t xml:space="preserve"> </w:t>
+      </w:r>
+      <w:r>
+        <w:rPr>
+          <w:lang w:val="en-US"/>
+        </w:rPr>
+        <w:t>You can add up to ten cheap scenery objects to one location in this way. For each scenery object, specify, in this order, one adjective, one noun, and one</w:t>
+      </w:r>
+      <w:r>
+        <w:rPr>
+          <w:lang w:val="en-US"/>
+        </w:rPr>
+        <w:t xml:space="preserve"> </w:t>
+      </w:r>
+      <w:r>
+        <w:rPr>
+          <w:lang w:val="en-US"/>
+        </w:rPr>
+        <w:t>description string or a routine to print one. Instead of an adjective, you</w:t>
+      </w:r>
+      <w:r>
+        <w:rPr>
+          <w:lang w:val="en-US"/>
+        </w:rPr>
+        <w:t xml:space="preserve"> </w:t>
+      </w:r>
+      <w:r>
+        <w:rPr>
+          <w:lang w:val="en-US"/>
+        </w:rPr>
+        <w:t>may give a synonym to the noun. If no adjective or synonym is needed,</w:t>
+      </w:r>
+      <w:r>
+        <w:rPr>
+          <w:lang w:val="en-US"/>
+        </w:rPr>
+        <w:t xml:space="preserve"> </w:t>
+      </w:r>
+      <w:r>
+        <w:rPr>
+          <w:lang w:val="en-US"/>
+        </w:rPr>
+        <w:t>use the value 1 in that position.</w:t>
+      </w:r>
+    </w:p>
+    <w:p>
+      <w:pPr>
+        <w:rPr>
+          <w:lang w:val="en-US"/>
+        </w:rPr>
+      </w:pPr>
+    </w:p>
+    <w:p>
+      <w:pPr>
+        <w:rPr>
+          <w:lang w:val="en-US"/>
+        </w:rPr>
+      </w:pPr>
+      <w:r>
+        <w:rPr>
+          <w:lang w:val="en-US"/>
+        </w:rPr>
+        <w:t xml:space="preserve">Note: If you want to use this library extension is a Z-code version 3 game, </w:t>
+      </w:r>
+      <w:r>
+        <w:rPr>
+          <w:lang w:val="en-US"/>
+        </w:rPr>
+        <w:t xml:space="preserve"> </w:t>
+      </w:r>
+      <w:r>
+        <w:rPr>
+          <w:lang w:val="en-US"/>
+        </w:rPr>
+        <w:t>you must NOT declare cheap_scenery as a common property, or it will only be</w:t>
+      </w:r>
+      <w:r>
+        <w:rPr>
+          <w:lang w:val="en-US"/>
+        </w:rPr>
+        <w:t xml:space="preserve"> </w:t>
+      </w:r>
+      <w:r>
+        <w:rPr>
+          <w:lang w:val="en-US"/>
+        </w:rPr>
+        <w:t>able to hold one scenery object instead of ten.</w:t>
+      </w:r>
+      <w:r>
+        <w:rPr>
+          <w:lang w:val="en-US"/>
+        </w:rPr>
+        <w:t xml:space="preserve"> For z5 and z8, you can declare it as a common property if you like, or let it be an individual property.</w:t>
+      </w:r>
+    </w:p>
+    <w:p>
+      <w:pPr>
+        <w:rPr>
+          <w:lang w:val="en-US"/>
+        </w:rPr>
+      </w:pPr>
+      <w:r>
+        <w:rPr>
+          <w:lang w:val="en-US"/>
+        </w:rPr>
+        <w:t>If you want to use the same description for a scenery object in several locations,</w:t>
+      </w:r>
+      <w:r>
+        <w:rPr>
+          <w:lang w:val="en-US"/>
+        </w:rPr>
+        <w:t xml:space="preserve"> </w:t>
+      </w:r>
+      <w:r>
+        <w:rPr>
+          <w:lang w:val="en-US"/>
+        </w:rPr>
+        <w:t>declare a constant to hold that string, and refer to the constant in each location.</w:t>
+      </w:r>
+    </w:p>
+    <w:p>
+      <w:pPr>
+        <w:rPr>
+          <w:lang w:val="en-US"/>
+        </w:rPr>
+      </w:pPr>
+      <w:r>
+        <w:rPr>
+          <w:lang w:val="en-US"/>
+        </w:rPr>
+        <w:t>Before including this extension, you can also define a string or routine called SceneryReply. If you do, it will be used whenever the player does something to a scenery object other than examining it. If it's a string, it's printed. If it's a</w:t>
+      </w:r>
+      <w:r>
+        <w:rPr>
+          <w:lang w:val="en-US"/>
+        </w:rPr>
+        <w:t xml:space="preserve"> </w:t>
+      </w:r>
+      <w:r>
+        <w:rPr>
+          <w:lang w:val="en-US"/>
+        </w:rPr>
+        <w:t xml:space="preserve">routine it's called. If the routine prints something, it should return true, otherwise false. </w:t>
+      </w:r>
+    </w:p>
+    <w:p>
+      <w:pPr>
+        <w:rPr>
+          <w:lang w:val="en-US"/>
+        </w:rPr>
+      </w:pPr>
+      <w:r>
+        <w:rPr>
+          <w:lang w:val="en-US"/>
+        </w:rPr>
+        <w:t>Example usage:</w:t>
+      </w:r>
+    </w:p>
+    <w:p>
+      <w:pPr>
+        <w:rPr>
+          <w:lang w:val="en-US"/>
+        </w:rPr>
+      </w:pPr>
+      <w:r>
+        <w:rPr>
+          <w:lang w:val="en-US"/>
+        </w:rPr>
+        <w:t>[SceneryReply;</w:t>
+      </w:r>
+      <w:r>
+        <w:rPr>
+          <w:lang w:val="en-US"/>
+        </w:rPr>
+        <w:br/>
+      </w:r>
+      <w:r>
+        <w:rPr>
+          <w:lang w:val="en-US"/>
+        </w:rPr>
+        <w:t xml:space="preserve">  Push:</w:t>
+      </w:r>
+      <w:r>
+        <w:rPr>
+          <w:lang w:val="en-US"/>
+        </w:rPr>
+        <w:br/>
+      </w:r>
+      <w:r>
+        <w:rPr>
+          <w:lang w:val="en-US"/>
+        </w:rPr>
+        <w:t xml:space="preserve">    "Now how would you do that?";</w:t>
+      </w:r>
+      <w:r>
+        <w:rPr>
+          <w:lang w:val="en-US"/>
+        </w:rPr>
+        <w:br/>
+      </w:r>
+      <w:r>
+        <w:rPr>
+          <w:lang w:val="en-US"/>
+        </w:rPr>
+        <w:t xml:space="preserve">  default:</w:t>
+      </w:r>
+      <w:r>
+        <w:rPr>
+          <w:lang w:val="en-US"/>
+        </w:rPr>
+        <w:br/>
+      </w:r>
+      <w:r>
+        <w:rPr>
+          <w:lang w:val="en-US"/>
+        </w:rPr>
+        <w:t xml:space="preserve">    rfalse;</w:t>
+      </w:r>
+      <w:r>
+        <w:rPr>
+          <w:lang w:val="en-US"/>
+        </w:rPr>
+        <w:br/>
+      </w:r>
+      <w:r>
+        <w:rPr>
+          <w:lang w:val="en-US"/>
+        </w:rPr>
+        <w:t>];</w:t>
+      </w:r>
+    </w:p>
+    <w:p>
+      <w:pPr>
+        <w:rPr>
+          <w:lang w:val="en-US"/>
+        </w:rPr>
+      </w:pPr>
+      <w:r>
+        <w:rPr>
+          <w:lang w:val="en-US"/>
+        </w:rPr>
+        <w:t>Include "ext_cheap_scenery.h";</w:t>
+      </w:r>
+    </w:p>
+    <w:p>
+      <w:pPr>
+        <w:rPr>
+          <w:lang w:val="en-US"/>
+        </w:rPr>
+      </w:pPr>
+      <w:r>
+        <w:rPr>
+          <w:lang w:val="en-US"/>
+        </w:rPr>
+        <w:t>Constant SCN_WATER = "The water is so beautiful this time of year, all clear and glittering.";</w:t>
+      </w:r>
+    </w:p>
+    <w:p>
+      <w:pPr>
+        <w:rPr>
+          <w:lang w:val="en-US"/>
+        </w:rPr>
+      </w:pPr>
+      <w:r>
+        <w:rPr>
+          <w:lang w:val="en-US"/>
+        </w:rPr>
+        <w:t xml:space="preserve">[SCN_SUN; </w:t>
+      </w:r>
+      <w:r>
+        <w:rPr>
+          <w:lang w:val="en-US"/>
+        </w:rPr>
+        <w:br/>
+      </w:r>
+      <w:r>
+        <w:rPr>
+          <w:lang w:val="en-US"/>
+        </w:rPr>
+        <w:t xml:space="preserve">  deadflag = 1;</w:t>
+      </w:r>
+      <w:r>
+        <w:rPr>
+          <w:lang w:val="en-US"/>
+        </w:rPr>
+        <w:br/>
+      </w:r>
+      <w:r>
+        <w:rPr>
+          <w:lang w:val="en-US"/>
+        </w:rPr>
+        <w:t xml:space="preserve">  "As you stare right into the sun, you feel a burning sensation in your eyes. </w:t>
+      </w:r>
+      <w:r>
+        <w:rPr>
+          <w:lang w:val="en-US"/>
+        </w:rPr>
+        <w:br/>
+      </w:r>
+      <w:r>
+        <w:rPr>
+          <w:lang w:val="en-US"/>
+        </w:rPr>
+        <w:t xml:space="preserve">    After a while, all goes black. With no eyesight, you have little hope of</w:t>
+      </w:r>
+      <w:r>
+        <w:rPr>
+          <w:lang w:val="en-US"/>
+        </w:rPr>
+        <w:br/>
+      </w:r>
+      <w:r>
+        <w:rPr>
+          <w:lang w:val="en-US"/>
+        </w:rPr>
+        <w:t xml:space="preserve">    completing your investigations."; </w:t>
+      </w:r>
+      <w:r>
+        <w:rPr>
+          <w:lang w:val="en-US"/>
+        </w:rPr>
+        <w:br/>
+      </w:r>
+      <w:r>
+        <w:rPr>
+          <w:lang w:val="en-US"/>
+        </w:rPr>
+        <w:t>];</w:t>
+      </w:r>
+    </w:p>
+    <w:p>
+      <w:pPr>
+        <w:rPr>
+          <w:lang w:val="en-US"/>
+        </w:rPr>
+      </w:pPr>
+    </w:p>
+    <w:p>
+      <w:pPr>
+        <w:rPr>
+          <w:lang w:val="en-US"/>
+        </w:rPr>
+      </w:pPr>
+      <w:r>
+        <w:rPr>
+          <w:lang w:val="en-US"/>
+        </w:rPr>
+        <w:t>Object RiverBank "River Bank"</w:t>
+      </w:r>
+      <w:r>
+        <w:rPr>
+          <w:lang w:val="en-US"/>
+        </w:rPr>
+        <w:br/>
+      </w:r>
+      <w:r>
+        <w:rPr>
+          <w:lang w:val="en-US"/>
+        </w:rPr>
+        <w:t xml:space="preserve">  with</w:t>
+      </w:r>
+      <w:r>
+        <w:rPr>
+          <w:lang w:val="en-US"/>
+        </w:rPr>
+        <w:br/>
+      </w:r>
+      <w:r>
+        <w:rPr>
+          <w:lang w:val="en-US"/>
+        </w:rPr>
+        <w:t xml:space="preserve">    description "The river is quite wide here. The sun reflects in the blue water, the birds are </w:t>
+      </w:r>
+      <w:r>
+        <w:rPr>
+          <w:lang w:val="en-US"/>
+        </w:rPr>
+        <w:br/>
+      </w:r>
+      <w:r>
+        <w:rPr>
+          <w:lang w:val="en-US"/>
+        </w:rPr>
+        <w:t xml:space="preserve">      flying high up above.",</w:t>
+      </w:r>
+      <w:r>
+        <w:rPr>
+          <w:lang w:val="en-US"/>
+        </w:rPr>
+        <w:br/>
+      </w:r>
+      <w:r>
+        <w:rPr>
+          <w:lang w:val="en-US"/>
+        </w:rPr>
+        <w:t xml:space="preserve">    cheap_scenery</w:t>
+      </w:r>
+      <w:r>
+        <w:rPr>
+          <w:lang w:val="en-US"/>
+        </w:rPr>
+        <w:br/>
+      </w:r>
+      <w:r>
+        <w:rPr>
+          <w:lang w:val="en-US"/>
+        </w:rPr>
+        <w:t xml:space="preserve">      'blue' 'water' SCN_WATER</w:t>
+      </w:r>
+      <w:r>
+        <w:rPr>
+          <w:lang w:val="en-US"/>
+        </w:rPr>
+        <w:br/>
+      </w:r>
+      <w:r>
+        <w:rPr>
+          <w:lang w:val="en-US"/>
+        </w:rPr>
+        <w:t xml:space="preserve">      'bird' 'birds' "They seem so careless."</w:t>
+      </w:r>
+      <w:r>
+        <w:rPr>
+          <w:lang w:val="en-US"/>
+        </w:rPr>
+        <w:br/>
+      </w:r>
+      <w:r>
+        <w:rPr>
+          <w:lang w:val="en-US"/>
+        </w:rPr>
+        <w:t xml:space="preserve">      1 'sun' SCN_SUN,</w:t>
+      </w:r>
+      <w:r>
+        <w:rPr>
+          <w:lang w:val="en-US"/>
+        </w:rPr>
+        <w:br/>
+      </w:r>
+      <w:r>
+        <w:rPr>
+          <w:lang w:val="en-US"/>
+        </w:rPr>
+        <w:t xml:space="preserve">   has light;</w:t>
+      </w:r>
+    </w:p>
+    <w:p>
+      <w:pPr>
         <w:pStyle w:val="Heading1"/>
         <w:rPr>
           <w:lang w:val="en-US"/>
@@ -512,49 +1296,64 @@
     </w:p>
     <w:p>
       <w:pPr>
-        <w:pStyle w:val="Normal"/>
-        <w:rPr>
-          <w:lang w:val="en-US"/>
-        </w:rPr>
-      </w:pPr>
-      <w:r>
-        <w:rPr>
-          <w:lang w:val="en-US"/>
-        </w:rPr>
-        <w:t>A property can be used to store a 16-bit value, or an array of values. In z5, a property array can hold up to 32 values. In z3, a property array can only hold 4 values if it’s in a common property but 32 values if it’s in an individual property.</w:t>
-      </w:r>
-    </w:p>
-    <w:p>
-      <w:pPr>
-        <w:pStyle w:val="Normal"/>
-        <w:rPr>
-          <w:lang w:val="en-US"/>
-        </w:rPr>
-      </w:pPr>
-      <w:r>
-        <w:rPr>
-          <w:lang w:val="en-US"/>
-        </w:rPr>
+        <w:rPr>
+          <w:lang w:val="en-US"/>
+        </w:rPr>
+      </w:pPr>
+      <w:r>
+        <w:rPr>
+          <w:lang w:val="en-US"/>
+        </w:rPr>
+        <w:t>A property can be used to store a 16-bit value, or an array of values. In z5, a property array can hold up to 32 values. In z3, a property array can only hold 4 values if it’s in a common property b</w:t>
+      </w:r>
+      <w:r>
+        <w:rPr>
+          <w:lang w:val="en-US"/>
+        </w:rPr>
+        <w:t>ut 32 values if it’s in an individual property.</w:t>
+      </w:r>
+    </w:p>
+    <w:p>
+      <w:pPr>
+        <w:rPr>
+          <w:lang w:val="en-US"/>
+        </w:rPr>
+      </w:pPr>
+      <w:r>
+        <w:rPr>
+          <w:lang w:val="en-US"/>
+        </w:rPr>
+        <w:lastRenderedPageBreak/>
         <w:t>If a property is declared as additive, the values for an object are concatenated with the values of its class, if any, and put into an array.</w:t>
       </w:r>
     </w:p>
     <w:p>
       <w:pPr>
-        <w:pStyle w:val="Normal"/>
-        <w:rPr>
-          <w:lang w:val="en-US"/>
-        </w:rPr>
-      </w:pPr>
-      <w:r>
-        <w:rPr>
-          <w:lang w:val="en-US"/>
-        </w:rPr>
-        <w:t xml:space="preserve">A property can either be common or individual. Common properties are a little faster to access and use a little less memory than individual properties. A game can use a maximum of 62 common properties. The value of a common property can always be read, but it can only be written if it has been included in the object declaration. If you don’t include it, there is no memory allocated to store a value. If you read the value of such a property, you just get the default value (typically 0). </w:t>
-      </w:r>
-    </w:p>
-    <w:p>
-      <w:pPr>
-        <w:pStyle w:val="Normal"/>
+        <w:rPr>
+          <w:lang w:val="en-US"/>
+        </w:rPr>
+      </w:pPr>
+      <w:r>
+        <w:rPr>
+          <w:lang w:val="en-US"/>
+        </w:rPr>
+        <w:t>A property can either be common or individual. Common properties a</w:t>
+      </w:r>
+      <w:r>
+        <w:rPr>
+          <w:lang w:val="en-US"/>
+        </w:rPr>
+        <w:t>re a little faster to access and use a little less memory than individual properties. A game can use a maximum of 62 common properties. The value of a common property can always be read, but it can only be written if it has been included in the object decl</w:t>
+      </w:r>
+      <w:r>
+        <w:rPr>
+          <w:lang w:val="en-US"/>
+        </w:rPr>
+        <w:t xml:space="preserve">aration. If you don’t include it, there is no memory allocated to store a value. If you read the value of such a property, you just get the default value (typically 0). </w:t>
+      </w:r>
+    </w:p>
+    <w:p>
+      <w:pPr>
         <w:rPr>
           <w:lang w:val="en-US"/>
         </w:rPr>
@@ -568,7 +1367,6 @@
     </w:p>
     <w:p>
       <w:pPr>
-        <w:pStyle w:val="Normal"/>
         <w:rPr>
           <w:rFonts w:ascii="Courier New" w:hAnsi="Courier New" w:cs="Courier New"/>
           <w:lang w:val="en-US"/>
@@ -576,14 +1374,14 @@
       </w:pPr>
       <w:r>
         <w:rPr>
-          <w:rFonts w:cs="Courier New" w:ascii="Courier New" w:hAnsi="Courier New"/>
+          <w:rFonts w:ascii="Courier New" w:hAnsi="Courier New" w:cs="Courier New"/>
           <w:lang w:val="en-US"/>
         </w:rPr>
         <w:t xml:space="preserve">Property </w:t>
       </w:r>
       <w:r>
         <w:rPr>
-          <w:rFonts w:cs="Courier New" w:ascii="Courier New" w:hAnsi="Courier New"/>
+          <w:rFonts w:ascii="Courier New" w:hAnsi="Courier New" w:cs="Courier New"/>
           <w:i/>
           <w:lang w:val="en-US"/>
         </w:rPr>
@@ -591,7 +1389,7 @@
       </w:r>
       <w:r>
         <w:rPr>
-          <w:rFonts w:cs="Courier New" w:ascii="Courier New" w:hAnsi="Courier New"/>
+          <w:rFonts w:ascii="Courier New" w:hAnsi="Courier New" w:cs="Courier New"/>
           <w:lang w:val="en-US"/>
         </w:rPr>
         <w:t>;</w:t>
@@ -599,16 +1397,21 @@
     </w:p>
     <w:p>
       <w:pPr>
-        <w:pStyle w:val="Normal"/>
-        <w:rPr>
-          <w:lang w:val="en-US"/>
-        </w:rPr>
-      </w:pPr>
-      <w:r>
-        <w:rPr>
-          <w:lang w:val="en-US"/>
-        </w:rPr>
-        <w:t>To access a property, you write object.</w:t>
+        <w:rPr>
+          <w:lang w:val="en-US"/>
+        </w:rPr>
+      </w:pPr>
+      <w:r>
+        <w:rPr>
+          <w:lang w:val="en-US"/>
+        </w:rPr>
+        <w:t xml:space="preserve">To </w:t>
+      </w:r>
+      <w:r>
+        <w:rPr>
+          <w:lang w:val="en-US"/>
+        </w:rPr>
+        <w:t>access a property, you write object.</w:t>
       </w:r>
       <w:r>
         <w:rPr>
@@ -626,25 +1429,42 @@
     </w:p>
     <w:p>
       <w:pPr>
-        <w:pStyle w:val="Normal"/>
-        <w:rPr>
-          <w:lang w:val="en-US"/>
-        </w:rPr>
-      </w:pPr>
-      <w:r>
-        <w:rPr>
-          <w:rFonts w:cs="Courier New" w:ascii="Courier New" w:hAnsi="Courier New"/>
+        <w:rPr>
+          <w:lang w:val="en-US"/>
+        </w:rPr>
+      </w:pPr>
+      <w:r>
+        <w:rPr>
+          <w:rFonts w:ascii="Courier New" w:hAnsi="Courier New" w:cs="Courier New"/>
           <w:lang w:val="en-US"/>
         </w:rPr>
         <w:t>Dog.description = “The dog looks sleepy.”;</w:t>
+      </w:r>
+      <w:r>
+        <w:rPr>
+          <w:rFonts w:ascii="Courier New" w:hAnsi="Courier New" w:cs="Courier New"/>
+          <w:lang w:val="en-US"/>
+        </w:rPr>
         <w:br/>
+      </w:r>
+      <w:r>
+        <w:rPr>
+          <w:rFonts w:ascii="Courier New" w:hAnsi="Courier New" w:cs="Courier New"/>
+          <w:lang w:val="en-US"/>
+        </w:rPr>
         <w:br/>
       </w:r>
       <w:r>
         <w:rPr>
           <w:lang w:val="en-US"/>
         </w:rPr>
-        <w:t xml:space="preserve">To check if an object has a value for a property (to see if it can be written if it’s a common property or to see if it can be read or written if it’s an individual property, use </w:t>
+        <w:t xml:space="preserve">To check if an object has a value for a property (to see if it can be written if it’s a common property or to see if it can be read or written if it’s </w:t>
+      </w:r>
+      <w:r>
+        <w:rPr>
+          <w:lang w:val="en-US"/>
+        </w:rPr>
+        <w:t xml:space="preserve">an individual property, use </w:t>
       </w:r>
       <w:r>
         <w:rPr>
@@ -663,7 +1483,6 @@
     </w:p>
     <w:p>
       <w:pPr>
-        <w:pStyle w:val="Normal"/>
         <w:rPr>
           <w:rFonts w:ascii="Courier New" w:hAnsi="Courier New" w:cs="Courier New"/>
           <w:lang w:val="en-US"/>
@@ -671,10 +1490,16 @@
       </w:pPr>
       <w:r>
         <w:rPr>
-          <w:rFonts w:cs="Courier New" w:ascii="Courier New" w:hAnsi="Courier New"/>
+          <w:rFonts w:ascii="Courier New" w:hAnsi="Courier New" w:cs="Courier New"/>
           <w:lang w:val="en-US"/>
         </w:rPr>
         <w:t>If(Dog provides description) …</w:t>
+      </w:r>
+      <w:r>
+        <w:rPr>
+          <w:rFonts w:ascii="Courier New" w:hAnsi="Courier New" w:cs="Courier New"/>
+          <w:lang w:val="en-US"/>
+        </w:rPr>
         <w:br/>
       </w:r>
     </w:p>
@@ -694,7 +1519,6 @@
     </w:p>
     <w:p>
       <w:pPr>
-        <w:pStyle w:val="Normal"/>
         <w:rPr>
           <w:lang w:val="en-US"/>
         </w:rPr>
@@ -739,7 +1563,13 @@
         <w:rPr>
           <w:lang w:val="en-US"/>
         </w:rPr>
-        <w:t>When using message passing (like “MyBox.AddWeight(5)” ), no more than one argument may be passed. (In regular Inform, message passing doesn’t work at all in z3.)</w:t>
+        <w:t>When using messag</w:t>
+      </w:r>
+      <w:r>
+        <w:rPr>
+          <w:lang w:val="en-US"/>
+        </w:rPr>
+        <w:t>e passing (like “MyBox.AddWeight(5)” ), no more than one argument may be passed. (In regular Inform, message passing doesn’t work at all in z3.)</w:t>
       </w:r>
     </w:p>
     <w:p>
@@ -762,20 +1592,13 @@
     </w:p>
     <w:p>
       <w:pPr>
-        <w:pStyle w:val="Normal"/>
-        <w:rPr>
-          <w:lang w:val="en-US"/>
-        </w:rPr>
-      </w:pPr>
-      <w:r>
-        <w:rPr>
-          <w:lang w:val="en-US"/>
-        </w:rPr>
-      </w:r>
-    </w:p>
-    <w:p>
-      <w:pPr>
-        <w:pStyle w:val="Normal"/>
+        <w:rPr>
+          <w:lang w:val="en-US"/>
+        </w:rPr>
+      </w:pPr>
+    </w:p>
+    <w:p>
+      <w:pPr>
         <w:rPr>
           <w:lang w:val="en-US"/>
         </w:rPr>
@@ -789,7 +1612,6 @@
     </w:p>
     <w:p>
       <w:pPr>
-        <w:pStyle w:val="Normal"/>
         <w:rPr>
           <w:lang w:val="en-US"/>
         </w:rPr>
@@ -803,56 +1625,131 @@
     </w:p>
     <w:p>
       <w:pPr>
-        <w:pStyle w:val="Normal"/>
-        <w:rPr>
-          <w:lang w:val="en-US"/>
-        </w:rPr>
-      </w:pPr>
-      <w:r>
-        <w:rPr>
-          <w:lang w:val="en-US"/>
-        </w:rPr>
-      </w:r>
-    </w:p>
-    <w:p>
-      <w:pPr>
-        <w:pStyle w:val="Normal"/>
-        <w:rPr>
-          <w:lang w:val="en-US"/>
-        </w:rPr>
-      </w:pPr>
-      <w:r>
-        <w:rPr>
-          <w:lang w:val="en-US"/>
-        </w:rPr>
-      </w:r>
-    </w:p>
-    <w:p>
-      <w:pPr>
-        <w:pStyle w:val="Normal"/>
-        <w:spacing w:before="0" w:after="160"/>
-        <w:rPr/>
-      </w:pPr>
-      <w:r>
-        <w:rPr/>
-      </w:r>
-    </w:p>
+        <w:rPr>
+          <w:lang w:val="en-US"/>
+        </w:rPr>
+      </w:pPr>
+    </w:p>
+    <w:p>
+      <w:pPr>
+        <w:rPr>
+          <w:lang w:val="en-US"/>
+        </w:rPr>
+      </w:pPr>
+    </w:p>
+    <w:p/>
     <w:sectPr>
-      <w:type w:val="nextPage"/>
       <w:pgSz w:w="11906" w:h="16838"/>
-      <w:pgMar w:left="1417" w:right="1417" w:header="0" w:top="1417" w:footer="0" w:bottom="1417" w:gutter="0"/>
-      <w:pgNumType w:fmt="decimal"/>
-      <w:formProt w:val="false"/>
-      <w:textDirection w:val="lrTb"/>
-      <w:docGrid w:type="default" w:linePitch="360" w:charSpace="4096"/>
+      <w:pgMar w:top="1417" w:right="1417" w:bottom="1417" w:left="1417" w:header="0" w:footer="0" w:gutter="0"/>
+      <w:cols w:space="720"/>
+      <w:formProt w:val="0"/>
+      <w:docGrid w:linePitch="360" w:charSpace="4096"/>
     </w:sectPr>
   </w:body>
 </w:document>
 </file>
 
 <file path=word/numbering.xml><?xml version="1.0" encoding="utf-8"?>
-<w:numbering xmlns:w="http://schemas.openxmlformats.org/wordprocessingml/2006/main" xmlns:o="urn:schemas-microsoft-com:office:office" xmlns:r="http://schemas.openxmlformats.org/officeDocument/2006/relationships" xmlns:v="urn:schemas-microsoft-com:vml">
-  <w:abstractNum w:abstractNumId="1">
+<w:numbering xmlns:wpc="http://schemas.microsoft.com/office/word/2010/wordprocessingCanvas" xmlns:cx="http://schemas.microsoft.com/office/drawing/2014/chartex" xmlns:cx1="http://schemas.microsoft.com/office/drawing/2015/9/8/chartex" xmlns:cx2="http://schemas.microsoft.com/office/drawing/2015/10/21/chartex" xmlns:cx3="http://schemas.microsoft.com/office/drawing/2016/5/9/chartex" xmlns:cx4="http://schemas.microsoft.com/office/drawing/2016/5/10/chartex" xmlns:cx5="http://schemas.microsoft.com/office/drawing/2016/5/11/chartex" xmlns:cx6="http://schemas.microsoft.com/office/drawing/2016/5/12/chartex" xmlns:cx7="http://schemas.microsoft.com/office/drawing/2016/5/13/chartex" xmlns:cx8="http://schemas.microsoft.com/office/drawing/2016/5/14/chartex" xmlns:mc="http://schemas.openxmlformats.org/markup-compatibility/2006" xmlns:aink="http://schemas.microsoft.com/office/drawing/2016/ink" xmlns:am3d="http://schemas.microsoft.com/office/drawing/2017/model3d" xmlns:o="urn:schemas-microsoft-com:office:office" xmlns:r="http://schemas.openxmlformats.org/officeDocument/2006/relationships" xmlns:m="http://schemas.openxmlformats.org/officeDocument/2006/math" xmlns:v="urn:schemas-microsoft-com:vml" xmlns:wp14="http://schemas.microsoft.com/office/word/2010/wordprocessingDrawing" xmlns:wp="http://schemas.openxmlformats.org/drawingml/2006/wordprocessingDrawing" xmlns:w10="urn:schemas-microsoft-com:office:word" xmlns:w="http://schemas.openxmlformats.org/wordprocessingml/2006/main" xmlns:w14="http://schemas.microsoft.com/office/word/2010/wordml" xmlns:w15="http://schemas.microsoft.com/office/word/2012/wordml" xmlns:w16cex="http://schemas.microsoft.com/office/word/2018/wordml/cex" xmlns:w16cid="http://schemas.microsoft.com/office/word/2016/wordml/cid" xmlns:w16="http://schemas.microsoft.com/office/word/2018/wordml" xmlns:w16se="http://schemas.microsoft.com/office/word/2015/wordml/symex" xmlns:wpg="http://schemas.microsoft.com/office/word/2010/wordprocessingGroup" xmlns:wpi="http://schemas.microsoft.com/office/word/2010/wordprocessingInk" xmlns:wne="http://schemas.microsoft.com/office/word/2006/wordml" xmlns:wps="http://schemas.microsoft.com/office/word/2010/wordprocessingShape" mc:Ignorable="w14 w15 w16se w16cid w16 w16cex wp14">
+  <w:abstractNum w:abstractNumId="0" w15:restartNumberingAfterBreak="0">
+    <w:nsid w:val="33C83754"/>
+    <w:multiLevelType w:val="multilevel"/>
+    <w:tmpl w:val="A5903078"/>
+    <w:lvl w:ilvl="0">
+      <w:start w:val="1"/>
+      <w:numFmt w:val="none"/>
+      <w:suff w:val="nothing"/>
+      <w:lvlText w:val=""/>
+      <w:lvlJc w:val="left"/>
+      <w:pPr>
+        <w:ind w:left="0" w:firstLine="0"/>
+      </w:pPr>
+    </w:lvl>
+    <w:lvl w:ilvl="1">
+      <w:start w:val="1"/>
+      <w:numFmt w:val="none"/>
+      <w:suff w:val="nothing"/>
+      <w:lvlText w:val=""/>
+      <w:lvlJc w:val="left"/>
+      <w:pPr>
+        <w:ind w:left="0" w:firstLine="0"/>
+      </w:pPr>
+    </w:lvl>
+    <w:lvl w:ilvl="2">
+      <w:start w:val="1"/>
+      <w:numFmt w:val="none"/>
+      <w:suff w:val="nothing"/>
+      <w:lvlText w:val=""/>
+      <w:lvlJc w:val="left"/>
+      <w:pPr>
+        <w:ind w:left="0" w:firstLine="0"/>
+      </w:pPr>
+    </w:lvl>
+    <w:lvl w:ilvl="3">
+      <w:start w:val="1"/>
+      <w:numFmt w:val="none"/>
+      <w:suff w:val="nothing"/>
+      <w:lvlText w:val=""/>
+      <w:lvlJc w:val="left"/>
+      <w:pPr>
+        <w:ind w:left="0" w:firstLine="0"/>
+      </w:pPr>
+    </w:lvl>
+    <w:lvl w:ilvl="4">
+      <w:start w:val="1"/>
+      <w:numFmt w:val="none"/>
+      <w:suff w:val="nothing"/>
+      <w:lvlText w:val=""/>
+      <w:lvlJc w:val="left"/>
+      <w:pPr>
+        <w:ind w:left="0" w:firstLine="0"/>
+      </w:pPr>
+    </w:lvl>
+    <w:lvl w:ilvl="5">
+      <w:start w:val="1"/>
+      <w:numFmt w:val="none"/>
+      <w:suff w:val="nothing"/>
+      <w:lvlText w:val=""/>
+      <w:lvlJc w:val="left"/>
+      <w:pPr>
+        <w:ind w:left="0" w:firstLine="0"/>
+      </w:pPr>
+    </w:lvl>
+    <w:lvl w:ilvl="6">
+      <w:start w:val="1"/>
+      <w:numFmt w:val="none"/>
+      <w:suff w:val="nothing"/>
+      <w:lvlText w:val=""/>
+      <w:lvlJc w:val="left"/>
+      <w:pPr>
+        <w:ind w:left="0" w:firstLine="0"/>
+      </w:pPr>
+    </w:lvl>
+    <w:lvl w:ilvl="7">
+      <w:start w:val="1"/>
+      <w:numFmt w:val="none"/>
+      <w:suff w:val="nothing"/>
+      <w:lvlText w:val=""/>
+      <w:lvlJc w:val="left"/>
+      <w:pPr>
+        <w:ind w:left="0" w:firstLine="0"/>
+      </w:pPr>
+    </w:lvl>
+    <w:lvl w:ilvl="8">
+      <w:start w:val="1"/>
+      <w:numFmt w:val="none"/>
+      <w:suff w:val="nothing"/>
+      <w:lvlText w:val=""/>
+      <w:lvlJc w:val="left"/>
+      <w:pPr>
+        <w:ind w:left="0" w:firstLine="0"/>
+      </w:pPr>
+    </w:lvl>
+  </w:abstractNum>
+  <w:abstractNum w:abstractNumId="1" w15:restartNumberingAfterBreak="0">
+    <w:nsid w:val="56000252"/>
+    <w:multiLevelType w:val="multilevel"/>
+    <w:tmpl w:val="4EB855B8"/>
     <w:lvl w:ilvl="0">
       <w:start w:val="1"/>
       <w:numFmt w:val="bullet"/>
@@ -863,7 +1760,6 @@
       </w:pPr>
       <w:rPr>
         <w:rFonts w:ascii="Symbol" w:hAnsi="Symbol" w:cs="Symbol" w:hint="default"/>
-        <w:rFonts w:cs=""/>
       </w:rPr>
     </w:lvl>
     <w:lvl w:ilvl="1">
@@ -876,7 +1772,6 @@
       </w:pPr>
       <w:rPr>
         <w:rFonts w:ascii="Courier New" w:hAnsi="Courier New" w:cs="Courier New" w:hint="default"/>
-        <w:rFonts w:cs="Courier New"/>
       </w:rPr>
     </w:lvl>
     <w:lvl w:ilvl="2">
@@ -913,7 +1808,6 @@
       </w:pPr>
       <w:rPr>
         <w:rFonts w:ascii="Courier New" w:hAnsi="Courier New" w:cs="Courier New" w:hint="default"/>
-        <w:rFonts w:cs="Courier New"/>
       </w:rPr>
     </w:lvl>
     <w:lvl w:ilvl="5">
@@ -950,7 +1844,6 @@
       </w:pPr>
       <w:rPr>
         <w:rFonts w:ascii="Courier New" w:hAnsi="Courier New" w:cs="Courier New" w:hint="default"/>
-        <w:rFonts w:cs="Courier New"/>
       </w:rPr>
     </w:lvl>
     <w:lvl w:ilvl="8">
@@ -966,7 +1859,10 @@
       </w:rPr>
     </w:lvl>
   </w:abstractNum>
-  <w:abstractNum w:abstractNumId="2">
+  <w:abstractNum w:abstractNumId="2" w15:restartNumberingAfterBreak="0">
+    <w:nsid w:val="71286DCA"/>
+    <w:multiLevelType w:val="multilevel"/>
+    <w:tmpl w:val="643E2C64"/>
     <w:lvl w:ilvl="0">
       <w:numFmt w:val="bullet"/>
       <w:lvlText w:val=""/>
@@ -976,7 +1872,6 @@
       </w:pPr>
       <w:rPr>
         <w:rFonts w:ascii="Symbol" w:hAnsi="Symbol" w:cs="Symbol" w:hint="default"/>
-        <w:rFonts w:cs=""/>
       </w:rPr>
     </w:lvl>
     <w:lvl w:ilvl="1">
@@ -989,7 +1884,6 @@
       </w:pPr>
       <w:rPr>
         <w:rFonts w:ascii="Courier New" w:hAnsi="Courier New" w:cs="Courier New" w:hint="default"/>
-        <w:rFonts w:cs="Courier New"/>
       </w:rPr>
     </w:lvl>
     <w:lvl w:ilvl="2">
@@ -1026,7 +1920,6 @@
       </w:pPr>
       <w:rPr>
         <w:rFonts w:ascii="Courier New" w:hAnsi="Courier New" w:cs="Courier New" w:hint="default"/>
-        <w:rFonts w:cs="Courier New"/>
       </w:rPr>
     </w:lvl>
     <w:lvl w:ilvl="5">
@@ -1063,7 +1956,6 @@
       </w:pPr>
       <w:rPr>
         <w:rFonts w:ascii="Courier New" w:hAnsi="Courier New" w:cs="Courier New" w:hint="default"/>
-        <w:rFonts w:cs="Courier New"/>
       </w:rPr>
     </w:lvl>
     <w:lvl w:ilvl="8">
@@ -1077,98 +1969,6 @@
       <w:rPr>
         <w:rFonts w:ascii="Wingdings" w:hAnsi="Wingdings" w:cs="Wingdings" w:hint="default"/>
       </w:rPr>
-    </w:lvl>
-  </w:abstractNum>
-  <w:abstractNum w:abstractNumId="3">
-    <w:lvl w:ilvl="0">
-      <w:start w:val="1"/>
-      <w:numFmt w:val="none"/>
-      <w:suff w:val="nothing"/>
-      <w:lvlText w:val=""/>
-      <w:lvlJc w:val="left"/>
-      <w:pPr>
-        <w:ind w:left="0" w:hanging="0"/>
-      </w:pPr>
-    </w:lvl>
-    <w:lvl w:ilvl="1">
-      <w:start w:val="1"/>
-      <w:numFmt w:val="none"/>
-      <w:suff w:val="nothing"/>
-      <w:lvlText w:val=""/>
-      <w:lvlJc w:val="left"/>
-      <w:pPr>
-        <w:ind w:left="0" w:hanging="0"/>
-      </w:pPr>
-    </w:lvl>
-    <w:lvl w:ilvl="2">
-      <w:start w:val="1"/>
-      <w:numFmt w:val="none"/>
-      <w:suff w:val="nothing"/>
-      <w:lvlText w:val=""/>
-      <w:lvlJc w:val="left"/>
-      <w:pPr>
-        <w:ind w:left="0" w:hanging="0"/>
-      </w:pPr>
-    </w:lvl>
-    <w:lvl w:ilvl="3">
-      <w:start w:val="1"/>
-      <w:numFmt w:val="none"/>
-      <w:suff w:val="nothing"/>
-      <w:lvlText w:val=""/>
-      <w:lvlJc w:val="left"/>
-      <w:pPr>
-        <w:ind w:left="0" w:hanging="0"/>
-      </w:pPr>
-    </w:lvl>
-    <w:lvl w:ilvl="4">
-      <w:start w:val="1"/>
-      <w:numFmt w:val="none"/>
-      <w:suff w:val="nothing"/>
-      <w:lvlText w:val=""/>
-      <w:lvlJc w:val="left"/>
-      <w:pPr>
-        <w:ind w:left="0" w:hanging="0"/>
-      </w:pPr>
-    </w:lvl>
-    <w:lvl w:ilvl="5">
-      <w:start w:val="1"/>
-      <w:numFmt w:val="none"/>
-      <w:suff w:val="nothing"/>
-      <w:lvlText w:val=""/>
-      <w:lvlJc w:val="left"/>
-      <w:pPr>
-        <w:ind w:left="0" w:hanging="0"/>
-      </w:pPr>
-    </w:lvl>
-    <w:lvl w:ilvl="6">
-      <w:start w:val="1"/>
-      <w:numFmt w:val="none"/>
-      <w:suff w:val="nothing"/>
-      <w:lvlText w:val=""/>
-      <w:lvlJc w:val="left"/>
-      <w:pPr>
-        <w:ind w:left="0" w:hanging="0"/>
-      </w:pPr>
-    </w:lvl>
-    <w:lvl w:ilvl="7">
-      <w:start w:val="1"/>
-      <w:numFmt w:val="none"/>
-      <w:suff w:val="nothing"/>
-      <w:lvlText w:val=""/>
-      <w:lvlJc w:val="left"/>
-      <w:pPr>
-        <w:ind w:left="0" w:hanging="0"/>
-      </w:pPr>
-    </w:lvl>
-    <w:lvl w:ilvl="8">
-      <w:start w:val="1"/>
-      <w:numFmt w:val="none"/>
-      <w:suff w:val="nothing"/>
-      <w:lvlText w:val=""/>
-      <w:lvlJc w:val="left"/>
-      <w:pPr>
-        <w:ind w:left="0" w:hanging="0"/>
-      </w:pPr>
     </w:lvl>
   </w:abstractNum>
   <w:num w:numId="1">
@@ -1178,37 +1978,35 @@
     <w:abstractNumId w:val="2"/>
   </w:num>
   <w:num w:numId="3">
-    <w:abstractNumId w:val="3"/>
+    <w:abstractNumId w:val="0"/>
   </w:num>
 </w:numbering>
 </file>
 
 <file path=word/styles.xml><?xml version="1.0" encoding="utf-8"?>
-<w:styles xmlns:w="http://schemas.openxmlformats.org/wordprocessingml/2006/main" xmlns:w14="http://schemas.microsoft.com/office/word/2010/wordml" xmlns:mc="http://schemas.openxmlformats.org/markup-compatibility/2006" mc:Ignorable="w14">
+<w:styles xmlns:mc="http://schemas.openxmlformats.org/markup-compatibility/2006" xmlns:r="http://schemas.openxmlformats.org/officeDocument/2006/relationships" xmlns:w="http://schemas.openxmlformats.org/wordprocessingml/2006/main" xmlns:w14="http://schemas.microsoft.com/office/word/2010/wordml" xmlns:w15="http://schemas.microsoft.com/office/word/2012/wordml" xmlns:w16cex="http://schemas.microsoft.com/office/word/2018/wordml/cex" xmlns:w16cid="http://schemas.microsoft.com/office/word/2016/wordml/cid" xmlns:w16="http://schemas.microsoft.com/office/word/2018/wordml" xmlns:w16se="http://schemas.microsoft.com/office/word/2015/wordml/symex" mc:Ignorable="w14 w15 w16se w16cid w16 w16cex">
   <w:docDefaults>
     <w:rPrDefault>
       <w:rPr>
-        <w:rFonts w:ascii="Calibri" w:hAnsi="Calibri" w:eastAsia="Calibri" w:cs="" w:asciiTheme="minorHAnsi" w:cstheme="minorBidi" w:eastAsiaTheme="minorHAnsi" w:hAnsiTheme="minorHAnsi"/>
+        <w:rFonts w:asciiTheme="minorHAnsi" w:eastAsiaTheme="minorHAnsi" w:hAnsiTheme="minorHAnsi" w:cstheme="minorBidi"/>
         <w:sz w:val="22"/>
         <w:szCs w:val="22"/>
         <w:lang w:val="sv-SE" w:eastAsia="en-US" w:bidi="ar-SA"/>
       </w:rPr>
     </w:rPrDefault>
-    <w:pPrDefault>
-      <w:pPr/>
-    </w:pPrDefault>
+    <w:pPrDefault/>
   </w:docDefaults>
   <w:latentStyles w:defLockedState="0" w:defUIPriority="99" w:defSemiHidden="0" w:defUnhideWhenUsed="0" w:defQFormat="0" w:count="376">
     <w:lsdException w:name="Normal" w:uiPriority="0" w:qFormat="1"/>
     <w:lsdException w:name="heading 1" w:uiPriority="9" w:qFormat="1"/>
-    <w:lsdException w:name="heading 2" w:uiPriority="9" w:semiHidden="1" w:unhideWhenUsed="1" w:qFormat="1"/>
-    <w:lsdException w:name="heading 3" w:uiPriority="9" w:semiHidden="1" w:unhideWhenUsed="1" w:qFormat="1"/>
-    <w:lsdException w:name="heading 4" w:uiPriority="9" w:semiHidden="1" w:unhideWhenUsed="1" w:qFormat="1"/>
-    <w:lsdException w:name="heading 5" w:uiPriority="9" w:semiHidden="1" w:unhideWhenUsed="1" w:qFormat="1"/>
-    <w:lsdException w:name="heading 6" w:uiPriority="9" w:semiHidden="1" w:unhideWhenUsed="1" w:qFormat="1"/>
-    <w:lsdException w:name="heading 7" w:uiPriority="9" w:semiHidden="1" w:unhideWhenUsed="1" w:qFormat="1"/>
-    <w:lsdException w:name="heading 8" w:uiPriority="9" w:semiHidden="1" w:unhideWhenUsed="1" w:qFormat="1"/>
-    <w:lsdException w:name="heading 9" w:uiPriority="9" w:semiHidden="1" w:unhideWhenUsed="1" w:qFormat="1"/>
+    <w:lsdException w:name="heading 2" w:semiHidden="1" w:uiPriority="9" w:unhideWhenUsed="1" w:qFormat="1"/>
+    <w:lsdException w:name="heading 3" w:semiHidden="1" w:uiPriority="9" w:unhideWhenUsed="1" w:qFormat="1"/>
+    <w:lsdException w:name="heading 4" w:semiHidden="1" w:uiPriority="9" w:unhideWhenUsed="1" w:qFormat="1"/>
+    <w:lsdException w:name="heading 5" w:semiHidden="1" w:uiPriority="9" w:unhideWhenUsed="1" w:qFormat="1"/>
+    <w:lsdException w:name="heading 6" w:semiHidden="1" w:uiPriority="9" w:unhideWhenUsed="1" w:qFormat="1"/>
+    <w:lsdException w:name="heading 7" w:semiHidden="1" w:uiPriority="9" w:unhideWhenUsed="1" w:qFormat="1"/>
+    <w:lsdException w:name="heading 8" w:semiHidden="1" w:uiPriority="9" w:unhideWhenUsed="1" w:qFormat="1"/>
+    <w:lsdException w:name="heading 9" w:semiHidden="1" w:uiPriority="9" w:unhideWhenUsed="1" w:qFormat="1"/>
     <w:lsdException w:name="index 1" w:semiHidden="1" w:unhideWhenUsed="1"/>
     <w:lsdException w:name="index 2" w:semiHidden="1" w:unhideWhenUsed="1"/>
     <w:lsdException w:name="index 3" w:semiHidden="1" w:unhideWhenUsed="1"/>
@@ -1218,22 +2016,22 @@
     <w:lsdException w:name="index 7" w:semiHidden="1" w:unhideWhenUsed="1"/>
     <w:lsdException w:name="index 8" w:semiHidden="1" w:unhideWhenUsed="1"/>
     <w:lsdException w:name="index 9" w:semiHidden="1" w:unhideWhenUsed="1"/>
-    <w:lsdException w:name="toc 1" w:uiPriority="39" w:semiHidden="1" w:unhideWhenUsed="1"/>
-    <w:lsdException w:name="toc 2" w:uiPriority="39" w:semiHidden="1" w:unhideWhenUsed="1"/>
-    <w:lsdException w:name="toc 3" w:uiPriority="39" w:semiHidden="1" w:unhideWhenUsed="1"/>
-    <w:lsdException w:name="toc 4" w:uiPriority="39" w:semiHidden="1" w:unhideWhenUsed="1"/>
-    <w:lsdException w:name="toc 5" w:uiPriority="39" w:semiHidden="1" w:unhideWhenUsed="1"/>
-    <w:lsdException w:name="toc 6" w:uiPriority="39" w:semiHidden="1" w:unhideWhenUsed="1"/>
-    <w:lsdException w:name="toc 7" w:uiPriority="39" w:semiHidden="1" w:unhideWhenUsed="1"/>
-    <w:lsdException w:name="toc 8" w:uiPriority="39" w:semiHidden="1" w:unhideWhenUsed="1"/>
-    <w:lsdException w:name="toc 9" w:uiPriority="39" w:semiHidden="1" w:unhideWhenUsed="1"/>
+    <w:lsdException w:name="toc 1" w:semiHidden="1" w:uiPriority="39" w:unhideWhenUsed="1"/>
+    <w:lsdException w:name="toc 2" w:semiHidden="1" w:uiPriority="39" w:unhideWhenUsed="1"/>
+    <w:lsdException w:name="toc 3" w:semiHidden="1" w:uiPriority="39" w:unhideWhenUsed="1"/>
+    <w:lsdException w:name="toc 4" w:semiHidden="1" w:uiPriority="39" w:unhideWhenUsed="1"/>
+    <w:lsdException w:name="toc 5" w:semiHidden="1" w:uiPriority="39" w:unhideWhenUsed="1"/>
+    <w:lsdException w:name="toc 6" w:semiHidden="1" w:uiPriority="39" w:unhideWhenUsed="1"/>
+    <w:lsdException w:name="toc 7" w:semiHidden="1" w:uiPriority="39" w:unhideWhenUsed="1"/>
+    <w:lsdException w:name="toc 8" w:semiHidden="1" w:uiPriority="39" w:unhideWhenUsed="1"/>
+    <w:lsdException w:name="toc 9" w:semiHidden="1" w:uiPriority="39" w:unhideWhenUsed="1"/>
     <w:lsdException w:name="Normal Indent" w:semiHidden="1" w:unhideWhenUsed="1"/>
     <w:lsdException w:name="footnote text" w:semiHidden="1" w:unhideWhenUsed="1"/>
     <w:lsdException w:name="annotation text" w:semiHidden="1" w:unhideWhenUsed="1"/>
     <w:lsdException w:name="header" w:semiHidden="1" w:unhideWhenUsed="1"/>
     <w:lsdException w:name="footer" w:semiHidden="1" w:unhideWhenUsed="1"/>
     <w:lsdException w:name="index heading" w:semiHidden="1" w:unhideWhenUsed="1"/>
-    <w:lsdException w:name="caption" w:uiPriority="35" w:semiHidden="1" w:unhideWhenUsed="1" w:qFormat="1"/>
+    <w:lsdException w:name="caption" w:semiHidden="1" w:uiPriority="35" w:unhideWhenUsed="1" w:qFormat="1"/>
     <w:lsdException w:name="table of figures" w:semiHidden="1" w:unhideWhenUsed="1"/>
     <w:lsdException w:name="envelope address" w:semiHidden="1" w:unhideWhenUsed="1"/>
     <w:lsdException w:name="envelope return" w:semiHidden="1" w:unhideWhenUsed="1"/>
@@ -1264,7 +2062,7 @@
     <w:lsdException w:name="Title" w:uiPriority="10" w:qFormat="1"/>
     <w:lsdException w:name="Closing" w:semiHidden="1" w:unhideWhenUsed="1"/>
     <w:lsdException w:name="Signature" w:semiHidden="1" w:unhideWhenUsed="1"/>
-    <w:lsdException w:name="Default Paragraph Font" w:uiPriority="1" w:semiHidden="1" w:unhideWhenUsed="1"/>
+    <w:lsdException w:name="Default Paragraph Font" w:semiHidden="1" w:uiPriority="1" w:unhideWhenUsed="1"/>
     <w:lsdException w:name="Body Text" w:semiHidden="1" w:unhideWhenUsed="1"/>
     <w:lsdException w:name="Body Text Indent" w:semiHidden="1" w:unhideWhenUsed="1"/>
     <w:lsdException w:name="List Continue" w:semiHidden="1" w:unhideWhenUsed="1"/>
@@ -1464,8 +2262,8 @@
     <w:lsdException w:name="Subtle Reference" w:uiPriority="31" w:qFormat="1"/>
     <w:lsdException w:name="Intense Reference" w:uiPriority="32" w:qFormat="1"/>
     <w:lsdException w:name="Book Title" w:uiPriority="33" w:qFormat="1"/>
-    <w:lsdException w:name="Bibliography" w:uiPriority="37" w:semiHidden="1" w:unhideWhenUsed="1"/>
-    <w:lsdException w:name="TOC Heading" w:uiPriority="39" w:semiHidden="1" w:unhideWhenUsed="1" w:qFormat="1"/>
+    <w:lsdException w:name="Bibliography" w:semiHidden="1" w:uiPriority="37" w:unhideWhenUsed="1"/>
+    <w:lsdException w:name="TOC Heading" w:semiHidden="1" w:uiPriority="39" w:unhideWhenUsed="1" w:qFormat="1"/>
     <w:lsdException w:name="Plain Table 1" w:uiPriority="41"/>
     <w:lsdException w:name="Plain Table 2" w:uiPriority="42"/>
     <w:lsdException w:name="Plain Table 3" w:uiPriority="43"/>
@@ -1576,85 +2374,93 @@
     <w:lsdException w:name="Unresolved Mention" w:semiHidden="1" w:unhideWhenUsed="1"/>
     <w:lsdException w:name="Smart Link" w:semiHidden="1" w:unhideWhenUsed="1"/>
   </w:latentStyles>
-  <w:style w:type="paragraph" w:styleId="Normal" w:default="1">
+  <w:style w:type="paragraph" w:default="1" w:styleId="Normal">
     <w:name w:val="Normal"/>
     <w:qFormat/>
     <w:pPr>
-      <w:widowControl/>
-      <w:bidi w:val="0"/>
-      <w:spacing w:lineRule="auto" w:line="259" w:before="0" w:after="160"/>
-      <w:jc w:val="left"/>
+      <w:spacing w:after="160" w:line="259" w:lineRule="auto"/>
     </w:pPr>
-    <w:rPr>
-      <w:rFonts w:ascii="Calibri" w:hAnsi="Calibri" w:eastAsia="Calibri" w:cs="" w:asciiTheme="minorHAnsi" w:cstheme="minorBidi" w:eastAsiaTheme="minorHAnsi" w:hAnsiTheme="minorHAnsi"/>
-      <w:color w:val="auto"/>
-      <w:kern w:val="0"/>
-      <w:sz w:val="22"/>
-      <w:szCs w:val="22"/>
-      <w:lang w:val="sv-SE" w:eastAsia="en-US" w:bidi="ar-SA"/>
-    </w:rPr>
   </w:style>
   <w:style w:type="paragraph" w:styleId="Heading1">
-    <w:name w:val="Heading 1"/>
+    <w:name w:val="heading 1"/>
     <w:basedOn w:val="Normal"/>
     <w:next w:val="Normal"/>
     <w:link w:val="Heading1Char"/>
     <w:uiPriority w:val="9"/>
     <w:qFormat/>
-    <w:rsid w:val="00f1164c"/>
+    <w:rsid w:val="00F1164C"/>
     <w:pPr>
-      <w:keepNext w:val="true"/>
+      <w:keepNext/>
       <w:keepLines/>
       <w:spacing w:before="240" w:after="0"/>
       <w:outlineLvl w:val="0"/>
     </w:pPr>
     <w:rPr>
-      <w:rFonts w:ascii="Calibri Light" w:hAnsi="Calibri Light" w:eastAsia="" w:cs="" w:asciiTheme="majorHAnsi" w:cstheme="majorBidi" w:eastAsiaTheme="majorEastAsia" w:hAnsiTheme="majorHAnsi"/>
-      <w:color w:val="2F5496" w:themeColor="accent1" w:themeShade="bf"/>
+      <w:rFonts w:asciiTheme="majorHAnsi" w:eastAsiaTheme="majorEastAsia" w:hAnsiTheme="majorHAnsi" w:cstheme="majorBidi"/>
+      <w:color w:val="2F5496" w:themeColor="accent1" w:themeShade="BF"/>
       <w:sz w:val="32"/>
       <w:szCs w:val="32"/>
     </w:rPr>
   </w:style>
   <w:style w:type="paragraph" w:styleId="Heading2">
-    <w:name w:val="Heading 2"/>
+    <w:name w:val="heading 2"/>
     <w:basedOn w:val="Normal"/>
     <w:next w:val="Normal"/>
     <w:link w:val="Heading2Char"/>
     <w:uiPriority w:val="9"/>
     <w:unhideWhenUsed/>
     <w:qFormat/>
-    <w:rsid w:val="00345e33"/>
+    <w:rsid w:val="00345E33"/>
     <w:pPr>
-      <w:keepNext w:val="true"/>
+      <w:keepNext/>
       <w:keepLines/>
       <w:spacing w:before="40" w:after="0"/>
       <w:outlineLvl w:val="1"/>
     </w:pPr>
     <w:rPr>
-      <w:rFonts w:ascii="Calibri Light" w:hAnsi="Calibri Light" w:eastAsia="" w:cs="" w:asciiTheme="majorHAnsi" w:cstheme="majorBidi" w:eastAsiaTheme="majorEastAsia" w:hAnsiTheme="majorHAnsi"/>
-      <w:color w:val="2F5496" w:themeColor="accent1" w:themeShade="bf"/>
+      <w:rFonts w:asciiTheme="majorHAnsi" w:eastAsiaTheme="majorEastAsia" w:hAnsiTheme="majorHAnsi" w:cstheme="majorBidi"/>
+      <w:color w:val="2F5496" w:themeColor="accent1" w:themeShade="BF"/>
       <w:sz w:val="26"/>
       <w:szCs w:val="26"/>
     </w:rPr>
   </w:style>
-  <w:style w:type="character" w:styleId="DefaultParagraphFont" w:default="1">
+  <w:style w:type="character" w:default="1" w:styleId="DefaultParagraphFont">
     <w:name w:val="Default Paragraph Font"/>
     <w:uiPriority w:val="1"/>
     <w:semiHidden/>
     <w:unhideWhenUsed/>
-    <w:qFormat/>
-    <w:rPr/>
   </w:style>
-  <w:style w:type="character" w:styleId="Heading1Char" w:customStyle="1">
+  <w:style w:type="table" w:default="1" w:styleId="TableNormal">
+    <w:name w:val="Normal Table"/>
+    <w:uiPriority w:val="99"/>
+    <w:semiHidden/>
+    <w:unhideWhenUsed/>
+    <w:tblPr>
+      <w:tblInd w:w="0" w:type="dxa"/>
+      <w:tblCellMar>
+        <w:top w:w="0" w:type="dxa"/>
+        <w:left w:w="108" w:type="dxa"/>
+        <w:bottom w:w="0" w:type="dxa"/>
+        <w:right w:w="108" w:type="dxa"/>
+      </w:tblCellMar>
+    </w:tblPr>
+  </w:style>
+  <w:style w:type="numbering" w:default="1" w:styleId="NoList">
+    <w:name w:val="No List"/>
+    <w:uiPriority w:val="99"/>
+    <w:semiHidden/>
+    <w:unhideWhenUsed/>
+  </w:style>
+  <w:style w:type="character" w:customStyle="1" w:styleId="Heading1Char">
     <w:name w:val="Heading 1 Char"/>
     <w:basedOn w:val="DefaultParagraphFont"/>
     <w:link w:val="Heading1"/>
     <w:uiPriority w:val="9"/>
     <w:qFormat/>
-    <w:rsid w:val="00f1164c"/>
+    <w:rsid w:val="00F1164C"/>
     <w:rPr>
-      <w:rFonts w:ascii="Calibri Light" w:hAnsi="Calibri Light" w:eastAsia="" w:cs="" w:asciiTheme="majorHAnsi" w:cstheme="majorBidi" w:eastAsiaTheme="majorEastAsia" w:hAnsiTheme="majorHAnsi"/>
-      <w:color w:val="2F5496" w:themeColor="accent1" w:themeShade="bf"/>
+      <w:rFonts w:asciiTheme="majorHAnsi" w:eastAsiaTheme="majorEastAsia" w:hAnsiTheme="majorHAnsi" w:cstheme="majorBidi"/>
+      <w:color w:val="2F5496" w:themeColor="accent1" w:themeShade="BF"/>
       <w:sz w:val="32"/>
       <w:szCs w:val="32"/>
     </w:rPr>
@@ -1664,7 +2470,7 @@
     <w:basedOn w:val="DefaultParagraphFont"/>
     <w:uiPriority w:val="33"/>
     <w:qFormat/>
-    <w:rsid w:val="00f1164c"/>
+    <w:rsid w:val="00F1164C"/>
     <w:rPr>
       <w:b/>
       <w:bCs/>
@@ -1673,66 +2479,64 @@
       <w:spacing w:val="5"/>
     </w:rPr>
   </w:style>
-  <w:style w:type="character" w:styleId="QuoteChar" w:customStyle="1">
+  <w:style w:type="character" w:customStyle="1" w:styleId="QuoteChar">
     <w:name w:val="Quote Char"/>
     <w:basedOn w:val="DefaultParagraphFont"/>
     <w:link w:val="Quote"/>
     <w:uiPriority w:val="29"/>
     <w:qFormat/>
-    <w:rsid w:val="00f1164c"/>
+    <w:rsid w:val="00F1164C"/>
     <w:rPr>
       <w:i/>
       <w:iCs/>
-      <w:color w:val="404040" w:themeColor="text1" w:themeTint="bf"/>
+      <w:color w:val="404040" w:themeColor="text1" w:themeTint="BF"/>
     </w:rPr>
   </w:style>
-  <w:style w:type="character" w:styleId="Heading2Char" w:customStyle="1">
+  <w:style w:type="character" w:customStyle="1" w:styleId="Heading2Char">
     <w:name w:val="Heading 2 Char"/>
     <w:basedOn w:val="DefaultParagraphFont"/>
     <w:link w:val="Heading2"/>
     <w:uiPriority w:val="9"/>
     <w:qFormat/>
-    <w:rsid w:val="00345e33"/>
+    <w:rsid w:val="00345E33"/>
     <w:rPr>
-      <w:rFonts w:ascii="Calibri Light" w:hAnsi="Calibri Light" w:eastAsia="" w:cs="" w:asciiTheme="majorHAnsi" w:cstheme="majorBidi" w:eastAsiaTheme="majorEastAsia" w:hAnsiTheme="majorHAnsi"/>
-      <w:color w:val="2F5496" w:themeColor="accent1" w:themeShade="bf"/>
+      <w:rFonts w:asciiTheme="majorHAnsi" w:eastAsiaTheme="majorEastAsia" w:hAnsiTheme="majorHAnsi" w:cstheme="majorBidi"/>
+      <w:color w:val="2F5496" w:themeColor="accent1" w:themeShade="BF"/>
       <w:sz w:val="26"/>
       <w:szCs w:val="26"/>
     </w:rPr>
   </w:style>
-  <w:style w:type="paragraph" w:styleId="Heading">
+  <w:style w:type="paragraph" w:customStyle="1" w:styleId="Heading">
     <w:name w:val="Heading"/>
     <w:basedOn w:val="Normal"/>
-    <w:next w:val="TextBody"/>
+    <w:next w:val="BodyText"/>
     <w:qFormat/>
     <w:pPr>
-      <w:keepNext w:val="true"/>
+      <w:keepNext/>
       <w:spacing w:before="240" w:after="120"/>
     </w:pPr>
     <w:rPr>
-      <w:rFonts w:ascii="Liberation Sans" w:hAnsi="Liberation Sans" w:eastAsia="Noto Sans CJK SC" w:cs="Lohit Devanagari"/>
+      <w:rFonts w:ascii="Liberation Sans" w:eastAsia="Noto Sans CJK SC" w:hAnsi="Liberation Sans" w:cs="Lohit Devanagari"/>
       <w:sz w:val="28"/>
       <w:szCs w:val="28"/>
     </w:rPr>
   </w:style>
-  <w:style w:type="paragraph" w:styleId="TextBody">
+  <w:style w:type="paragraph" w:styleId="BodyText">
     <w:name w:val="Body Text"/>
     <w:basedOn w:val="Normal"/>
     <w:pPr>
-      <w:spacing w:lineRule="auto" w:line="276" w:before="0" w:after="140"/>
+      <w:spacing w:after="140" w:line="276" w:lineRule="auto"/>
     </w:pPr>
-    <w:rPr/>
   </w:style>
   <w:style w:type="paragraph" w:styleId="List">
     <w:name w:val="List"/>
-    <w:basedOn w:val="TextBody"/>
-    <w:pPr/>
+    <w:basedOn w:val="BodyText"/>
     <w:rPr>
       <w:rFonts w:cs="Lohit Devanagari"/>
     </w:rPr>
   </w:style>
   <w:style w:type="paragraph" w:styleId="Caption">
-    <w:name w:val="Caption"/>
+    <w:name w:val="caption"/>
     <w:basedOn w:val="Normal"/>
     <w:qFormat/>
     <w:pPr>
@@ -1747,7 +2551,7 @@
       <w:szCs w:val="24"/>
     </w:rPr>
   </w:style>
-  <w:style w:type="paragraph" w:styleId="Index">
+  <w:style w:type="paragraph" w:customStyle="1" w:styleId="Index">
     <w:name w:val="Index"/>
     <w:basedOn w:val="Normal"/>
     <w:qFormat/>
@@ -1765,16 +2569,16 @@
     <w:link w:val="QuoteChar"/>
     <w:uiPriority w:val="29"/>
     <w:qFormat/>
-    <w:rsid w:val="00f1164c"/>
+    <w:rsid w:val="00F1164C"/>
     <w:pPr>
-      <w:spacing w:before="200" w:after="160"/>
-      <w:ind w:left="864" w:right="864" w:hanging="0"/>
+      <w:spacing w:before="200"/>
+      <w:ind w:left="864" w:right="864"/>
       <w:jc w:val="center"/>
     </w:pPr>
     <w:rPr>
       <w:i/>
       <w:iCs/>
-      <w:color w:val="404040" w:themeColor="text1" w:themeTint="bf"/>
+      <w:color w:val="404040" w:themeColor="text1" w:themeTint="BF"/>
     </w:rPr>
   </w:style>
   <w:style w:type="paragraph" w:styleId="ListParagraph">
@@ -1782,35 +2586,11 @@
     <w:basedOn w:val="Normal"/>
     <w:uiPriority w:val="34"/>
     <w:qFormat/>
-    <w:rsid w:val="003470e2"/>
+    <w:rsid w:val="003470E2"/>
     <w:pPr>
-      <w:spacing w:before="0" w:after="160"/>
-      <w:ind w:left="720" w:hanging="0"/>
+      <w:ind w:left="720"/>
       <w:contextualSpacing/>
     </w:pPr>
-    <w:rPr/>
-  </w:style>
-  <w:style w:type="numbering" w:styleId="NoList" w:default="1">
-    <w:name w:val="No List"/>
-    <w:uiPriority w:val="99"/>
-    <w:semiHidden/>
-    <w:unhideWhenUsed/>
-    <w:qFormat/>
-  </w:style>
-  <w:style w:type="table" w:default="1" w:styleId="TableNormal">
-    <w:name w:val="Normal Table"/>
-    <w:uiPriority w:val="99"/>
-    <w:semiHidden/>
-    <w:unhideWhenUsed/>
-    <w:tblPr>
-      <w:tblInd w:w="0" w:type="dxa"/>
-      <w:tblCellMar>
-        <w:top w:w="0" w:type="dxa"/>
-        <w:left w:w="108" w:type="dxa"/>
-        <w:bottom w:w="0" w:type="dxa"/>
-        <w:right w:w="108" w:type="dxa"/>
-      </w:tblCellMar>
-    </w:tblPr>
   </w:style>
 </w:styles>
 </file>

</xml_diff>

<commit_message>
Added handling of indefinite articles, including "some" for pluralnames and checking the articles property.
</commit_message>
<xml_diff>
--- a/documentation/manual.docx
+++ b/documentation/manual.docx
@@ -18,6 +18,7 @@
           <w:lang w:val="en-US"/>
         </w:rPr>
       </w:pPr>
+      <w:proofErr w:type="spellStart"/>
       <w:r>
         <w:rPr>
           <w:color w:val="00B0F0"/>
@@ -27,6 +28,7 @@
         </w:rPr>
         <w:t>PunyInform</w:t>
       </w:r>
+      <w:proofErr w:type="spellEnd"/>
     </w:p>
     <w:p>
       <w:pPr>
@@ -71,7 +73,21 @@
         <w:rPr>
           <w:lang w:val="en-US"/>
         </w:rPr>
-        <w:t>If you need more than four names for an object in a z3 game, give it a parse_name routine.</w:t>
+        <w:t xml:space="preserve">If you need more than four names for an object in a z3 game, give it a </w:t>
+      </w:r>
+      <w:proofErr w:type="spellStart"/>
+      <w:r>
+        <w:rPr>
+          <w:lang w:val="en-US"/>
+        </w:rPr>
+        <w:t>parse_name</w:t>
+      </w:r>
+      <w:proofErr w:type="spellEnd"/>
+      <w:r>
+        <w:rPr>
+          <w:lang w:val="en-US"/>
+        </w:rPr>
+        <w:t xml:space="preserve"> routine.</w:t>
       </w:r>
     </w:p>
     <w:p>
@@ -89,13 +105,7 @@
         <w:rPr>
           <w:lang w:val="en-US"/>
         </w:rPr>
-        <w:t xml:space="preserve">If you want the library to handle darkness, </w:t>
-      </w:r>
-      <w:r>
-        <w:rPr>
-          <w:lang w:val="en-US"/>
-        </w:rPr>
-        <w:t>specify the constant HANDLE_DARKNESS. Hm, are we sure?</w:t>
+        <w:t>If you want the library to handle darkness, specify the constant HANDLE_DARKNESS. Hm, are we sure?</w:t>
       </w:r>
     </w:p>
     <w:p>
@@ -131,7 +141,35 @@
         <w:rPr>
           <w:lang w:val="en-US"/>
         </w:rPr>
-        <w:t>Basic actions which the library knows how to perform (Take, Drop, Go etc) – always enabled</w:t>
+        <w:t xml:space="preserve">Basic actions which the library knows how to perform (Take, Drop, </w:t>
+      </w:r>
+      <w:proofErr w:type="gramStart"/>
+      <w:r>
+        <w:rPr>
+          <w:lang w:val="en-US"/>
+        </w:rPr>
+        <w:t>Go</w:t>
+      </w:r>
+      <w:proofErr w:type="gramEnd"/>
+      <w:r>
+        <w:rPr>
+          <w:lang w:val="en-US"/>
+        </w:rPr>
+        <w:t xml:space="preserve"> </w:t>
+      </w:r>
+      <w:proofErr w:type="spellStart"/>
+      <w:r>
+        <w:rPr>
+          <w:lang w:val="en-US"/>
+        </w:rPr>
+        <w:t>etc</w:t>
+      </w:r>
+      <w:proofErr w:type="spellEnd"/>
+      <w:r>
+        <w:rPr>
+          <w:lang w:val="en-US"/>
+        </w:rPr>
+        <w:t>) – always enabled</w:t>
       </w:r>
     </w:p>
     <w:p>
@@ -149,13 +187,7 @@
         <w:rPr>
           <w:lang w:val="en-US"/>
         </w:rPr>
-        <w:t>Common actions whi</w:t>
-      </w:r>
-      <w:r>
-        <w:rPr>
-          <w:lang w:val="en-US"/>
-        </w:rPr>
-        <w:t>ch don’t do anything except display a standard reply – enabled when ACTION_GROUPS &gt;= 1</w:t>
+        <w:t>Common actions which don’t do anything except display a standard reply – enabled when ACTION_GROUPS &gt;= 1</w:t>
       </w:r>
     </w:p>
     <w:p>
@@ -191,14 +223,23 @@
         <w:rPr>
           <w:lang w:val="en-US"/>
         </w:rPr>
-        <w:t>All words describing directions are synonyms of the Directi</w:t>
-      </w:r>
-      <w:r>
-        <w:rPr>
-          <w:lang w:val="en-US"/>
-        </w:rPr>
-        <w:t xml:space="preserve">ons object. Calling Directions.parse_name() returns the number of words matched and sets </w:t>
-      </w:r>
+        <w:t xml:space="preserve">All words describing directions are synonyms of the Directions object. Calling </w:t>
+      </w:r>
+      <w:proofErr w:type="spellStart"/>
+      <w:r>
+        <w:rPr>
+          <w:lang w:val="en-US"/>
+        </w:rPr>
+        <w:t>Directions.parse_name</w:t>
+      </w:r>
+      <w:proofErr w:type="spellEnd"/>
+      <w:r>
+        <w:rPr>
+          <w:lang w:val="en-US"/>
+        </w:rPr>
+        <w:t xml:space="preserve">() returns the number of words matched and sets </w:t>
+      </w:r>
+      <w:proofErr w:type="spellStart"/>
       <w:r>
         <w:rPr>
           <w:lang w:val="en-US"/>
@@ -211,12 +252,14 @@
         </w:rPr>
         <w:t>ection_index</w:t>
       </w:r>
+      <w:proofErr w:type="spellEnd"/>
       <w:r>
         <w:rPr>
           <w:lang w:val="en-US"/>
         </w:rPr>
         <w:t xml:space="preserve"> to the direction# (or 0 for no direction found) and </w:t>
       </w:r>
+      <w:proofErr w:type="spellStart"/>
       <w:r>
         <w:rPr>
           <w:lang w:val="en-US"/>
@@ -229,17 +272,12 @@
         </w:rPr>
         <w:t>ection</w:t>
       </w:r>
-      <w:r>
-        <w:rPr>
-          <w:lang w:val="en-US"/>
-        </w:rPr>
-        <w:t xml:space="preserve"> to the property# used to store that exit in a room (or 0 for n</w:t>
-      </w:r>
-      <w:r>
-        <w:rPr>
-          <w:lang w:val="en-US"/>
-        </w:rPr>
-        <w:t xml:space="preserve">o direction found).  Whenever a direction has been found in a player command, these properties have already been set. </w:t>
+      <w:proofErr w:type="spellEnd"/>
+      <w:r>
+        <w:rPr>
+          <w:lang w:val="en-US"/>
+        </w:rPr>
+        <w:t xml:space="preserve"> to the property# used to store that exit in a room (or 0 for no direction found).  Whenever a direction has been found in a player command, these properties have already been set. </w:t>
       </w:r>
       <w:r>
         <w:rPr>
@@ -251,10 +289,16 @@
         <w:rPr>
           <w:lang w:val="en-US"/>
         </w:rPr>
-        <w:t xml:space="preserve"> the currently selected direction with print (name) Directions;</w:t>
-      </w:r>
-      <w:bookmarkStart w:id="0" w:name="_GoBack"/>
-      <w:bookmarkEnd w:id="0"/>
+        <w:t xml:space="preserve"> the currently selected direction with print (name) </w:t>
+      </w:r>
+      <w:proofErr w:type="gramStart"/>
+      <w:r>
+        <w:rPr>
+          <w:lang w:val="en-US"/>
+        </w:rPr>
+        <w:t>Directions;</w:t>
+      </w:r>
+      <w:proofErr w:type="gramEnd"/>
     </w:p>
     <w:p>
       <w:pPr>
@@ -271,19 +315,49 @@
         <w:rPr>
           <w:lang w:val="en-US"/>
         </w:rPr>
-        <w:t>When the player is inside an object, in a z5 game, the library will print the name of the object on the statusline, in definite form (“Th</w:t>
-      </w:r>
-      <w:r>
-        <w:rPr>
-          <w:lang w:val="en-US"/>
-        </w:rPr>
-        <w:t>e box”). In a z3 game, the object name string will be printed as-is, typicall like “box”. This behavior in z3 games is part of the Z-machine specification. If you want a z3 game to print a different name for when the player is inside the object, you can se</w:t>
-      </w:r>
-      <w:r>
-        <w:rPr>
-          <w:lang w:val="en-US"/>
-        </w:rPr>
-        <w:t xml:space="preserve">t the object name string to the desired name, and override it with short_name for all other uses, like this: </w:t>
+        <w:t xml:space="preserve">When the player is inside an object, in a z5 game, the library will print the name of the object on the </w:t>
+      </w:r>
+      <w:proofErr w:type="spellStart"/>
+      <w:r>
+        <w:rPr>
+          <w:lang w:val="en-US"/>
+        </w:rPr>
+        <w:t>statusline</w:t>
+      </w:r>
+      <w:proofErr w:type="spellEnd"/>
+      <w:r>
+        <w:rPr>
+          <w:lang w:val="en-US"/>
+        </w:rPr>
+        <w:t xml:space="preserve">, in definite form (“The box”). In a z3 game, the object name string will be printed as-is, </w:t>
+      </w:r>
+      <w:proofErr w:type="spellStart"/>
+      <w:r>
+        <w:rPr>
+          <w:lang w:val="en-US"/>
+        </w:rPr>
+        <w:t>typicall</w:t>
+      </w:r>
+      <w:proofErr w:type="spellEnd"/>
+      <w:r>
+        <w:rPr>
+          <w:lang w:val="en-US"/>
+        </w:rPr>
+        <w:t xml:space="preserve"> like “box”. This behavior in z3 games is part of the Z-machine specification. If you want a z3 game to print a different name for when the player is inside the object, you can set the object name string to the desired name, and override it with </w:t>
+      </w:r>
+      <w:proofErr w:type="spellStart"/>
+      <w:r>
+        <w:rPr>
+          <w:lang w:val="en-US"/>
+        </w:rPr>
+        <w:t>short_name</w:t>
+      </w:r>
+      <w:proofErr w:type="spellEnd"/>
+      <w:r>
+        <w:rPr>
+          <w:lang w:val="en-US"/>
+        </w:rPr>
+        <w:t xml:space="preserve"> for all other uses, like this: </w:t>
       </w:r>
       <w:r>
         <w:rPr>
@@ -304,7 +378,23 @@
           <w:lang w:val="en-US"/>
         </w:rPr>
         <w:br/>
-        <w:t xml:space="preserve">  with short_name “box” </w:t>
+        <w:t xml:space="preserve">  with </w:t>
+      </w:r>
+      <w:proofErr w:type="spellStart"/>
+      <w:r>
+        <w:rPr>
+          <w:rFonts w:ascii="Courier New" w:hAnsi="Courier New" w:cs="Courier New"/>
+          <w:lang w:val="en-US"/>
+        </w:rPr>
+        <w:t>short_name</w:t>
+      </w:r>
+      <w:proofErr w:type="spellEnd"/>
+      <w:r>
+        <w:rPr>
+          <w:rFonts w:ascii="Courier New" w:hAnsi="Courier New" w:cs="Courier New"/>
+          <w:lang w:val="en-US"/>
+        </w:rPr>
+        <w:t xml:space="preserve"> “box” </w:t>
       </w:r>
       <w:r>
         <w:rPr>
@@ -330,13 +420,21 @@
         <w:rPr>
           <w:lang w:val="en-US"/>
         </w:rPr>
-        <w:t xml:space="preserve">Property daemon is an alias for property time_out. This means </w:t>
-      </w:r>
-      <w:r>
-        <w:rPr>
-          <w:lang w:val="en-US"/>
-        </w:rPr>
-        <w:t>you can’t have a daemon and a timer on the same object. If you want both, put one of them in another object, possibly a dummy object whose only purpose is to hold the timer/daemon.</w:t>
+        <w:t xml:space="preserve">Property daemon is an alias for property </w:t>
+      </w:r>
+      <w:proofErr w:type="spellStart"/>
+      <w:r>
+        <w:rPr>
+          <w:lang w:val="en-US"/>
+        </w:rPr>
+        <w:t>time_out</w:t>
+      </w:r>
+      <w:proofErr w:type="spellEnd"/>
+      <w:r>
+        <w:rPr>
+          <w:lang w:val="en-US"/>
+        </w:rPr>
+        <w:t>. This means you can’t have a daemon and a timer on the same object. If you want both, put one of them in another object, possibly a dummy object whose only purpose is to hold the timer/daemon.</w:t>
       </w:r>
     </w:p>
     <w:p>
@@ -354,13 +452,21 @@
         <w:rPr>
           <w:lang w:val="en-US"/>
         </w:rPr>
-        <w:t>The game author has to define the constant FULL_DIRECTIONS if they want the</w:t>
-      </w:r>
-      <w:r>
-        <w:rPr>
-          <w:lang w:val="en-US"/>
-        </w:rPr>
-        <w:t xml:space="preserve"> game to include the directions NE, SE, SW, NW.</w:t>
+        <w:t xml:space="preserve">The game author </w:t>
+      </w:r>
+      <w:proofErr w:type="gramStart"/>
+      <w:r>
+        <w:rPr>
+          <w:lang w:val="en-US"/>
+        </w:rPr>
+        <w:t>has to</w:t>
+      </w:r>
+      <w:proofErr w:type="gramEnd"/>
+      <w:r>
+        <w:rPr>
+          <w:lang w:val="en-US"/>
+        </w:rPr>
+        <w:t xml:space="preserve"> define the constant FULL_DIRECTIONS if they want the game to include the directions NE, SE, SW, NW.</w:t>
       </w:r>
     </w:p>
     <w:p>
@@ -374,18 +480,54 @@
           <w:lang w:val="en-US"/>
         </w:rPr>
       </w:pPr>
-      <w:r>
-        <w:rPr>
-          <w:lang w:val="en-US"/>
-        </w:rPr>
-        <w:t>Inform’s standard veneer routine for printing informative messages for all sorts of runtime errors that can occur is replaced with a simpler routine, saving about 1.5 KB. However, the original routine is used</w:t>
-      </w:r>
-      <w:r>
-        <w:rPr>
-          <w:lang w:val="en-US"/>
-        </w:rPr>
-        <w:t xml:space="preserve"> when at least one of the constants DEBUG or RUNTIME_ERRORS  is defined.</w:t>
-      </w:r>
+      <w:proofErr w:type="spellStart"/>
+      <w:r>
+        <w:rPr>
+          <w:lang w:val="en-US"/>
+        </w:rPr>
+        <w:t>Inform’s</w:t>
+      </w:r>
+      <w:proofErr w:type="spellEnd"/>
+      <w:r>
+        <w:rPr>
+          <w:lang w:val="en-US"/>
+        </w:rPr>
+        <w:t xml:space="preserve"> standard veneer routine for printing informative messages for all sorts of runtime errors that can occur is replaced with a simpler routine, saving about 1.5 KB. However, the original routine is used when at least one of the constants DEBUG or RUNTIME_</w:t>
+      </w:r>
+      <w:proofErr w:type="gramStart"/>
+      <w:r>
+        <w:rPr>
+          <w:lang w:val="en-US"/>
+        </w:rPr>
+        <w:t>ERRORS  is</w:t>
+      </w:r>
+      <w:proofErr w:type="gramEnd"/>
+      <w:r>
+        <w:rPr>
+          <w:lang w:val="en-US"/>
+        </w:rPr>
+        <w:t xml:space="preserve"> defined.</w:t>
+      </w:r>
+    </w:p>
+    <w:p>
+      <w:pPr>
+        <w:pStyle w:val="ListParagraph"/>
+        <w:numPr>
+          <w:ilvl w:val="0"/>
+          <w:numId w:val="2"/>
+        </w:numPr>
+        <w:rPr>
+          <w:lang w:val="en-US"/>
+        </w:rPr>
+      </w:pPr>
+      <w:r>
+        <w:rPr>
+          <w:lang w:val="en-US"/>
+        </w:rPr>
+        <w:t xml:space="preserve">Puny, unlike I6 lib, will not figure out when it should be article “an”. You need to specify it using the article property every time it should be “an”. </w:t>
+      </w:r>
+      <w:bookmarkStart w:id="0" w:name="_GoBack"/>
+      <w:bookmarkEnd w:id="0"/>
     </w:p>
     <w:p>
       <w:pPr>
@@ -398,6 +540,7 @@
         <w:rPr>
           <w:lang w:val="en-US"/>
         </w:rPr>
+        <w:lastRenderedPageBreak/>
         <w:t>Parser</w:t>
       </w:r>
     </w:p>
@@ -411,40 +554,1365 @@
         <w:rPr>
           <w:lang w:val="en-US"/>
         </w:rPr>
-        <w:t xml:space="preserve">The parser is to a large extent compatible with Inform, for example wn and NextWord are implemented, and noun/second/inp1/inp2/special_number/parsed_number work the same. </w:t>
-      </w:r>
-    </w:p>
-    <w:p>
-      <w:pPr>
-        <w:rPr>
-          <w:lang w:val="en-US"/>
-        </w:rPr>
-      </w:pPr>
+        <w:t xml:space="preserve">The parser is to a large extent compatible with Inform, for example </w:t>
+      </w:r>
+      <w:proofErr w:type="spellStart"/>
+      <w:r>
+        <w:rPr>
+          <w:lang w:val="en-US"/>
+        </w:rPr>
+        <w:t>wn</w:t>
+      </w:r>
+      <w:proofErr w:type="spellEnd"/>
+      <w:r>
+        <w:rPr>
+          <w:lang w:val="en-US"/>
+        </w:rPr>
+        <w:t xml:space="preserve"> and </w:t>
+      </w:r>
+      <w:proofErr w:type="spellStart"/>
+      <w:r>
+        <w:rPr>
+          <w:lang w:val="en-US"/>
+        </w:rPr>
+        <w:t>NextWord</w:t>
+      </w:r>
+      <w:proofErr w:type="spellEnd"/>
+      <w:r>
+        <w:rPr>
+          <w:lang w:val="en-US"/>
+        </w:rPr>
+        <w:t xml:space="preserve"> are implemented, and noun/second/inp1/inp2/</w:t>
+      </w:r>
+      <w:proofErr w:type="spellStart"/>
+      <w:r>
+        <w:rPr>
+          <w:lang w:val="en-US"/>
+        </w:rPr>
+        <w:t>special_number</w:t>
+      </w:r>
+      <w:proofErr w:type="spellEnd"/>
+      <w:r>
+        <w:rPr>
+          <w:lang w:val="en-US"/>
+        </w:rPr>
+        <w:t>/</w:t>
+      </w:r>
+      <w:proofErr w:type="spellStart"/>
+      <w:r>
+        <w:rPr>
+          <w:lang w:val="en-US"/>
+        </w:rPr>
+        <w:t>parsed_number</w:t>
+      </w:r>
+      <w:proofErr w:type="spellEnd"/>
+      <w:r>
+        <w:rPr>
+          <w:lang w:val="en-US"/>
+        </w:rPr>
+        <w:t xml:space="preserve"> work the same. </w:t>
+      </w:r>
+    </w:p>
+    <w:p>
+      <w:pPr>
+        <w:rPr>
+          <w:lang w:val="en-US"/>
+        </w:rPr>
+      </w:pPr>
+      <w:r>
+        <w:rPr>
+          <w:lang w:val="en-US"/>
+        </w:rPr>
+        <w:t xml:space="preserve">General parse routines are supported </w:t>
+      </w:r>
+      <w:proofErr w:type="gramStart"/>
+      <w:r>
+        <w:rPr>
+          <w:lang w:val="en-US"/>
+        </w:rPr>
+        <w:t>with the exception of</w:t>
+      </w:r>
+      <w:proofErr w:type="gramEnd"/>
+      <w:r>
+        <w:rPr>
+          <w:lang w:val="en-US"/>
+        </w:rPr>
+        <w:t xml:space="preserve"> GRP_REPARSE which isn’t supported. The reason for this is that version 3 games cannot </w:t>
+      </w:r>
+      <w:proofErr w:type="spellStart"/>
+      <w:r>
+        <w:rPr>
+          <w:lang w:val="en-US"/>
+        </w:rPr>
+        <w:t>retokenise</w:t>
+      </w:r>
+      <w:proofErr w:type="spellEnd"/>
+      <w:r>
+        <w:rPr>
+          <w:lang w:val="en-US"/>
+        </w:rPr>
+        <w:t xml:space="preserve"> the input from the reconstructed string.</w:t>
+      </w:r>
+    </w:p>
+    <w:p>
+      <w:pPr>
+        <w:rPr>
+          <w:lang w:val="en-US"/>
+        </w:rPr>
+      </w:pPr>
+      <w:r>
+        <w:rPr>
+          <w:lang w:val="en-US"/>
+        </w:rPr>
+        <w:t xml:space="preserve">Note that </w:t>
+      </w:r>
+      <w:proofErr w:type="spellStart"/>
+      <w:r>
+        <w:rPr>
+          <w:lang w:val="en-US"/>
+        </w:rPr>
+        <w:t>ParseToken</w:t>
+      </w:r>
+      <w:proofErr w:type="spellEnd"/>
+      <w:r>
+        <w:rPr>
+          <w:lang w:val="en-US"/>
+        </w:rPr>
+        <w:t xml:space="preserve"> is not available in </w:t>
+      </w:r>
+      <w:proofErr w:type="spellStart"/>
+      <w:r>
+        <w:rPr>
+          <w:lang w:val="en-US"/>
+        </w:rPr>
+        <w:t>PunyInform</w:t>
+      </w:r>
+      <w:proofErr w:type="spellEnd"/>
+      <w:r>
+        <w:rPr>
+          <w:lang w:val="en-US"/>
+        </w:rPr>
+        <w:t>.</w:t>
+      </w:r>
+    </w:p>
+    <w:p>
+      <w:pPr>
+        <w:pStyle w:val="Heading1"/>
+        <w:rPr>
+          <w:lang w:val="en-US"/>
+        </w:rPr>
+      </w:pPr>
+    </w:p>
+    <w:p>
+      <w:pPr>
+        <w:pStyle w:val="Heading1"/>
+        <w:rPr>
+          <w:lang w:val="en-US"/>
+        </w:rPr>
+      </w:pPr>
+    </w:p>
+    <w:p>
+      <w:pPr>
+        <w:pStyle w:val="Heading1"/>
+        <w:rPr>
+          <w:lang w:val="en-US"/>
+        </w:rPr>
+      </w:pPr>
+      <w:r>
+        <w:rPr>
+          <w:lang w:val="en-US"/>
+        </w:rPr>
+        <w:t>Library extensions</w:t>
+      </w:r>
+    </w:p>
+    <w:p>
+      <w:pPr>
+        <w:rPr>
+          <w:lang w:val="en-US"/>
+        </w:rPr>
+      </w:pPr>
+    </w:p>
+    <w:p>
+      <w:pPr>
+        <w:pStyle w:val="Heading2"/>
+        <w:rPr>
+          <w:lang w:val="en-US"/>
+        </w:rPr>
+      </w:pPr>
+      <w:proofErr w:type="spellStart"/>
+      <w:r>
+        <w:rPr>
+          <w:lang w:val="en-US"/>
+        </w:rPr>
+        <w:t>ext_flags.h</w:t>
+      </w:r>
+      <w:proofErr w:type="spellEnd"/>
+    </w:p>
+    <w:p>
+      <w:pPr>
+        <w:rPr>
+          <w:lang w:val="en-US"/>
+        </w:rPr>
+      </w:pPr>
+      <w:r>
+        <w:rPr>
+          <w:lang w:val="en-US"/>
+        </w:rPr>
+        <w:t xml:space="preserve">Flags is a mechanism for keeping track of story progression that is available as part of </w:t>
+      </w:r>
+      <w:proofErr w:type="spellStart"/>
+      <w:r>
+        <w:rPr>
+          <w:lang w:val="en-US"/>
+        </w:rPr>
+        <w:t>PunyInform</w:t>
+      </w:r>
+      <w:proofErr w:type="spellEnd"/>
+      <w:r>
+        <w:rPr>
+          <w:lang w:val="en-US"/>
+        </w:rPr>
+        <w:t xml:space="preserve">. If you choose to use flags, four procedures with a total size of about 165 bytes are added to the story file. Also, an </w:t>
+      </w:r>
+      <w:proofErr w:type="gramStart"/>
+      <w:r>
+        <w:rPr>
+          <w:lang w:val="en-US"/>
+        </w:rPr>
+        <w:t>eight byte</w:t>
+      </w:r>
+      <w:proofErr w:type="gramEnd"/>
+      <w:r>
+        <w:rPr>
+          <w:lang w:val="en-US"/>
+        </w:rPr>
+        <w:t xml:space="preserve"> array is added to dynamic memory, plus one byte for every eight flags. All in </w:t>
+      </w:r>
+      <w:proofErr w:type="gramStart"/>
+      <w:r>
+        <w:rPr>
+          <w:lang w:val="en-US"/>
+        </w:rPr>
+        <w:t>all</w:t>
+      </w:r>
+      <w:proofErr w:type="gramEnd"/>
+      <w:r>
+        <w:rPr>
+          <w:lang w:val="en-US"/>
+        </w:rPr>
+        <w:t xml:space="preserve"> this is a very efficient way of keeping track of progress.</w:t>
+      </w:r>
+    </w:p>
+    <w:p>
+      <w:pPr>
+        <w:rPr>
+          <w:lang w:val="en-US"/>
+        </w:rPr>
+      </w:pPr>
+      <w:r>
+        <w:rPr>
+          <w:lang w:val="en-US"/>
+        </w:rPr>
+        <w:t xml:space="preserve">If you want to use flags, </w:t>
+      </w:r>
+      <w:r>
+        <w:rPr>
+          <w:lang w:val="en-US"/>
+        </w:rPr>
+        <w:t xml:space="preserve">after including </w:t>
+      </w:r>
+      <w:proofErr w:type="spellStart"/>
+      <w:r>
+        <w:rPr>
+          <w:lang w:val="en-US"/>
+        </w:rPr>
+        <w:t>globals.h</w:t>
+      </w:r>
+      <w:proofErr w:type="spellEnd"/>
+      <w:r>
+        <w:rPr>
+          <w:lang w:val="en-US"/>
+        </w:rPr>
+        <w:t>, set</w:t>
+      </w:r>
+      <w:r>
+        <w:rPr>
+          <w:lang w:val="en-US"/>
+        </w:rPr>
+        <w:t xml:space="preserve"> the constant FLAG_COUNT to the number of flags you need, </w:t>
+      </w:r>
+      <w:r>
+        <w:rPr>
+          <w:lang w:val="en-US"/>
+        </w:rPr>
+        <w:t xml:space="preserve">and then include </w:t>
+      </w:r>
+      <w:proofErr w:type="spellStart"/>
+      <w:r>
+        <w:rPr>
+          <w:lang w:val="en-US"/>
+        </w:rPr>
+        <w:t>ext_flags.h</w:t>
+      </w:r>
+      <w:proofErr w:type="spellEnd"/>
+      <w:r>
+        <w:rPr>
+          <w:lang w:val="en-US"/>
+        </w:rPr>
+        <w:t>.</w:t>
+      </w:r>
+    </w:p>
+    <w:p>
+      <w:pPr>
+        <w:rPr>
+          <w:lang w:val="en-US"/>
+        </w:rPr>
+      </w:pPr>
+      <w:r>
+        <w:rPr>
+          <w:lang w:val="en-US"/>
+        </w:rPr>
+        <w:t>You then specify a constant for each flag, like this:</w:t>
+      </w:r>
+    </w:p>
+    <w:p>
+      <w:pPr>
+        <w:rPr>
+          <w:rFonts w:ascii="Courier New" w:hAnsi="Courier New" w:cs="Courier New"/>
+          <w:lang w:val="en-US"/>
+        </w:rPr>
+      </w:pPr>
+      <w:r>
+        <w:rPr>
+          <w:rFonts w:ascii="Courier New" w:hAnsi="Courier New" w:cs="Courier New"/>
+          <w:lang w:val="en-US"/>
+        </w:rPr>
+        <w:t>Constant F_FED_PARROT 0</w:t>
+      </w:r>
+      <w:proofErr w:type="gramStart"/>
+      <w:r>
+        <w:rPr>
+          <w:rFonts w:ascii="Courier New" w:hAnsi="Courier New" w:cs="Courier New"/>
+          <w:lang w:val="en-US"/>
+        </w:rPr>
+        <w:t>; !</w:t>
+      </w:r>
+      <w:proofErr w:type="gramEnd"/>
+      <w:r>
+        <w:rPr>
+          <w:rFonts w:ascii="Courier New" w:hAnsi="Courier New" w:cs="Courier New"/>
+          <w:lang w:val="en-US"/>
+        </w:rPr>
+        <w:t xml:space="preserve"> Has the parrot been fed?</w:t>
+      </w:r>
+      <w:r>
+        <w:rPr>
+          <w:rFonts w:ascii="Courier New" w:hAnsi="Courier New" w:cs="Courier New"/>
+          <w:lang w:val="en-US"/>
+        </w:rPr>
+        <w:br/>
+        <w:t>Constant F_TICKET_OK 1</w:t>
+      </w:r>
+      <w:proofErr w:type="gramStart"/>
+      <w:r>
+        <w:rPr>
+          <w:rFonts w:ascii="Courier New" w:hAnsi="Courier New" w:cs="Courier New"/>
+          <w:lang w:val="en-US"/>
+        </w:rPr>
+        <w:t>; !</w:t>
+      </w:r>
+      <w:proofErr w:type="gramEnd"/>
+      <w:r>
+        <w:rPr>
+          <w:rFonts w:ascii="Courier New" w:hAnsi="Courier New" w:cs="Courier New"/>
+          <w:lang w:val="en-US"/>
+        </w:rPr>
+        <w:t xml:space="preserve"> Has Hildegard booked her plane tickets?</w:t>
+      </w:r>
+      <w:r>
+        <w:rPr>
+          <w:rFonts w:ascii="Courier New" w:hAnsi="Courier New" w:cs="Courier New"/>
+          <w:lang w:val="en-US"/>
+        </w:rPr>
+        <w:br/>
+        <w:t>Constant F_SAVED_CAT 2</w:t>
+      </w:r>
+      <w:proofErr w:type="gramStart"/>
+      <w:r>
+        <w:rPr>
+          <w:rFonts w:ascii="Courier New" w:hAnsi="Courier New" w:cs="Courier New"/>
+          <w:lang w:val="en-US"/>
+        </w:rPr>
+        <w:t>; !</w:t>
+      </w:r>
+      <w:proofErr w:type="gramEnd"/>
+      <w:r>
+        <w:rPr>
+          <w:rFonts w:ascii="Courier New" w:hAnsi="Courier New" w:cs="Courier New"/>
+          <w:lang w:val="en-US"/>
+        </w:rPr>
+        <w:t xml:space="preserve"> Has the player saved the cat in the tree?</w:t>
+      </w:r>
+    </w:p>
+    <w:p>
+      <w:pPr>
+        <w:rPr>
+          <w:lang w:val="en-US"/>
+        </w:rPr>
+      </w:pPr>
+      <w:r>
+        <w:rPr>
+          <w:lang w:val="en-US"/>
+        </w:rPr>
+        <w:t>You get the idea</w:t>
+      </w:r>
+      <w:r>
+        <w:rPr>
+          <w:lang w:val="en-US"/>
+        </w:rPr>
+        <w:t xml:space="preserve"> – you give each flag a symbolic name so it’s somewhat obvious what it does</w:t>
+      </w:r>
+      <w:r>
+        <w:rPr>
+          <w:lang w:val="en-US"/>
+        </w:rPr>
+        <w:t>. Note that the first flag is flag #0, not flag #1.</w:t>
+      </w:r>
+    </w:p>
+    <w:p>
+      <w:pPr>
+        <w:rPr>
+          <w:lang w:val="en-US"/>
+        </w:rPr>
+      </w:pPr>
+      <w:r>
+        <w:rPr>
+          <w:lang w:val="en-US"/>
+        </w:rPr>
+        <w:t xml:space="preserve">Setting a flag on or off means calling the routing </w:t>
+      </w:r>
+      <w:proofErr w:type="spellStart"/>
+      <w:r>
+        <w:rPr>
+          <w:lang w:val="en-US"/>
+        </w:rPr>
+        <w:t>SetFlag</w:t>
+      </w:r>
+      <w:proofErr w:type="spellEnd"/>
+      <w:r>
+        <w:rPr>
+          <w:lang w:val="en-US"/>
+        </w:rPr>
+        <w:t xml:space="preserve">(flag#) or </w:t>
+      </w:r>
+      <w:proofErr w:type="spellStart"/>
+      <w:r>
+        <w:rPr>
+          <w:lang w:val="en-US"/>
+        </w:rPr>
+        <w:t>ClearFlag</w:t>
+      </w:r>
+      <w:proofErr w:type="spellEnd"/>
+      <w:r>
+        <w:rPr>
+          <w:lang w:val="en-US"/>
+        </w:rPr>
+        <w:t>(flag#)</w:t>
+      </w:r>
+    </w:p>
+    <w:p>
+      <w:pPr>
+        <w:rPr>
+          <w:lang w:val="en-US"/>
+        </w:rPr>
+      </w:pPr>
+      <w:r>
+        <w:rPr>
+          <w:lang w:val="en-US"/>
+        </w:rPr>
+        <w:t xml:space="preserve">To indicate that the player has saved the cat, call </w:t>
+      </w:r>
+      <w:proofErr w:type="spellStart"/>
+      <w:r>
+        <w:rPr>
+          <w:rFonts w:ascii="Courier New" w:hAnsi="Courier New" w:cs="Courier New"/>
+          <w:lang w:val="en-US"/>
+        </w:rPr>
+        <w:t>SetFlag</w:t>
+      </w:r>
+      <w:proofErr w:type="spellEnd"/>
+      <w:r>
+        <w:rPr>
+          <w:rFonts w:ascii="Courier New" w:hAnsi="Courier New" w:cs="Courier New"/>
+          <w:lang w:val="en-US"/>
+        </w:rPr>
+        <w:t>(F_SAVED_CAT)</w:t>
+      </w:r>
+      <w:r>
+        <w:rPr>
+          <w:lang w:val="en-US"/>
+        </w:rPr>
+        <w:t xml:space="preserve">, and to turn off that flag, call </w:t>
+      </w:r>
+      <w:proofErr w:type="spellStart"/>
+      <w:r>
+        <w:rPr>
+          <w:rFonts w:ascii="Courier New" w:hAnsi="Courier New" w:cs="Courier New"/>
+          <w:lang w:val="en-US"/>
+        </w:rPr>
+        <w:t>ClearFlag</w:t>
+      </w:r>
+      <w:proofErr w:type="spellEnd"/>
+      <w:r>
+        <w:rPr>
+          <w:rFonts w:ascii="Courier New" w:hAnsi="Courier New" w:cs="Courier New"/>
+          <w:lang w:val="en-US"/>
+        </w:rPr>
+        <w:t>(F_SAVED_CAT).</w:t>
+      </w:r>
+    </w:p>
+    <w:p>
+      <w:pPr>
+        <w:rPr>
+          <w:lang w:val="en-US"/>
+        </w:rPr>
+      </w:pPr>
+      <w:r>
+        <w:rPr>
+          <w:lang w:val="en-US"/>
+        </w:rPr>
+        <w:t xml:space="preserve">Testing a flag is accomplished by calling </w:t>
+      </w:r>
+      <w:proofErr w:type="spellStart"/>
+      <w:r>
+        <w:rPr>
+          <w:lang w:val="en-US"/>
+        </w:rPr>
+        <w:t>FlagIsSet</w:t>
+      </w:r>
+      <w:proofErr w:type="spellEnd"/>
+      <w:r>
+        <w:rPr>
+          <w:lang w:val="en-US"/>
+        </w:rPr>
+        <w:t xml:space="preserve"> or </w:t>
+      </w:r>
+      <w:proofErr w:type="spellStart"/>
+      <w:r>
+        <w:rPr>
+          <w:lang w:val="en-US"/>
+        </w:rPr>
+        <w:t>FlagIsClear</w:t>
+      </w:r>
+      <w:proofErr w:type="spellEnd"/>
+      <w:r>
+        <w:rPr>
+          <w:lang w:val="en-US"/>
+        </w:rPr>
+        <w:t xml:space="preserve">. So if you have a piece of code that should only be run if the parrot has been fed, you would enclose it in an </w:t>
+      </w:r>
+      <w:r>
+        <w:rPr>
+          <w:lang w:val="en-US"/>
+        </w:rPr>
+        <w:br/>
+      </w:r>
+      <w:r>
+        <w:rPr>
+          <w:rFonts w:ascii="Courier New" w:hAnsi="Courier New" w:cs="Courier New"/>
+          <w:lang w:val="en-US"/>
+        </w:rPr>
+        <w:t>if (</w:t>
+      </w:r>
+      <w:proofErr w:type="spellStart"/>
+      <w:r>
+        <w:rPr>
+          <w:rFonts w:ascii="Courier New" w:hAnsi="Courier New" w:cs="Courier New"/>
+          <w:lang w:val="en-US"/>
+        </w:rPr>
+        <w:t>FlagIsSet</w:t>
+      </w:r>
+      <w:proofErr w:type="spellEnd"/>
+      <w:r>
+        <w:rPr>
+          <w:rFonts w:ascii="Courier New" w:hAnsi="Courier New" w:cs="Courier New"/>
+          <w:lang w:val="en-US"/>
+        </w:rPr>
+        <w:t xml:space="preserve">(F_FED_PARROT)) </w:t>
+      </w:r>
+      <w:proofErr w:type="gramStart"/>
+      <w:r>
+        <w:rPr>
+          <w:rFonts w:ascii="Courier New" w:hAnsi="Courier New" w:cs="Courier New"/>
+          <w:lang w:val="en-US"/>
+        </w:rPr>
+        <w:t>{ ...</w:t>
+      </w:r>
+      <w:proofErr w:type="gramEnd"/>
+      <w:r>
+        <w:rPr>
+          <w:rFonts w:ascii="Courier New" w:hAnsi="Courier New" w:cs="Courier New"/>
+          <w:lang w:val="en-US"/>
+        </w:rPr>
+        <w:t xml:space="preserve"> }</w:t>
+      </w:r>
+      <w:r>
+        <w:rPr>
+          <w:lang w:val="en-US"/>
+        </w:rPr>
+        <w:t>" statement.</w:t>
+      </w:r>
+    </w:p>
+    <w:p>
+      <w:pPr>
+        <w:rPr>
+          <w:lang w:val="en-US"/>
+        </w:rPr>
+      </w:pPr>
+      <w:r>
+        <w:rPr>
+          <w:lang w:val="en-US"/>
+        </w:rPr>
+        <w:t xml:space="preserve">Naturally, you can test if a flag is clear by calling </w:t>
+      </w:r>
+      <w:proofErr w:type="spellStart"/>
+      <w:r>
+        <w:rPr>
+          <w:lang w:val="en-US"/>
+        </w:rPr>
+        <w:t>FlagIsClear</w:t>
+      </w:r>
+      <w:proofErr w:type="spellEnd"/>
+      <w:r>
+        <w:rPr>
+          <w:lang w:val="en-US"/>
+        </w:rPr>
+        <w:t xml:space="preserve"> instead.</w:t>
+      </w:r>
+      <w:r>
+        <w:rPr>
+          <w:lang w:val="en-US"/>
+        </w:rPr>
+        <w:br/>
+      </w:r>
+    </w:p>
+    <w:p>
+      <w:pPr>
+        <w:pStyle w:val="Heading2"/>
+        <w:rPr>
+          <w:lang w:val="en-US"/>
+        </w:rPr>
+      </w:pPr>
+      <w:proofErr w:type="spellStart"/>
+      <w:r>
+        <w:rPr>
+          <w:lang w:val="en-US"/>
+        </w:rPr>
+        <w:t>ext_cheap_scenery.h</w:t>
+      </w:r>
+      <w:proofErr w:type="spellEnd"/>
+    </w:p>
+    <w:p>
+      <w:pPr>
+        <w:rPr>
+          <w:lang w:val="en-US"/>
+        </w:rPr>
+      </w:pPr>
+      <w:r>
+        <w:rPr>
+          <w:lang w:val="en-US"/>
+        </w:rPr>
+        <w:t>This library extension provides a way to implement simple scenery objects</w:t>
+      </w:r>
+      <w:r>
+        <w:rPr>
+          <w:lang w:val="en-US"/>
+        </w:rPr>
+        <w:t xml:space="preserve"> </w:t>
+      </w:r>
+      <w:r>
+        <w:rPr>
+          <w:lang w:val="en-US"/>
+        </w:rPr>
+        <w:t>which can only be examined, using just a single object for the entire game.</w:t>
+      </w:r>
+      <w:r>
+        <w:rPr>
+          <w:lang w:val="en-US"/>
+        </w:rPr>
+        <w:t xml:space="preserve"> </w:t>
+      </w:r>
+      <w:r>
+        <w:rPr>
+          <w:lang w:val="en-US"/>
+        </w:rPr>
+        <w:t>This helps keep both the object count and the dynamic memory usage down.</w:t>
+      </w:r>
+      <w:r>
+        <w:rPr>
+          <w:lang w:val="en-US"/>
+        </w:rPr>
+        <w:t xml:space="preserve"> For z3 games, which can only hold a total of 255 objects, this is even more important. </w:t>
+      </w:r>
+      <w:r>
+        <w:rPr>
+          <w:lang w:val="en-US"/>
+        </w:rPr>
+        <w:t xml:space="preserve">To use it, include </w:t>
+      </w:r>
+      <w:proofErr w:type="spellStart"/>
+      <w:r>
+        <w:rPr>
+          <w:lang w:val="en-US"/>
+        </w:rPr>
+        <w:t>ext_cheap_scenery.h</w:t>
+      </w:r>
+      <w:proofErr w:type="spellEnd"/>
+      <w:r>
+        <w:rPr>
+          <w:lang w:val="en-US"/>
+        </w:rPr>
+        <w:t xml:space="preserve"> after </w:t>
+      </w:r>
+      <w:proofErr w:type="spellStart"/>
+      <w:r>
+        <w:rPr>
+          <w:lang w:val="en-US"/>
+        </w:rPr>
+        <w:t>globals.h</w:t>
+      </w:r>
+      <w:proofErr w:type="spellEnd"/>
+      <w:r>
+        <w:rPr>
+          <w:lang w:val="en-US"/>
+        </w:rPr>
+        <w:t xml:space="preserve">. Then add a property called </w:t>
+      </w:r>
+      <w:proofErr w:type="spellStart"/>
+      <w:r>
+        <w:rPr>
+          <w:lang w:val="en-US"/>
+        </w:rPr>
+        <w:t>cheap_scenery</w:t>
+      </w:r>
+      <w:proofErr w:type="spellEnd"/>
+      <w:r>
+        <w:rPr>
+          <w:lang w:val="en-US"/>
+        </w:rPr>
+        <w:t xml:space="preserve"> to the locations where you want to add cheap scenery objects.</w:t>
+      </w:r>
+      <w:r>
+        <w:rPr>
+          <w:lang w:val="en-US"/>
+        </w:rPr>
+        <w:t xml:space="preserve"> </w:t>
+      </w:r>
+      <w:r>
+        <w:rPr>
+          <w:lang w:val="en-US"/>
+        </w:rPr>
+        <w:t xml:space="preserve">You can add up </w:t>
+      </w:r>
       <w:r>
         <w:rPr>
           <w:lang w:val="en-US"/>
         </w:rPr>
         <w:lastRenderedPageBreak/>
-        <w:t>Gene</w:t>
-      </w:r>
-      <w:r>
-        <w:rPr>
-          <w:lang w:val="en-US"/>
-        </w:rPr>
-        <w:t>ral parse routines are supported with the exception of GRP_REPARSE which isn’t supported. The reason for this is that version 3 games cannot retokenise the input from the reconstructed string.</w:t>
-      </w:r>
-    </w:p>
-    <w:p>
-      <w:pPr>
-        <w:rPr>
-          <w:lang w:val="en-US"/>
-        </w:rPr>
-      </w:pPr>
-      <w:r>
-        <w:rPr>
-          <w:lang w:val="en-US"/>
-        </w:rPr>
-        <w:t>Note that ParseToken is not available in PunyInform.</w:t>
+        <w:t>to ten cheap scenery objects to one location in this way. For each scenery object, specify, in this order, one adjective, one noun, and one</w:t>
+      </w:r>
+      <w:r>
+        <w:rPr>
+          <w:lang w:val="en-US"/>
+        </w:rPr>
+        <w:t xml:space="preserve"> </w:t>
+      </w:r>
+      <w:r>
+        <w:rPr>
+          <w:lang w:val="en-US"/>
+        </w:rPr>
+        <w:t>description string or a routine to print one. Instead of an adjective, you</w:t>
+      </w:r>
+      <w:r>
+        <w:rPr>
+          <w:lang w:val="en-US"/>
+        </w:rPr>
+        <w:t xml:space="preserve"> </w:t>
+      </w:r>
+      <w:r>
+        <w:rPr>
+          <w:lang w:val="en-US"/>
+        </w:rPr>
+        <w:t>may give a synonym to the noun. If no adjective or synonym is needed,</w:t>
+      </w:r>
+      <w:r>
+        <w:rPr>
+          <w:lang w:val="en-US"/>
+        </w:rPr>
+        <w:t xml:space="preserve"> </w:t>
+      </w:r>
+      <w:r>
+        <w:rPr>
+          <w:lang w:val="en-US"/>
+        </w:rPr>
+        <w:t>use the value 1 in that position.</w:t>
+      </w:r>
+    </w:p>
+    <w:p>
+      <w:pPr>
+        <w:rPr>
+          <w:lang w:val="en-US"/>
+        </w:rPr>
+      </w:pPr>
+    </w:p>
+    <w:p>
+      <w:pPr>
+        <w:rPr>
+          <w:lang w:val="en-US"/>
+        </w:rPr>
+      </w:pPr>
+      <w:r>
+        <w:rPr>
+          <w:lang w:val="en-US"/>
+        </w:rPr>
+        <w:t xml:space="preserve">Note: If you want to use this library extension is a Z-code version 3 </w:t>
+      </w:r>
+      <w:proofErr w:type="gramStart"/>
+      <w:r>
+        <w:rPr>
+          <w:lang w:val="en-US"/>
+        </w:rPr>
+        <w:t xml:space="preserve">game, </w:t>
+      </w:r>
+      <w:r>
+        <w:rPr>
+          <w:lang w:val="en-US"/>
+        </w:rPr>
+        <w:t xml:space="preserve"> </w:t>
+      </w:r>
+      <w:r>
+        <w:rPr>
+          <w:lang w:val="en-US"/>
+        </w:rPr>
+        <w:t>you</w:t>
+      </w:r>
+      <w:proofErr w:type="gramEnd"/>
+      <w:r>
+        <w:rPr>
+          <w:lang w:val="en-US"/>
+        </w:rPr>
+        <w:t xml:space="preserve"> must NOT declare </w:t>
+      </w:r>
+      <w:proofErr w:type="spellStart"/>
+      <w:r>
+        <w:rPr>
+          <w:lang w:val="en-US"/>
+        </w:rPr>
+        <w:t>cheap_scenery</w:t>
+      </w:r>
+      <w:proofErr w:type="spellEnd"/>
+      <w:r>
+        <w:rPr>
+          <w:lang w:val="en-US"/>
+        </w:rPr>
+        <w:t xml:space="preserve"> as a common property, or it will only be</w:t>
+      </w:r>
+      <w:r>
+        <w:rPr>
+          <w:lang w:val="en-US"/>
+        </w:rPr>
+        <w:t xml:space="preserve"> </w:t>
+      </w:r>
+      <w:r>
+        <w:rPr>
+          <w:lang w:val="en-US"/>
+        </w:rPr>
+        <w:t>able to hold one scenery object instead of ten.</w:t>
+      </w:r>
+      <w:r>
+        <w:rPr>
+          <w:lang w:val="en-US"/>
+        </w:rPr>
+        <w:t xml:space="preserve"> For z5 and z8, you can declare it as a common property if you like, or let it be an individual property.</w:t>
+      </w:r>
+    </w:p>
+    <w:p>
+      <w:pPr>
+        <w:rPr>
+          <w:lang w:val="en-US"/>
+        </w:rPr>
+      </w:pPr>
+      <w:r>
+        <w:rPr>
+          <w:lang w:val="en-US"/>
+        </w:rPr>
+        <w:t>If you want to use the same description for a scenery object in several locations,</w:t>
+      </w:r>
+      <w:r>
+        <w:rPr>
+          <w:lang w:val="en-US"/>
+        </w:rPr>
+        <w:t xml:space="preserve"> </w:t>
+      </w:r>
+      <w:r>
+        <w:rPr>
+          <w:lang w:val="en-US"/>
+        </w:rPr>
+        <w:t>declare a constant to hold that string, and refer to the constant in each location.</w:t>
+      </w:r>
+    </w:p>
+    <w:p>
+      <w:pPr>
+        <w:rPr>
+          <w:lang w:val="en-US"/>
+        </w:rPr>
+      </w:pPr>
+      <w:r>
+        <w:rPr>
+          <w:lang w:val="en-US"/>
+        </w:rPr>
+        <w:t xml:space="preserve">Before including this extension, you can also define a string or routine called </w:t>
+      </w:r>
+      <w:proofErr w:type="spellStart"/>
+      <w:r>
+        <w:rPr>
+          <w:lang w:val="en-US"/>
+        </w:rPr>
+        <w:t>SceneryReply</w:t>
+      </w:r>
+      <w:proofErr w:type="spellEnd"/>
+      <w:r>
+        <w:rPr>
+          <w:lang w:val="en-US"/>
+        </w:rPr>
+        <w:t>. If you do, it will be used whenever the player does something to a scenery object other than examining it. If it's a string, it's printed. If it's a</w:t>
+      </w:r>
+      <w:r>
+        <w:rPr>
+          <w:lang w:val="en-US"/>
+        </w:rPr>
+        <w:t xml:space="preserve"> </w:t>
+      </w:r>
+      <w:proofErr w:type="gramStart"/>
+      <w:r>
+        <w:rPr>
+          <w:lang w:val="en-US"/>
+        </w:rPr>
+        <w:t>routine</w:t>
+      </w:r>
+      <w:proofErr w:type="gramEnd"/>
+      <w:r>
+        <w:rPr>
+          <w:lang w:val="en-US"/>
+        </w:rPr>
+        <w:t xml:space="preserve"> it's called. If the routine prints something, it should return true, otherwise false. </w:t>
+      </w:r>
+    </w:p>
+    <w:p>
+      <w:pPr>
+        <w:rPr>
+          <w:lang w:val="en-US"/>
+        </w:rPr>
+      </w:pPr>
+      <w:r>
+        <w:rPr>
+          <w:lang w:val="en-US"/>
+        </w:rPr>
+        <w:t>Example usage:</w:t>
+      </w:r>
+    </w:p>
+    <w:p>
+      <w:pPr>
+        <w:rPr>
+          <w:lang w:val="en-US"/>
+        </w:rPr>
+      </w:pPr>
+      <w:r>
+        <w:rPr>
+          <w:lang w:val="en-US"/>
+        </w:rPr>
+        <w:t>[</w:t>
+      </w:r>
+      <w:proofErr w:type="spellStart"/>
+      <w:r>
+        <w:rPr>
+          <w:lang w:val="en-US"/>
+        </w:rPr>
+        <w:t>SceneryReply</w:t>
+      </w:r>
+      <w:proofErr w:type="spellEnd"/>
+      <w:r>
+        <w:rPr>
+          <w:lang w:val="en-US"/>
+        </w:rPr>
+        <w:t>;</w:t>
+      </w:r>
+      <w:r>
+        <w:rPr>
+          <w:lang w:val="en-US"/>
+        </w:rPr>
+        <w:br/>
+      </w:r>
+      <w:r>
+        <w:rPr>
+          <w:lang w:val="en-US"/>
+        </w:rPr>
+        <w:t xml:space="preserve">  Push:</w:t>
+      </w:r>
+      <w:r>
+        <w:rPr>
+          <w:lang w:val="en-US"/>
+        </w:rPr>
+        <w:br/>
+      </w:r>
+      <w:r>
+        <w:rPr>
+          <w:lang w:val="en-US"/>
+        </w:rPr>
+        <w:t xml:space="preserve">    "Now how would you do that?";</w:t>
+      </w:r>
+      <w:r>
+        <w:rPr>
+          <w:lang w:val="en-US"/>
+        </w:rPr>
+        <w:br/>
+      </w:r>
+      <w:r>
+        <w:rPr>
+          <w:lang w:val="en-US"/>
+        </w:rPr>
+        <w:t xml:space="preserve">  default:</w:t>
+      </w:r>
+      <w:r>
+        <w:rPr>
+          <w:lang w:val="en-US"/>
+        </w:rPr>
+        <w:br/>
+      </w:r>
+      <w:r>
+        <w:rPr>
+          <w:lang w:val="en-US"/>
+        </w:rPr>
+        <w:t xml:space="preserve">    </w:t>
+      </w:r>
+      <w:proofErr w:type="spellStart"/>
+      <w:r>
+        <w:rPr>
+          <w:lang w:val="en-US"/>
+        </w:rPr>
+        <w:t>rfalse</w:t>
+      </w:r>
+      <w:proofErr w:type="spellEnd"/>
+      <w:r>
+        <w:rPr>
+          <w:lang w:val="en-US"/>
+        </w:rPr>
+        <w:t>;</w:t>
+      </w:r>
+      <w:r>
+        <w:rPr>
+          <w:lang w:val="en-US"/>
+        </w:rPr>
+        <w:br/>
+      </w:r>
+      <w:proofErr w:type="gramStart"/>
+      <w:r>
+        <w:rPr>
+          <w:lang w:val="en-US"/>
+        </w:rPr>
+        <w:t>];</w:t>
+      </w:r>
+      <w:proofErr w:type="gramEnd"/>
+    </w:p>
+    <w:p>
+      <w:pPr>
+        <w:rPr>
+          <w:lang w:val="en-US"/>
+        </w:rPr>
+      </w:pPr>
+      <w:r>
+        <w:rPr>
+          <w:lang w:val="en-US"/>
+        </w:rPr>
+        <w:t>Include "</w:t>
+      </w:r>
+      <w:proofErr w:type="spellStart"/>
+      <w:r>
+        <w:rPr>
+          <w:lang w:val="en-US"/>
+        </w:rPr>
+        <w:t>ext_cheap_scenery.h</w:t>
+      </w:r>
+      <w:proofErr w:type="spellEnd"/>
+      <w:proofErr w:type="gramStart"/>
+      <w:r>
+        <w:rPr>
+          <w:lang w:val="en-US"/>
+        </w:rPr>
+        <w:t>";</w:t>
+      </w:r>
+      <w:proofErr w:type="gramEnd"/>
+    </w:p>
+    <w:p>
+      <w:pPr>
+        <w:rPr>
+          <w:lang w:val="en-US"/>
+        </w:rPr>
+      </w:pPr>
+      <w:r>
+        <w:rPr>
+          <w:lang w:val="en-US"/>
+        </w:rPr>
+        <w:t>Constant SCN_WATER = "The water is so beautiful this time of year, all clear and glittering.</w:t>
+      </w:r>
+      <w:proofErr w:type="gramStart"/>
+      <w:r>
+        <w:rPr>
+          <w:lang w:val="en-US"/>
+        </w:rPr>
+        <w:t>";</w:t>
+      </w:r>
+      <w:proofErr w:type="gramEnd"/>
+    </w:p>
+    <w:p>
+      <w:pPr>
+        <w:rPr>
+          <w:lang w:val="en-US"/>
+        </w:rPr>
+      </w:pPr>
+      <w:r>
+        <w:rPr>
+          <w:lang w:val="en-US"/>
+        </w:rPr>
+        <w:t xml:space="preserve">[SCN_SUN; </w:t>
+      </w:r>
+      <w:r>
+        <w:rPr>
+          <w:lang w:val="en-US"/>
+        </w:rPr>
+        <w:br/>
+      </w:r>
+      <w:r>
+        <w:rPr>
+          <w:lang w:val="en-US"/>
+        </w:rPr>
+        <w:t xml:space="preserve">  </w:t>
+      </w:r>
+      <w:proofErr w:type="spellStart"/>
+      <w:r>
+        <w:rPr>
+          <w:lang w:val="en-US"/>
+        </w:rPr>
+        <w:t>deadflag</w:t>
+      </w:r>
+      <w:proofErr w:type="spellEnd"/>
+      <w:r>
+        <w:rPr>
+          <w:lang w:val="en-US"/>
+        </w:rPr>
+        <w:t xml:space="preserve"> = 1;</w:t>
+      </w:r>
+      <w:r>
+        <w:rPr>
+          <w:lang w:val="en-US"/>
+        </w:rPr>
+        <w:br/>
+      </w:r>
+      <w:r>
+        <w:rPr>
+          <w:lang w:val="en-US"/>
+        </w:rPr>
+        <w:t xml:space="preserve">  "As you stare right into the sun, you feel a burning sensation in your eyes. </w:t>
+      </w:r>
+      <w:r>
+        <w:rPr>
+          <w:lang w:val="en-US"/>
+        </w:rPr>
+        <w:br/>
+      </w:r>
+      <w:r>
+        <w:rPr>
+          <w:lang w:val="en-US"/>
+        </w:rPr>
+        <w:t xml:space="preserve">    After a while, all goes black. With no eyesight, you have little hope of</w:t>
+      </w:r>
+      <w:r>
+        <w:rPr>
+          <w:lang w:val="en-US"/>
+        </w:rPr>
+        <w:br/>
+      </w:r>
+      <w:r>
+        <w:rPr>
+          <w:lang w:val="en-US"/>
+        </w:rPr>
+        <w:t xml:space="preserve">    completing your investigations."; </w:t>
+      </w:r>
+      <w:r>
+        <w:rPr>
+          <w:lang w:val="en-US"/>
+        </w:rPr>
+        <w:br/>
+      </w:r>
+      <w:proofErr w:type="gramStart"/>
+      <w:r>
+        <w:rPr>
+          <w:lang w:val="en-US"/>
+        </w:rPr>
+        <w:t>];</w:t>
+      </w:r>
+      <w:proofErr w:type="gramEnd"/>
+    </w:p>
+    <w:p>
+      <w:pPr>
+        <w:rPr>
+          <w:lang w:val="en-US"/>
+        </w:rPr>
+      </w:pPr>
+    </w:p>
+    <w:p>
+      <w:pPr>
+        <w:rPr>
+          <w:lang w:val="en-US"/>
+        </w:rPr>
+      </w:pPr>
+      <w:r>
+        <w:rPr>
+          <w:lang w:val="en-US"/>
+        </w:rPr>
+        <w:t xml:space="preserve">Object </w:t>
+      </w:r>
+      <w:proofErr w:type="spellStart"/>
+      <w:r>
+        <w:rPr>
+          <w:lang w:val="en-US"/>
+        </w:rPr>
+        <w:t>RiverBank</w:t>
+      </w:r>
+      <w:proofErr w:type="spellEnd"/>
+      <w:r>
+        <w:rPr>
+          <w:lang w:val="en-US"/>
+        </w:rPr>
+        <w:t xml:space="preserve"> "</w:t>
+      </w:r>
+      <w:proofErr w:type="gramStart"/>
+      <w:r>
+        <w:rPr>
+          <w:lang w:val="en-US"/>
+        </w:rPr>
+        <w:t>River Bank</w:t>
+      </w:r>
+      <w:proofErr w:type="gramEnd"/>
+      <w:r>
+        <w:rPr>
+          <w:lang w:val="en-US"/>
+        </w:rPr>
+        <w:t>"</w:t>
+      </w:r>
+      <w:r>
+        <w:rPr>
+          <w:lang w:val="en-US"/>
+        </w:rPr>
+        <w:br/>
+      </w:r>
+      <w:r>
+        <w:rPr>
+          <w:lang w:val="en-US"/>
+        </w:rPr>
+        <w:t xml:space="preserve">  with</w:t>
+      </w:r>
+      <w:r>
+        <w:rPr>
+          <w:lang w:val="en-US"/>
+        </w:rPr>
+        <w:br/>
+      </w:r>
+      <w:r>
+        <w:rPr>
+          <w:lang w:val="en-US"/>
+        </w:rPr>
+        <w:t xml:space="preserve">    description "The river is quite wide here. The sun reflects in the blue water, the birds are </w:t>
+      </w:r>
+      <w:r>
+        <w:rPr>
+          <w:lang w:val="en-US"/>
+        </w:rPr>
+        <w:br/>
+      </w:r>
+      <w:r>
+        <w:rPr>
+          <w:lang w:val="en-US"/>
+        </w:rPr>
+        <w:t xml:space="preserve">      flying high up above.",</w:t>
+      </w:r>
+      <w:r>
+        <w:rPr>
+          <w:lang w:val="en-US"/>
+        </w:rPr>
+        <w:br/>
+      </w:r>
+      <w:r>
+        <w:rPr>
+          <w:lang w:val="en-US"/>
+        </w:rPr>
+        <w:t xml:space="preserve">    </w:t>
+      </w:r>
+      <w:proofErr w:type="spellStart"/>
+      <w:r>
+        <w:rPr>
+          <w:lang w:val="en-US"/>
+        </w:rPr>
+        <w:t>cheap_scenery</w:t>
+      </w:r>
+      <w:proofErr w:type="spellEnd"/>
+      <w:r>
+        <w:rPr>
+          <w:lang w:val="en-US"/>
+        </w:rPr>
+        <w:br/>
+      </w:r>
+      <w:r>
+        <w:rPr>
+          <w:lang w:val="en-US"/>
+        </w:rPr>
+        <w:t xml:space="preserve">      'blue' 'water' SCN_WATER</w:t>
+      </w:r>
+      <w:r>
+        <w:rPr>
+          <w:lang w:val="en-US"/>
+        </w:rPr>
+        <w:br/>
+      </w:r>
+      <w:r>
+        <w:rPr>
+          <w:lang w:val="en-US"/>
+        </w:rPr>
+        <w:t xml:space="preserve">      'bird' 'birds' "They seem so careless."</w:t>
+      </w:r>
+      <w:r>
+        <w:rPr>
+          <w:lang w:val="en-US"/>
+        </w:rPr>
+        <w:br/>
+      </w:r>
+      <w:r>
+        <w:rPr>
+          <w:lang w:val="en-US"/>
+        </w:rPr>
+        <w:t xml:space="preserve">      1 'sun' SCN_SUN,</w:t>
+      </w:r>
+      <w:r>
+        <w:rPr>
+          <w:lang w:val="en-US"/>
+        </w:rPr>
+        <w:br/>
+      </w:r>
+      <w:r>
+        <w:rPr>
+          <w:lang w:val="en-US"/>
+        </w:rPr>
+        <w:t xml:space="preserve">   has light;</w:t>
       </w:r>
     </w:p>
     <w:p>
@@ -454,135 +1922,64 @@
           <w:lang w:val="en-US"/>
         </w:rPr>
       </w:pPr>
-    </w:p>
-    <w:p>
-      <w:pPr>
-        <w:pStyle w:val="Heading1"/>
-        <w:rPr>
-          <w:lang w:val="en-US"/>
-        </w:rPr>
-      </w:pPr>
-    </w:p>
-    <w:p>
-      <w:pPr>
-        <w:pStyle w:val="Heading1"/>
-        <w:rPr>
-          <w:lang w:val="en-US"/>
-        </w:rPr>
-      </w:pPr>
-      <w:r>
-        <w:rPr>
-          <w:lang w:val="en-US"/>
-        </w:rPr>
-        <w:t>Library extensions</w:t>
-      </w:r>
-    </w:p>
-    <w:p>
-      <w:pPr>
-        <w:rPr>
-          <w:lang w:val="en-US"/>
-        </w:rPr>
-      </w:pPr>
-    </w:p>
-    <w:p>
-      <w:pPr>
-        <w:pStyle w:val="Heading2"/>
-        <w:rPr>
-          <w:lang w:val="en-US"/>
-        </w:rPr>
-      </w:pPr>
-      <w:r>
-        <w:rPr>
-          <w:lang w:val="en-US"/>
-        </w:rPr>
-        <w:t>ext_flags.h</w:t>
-      </w:r>
-    </w:p>
-    <w:p>
-      <w:pPr>
-        <w:rPr>
-          <w:lang w:val="en-US"/>
-        </w:rPr>
-      </w:pPr>
-      <w:r>
-        <w:rPr>
-          <w:lang w:val="en-US"/>
-        </w:rPr>
-        <w:t>Flag</w:t>
-      </w:r>
-      <w:r>
-        <w:rPr>
-          <w:lang w:val="en-US"/>
-        </w:rPr>
-        <w:t>s is a mechanism for keeping track of story progression that is available as part of PunyInform. If you choose to use flags, four procedures with a total size of about 165 bytes are added to the story file. Also, an eight byte array is added to dynamic mem</w:t>
-      </w:r>
-      <w:r>
-        <w:rPr>
-          <w:lang w:val="en-US"/>
-        </w:rPr>
-        <w:t>ory, plus one byte for every eight flags. All in all this is a very efficient way of keeping track of progress.</w:t>
-      </w:r>
-    </w:p>
-    <w:p>
-      <w:pPr>
-        <w:rPr>
-          <w:lang w:val="en-US"/>
-        </w:rPr>
-      </w:pPr>
-      <w:r>
-        <w:rPr>
-          <w:lang w:val="en-US"/>
-        </w:rPr>
-        <w:t xml:space="preserve">If you want to use flags, </w:t>
-      </w:r>
-      <w:r>
-        <w:rPr>
-          <w:lang w:val="en-US"/>
-        </w:rPr>
-        <w:t>after including globals.h, set</w:t>
-      </w:r>
-      <w:r>
-        <w:rPr>
-          <w:lang w:val="en-US"/>
-        </w:rPr>
-        <w:t xml:space="preserve"> the constant FLAG_COUNT </w:t>
-      </w:r>
-      <w:r>
-        <w:rPr>
-          <w:lang w:val="en-US"/>
-        </w:rPr>
-        <w:t xml:space="preserve">to the number of flags you need, </w:t>
-      </w:r>
-      <w:r>
-        <w:rPr>
-          <w:lang w:val="en-US"/>
-        </w:rPr>
-        <w:t>and then include ext_flags.h</w:t>
-      </w:r>
-      <w:r>
-        <w:rPr>
-          <w:lang w:val="en-US"/>
-        </w:rPr>
-        <w:t>.</w:t>
-      </w:r>
-    </w:p>
-    <w:p>
-      <w:pPr>
-        <w:rPr>
-          <w:lang w:val="en-US"/>
-        </w:rPr>
-      </w:pPr>
-      <w:r>
-        <w:rPr>
-          <w:lang w:val="en-US"/>
-        </w:rPr>
-        <w:t xml:space="preserve">You then specify </w:t>
-      </w:r>
-      <w:r>
-        <w:rPr>
-          <w:lang w:val="en-US"/>
-        </w:rPr>
-        <w:t>a constant for each flag, like this:</w:t>
+      <w:r>
+        <w:rPr>
+          <w:lang w:val="en-US"/>
+        </w:rPr>
+        <w:lastRenderedPageBreak/>
+        <w:t>Properties</w:t>
+      </w:r>
+    </w:p>
+    <w:p>
+      <w:pPr>
+        <w:rPr>
+          <w:lang w:val="en-US"/>
+        </w:rPr>
+      </w:pPr>
+      <w:r>
+        <w:rPr>
+          <w:lang w:val="en-US"/>
+        </w:rPr>
+        <w:t>A property can be used to store a 16-bit value, or an array of values. In z5, a property array can hold up to 32 values. In z3, a property array can only hold 4 values if it’s in a common property but 32 values if it’s in an individual property.</w:t>
+      </w:r>
+    </w:p>
+    <w:p>
+      <w:pPr>
+        <w:rPr>
+          <w:lang w:val="en-US"/>
+        </w:rPr>
+      </w:pPr>
+      <w:r>
+        <w:rPr>
+          <w:lang w:val="en-US"/>
+        </w:rPr>
+        <w:t>If a property is declared as additive, the values for an object are concatenated with the values of its class, if any, and put into an array.</w:t>
+      </w:r>
+    </w:p>
+    <w:p>
+      <w:pPr>
+        <w:rPr>
+          <w:lang w:val="en-US"/>
+        </w:rPr>
+      </w:pPr>
+      <w:r>
+        <w:rPr>
+          <w:lang w:val="en-US"/>
+        </w:rPr>
+        <w:t xml:space="preserve">A property can either be common or individual. Common properties are a little faster to access and use a little less memory than individual properties. A game can use a maximum of 62 common properties. The value of a common property can always be read, but it can only be written if it has been included in the object declaration. If you don’t include it, there is no memory allocated to store a value. If you read the value of such a property, you just get the default value (typically 0). </w:t>
+      </w:r>
+    </w:p>
+    <w:p>
+      <w:pPr>
+        <w:rPr>
+          <w:lang w:val="en-US"/>
+        </w:rPr>
+      </w:pPr>
+      <w:r>
+        <w:rPr>
+          <w:lang w:val="en-US"/>
+        </w:rPr>
+        <w:t>A common property is created by declaring it with</w:t>
       </w:r>
     </w:p>
     <w:p>
@@ -597,788 +1994,10 @@
           <w:rFonts w:ascii="Courier New" w:hAnsi="Courier New" w:cs="Courier New"/>
           <w:lang w:val="en-US"/>
         </w:rPr>
-        <w:t>Constant F_FED_PARROT 0; ! Has the parrot been fed?</w:t>
-      </w:r>
-      <w:r>
-        <w:rPr>
-          <w:rFonts w:ascii="Courier New" w:hAnsi="Courier New" w:cs="Courier New"/>
-          <w:lang w:val="en-US"/>
-        </w:rPr>
-        <w:br/>
-        <w:t>Constant F_TICKET_OK 1; ! Has Hildegard booked her plane tickets?</w:t>
-      </w:r>
-      <w:r>
-        <w:rPr>
-          <w:rFonts w:ascii="Courier New" w:hAnsi="Courier New" w:cs="Courier New"/>
-          <w:lang w:val="en-US"/>
-        </w:rPr>
-        <w:br/>
-        <w:t>Constant F_SAVED_CAT 2; ! Has the player saved the cat in the tree?</w:t>
-      </w:r>
-    </w:p>
-    <w:p>
-      <w:pPr>
-        <w:rPr>
-          <w:lang w:val="en-US"/>
-        </w:rPr>
-      </w:pPr>
-      <w:r>
-        <w:rPr>
-          <w:lang w:val="en-US"/>
-        </w:rPr>
-        <w:t>You get the idea</w:t>
-      </w:r>
-      <w:r>
-        <w:rPr>
-          <w:lang w:val="en-US"/>
-        </w:rPr>
-        <w:t xml:space="preserve"> – you give each flag a symbolic name so it’s somewhat obvious what it does</w:t>
-      </w:r>
-      <w:r>
-        <w:rPr>
-          <w:lang w:val="en-US"/>
-        </w:rPr>
-        <w:t>. Note that the f</w:t>
-      </w:r>
-      <w:r>
-        <w:rPr>
-          <w:lang w:val="en-US"/>
-        </w:rPr>
-        <w:t>irst flag is flag #0, not flag #1.</w:t>
-      </w:r>
-    </w:p>
-    <w:p>
-      <w:pPr>
-        <w:rPr>
-          <w:lang w:val="en-US"/>
-        </w:rPr>
-      </w:pPr>
-      <w:r>
-        <w:rPr>
-          <w:lang w:val="en-US"/>
-        </w:rPr>
-        <w:t>Setting a flag on or off means calling the routing SetFlag(flag#) or ClearFlag(flag#)</w:t>
-      </w:r>
-    </w:p>
-    <w:p>
-      <w:pPr>
-        <w:rPr>
-          <w:lang w:val="en-US"/>
-        </w:rPr>
-      </w:pPr>
-      <w:r>
-        <w:rPr>
-          <w:lang w:val="en-US"/>
-        </w:rPr>
-        <w:t xml:space="preserve">To indicate that the player has saved the cat, call </w:t>
-      </w:r>
-      <w:r>
-        <w:rPr>
-          <w:rFonts w:ascii="Courier New" w:hAnsi="Courier New" w:cs="Courier New"/>
-          <w:lang w:val="en-US"/>
-        </w:rPr>
-        <w:t>SetFlag(F_SAVED_CAT)</w:t>
-      </w:r>
-      <w:r>
-        <w:rPr>
-          <w:lang w:val="en-US"/>
-        </w:rPr>
-        <w:t xml:space="preserve">, and to turn off that flag, call </w:t>
-      </w:r>
-      <w:r>
-        <w:rPr>
-          <w:rFonts w:ascii="Courier New" w:hAnsi="Courier New" w:cs="Courier New"/>
-          <w:lang w:val="en-US"/>
-        </w:rPr>
-        <w:t>ClearFlag(F_SAVED_CAT).</w:t>
-      </w:r>
-    </w:p>
-    <w:p>
-      <w:pPr>
-        <w:rPr>
-          <w:lang w:val="en-US"/>
-        </w:rPr>
-      </w:pPr>
-      <w:r>
-        <w:rPr>
-          <w:lang w:val="en-US"/>
-        </w:rPr>
-        <w:t>Testi</w:t>
-      </w:r>
-      <w:r>
-        <w:rPr>
-          <w:lang w:val="en-US"/>
-        </w:rPr>
-        <w:t xml:space="preserve">ng a flag is accomplished by calling FlagIsSet or FlagIsClear. So if you have a piece of code that should only be run if the parrot has been fed, you would enclose it in an </w:t>
-      </w:r>
-      <w:r>
-        <w:rPr>
-          <w:lang w:val="en-US"/>
-        </w:rPr>
-        <w:br/>
-      </w:r>
-      <w:r>
-        <w:rPr>
-          <w:rFonts w:ascii="Courier New" w:hAnsi="Courier New" w:cs="Courier New"/>
-          <w:lang w:val="en-US"/>
-        </w:rPr>
-        <w:t>if (FlagIsSet(F_FED_PARROT)) { ... }</w:t>
-      </w:r>
-      <w:r>
-        <w:rPr>
-          <w:lang w:val="en-US"/>
-        </w:rPr>
-        <w:t>" statement.</w:t>
-      </w:r>
-    </w:p>
-    <w:p>
-      <w:pPr>
-        <w:rPr>
-          <w:lang w:val="en-US"/>
-        </w:rPr>
-      </w:pPr>
-      <w:r>
-        <w:rPr>
-          <w:lang w:val="en-US"/>
-        </w:rPr>
-        <w:t xml:space="preserve">Naturally, you can test if a </w:t>
-      </w:r>
-      <w:r>
-        <w:rPr>
-          <w:lang w:val="en-US"/>
-        </w:rPr>
-        <w:t>flag is clear by calling FlagIsClear instead.</w:t>
-      </w:r>
-      <w:r>
-        <w:rPr>
-          <w:lang w:val="en-US"/>
-        </w:rPr>
-        <w:br/>
-      </w:r>
-    </w:p>
-    <w:p>
-      <w:pPr>
-        <w:pStyle w:val="Heading2"/>
-        <w:rPr>
-          <w:lang w:val="en-US"/>
-        </w:rPr>
-      </w:pPr>
-      <w:r>
-        <w:rPr>
-          <w:lang w:val="en-US"/>
-        </w:rPr>
-        <w:t>ext_cheap_scenery.h</w:t>
-      </w:r>
-    </w:p>
-    <w:p>
-      <w:pPr>
-        <w:rPr>
-          <w:lang w:val="en-US"/>
-        </w:rPr>
-      </w:pPr>
-      <w:r>
-        <w:rPr>
-          <w:lang w:val="en-US"/>
-        </w:rPr>
-        <w:t>This library extension provides a way to implement simple scenery objects</w:t>
-      </w:r>
-      <w:r>
-        <w:rPr>
-          <w:lang w:val="en-US"/>
-        </w:rPr>
-        <w:t xml:space="preserve"> </w:t>
-      </w:r>
-      <w:r>
-        <w:rPr>
-          <w:lang w:val="en-US"/>
-        </w:rPr>
-        <w:t>which can only be examined, using just a single object for the entire game.</w:t>
-      </w:r>
-      <w:r>
-        <w:rPr>
-          <w:lang w:val="en-US"/>
-        </w:rPr>
-        <w:t xml:space="preserve"> </w:t>
-      </w:r>
-      <w:r>
-        <w:rPr>
-          <w:lang w:val="en-US"/>
-        </w:rPr>
-        <w:t>This helps keep both the object count and the dynamic memory usage down.</w:t>
-      </w:r>
-      <w:r>
-        <w:rPr>
-          <w:lang w:val="en-US"/>
-        </w:rPr>
-        <w:t xml:space="preserve"> For z3 games, which can only hold a total of 255 objects, this is even more important. </w:t>
-      </w:r>
-      <w:r>
-        <w:rPr>
-          <w:lang w:val="en-US"/>
-        </w:rPr>
-        <w:t xml:space="preserve">To use it, include </w:t>
-      </w:r>
-      <w:r>
-        <w:rPr>
-          <w:lang w:val="en-US"/>
-        </w:rPr>
-        <w:t>ext_cheap_scenery.h</w:t>
-      </w:r>
-      <w:r>
-        <w:rPr>
-          <w:lang w:val="en-US"/>
-        </w:rPr>
-        <w:t xml:space="preserve"> after globals.h. Then add a property called cheap_scenery to the locations where you want to add cheap scenery objects.</w:t>
-      </w:r>
-      <w:r>
-        <w:rPr>
-          <w:lang w:val="en-US"/>
-        </w:rPr>
-        <w:t xml:space="preserve"> </w:t>
-      </w:r>
-      <w:r>
-        <w:rPr>
-          <w:lang w:val="en-US"/>
-        </w:rPr>
-        <w:t>You can add up to ten cheap scenery objects to one location in this way. For each scenery object, specify, in this order, one adjective, one noun, and one</w:t>
-      </w:r>
-      <w:r>
-        <w:rPr>
-          <w:lang w:val="en-US"/>
-        </w:rPr>
-        <w:t xml:space="preserve"> </w:t>
-      </w:r>
-      <w:r>
-        <w:rPr>
-          <w:lang w:val="en-US"/>
-        </w:rPr>
-        <w:t>description string or a routine to print one. Instead of an adjective, you</w:t>
-      </w:r>
-      <w:r>
-        <w:rPr>
-          <w:lang w:val="en-US"/>
-        </w:rPr>
-        <w:t xml:space="preserve"> </w:t>
-      </w:r>
-      <w:r>
-        <w:rPr>
-          <w:lang w:val="en-US"/>
-        </w:rPr>
-        <w:t>may give a synonym to the noun. If no adjective or synonym is needed,</w:t>
-      </w:r>
-      <w:r>
-        <w:rPr>
-          <w:lang w:val="en-US"/>
-        </w:rPr>
-        <w:t xml:space="preserve"> </w:t>
-      </w:r>
-      <w:r>
-        <w:rPr>
-          <w:lang w:val="en-US"/>
-        </w:rPr>
-        <w:t>use the value 1 in that position.</w:t>
-      </w:r>
-    </w:p>
-    <w:p>
-      <w:pPr>
-        <w:rPr>
-          <w:lang w:val="en-US"/>
-        </w:rPr>
-      </w:pPr>
-    </w:p>
-    <w:p>
-      <w:pPr>
-        <w:rPr>
-          <w:lang w:val="en-US"/>
-        </w:rPr>
-      </w:pPr>
-      <w:r>
-        <w:rPr>
-          <w:lang w:val="en-US"/>
-        </w:rPr>
-        <w:t xml:space="preserve">Note: If you want to use this library extension is a Z-code version 3 game, </w:t>
-      </w:r>
-      <w:r>
-        <w:rPr>
-          <w:lang w:val="en-US"/>
-        </w:rPr>
-        <w:t xml:space="preserve"> </w:t>
-      </w:r>
-      <w:r>
-        <w:rPr>
-          <w:lang w:val="en-US"/>
-        </w:rPr>
-        <w:t>you must NOT declare cheap_scenery as a common property, or it will only be</w:t>
-      </w:r>
-      <w:r>
-        <w:rPr>
-          <w:lang w:val="en-US"/>
-        </w:rPr>
-        <w:t xml:space="preserve"> </w:t>
-      </w:r>
-      <w:r>
-        <w:rPr>
-          <w:lang w:val="en-US"/>
-        </w:rPr>
-        <w:t>able to hold one scenery object instead of ten.</w:t>
-      </w:r>
-      <w:r>
-        <w:rPr>
-          <w:lang w:val="en-US"/>
-        </w:rPr>
-        <w:t xml:space="preserve"> For z5 and z8, you can declare it as a common property if you like, or let it be an individual property.</w:t>
-      </w:r>
-    </w:p>
-    <w:p>
-      <w:pPr>
-        <w:rPr>
-          <w:lang w:val="en-US"/>
-        </w:rPr>
-      </w:pPr>
-      <w:r>
-        <w:rPr>
-          <w:lang w:val="en-US"/>
-        </w:rPr>
-        <w:t>If you want to use the same description for a scenery object in several locations,</w:t>
-      </w:r>
-      <w:r>
-        <w:rPr>
-          <w:lang w:val="en-US"/>
-        </w:rPr>
-        <w:t xml:space="preserve"> </w:t>
-      </w:r>
-      <w:r>
-        <w:rPr>
-          <w:lang w:val="en-US"/>
-        </w:rPr>
-        <w:t>declare a constant to hold that string, and refer to the constant in each location.</w:t>
-      </w:r>
-    </w:p>
-    <w:p>
-      <w:pPr>
-        <w:rPr>
-          <w:lang w:val="en-US"/>
-        </w:rPr>
-      </w:pPr>
-      <w:r>
-        <w:rPr>
-          <w:lang w:val="en-US"/>
-        </w:rPr>
-        <w:t>Before including this extension, you can also define a string or routine called SceneryReply. If you do, it will be used whenever the player does something to a scenery object other than examining it. If it's a string, it's printed. If it's a</w:t>
-      </w:r>
-      <w:r>
-        <w:rPr>
-          <w:lang w:val="en-US"/>
-        </w:rPr>
-        <w:t xml:space="preserve"> </w:t>
-      </w:r>
-      <w:r>
-        <w:rPr>
-          <w:lang w:val="en-US"/>
-        </w:rPr>
-        <w:t xml:space="preserve">routine it's called. If the routine prints something, it should return true, otherwise false. </w:t>
-      </w:r>
-    </w:p>
-    <w:p>
-      <w:pPr>
-        <w:rPr>
-          <w:lang w:val="en-US"/>
-        </w:rPr>
-      </w:pPr>
-      <w:r>
-        <w:rPr>
-          <w:lang w:val="en-US"/>
-        </w:rPr>
-        <w:t>Example usage:</w:t>
-      </w:r>
-    </w:p>
-    <w:p>
-      <w:pPr>
-        <w:rPr>
-          <w:lang w:val="en-US"/>
-        </w:rPr>
-      </w:pPr>
-      <w:r>
-        <w:rPr>
-          <w:lang w:val="en-US"/>
-        </w:rPr>
-        <w:t>[SceneryReply;</w:t>
-      </w:r>
-      <w:r>
-        <w:rPr>
-          <w:lang w:val="en-US"/>
-        </w:rPr>
-        <w:br/>
-      </w:r>
-      <w:r>
-        <w:rPr>
-          <w:lang w:val="en-US"/>
-        </w:rPr>
-        <w:t xml:space="preserve">  Push:</w:t>
-      </w:r>
-      <w:r>
-        <w:rPr>
-          <w:lang w:val="en-US"/>
-        </w:rPr>
-        <w:br/>
-      </w:r>
-      <w:r>
-        <w:rPr>
-          <w:lang w:val="en-US"/>
-        </w:rPr>
-        <w:t xml:space="preserve">    "Now how would you do that?";</w:t>
-      </w:r>
-      <w:r>
-        <w:rPr>
-          <w:lang w:val="en-US"/>
-        </w:rPr>
-        <w:br/>
-      </w:r>
-      <w:r>
-        <w:rPr>
-          <w:lang w:val="en-US"/>
-        </w:rPr>
-        <w:t xml:space="preserve">  default:</w:t>
-      </w:r>
-      <w:r>
-        <w:rPr>
-          <w:lang w:val="en-US"/>
-        </w:rPr>
-        <w:br/>
-      </w:r>
-      <w:r>
-        <w:rPr>
-          <w:lang w:val="en-US"/>
-        </w:rPr>
-        <w:t xml:space="preserve">    rfalse;</w:t>
-      </w:r>
-      <w:r>
-        <w:rPr>
-          <w:lang w:val="en-US"/>
-        </w:rPr>
-        <w:br/>
-      </w:r>
-      <w:r>
-        <w:rPr>
-          <w:lang w:val="en-US"/>
-        </w:rPr>
-        <w:t>];</w:t>
-      </w:r>
-    </w:p>
-    <w:p>
-      <w:pPr>
-        <w:rPr>
-          <w:lang w:val="en-US"/>
-        </w:rPr>
-      </w:pPr>
-      <w:r>
-        <w:rPr>
-          <w:lang w:val="en-US"/>
-        </w:rPr>
-        <w:t>Include "ext_cheap_scenery.h";</w:t>
-      </w:r>
-    </w:p>
-    <w:p>
-      <w:pPr>
-        <w:rPr>
-          <w:lang w:val="en-US"/>
-        </w:rPr>
-      </w:pPr>
-      <w:r>
-        <w:rPr>
-          <w:lang w:val="en-US"/>
-        </w:rPr>
-        <w:t>Constant SCN_WATER = "The water is so beautiful this time of year, all clear and glittering.";</w:t>
-      </w:r>
-    </w:p>
-    <w:p>
-      <w:pPr>
-        <w:rPr>
-          <w:lang w:val="en-US"/>
-        </w:rPr>
-      </w:pPr>
-      <w:r>
-        <w:rPr>
-          <w:lang w:val="en-US"/>
-        </w:rPr>
-        <w:t xml:space="preserve">[SCN_SUN; </w:t>
-      </w:r>
-      <w:r>
-        <w:rPr>
-          <w:lang w:val="en-US"/>
-        </w:rPr>
-        <w:br/>
-      </w:r>
-      <w:r>
-        <w:rPr>
-          <w:lang w:val="en-US"/>
-        </w:rPr>
-        <w:t xml:space="preserve">  deadflag = 1;</w:t>
-      </w:r>
-      <w:r>
-        <w:rPr>
-          <w:lang w:val="en-US"/>
-        </w:rPr>
-        <w:br/>
-      </w:r>
-      <w:r>
-        <w:rPr>
-          <w:lang w:val="en-US"/>
-        </w:rPr>
-        <w:t xml:space="preserve">  "As you stare right into the sun, you feel a burning sensation in your eyes. </w:t>
-      </w:r>
-      <w:r>
-        <w:rPr>
-          <w:lang w:val="en-US"/>
-        </w:rPr>
-        <w:br/>
-      </w:r>
-      <w:r>
-        <w:rPr>
-          <w:lang w:val="en-US"/>
-        </w:rPr>
-        <w:t xml:space="preserve">    After a while, all goes black. With no eyesight, you have little hope of</w:t>
-      </w:r>
-      <w:r>
-        <w:rPr>
-          <w:lang w:val="en-US"/>
-        </w:rPr>
-        <w:br/>
-      </w:r>
-      <w:r>
-        <w:rPr>
-          <w:lang w:val="en-US"/>
-        </w:rPr>
-        <w:t xml:space="preserve">    completing your investigations."; </w:t>
-      </w:r>
-      <w:r>
-        <w:rPr>
-          <w:lang w:val="en-US"/>
-        </w:rPr>
-        <w:br/>
-      </w:r>
-      <w:r>
-        <w:rPr>
-          <w:lang w:val="en-US"/>
-        </w:rPr>
-        <w:t>];</w:t>
-      </w:r>
-    </w:p>
-    <w:p>
-      <w:pPr>
-        <w:rPr>
-          <w:lang w:val="en-US"/>
-        </w:rPr>
-      </w:pPr>
-    </w:p>
-    <w:p>
-      <w:pPr>
-        <w:rPr>
-          <w:lang w:val="en-US"/>
-        </w:rPr>
-      </w:pPr>
-      <w:r>
-        <w:rPr>
-          <w:lang w:val="en-US"/>
-        </w:rPr>
-        <w:t>Object RiverBank "River Bank"</w:t>
-      </w:r>
-      <w:r>
-        <w:rPr>
-          <w:lang w:val="en-US"/>
-        </w:rPr>
-        <w:br/>
-      </w:r>
-      <w:r>
-        <w:rPr>
-          <w:lang w:val="en-US"/>
-        </w:rPr>
-        <w:t xml:space="preserve">  with</w:t>
-      </w:r>
-      <w:r>
-        <w:rPr>
-          <w:lang w:val="en-US"/>
-        </w:rPr>
-        <w:br/>
-      </w:r>
-      <w:r>
-        <w:rPr>
-          <w:lang w:val="en-US"/>
-        </w:rPr>
-        <w:t xml:space="preserve">    description "The river is quite wide here. The sun reflects in the blue water, the birds are </w:t>
-      </w:r>
-      <w:r>
-        <w:rPr>
-          <w:lang w:val="en-US"/>
-        </w:rPr>
-        <w:br/>
-      </w:r>
-      <w:r>
-        <w:rPr>
-          <w:lang w:val="en-US"/>
-        </w:rPr>
-        <w:t xml:space="preserve">      flying high up above.",</w:t>
-      </w:r>
-      <w:r>
-        <w:rPr>
-          <w:lang w:val="en-US"/>
-        </w:rPr>
-        <w:br/>
-      </w:r>
-      <w:r>
-        <w:rPr>
-          <w:lang w:val="en-US"/>
-        </w:rPr>
-        <w:t xml:space="preserve">    cheap_scenery</w:t>
-      </w:r>
-      <w:r>
-        <w:rPr>
-          <w:lang w:val="en-US"/>
-        </w:rPr>
-        <w:br/>
-      </w:r>
-      <w:r>
-        <w:rPr>
-          <w:lang w:val="en-US"/>
-        </w:rPr>
-        <w:t xml:space="preserve">      'blue' 'water' SCN_WATER</w:t>
-      </w:r>
-      <w:r>
-        <w:rPr>
-          <w:lang w:val="en-US"/>
-        </w:rPr>
-        <w:br/>
-      </w:r>
-      <w:r>
-        <w:rPr>
-          <w:lang w:val="en-US"/>
-        </w:rPr>
-        <w:t xml:space="preserve">      'bird' 'birds' "They seem so careless."</w:t>
-      </w:r>
-      <w:r>
-        <w:rPr>
-          <w:lang w:val="en-US"/>
-        </w:rPr>
-        <w:br/>
-      </w:r>
-      <w:r>
-        <w:rPr>
-          <w:lang w:val="en-US"/>
-        </w:rPr>
-        <w:t xml:space="preserve">      1 'sun' SCN_SUN,</w:t>
-      </w:r>
-      <w:r>
-        <w:rPr>
-          <w:lang w:val="en-US"/>
-        </w:rPr>
-        <w:br/>
-      </w:r>
-      <w:r>
-        <w:rPr>
-          <w:lang w:val="en-US"/>
-        </w:rPr>
-        <w:t xml:space="preserve">   has light;</w:t>
-      </w:r>
-    </w:p>
-    <w:p>
-      <w:pPr>
-        <w:pStyle w:val="Heading1"/>
-        <w:rPr>
-          <w:lang w:val="en-US"/>
-        </w:rPr>
-      </w:pPr>
-      <w:r>
-        <w:rPr>
-          <w:lang w:val="en-US"/>
-        </w:rPr>
-        <w:t>Properties</w:t>
-      </w:r>
-    </w:p>
-    <w:p>
-      <w:pPr>
-        <w:rPr>
-          <w:lang w:val="en-US"/>
-        </w:rPr>
-      </w:pPr>
-      <w:r>
-        <w:rPr>
-          <w:lang w:val="en-US"/>
-        </w:rPr>
-        <w:t>A property can be used to store a 16-bit value, or an array of values. In z5, a property array can hold up to 32 values. In z3, a property array can only hold 4 values if it’s in a common property b</w:t>
-      </w:r>
-      <w:r>
-        <w:rPr>
-          <w:lang w:val="en-US"/>
-        </w:rPr>
-        <w:t>ut 32 values if it’s in an individual property.</w:t>
-      </w:r>
-    </w:p>
-    <w:p>
-      <w:pPr>
-        <w:rPr>
-          <w:lang w:val="en-US"/>
-        </w:rPr>
-      </w:pPr>
-      <w:r>
-        <w:rPr>
-          <w:lang w:val="en-US"/>
-        </w:rPr>
-        <w:lastRenderedPageBreak/>
-        <w:t>If a property is declared as additive, the values for an object are concatenated with the values of its class, if any, and put into an array.</w:t>
-      </w:r>
-    </w:p>
-    <w:p>
-      <w:pPr>
-        <w:rPr>
-          <w:lang w:val="en-US"/>
-        </w:rPr>
-      </w:pPr>
-      <w:r>
-        <w:rPr>
-          <w:lang w:val="en-US"/>
-        </w:rPr>
-        <w:t>A property can either be common or individual. Common properties a</w:t>
-      </w:r>
-      <w:r>
-        <w:rPr>
-          <w:lang w:val="en-US"/>
-        </w:rPr>
-        <w:t>re a little faster to access and use a little less memory than individual properties. A game can use a maximum of 62 common properties. The value of a common property can always be read, but it can only be written if it has been included in the object decl</w:t>
-      </w:r>
-      <w:r>
-        <w:rPr>
-          <w:lang w:val="en-US"/>
-        </w:rPr>
-        <w:t xml:space="preserve">aration. If you don’t include it, there is no memory allocated to store a value. If you read the value of such a property, you just get the default value (typically 0). </w:t>
-      </w:r>
-    </w:p>
-    <w:p>
-      <w:pPr>
-        <w:rPr>
-          <w:lang w:val="en-US"/>
-        </w:rPr>
-      </w:pPr>
-      <w:r>
-        <w:rPr>
-          <w:lang w:val="en-US"/>
-        </w:rPr>
-        <w:t>A common property is created by declaring it with</w:t>
-      </w:r>
-    </w:p>
-    <w:p>
-      <w:pPr>
-        <w:rPr>
-          <w:rFonts w:ascii="Courier New" w:hAnsi="Courier New" w:cs="Courier New"/>
-          <w:lang w:val="en-US"/>
-        </w:rPr>
-      </w:pPr>
-      <w:r>
-        <w:rPr>
-          <w:rFonts w:ascii="Courier New" w:hAnsi="Courier New" w:cs="Courier New"/>
-          <w:lang w:val="en-US"/>
-        </w:rPr>
         <w:t xml:space="preserve">Property </w:t>
       </w:r>
+      <w:proofErr w:type="spellStart"/>
+      <w:proofErr w:type="gramStart"/>
       <w:r>
         <w:rPr>
           <w:rFonts w:ascii="Courier New" w:hAnsi="Courier New" w:cs="Courier New"/>
@@ -1387,6 +2006,7 @@
         </w:rPr>
         <w:t>propertyname</w:t>
       </w:r>
+      <w:proofErr w:type="spellEnd"/>
       <w:r>
         <w:rPr>
           <w:rFonts w:ascii="Courier New" w:hAnsi="Courier New" w:cs="Courier New"/>
@@ -1394,24 +2014,27 @@
         </w:rPr>
         <w:t>;</w:t>
       </w:r>
-    </w:p>
-    <w:p>
-      <w:pPr>
-        <w:rPr>
-          <w:lang w:val="en-US"/>
-        </w:rPr>
-      </w:pPr>
-      <w:r>
-        <w:rPr>
-          <w:lang w:val="en-US"/>
-        </w:rPr>
-        <w:t xml:space="preserve">To </w:t>
-      </w:r>
-      <w:r>
-        <w:rPr>
-          <w:lang w:val="en-US"/>
-        </w:rPr>
-        <w:t>access a property, you write object.</w:t>
+      <w:proofErr w:type="gramEnd"/>
+    </w:p>
+    <w:p>
+      <w:pPr>
+        <w:rPr>
+          <w:lang w:val="en-US"/>
+        </w:rPr>
+      </w:pPr>
+      <w:r>
+        <w:rPr>
+          <w:lang w:val="en-US"/>
+        </w:rPr>
+        <w:t xml:space="preserve">To access a property, you write </w:t>
+      </w:r>
+      <w:proofErr w:type="spellStart"/>
+      <w:proofErr w:type="gramStart"/>
+      <w:r>
+        <w:rPr>
+          <w:lang w:val="en-US"/>
+        </w:rPr>
+        <w:t>object.</w:t>
       </w:r>
       <w:r>
         <w:rPr>
@@ -1420,6 +2043,8 @@
         </w:rPr>
         <w:t>propertyname</w:t>
       </w:r>
+      <w:proofErr w:type="spellEnd"/>
+      <w:proofErr w:type="gramEnd"/>
       <w:r>
         <w:rPr>
           <w:lang w:val="en-US"/>
@@ -1433,18 +2058,27 @@
           <w:lang w:val="en-US"/>
         </w:rPr>
       </w:pPr>
+      <w:proofErr w:type="spellStart"/>
       <w:r>
         <w:rPr>
           <w:rFonts w:ascii="Courier New" w:hAnsi="Courier New" w:cs="Courier New"/>
           <w:lang w:val="en-US"/>
         </w:rPr>
-        <w:t>Dog.description = “The dog looks sleepy.”;</w:t>
-      </w:r>
+        <w:t>Dog.description</w:t>
+      </w:r>
+      <w:proofErr w:type="spellEnd"/>
       <w:r>
         <w:rPr>
           <w:rFonts w:ascii="Courier New" w:hAnsi="Courier New" w:cs="Courier New"/>
           <w:lang w:val="en-US"/>
         </w:rPr>
+        <w:t xml:space="preserve"> = “The dog looks sleepy.”;</w:t>
+      </w:r>
+      <w:r>
+        <w:rPr>
+          <w:rFonts w:ascii="Courier New" w:hAnsi="Courier New" w:cs="Courier New"/>
+          <w:lang w:val="en-US"/>
+        </w:rPr>
         <w:br/>
       </w:r>
       <w:r>
@@ -1458,13 +2092,7 @@
         <w:rPr>
           <w:lang w:val="en-US"/>
         </w:rPr>
-        <w:t xml:space="preserve">To check if an object has a value for a property (to see if it can be written if it’s a common property or to see if it can be read or written if it’s </w:t>
-      </w:r>
-      <w:r>
-        <w:rPr>
-          <w:lang w:val="en-US"/>
-        </w:rPr>
-        <w:t xml:space="preserve">an individual property, use </w:t>
+        <w:t xml:space="preserve">To check if an object has a value for a property (to see if it can be written if it’s a common property or to see if it can be read or written if it’s an individual property, use </w:t>
       </w:r>
       <w:r>
         <w:rPr>
@@ -1488,12 +2116,21 @@
           <w:lang w:val="en-US"/>
         </w:rPr>
       </w:pPr>
+      <w:proofErr w:type="gramStart"/>
       <w:r>
         <w:rPr>
           <w:rFonts w:ascii="Courier New" w:hAnsi="Courier New" w:cs="Courier New"/>
           <w:lang w:val="en-US"/>
         </w:rPr>
-        <w:t>If(Dog provides description) …</w:t>
+        <w:t>If(</w:t>
+      </w:r>
+      <w:proofErr w:type="gramEnd"/>
+      <w:r>
+        <w:rPr>
+          <w:rFonts w:ascii="Courier New" w:hAnsi="Courier New" w:cs="Courier New"/>
+          <w:lang w:val="en-US"/>
+        </w:rPr>
+        <w:t>Dog provides description) …</w:t>
       </w:r>
       <w:r>
         <w:rPr>
@@ -1563,13 +2200,35 @@
         <w:rPr>
           <w:lang w:val="en-US"/>
         </w:rPr>
-        <w:t>When using messag</w:t>
-      </w:r>
-      <w:r>
-        <w:rPr>
-          <w:lang w:val="en-US"/>
-        </w:rPr>
-        <w:t>e passing (like “MyBox.AddWeight(5)” ), no more than one argument may be passed. (In regular Inform, message passing doesn’t work at all in z3.)</w:t>
+        <w:t>When using message passing (like “</w:t>
+      </w:r>
+      <w:proofErr w:type="spellStart"/>
+      <w:r>
+        <w:rPr>
+          <w:lang w:val="en-US"/>
+        </w:rPr>
+        <w:t>MyBox.AddWeight</w:t>
+      </w:r>
+      <w:proofErr w:type="spellEnd"/>
+      <w:r>
+        <w:rPr>
+          <w:lang w:val="en-US"/>
+        </w:rPr>
+        <w:t>(5)</w:t>
+      </w:r>
+      <w:proofErr w:type="gramStart"/>
+      <w:r>
+        <w:rPr>
+          <w:lang w:val="en-US"/>
+        </w:rPr>
+        <w:t>” )</w:t>
+      </w:r>
+      <w:proofErr w:type="gramEnd"/>
+      <w:r>
+        <w:rPr>
+          <w:lang w:val="en-US"/>
+        </w:rPr>
+        <w:t>, no more than one argument may be passed. (In regular Inform, message passing doesn’t work at all in z3.)</w:t>
       </w:r>
     </w:p>
     <w:p>
@@ -1587,7 +2246,21 @@
         <w:rPr>
           <w:lang w:val="en-US"/>
         </w:rPr>
-        <w:t>Dynamic object creation and deletion can not be used.</w:t>
+        <w:t xml:space="preserve">Dynamic object creation and deletion </w:t>
+      </w:r>
+      <w:proofErr w:type="spellStart"/>
+      <w:r>
+        <w:rPr>
+          <w:lang w:val="en-US"/>
+        </w:rPr>
+        <w:t>can not</w:t>
+      </w:r>
+      <w:proofErr w:type="spellEnd"/>
+      <w:r>
+        <w:rPr>
+          <w:lang w:val="en-US"/>
+        </w:rPr>
+        <w:t xml:space="preserve"> be used.</w:t>
       </w:r>
     </w:p>
     <w:p>

</xml_diff>

<commit_message>
Added missing attributes edible, absent and talkable
</commit_message>
<xml_diff>
--- a/documentation/manual.docx
+++ b/documentation/manual.docx
@@ -229,6 +229,26 @@
             </w:tabs>
             <w:rPr/>
           </w:pPr>
+          <w:hyperlink w:anchor="__RefHeading___Toc1260_3379132222">
+            <w:r>
+              <w:rPr>
+                <w:rStyle w:val="IndexLink"/>
+              </w:rPr>
+              <w:t>Scoring</w:t>
+              <w:tab/>
+              <w:t>3</w:t>
+            </w:r>
+          </w:hyperlink>
+        </w:p>
+        <w:p>
+          <w:pPr>
+            <w:pStyle w:val="Contents2"/>
+            <w:tabs>
+              <w:tab w:val="clear" w:pos="8789"/>
+              <w:tab w:val="right" w:pos="9072" w:leader="dot"/>
+            </w:tabs>
+            <w:rPr/>
+          </w:pPr>
           <w:hyperlink w:anchor="__RefHeading___Toc641_146604275">
             <w:r>
               <w:rPr>
@@ -294,7 +314,7 @@
               </w:rPr>
               <w:t>List of Routines</w:t>
               <w:tab/>
-              <w:t>3</w:t>
+              <w:t>4</w:t>
             </w:r>
           </w:hyperlink>
         </w:p>
@@ -452,7 +472,7 @@
               </w:rPr>
               <w:t>Library Properties</w:t>
               <w:tab/>
-              <w:t>7</w:t>
+              <w:t>8</w:t>
             </w:r>
           </w:hyperlink>
         </w:p>
@@ -493,6 +513,25 @@
               <w:t>11</w:t>
             </w:r>
           </w:hyperlink>
+        </w:p>
+        <w:p>
+          <w:pPr>
+            <w:pStyle w:val="Contents1"/>
+            <w:tabs>
+              <w:tab w:val="right" w:pos="9072" w:leader="dot"/>
+            </w:tabs>
+            <w:rPr/>
+          </w:pPr>
+          <w:hyperlink w:anchor="__RefHeading___Toc1262_3379132222">
+            <w:r>
+              <w:rPr>
+                <w:rStyle w:val="IndexLink"/>
+              </w:rPr>
+              <w:t>Library Constants</w:t>
+              <w:tab/>
+              <w:t>12</w:t>
+            </w:r>
+          </w:hyperlink>
           <w:r>
             <w:rPr>
               <w:rStyle w:val="IndexLink"/>
@@ -562,19 +601,7 @@
       </w:pPr>
       <w:r>
         <w:rPr/>
-        <w:t>The main goal of PunyInform is to allow for games which are fast and have a small memory footprint. This should make the games run well on older architectures, such as the 8 bit computers of the 1980s. Our main target is to make it suitable for games on the Commodore 64 usin</w:t>
-      </w:r>
-      <w:r>
-        <w:rPr/>
-        <w:t xml:space="preserve">g Ozmoo </w:t>
-      </w:r>
-      <w:r>
-        <w:rPr/>
-        <w:t xml:space="preserve"> </w:t>
-      </w:r>
-      <w:r>
-        <w:rPr/>
-        <w:t>(https://github.com/johanberntsson/ozmoo)</w:t>
+        <w:t>The main goal of PunyInform is to allow for games which are fast and have a small memory footprint. This should make the games run well on older architectures, such as the 8 bit computers of the 1980s. Our main target is to make it suitable for games on the Commodore 64 using Ozmoo  (https://github.com/johanberntsson/ozmoo)</w:t>
       </w:r>
     </w:p>
     <w:p>
@@ -593,23 +620,7 @@
       </w:pPr>
       <w:r>
         <w:rPr/>
-        <w:t xml:space="preserve">PunyInform is based on the Inform 6 </w:t>
-      </w:r>
-      <w:r>
-        <w:rPr/>
-        <w:t xml:space="preserve">standard </w:t>
-      </w:r>
-      <w:r>
-        <w:rPr/>
-        <w:t xml:space="preserve">library, developed by Graham Nelson. </w:t>
-      </w:r>
-      <w:r>
-        <w:rPr/>
-        <w:t xml:space="preserve">In this document </w:t>
-      </w:r>
-      <w:r>
-        <w:rPr/>
-        <w:t xml:space="preserve">DM4 refers to the </w:t>
+        <w:t xml:space="preserve">PunyInform is based on the Inform 6 standard library, developed by Graham Nelson. In this document DM4 refers to the </w:t>
       </w:r>
       <w:r>
         <w:rPr>
@@ -656,35 +667,7 @@
       </w:pPr>
       <w:r>
         <w:rPr/>
-        <w:t>A PunyInform game can be</w:t>
-      </w:r>
-      <w:r>
-        <w:rPr/>
-        <w:t xml:space="preserve"> compile</w:t>
-      </w:r>
-      <w:r>
-        <w:rPr/>
-        <w:t>d</w:t>
-      </w:r>
-      <w:r>
-        <w:rPr/>
-        <w:t xml:space="preserve"> </w:t>
-      </w:r>
-      <w:r>
-        <w:rPr/>
-        <w:t xml:space="preserve">to </w:t>
-      </w:r>
-      <w:r>
-        <w:rPr/>
-        <w:t xml:space="preserve">z3, z5 and z8, </w:t>
-      </w:r>
-      <w:r>
-        <w:rPr/>
-        <w:t xml:space="preserve">but lacks support </w:t>
-      </w:r>
-      <w:r>
-        <w:rPr/>
-        <w:t xml:space="preserve">Glulx. To compile games using PunyInform, we recommend the official Inform 6 compiler maintained by David Kinder, at </w:t>
+        <w:t xml:space="preserve">A PunyInform game can be compiled to z3, z5 and z8, but lacks support Glulx. To compile games using PunyInform, we recommend the official Inform 6 compiler maintained by David Kinder, at </w:t>
       </w:r>
       <w:hyperlink r:id="rId3">
         <w:r>
@@ -750,7 +733,7 @@
     <w:p>
       <w:pPr>
         <w:pStyle w:val="Quotations"/>
-        <w:ind w:right="567" w:hanging="0"/>
+        <w:ind w:left="567" w:right="567" w:hanging="0"/>
         <w:rPr/>
       </w:pPr>
       <w:r>
@@ -761,7 +744,7 @@
     <w:p>
       <w:pPr>
         <w:pStyle w:val="Quotations"/>
-        <w:ind w:right="567" w:hanging="0"/>
+        <w:ind w:left="567" w:right="567" w:hanging="0"/>
         <w:rPr/>
       </w:pPr>
       <w:r>
@@ -811,7 +794,7 @@
     <w:p>
       <w:pPr>
         <w:pStyle w:val="Quotations"/>
-        <w:ind w:right="567" w:hanging="0"/>
+        <w:ind w:left="567" w:right="567" w:hanging="0"/>
         <w:rPr/>
       </w:pPr>
       <w:r>
@@ -827,7 +810,7 @@
     <w:p>
       <w:pPr>
         <w:pStyle w:val="Quotations"/>
-        <w:ind w:right="567" w:hanging="0"/>
+        <w:ind w:left="567" w:right="567" w:hanging="0"/>
         <w:rPr/>
       </w:pPr>
       <w:r>
@@ -853,7 +836,7 @@
     <w:p>
       <w:pPr>
         <w:pStyle w:val="Quotations"/>
-        <w:ind w:right="567" w:hanging="0"/>
+        <w:ind w:left="567" w:right="567" w:hanging="0"/>
         <w:rPr/>
       </w:pPr>
       <w:r>
@@ -966,15 +949,11 @@
         <w:pStyle w:val="Heading2"/>
         <w:rPr/>
       </w:pPr>
-      <w:bookmarkStart w:id="6" w:name="__RefHeading___Toc641_146604275"/>
+      <w:bookmarkStart w:id="6" w:name="__RefHeading___Toc1260_3379132222"/>
       <w:bookmarkEnd w:id="6"/>
       <w:r>
         <w:rPr/>
-        <w:t>Par</w:t>
-      </w:r>
-      <w:r>
-        <w:rPr/>
-        <w:t>ser</w:t>
+        <w:t>Scoring</w:t>
       </w:r>
     </w:p>
     <w:p>
@@ -989,36 +968,71 @@
     <w:p>
       <w:pPr>
         <w:pStyle w:val="Normal"/>
-        <w:rPr>
-          <w:lang w:val="en-US"/>
-        </w:rPr>
-      </w:pPr>
-      <w:r>
-        <w:rPr>
-          <w:lang w:val="en-US"/>
-        </w:rPr>
-        <w:t xml:space="preserve">The parser is to a large extent compatible with Inform, for example wn and NextWord are implemented, and noun/second/inp1/inp2/special_number/parsed_number work the same. </w:t>
+        <w:rPr/>
+      </w:pPr>
+      <w:r>
+        <w:rPr/>
+        <w:t xml:space="preserve">Scoring works as in DM4 with the exception of the scored attribute, which isn’t supported. Because of this the OBJECT_SCORE </w:t>
+      </w:r>
+      <w:r>
+        <w:rPr/>
+        <w:t>library variable isn’t used.</w:t>
       </w:r>
     </w:p>
     <w:p>
       <w:pPr>
+        <w:pStyle w:val="Heading2"/>
+        <w:rPr/>
+      </w:pPr>
+      <w:bookmarkStart w:id="7" w:name="__RefHeading___Toc641_146604275"/>
+      <w:bookmarkEnd w:id="7"/>
+      <w:r>
+        <w:rPr/>
+        <w:t>Parser</w:t>
+      </w:r>
+    </w:p>
+    <w:p>
+      <w:pPr>
         <w:pStyle w:val="Normal"/>
         <w:rPr/>
       </w:pPr>
       <w:r>
-        <w:rPr>
-          <w:lang w:val="en-US"/>
-        </w:rPr>
-        <w:t>General parse routines are supported with the exception of GRP_REPARSE which isn’t supported. The reason for this is that version 3 games cannot retokenise the input from the reconstructed string.</w:t>
+        <w:rPr/>
       </w:r>
     </w:p>
     <w:p>
       <w:pPr>
+        <w:pStyle w:val="Normal"/>
+        <w:rPr>
+          <w:lang w:val="en-US"/>
+        </w:rPr>
+      </w:pPr>
+      <w:r>
+        <w:rPr>
+          <w:lang w:val="en-US"/>
+        </w:rPr>
+        <w:t xml:space="preserve">The parser is to a large extent compatible with Inform, for example wn and NextWord are implemented, and noun/second/inp1/inp2/special_number/parsed_number work the same. </w:t>
+      </w:r>
+    </w:p>
+    <w:p>
+      <w:pPr>
+        <w:pStyle w:val="Normal"/>
+        <w:rPr/>
+      </w:pPr>
+      <w:r>
+        <w:rPr>
+          <w:lang w:val="en-US"/>
+        </w:rPr>
+        <w:t>General parse routines are supported with the exception of GRP_REPARSE which isn’t supported. The reason for this is that version 3 games cannot retokenise the input from the reconstructed string.</w:t>
+      </w:r>
+    </w:p>
+    <w:p>
+      <w:pPr>
         <w:pStyle w:val="Heading1"/>
         <w:rPr/>
       </w:pPr>
-      <w:bookmarkStart w:id="7" w:name="__RefHeading___Toc382_3909313938"/>
-      <w:bookmarkEnd w:id="7"/>
+      <w:bookmarkStart w:id="8" w:name="__RefHeading___Toc382_3909313938"/>
+      <w:bookmarkEnd w:id="8"/>
       <w:r>
         <w:rPr/>
         <w:t>Programming Advice</w:t>
@@ -1029,8 +1043,8 @@
         <w:pStyle w:val="Heading2"/>
         <w:rPr/>
       </w:pPr>
-      <w:bookmarkStart w:id="8" w:name="__RefHeading___Toc403_3909313938"/>
-      <w:bookmarkEnd w:id="8"/>
+      <w:bookmarkStart w:id="9" w:name="__RefHeading___Toc403_3909313938"/>
+      <w:bookmarkEnd w:id="9"/>
       <w:r>
         <w:rPr>
           <w:lang w:val="en-US"/>
@@ -1103,8 +1117,8 @@
         <w:pStyle w:val="Heading1"/>
         <w:rPr/>
       </w:pPr>
-      <w:bookmarkStart w:id="9" w:name="__RefHeading___Toc405_3909313938"/>
-      <w:bookmarkEnd w:id="9"/>
+      <w:bookmarkStart w:id="10" w:name="__RefHeading___Toc405_3909313938"/>
+      <w:bookmarkEnd w:id="10"/>
       <w:r>
         <w:rPr/>
         <w:t>List of Routines</w:t>
@@ -1134,8 +1148,8 @@
         <w:pStyle w:val="Heading2"/>
         <w:rPr/>
       </w:pPr>
-      <w:bookmarkStart w:id="10" w:name="__RefHeading___Toc384_3909313938"/>
-      <w:bookmarkEnd w:id="10"/>
+      <w:bookmarkStart w:id="11" w:name="__RefHeading___Toc384_3909313938"/>
+      <w:bookmarkEnd w:id="11"/>
       <w:r>
         <w:rPr>
           <w:lang w:val="en-US"/>
@@ -2060,8 +2074,8 @@
         <w:pStyle w:val="Heading2"/>
         <w:rPr/>
       </w:pPr>
-      <w:bookmarkStart w:id="11" w:name="__RefHeading___Toc386_3909313938"/>
-      <w:bookmarkEnd w:id="11"/>
+      <w:bookmarkStart w:id="12" w:name="__RefHeading___Toc386_3909313938"/>
+      <w:bookmarkEnd w:id="12"/>
       <w:r>
         <w:rPr/>
         <w:t>Library Entry Routines</w:t>
@@ -3091,8 +3105,8 @@
         <w:pStyle w:val="Heading2"/>
         <w:rPr/>
       </w:pPr>
-      <w:bookmarkStart w:id="12" w:name="__RefHeading___Toc411_3909313938"/>
-      <w:bookmarkEnd w:id="12"/>
+      <w:bookmarkStart w:id="13" w:name="__RefHeading___Toc411_3909313938"/>
+      <w:bookmarkEnd w:id="13"/>
       <w:r>
         <w:rPr/>
         <w:t>Additional Public Routines</w:t>
@@ -3416,8 +3430,8 @@
         <w:pStyle w:val="Heading2"/>
         <w:rPr/>
       </w:pPr>
-      <w:bookmarkStart w:id="13" w:name="__RefHeading___Toc413_3909313938"/>
-      <w:bookmarkEnd w:id="13"/>
+      <w:bookmarkStart w:id="14" w:name="__RefHeading___Toc413_3909313938"/>
+      <w:bookmarkEnd w:id="14"/>
       <w:r>
         <w:rPr/>
         <w:t>PunyInform Public Routines</w:t>
@@ -3684,8 +3698,8 @@
         <w:pStyle w:val="Heading1"/>
         <w:rPr/>
       </w:pPr>
-      <w:bookmarkStart w:id="14" w:name="__RefHeading___Toc388_3909313938"/>
-      <w:bookmarkEnd w:id="14"/>
+      <w:bookmarkStart w:id="15" w:name="__RefHeading___Toc388_3909313938"/>
+      <w:bookmarkEnd w:id="15"/>
       <w:r>
         <w:rPr>
           <w:lang w:val="en-US"/>
@@ -3700,8 +3714,8 @@
           <w:lang w:val="en-US"/>
         </w:rPr>
       </w:pPr>
-      <w:bookmarkStart w:id="15" w:name="__RefHeading___Toc392_3909313938"/>
-      <w:bookmarkEnd w:id="15"/>
+      <w:bookmarkStart w:id="16" w:name="__RefHeading___Toc392_3909313938"/>
+      <w:bookmarkEnd w:id="16"/>
       <w:r>
         <w:rPr>
           <w:lang w:val="en-US"/>
@@ -3883,8 +3897,8 @@
           <w:lang w:val="en-US"/>
         </w:rPr>
       </w:pPr>
-      <w:bookmarkStart w:id="16" w:name="__RefHeading___Toc394_3909313938"/>
-      <w:bookmarkEnd w:id="16"/>
+      <w:bookmarkStart w:id="17" w:name="__RefHeading___Toc394_3909313938"/>
+      <w:bookmarkEnd w:id="17"/>
       <w:r>
         <w:rPr>
           <w:lang w:val="en-US"/>
@@ -4101,19 +4115,13 @@
           <w:lang w:val="en-US"/>
         </w:rPr>
       </w:pPr>
-      <w:bookmarkStart w:id="17" w:name="__RefHeading___Toc396_3909313938"/>
-      <w:bookmarkEnd w:id="17"/>
-      <w:r>
-        <w:rPr>
-          <w:lang w:val="en-US"/>
-        </w:rPr>
-        <w:t xml:space="preserve">Library </w:t>
-      </w:r>
-      <w:r>
-        <w:rPr>
-          <w:lang w:val="en-US"/>
-        </w:rPr>
-        <w:t>Properties</w:t>
+      <w:bookmarkStart w:id="18" w:name="__RefHeading___Toc396_3909313938"/>
+      <w:bookmarkEnd w:id="18"/>
+      <w:r>
+        <w:rPr>
+          <w:lang w:val="en-US"/>
+        </w:rPr>
+        <w:t>Library Properties</w:t>
       </w:r>
     </w:p>
     <w:p>
@@ -6136,7 +6144,9 @@
         </w:rPr>
       </w:pPr>
       <w:r>
-        <w:rPr/>
+        <w:rPr>
+          <w:lang w:val="en-US"/>
+        </w:rPr>
       </w:r>
     </w:p>
     <w:p>
@@ -6144,8 +6154,8 @@
         <w:pStyle w:val="Heading1"/>
         <w:rPr/>
       </w:pPr>
-      <w:bookmarkStart w:id="18" w:name="__RefHeading___Toc643_146604275"/>
-      <w:bookmarkEnd w:id="18"/>
+      <w:bookmarkStart w:id="19" w:name="__RefHeading___Toc643_146604275"/>
+      <w:bookmarkEnd w:id="19"/>
       <w:r>
         <w:rPr/>
         <w:t>Library Variables</w:t>
@@ -7239,7 +7249,9 @@
         </w:rPr>
       </w:pPr>
       <w:r>
-        <w:rPr/>
+        <w:rPr>
+          <w:lang w:val="en-US"/>
+        </w:rPr>
       </w:r>
     </w:p>
     <w:p>
@@ -7377,7 +7389,9 @@
         </w:rPr>
       </w:pPr>
       <w:r>
-        <w:rPr/>
+        <w:rPr>
+          <w:lang w:val="en-US"/>
+        </w:rPr>
       </w:r>
     </w:p>
     <w:p>
@@ -7385,14 +7399,14 @@
         <w:pStyle w:val="Normal"/>
         <w:rPr/>
       </w:pPr>
-      <w:bookmarkStart w:id="19" w:name="__DdeLink__637_146604275"/>
+      <w:bookmarkStart w:id="20" w:name="__DdeLink__637_146604275"/>
       <w:r>
         <w:rPr>
           <w:lang w:val="en-US"/>
         </w:rPr>
         <w:t>These variables are used in the Inform standard library and are listed in DM4, but are not used in PunyInform.</w:t>
       </w:r>
-      <w:bookmarkEnd w:id="19"/>
+      <w:bookmarkEnd w:id="20"/>
     </w:p>
     <w:tbl>
       <w:tblPr>
@@ -8118,7 +8132,9 @@
         </w:rPr>
       </w:pPr>
       <w:r>
-        <w:rPr/>
+        <w:rPr>
+          <w:lang w:val="en-US"/>
+        </w:rPr>
       </w:r>
     </w:p>
     <w:p>
@@ -8126,8 +8142,8 @@
         <w:pStyle w:val="Heading1"/>
         <w:rPr/>
       </w:pPr>
-      <w:bookmarkStart w:id="20" w:name="__RefHeading___Toc645_146604275"/>
-      <w:bookmarkEnd w:id="20"/>
+      <w:bookmarkStart w:id="21" w:name="__RefHeading___Toc645_146604275"/>
+      <w:bookmarkEnd w:id="21"/>
       <w:r>
         <w:rPr/>
         <w:t>Library Attributes</w:t>
@@ -8141,7 +8157,9 @@
         </w:rPr>
       </w:pPr>
       <w:r>
-        <w:rPr/>
+        <w:rPr>
+          <w:lang w:val="en-US"/>
+        </w:rPr>
       </w:r>
     </w:p>
     <w:p>
@@ -8242,6 +8260,47 @@
               <w:rPr/>
             </w:pPr>
             <w:r>
+              <w:rPr/>
+              <w:t>absent</w:t>
+            </w:r>
+          </w:p>
+        </w:tc>
+        <w:tc>
+          <w:tcPr>
+            <w:tcW w:w="4536" w:type="dxa"/>
+            <w:tcBorders/>
+            <w:shd w:fill="auto" w:val="clear"/>
+          </w:tcPr>
+          <w:p>
+            <w:pPr>
+              <w:pStyle w:val="Normal"/>
+              <w:widowControl/>
+              <w:bidi w:val="0"/>
+              <w:spacing w:lineRule="auto" w:line="259" w:before="0" w:after="160"/>
+              <w:jc w:val="left"/>
+              <w:rPr/>
+            </w:pPr>
+            <w:r>
+              <w:rPr/>
+            </w:r>
+          </w:p>
+        </w:tc>
+      </w:tr>
+      <w:tr>
+        <w:trPr/>
+        <w:tc>
+          <w:tcPr>
+            <w:tcW w:w="4535" w:type="dxa"/>
+            <w:tcBorders/>
+            <w:shd w:fill="auto" w:val="clear"/>
+          </w:tcPr>
+          <w:p>
+            <w:pPr>
+              <w:pStyle w:val="Normal"/>
+              <w:spacing w:before="0" w:after="160"/>
+              <w:rPr/>
+            </w:pPr>
+            <w:r>
               <w:rPr>
                 <w:lang w:val="en-US"/>
               </w:rPr>
@@ -8457,6 +8516,47 @@
               <w:rPr/>
             </w:pPr>
             <w:r>
+              <w:rPr/>
+              <w:t>edible</w:t>
+            </w:r>
+          </w:p>
+        </w:tc>
+        <w:tc>
+          <w:tcPr>
+            <w:tcW w:w="4536" w:type="dxa"/>
+            <w:tcBorders/>
+            <w:shd w:fill="auto" w:val="clear"/>
+          </w:tcPr>
+          <w:p>
+            <w:pPr>
+              <w:pStyle w:val="Normal"/>
+              <w:widowControl/>
+              <w:bidi w:val="0"/>
+              <w:spacing w:lineRule="auto" w:line="259" w:before="0" w:after="160"/>
+              <w:jc w:val="left"/>
+              <w:rPr/>
+            </w:pPr>
+            <w:r>
+              <w:rPr/>
+            </w:r>
+          </w:p>
+        </w:tc>
+      </w:tr>
+      <w:tr>
+        <w:trPr/>
+        <w:tc>
+          <w:tcPr>
+            <w:tcW w:w="4535" w:type="dxa"/>
+            <w:tcBorders/>
+            <w:shd w:fill="auto" w:val="clear"/>
+          </w:tcPr>
+          <w:p>
+            <w:pPr>
+              <w:pStyle w:val="Normal"/>
+              <w:spacing w:before="0" w:after="160"/>
+              <w:rPr/>
+            </w:pPr>
+            <w:r>
               <w:rPr>
                 <w:lang w:val="en-US"/>
               </w:rPr>
@@ -9063,6 +9163,47 @@
                 <w:lang w:val="en-US"/>
               </w:rPr>
               <w:t>supporter</w:t>
+            </w:r>
+          </w:p>
+        </w:tc>
+        <w:tc>
+          <w:tcPr>
+            <w:tcW w:w="4536" w:type="dxa"/>
+            <w:tcBorders/>
+            <w:shd w:fill="auto" w:val="clear"/>
+          </w:tcPr>
+          <w:p>
+            <w:pPr>
+              <w:pStyle w:val="Normal"/>
+              <w:widowControl/>
+              <w:bidi w:val="0"/>
+              <w:spacing w:lineRule="auto" w:line="259" w:before="0" w:after="160"/>
+              <w:jc w:val="left"/>
+              <w:rPr/>
+            </w:pPr>
+            <w:r>
+              <w:rPr/>
+            </w:r>
+          </w:p>
+        </w:tc>
+      </w:tr>
+      <w:tr>
+        <w:trPr/>
+        <w:tc>
+          <w:tcPr>
+            <w:tcW w:w="4535" w:type="dxa"/>
+            <w:tcBorders/>
+            <w:shd w:fill="auto" w:val="clear"/>
+          </w:tcPr>
+          <w:p>
+            <w:pPr>
+              <w:pStyle w:val="Normal"/>
+              <w:spacing w:before="0" w:after="160"/>
+              <w:rPr/>
+            </w:pPr>
+            <w:r>
+              <w:rPr/>
+              <w:t>talkable</w:t>
             </w:r>
           </w:p>
         </w:tc>
@@ -9268,7 +9409,9 @@
         </w:rPr>
       </w:pPr>
       <w:r>
-        <w:rPr/>
+        <w:rPr>
+          <w:lang w:val="en-US"/>
+        </w:rPr>
       </w:r>
     </w:p>
     <w:p>
@@ -9276,24 +9419,14 @@
         <w:pStyle w:val="Normal"/>
         <w:rPr/>
       </w:pPr>
-      <w:r>
-        <w:rPr>
-          <w:lang w:val="en-US"/>
-        </w:rPr>
-        <w:t xml:space="preserve">These </w:t>
-      </w:r>
-      <w:r>
-        <w:rPr>
-          <w:lang w:val="en-US"/>
-        </w:rPr>
-        <w:t>attributes</w:t>
-      </w:r>
-      <w:r>
-        <w:rPr>
-          <w:lang w:val="en-US"/>
-        </w:rPr>
-        <w:t xml:space="preserve"> are used in the Inform standard library and are listed in DM4, but are not used in PunyInform.</w:t>
-      </w:r>
+      <w:bookmarkStart w:id="22" w:name="__DdeLink__1258_3379132222"/>
+      <w:r>
+        <w:rPr>
+          <w:lang w:val="en-US"/>
+        </w:rPr>
+        <w:t>These attributes are used in the Inform standard library and are listed in DM4, but are not used in PunyInform.</w:t>
+      </w:r>
+      <w:bookmarkEnd w:id="22"/>
     </w:p>
     <w:tbl>
       <w:tblPr>
@@ -9384,92 +9517,6 @@
               <w:rPr>
                 <w:lang w:val="en-US"/>
               </w:rPr>
-              <w:t>absent</w:t>
-            </w:r>
-          </w:p>
-        </w:tc>
-        <w:tc>
-          <w:tcPr>
-            <w:tcW w:w="4536" w:type="dxa"/>
-            <w:tcBorders/>
-            <w:shd w:fill="auto" w:val="clear"/>
-          </w:tcPr>
-          <w:p>
-            <w:pPr>
-              <w:pStyle w:val="Normal"/>
-              <w:widowControl/>
-              <w:bidi w:val="0"/>
-              <w:spacing w:lineRule="auto" w:line="259" w:before="0" w:after="160"/>
-              <w:jc w:val="left"/>
-              <w:rPr/>
-            </w:pPr>
-            <w:r>
-              <w:rPr/>
-            </w:r>
-          </w:p>
-        </w:tc>
-      </w:tr>
-      <w:tr>
-        <w:trPr/>
-        <w:tc>
-          <w:tcPr>
-            <w:tcW w:w="4535" w:type="dxa"/>
-            <w:tcBorders/>
-            <w:shd w:fill="auto" w:val="clear"/>
-          </w:tcPr>
-          <w:p>
-            <w:pPr>
-              <w:pStyle w:val="Normal"/>
-              <w:spacing w:before="0" w:after="160"/>
-              <w:rPr/>
-            </w:pPr>
-            <w:r>
-              <w:rPr>
-                <w:lang w:val="en-US"/>
-              </w:rPr>
-              <w:t>edible</w:t>
-            </w:r>
-          </w:p>
-        </w:tc>
-        <w:tc>
-          <w:tcPr>
-            <w:tcW w:w="4536" w:type="dxa"/>
-            <w:tcBorders/>
-            <w:shd w:fill="auto" w:val="clear"/>
-          </w:tcPr>
-          <w:p>
-            <w:pPr>
-              <w:pStyle w:val="Normal"/>
-              <w:widowControl/>
-              <w:bidi w:val="0"/>
-              <w:spacing w:lineRule="auto" w:line="259" w:before="0" w:after="160"/>
-              <w:jc w:val="left"/>
-              <w:rPr/>
-            </w:pPr>
-            <w:r>
-              <w:rPr/>
-            </w:r>
-          </w:p>
-        </w:tc>
-      </w:tr>
-      <w:tr>
-        <w:trPr/>
-        <w:tc>
-          <w:tcPr>
-            <w:tcW w:w="4535" w:type="dxa"/>
-            <w:tcBorders/>
-            <w:shd w:fill="auto" w:val="clear"/>
-          </w:tcPr>
-          <w:p>
-            <w:pPr>
-              <w:pStyle w:val="Normal"/>
-              <w:spacing w:before="0" w:after="160"/>
-              <w:rPr/>
-            </w:pPr>
-            <w:r>
-              <w:rPr>
-                <w:lang w:val="en-US"/>
-              </w:rPr>
               <w:t>male</w:t>
             </w:r>
           </w:p>
@@ -9514,49 +9561,6 @@
                 <w:lang w:val="en-US"/>
               </w:rPr>
               <w:t>scored</w:t>
-            </w:r>
-          </w:p>
-        </w:tc>
-        <w:tc>
-          <w:tcPr>
-            <w:tcW w:w="4536" w:type="dxa"/>
-            <w:tcBorders/>
-            <w:shd w:fill="auto" w:val="clear"/>
-          </w:tcPr>
-          <w:p>
-            <w:pPr>
-              <w:pStyle w:val="Normal"/>
-              <w:widowControl/>
-              <w:bidi w:val="0"/>
-              <w:spacing w:lineRule="auto" w:line="259" w:before="0" w:after="160"/>
-              <w:jc w:val="left"/>
-              <w:rPr/>
-            </w:pPr>
-            <w:r>
-              <w:rPr/>
-            </w:r>
-          </w:p>
-        </w:tc>
-      </w:tr>
-      <w:tr>
-        <w:trPr/>
-        <w:tc>
-          <w:tcPr>
-            <w:tcW w:w="4535" w:type="dxa"/>
-            <w:tcBorders/>
-            <w:shd w:fill="auto" w:val="clear"/>
-          </w:tcPr>
-          <w:p>
-            <w:pPr>
-              <w:pStyle w:val="Normal"/>
-              <w:spacing w:before="0" w:after="160"/>
-              <w:rPr/>
-            </w:pPr>
-            <w:r>
-              <w:rPr>
-                <w:lang w:val="en-US"/>
-              </w:rPr>
-              <w:t>talkable</w:t>
             </w:r>
           </w:p>
         </w:tc>
@@ -9590,31 +9594,30 @@
         </w:rPr>
       </w:pPr>
       <w:r>
-        <w:rPr/>
+        <w:rPr>
+          <w:lang w:val="en-US"/>
+        </w:rPr>
       </w:r>
     </w:p>
     <w:p>
       <w:pPr>
-        <w:pStyle w:val="Normal"/>
-        <w:rPr>
-          <w:lang w:val="en-US"/>
-        </w:rPr>
-      </w:pPr>
-      <w:r>
+        <w:pStyle w:val="Heading1"/>
         <w:rPr/>
+      </w:pPr>
+      <w:bookmarkStart w:id="23" w:name="__RefHeading___Toc1262_3379132222"/>
+      <w:bookmarkEnd w:id="23"/>
+      <w:r>
+        <w:rPr/>
+        <w:t>Library Constants</w:t>
       </w:r>
     </w:p>
     <w:p>
       <w:pPr>
         <w:pStyle w:val="Normal"/>
-        <w:rPr>
-          <w:lang w:val="en-US"/>
-        </w:rPr>
-      </w:pPr>
-      <w:r>
-        <w:rPr>
-          <w:lang w:val="en-US"/>
-        </w:rPr>
+        <w:rPr/>
+      </w:pPr>
+      <w:r>
+        <w:rPr/>
       </w:r>
     </w:p>
     <w:p>
@@ -9628,18 +9631,2419 @@
         <w:rPr>
           <w:lang w:val="en-US"/>
         </w:rPr>
-        <w:t>---- BELOW IS JUST A TODO – should disappear once the document is finished ---</w:t>
+        <w:t>These constants are the same as in DM4.</w:t>
+      </w:r>
+    </w:p>
+    <w:tbl>
+      <w:tblPr>
+        <w:tblW w:w="9072" w:type="dxa"/>
+        <w:jc w:val="left"/>
+        <w:tblInd w:w="0" w:type="dxa"/>
+        <w:tblCellMar>
+          <w:top w:w="0" w:type="dxa"/>
+          <w:left w:w="0" w:type="dxa"/>
+          <w:bottom w:w="0" w:type="dxa"/>
+          <w:right w:w="0" w:type="dxa"/>
+        </w:tblCellMar>
+      </w:tblPr>
+      <w:tblGrid>
+        <w:gridCol w:w="4535"/>
+        <w:gridCol w:w="4536"/>
+      </w:tblGrid>
+      <w:tr>
+        <w:trPr/>
+        <w:tc>
+          <w:tcPr>
+            <w:tcW w:w="4535" w:type="dxa"/>
+            <w:tcBorders/>
+            <w:shd w:fill="auto" w:val="clear"/>
+          </w:tcPr>
+          <w:p>
+            <w:pPr>
+              <w:pStyle w:val="Normal"/>
+              <w:spacing w:before="0" w:after="160"/>
+              <w:rPr>
+                <w:lang w:val="en-US"/>
+              </w:rPr>
+            </w:pPr>
+            <w:r>
+              <w:rPr>
+                <w:lang w:val="en-US"/>
+              </w:rPr>
+              <w:t>Constant Name</w:t>
+            </w:r>
+          </w:p>
+        </w:tc>
+        <w:tc>
+          <w:tcPr>
+            <w:tcW w:w="4536" w:type="dxa"/>
+            <w:tcBorders/>
+            <w:shd w:fill="auto" w:val="clear"/>
+          </w:tcPr>
+          <w:p>
+            <w:pPr>
+              <w:pStyle w:val="Normal"/>
+              <w:spacing w:before="0" w:after="160"/>
+              <w:rPr>
+                <w:lang w:val="en-US"/>
+              </w:rPr>
+            </w:pPr>
+            <w:r>
+              <w:rPr>
+                <w:lang w:val="en-US"/>
+              </w:rPr>
+              <w:t>Comment</w:t>
+            </w:r>
+          </w:p>
+        </w:tc>
+      </w:tr>
+      <w:tr>
+        <w:trPr/>
+        <w:tc>
+          <w:tcPr>
+            <w:tcW w:w="4535" w:type="dxa"/>
+            <w:tcBorders/>
+            <w:shd w:fill="auto" w:val="clear"/>
+          </w:tcPr>
+          <w:p>
+            <w:pPr>
+              <w:pStyle w:val="Normal"/>
+              <w:spacing w:before="0" w:after="160"/>
+              <w:rPr>
+                <w:lang w:val="en-US"/>
+              </w:rPr>
+            </w:pPr>
+            <w:r>
+              <w:rPr>
+                <w:lang w:val="en-US"/>
+              </w:rPr>
+              <w:t>AMUSING_PROVIDED</w:t>
+            </w:r>
+          </w:p>
+        </w:tc>
+        <w:tc>
+          <w:tcPr>
+            <w:tcW w:w="4536" w:type="dxa"/>
+            <w:tcBorders/>
+            <w:shd w:fill="auto" w:val="clear"/>
+          </w:tcPr>
+          <w:p>
+            <w:pPr>
+              <w:pStyle w:val="Normal"/>
+              <w:widowControl/>
+              <w:bidi w:val="0"/>
+              <w:spacing w:lineRule="auto" w:line="259" w:before="0" w:after="160"/>
+              <w:jc w:val="left"/>
+              <w:rPr/>
+            </w:pPr>
+            <w:r>
+              <w:rPr/>
+            </w:r>
+          </w:p>
+        </w:tc>
+      </w:tr>
+      <w:tr>
+        <w:trPr/>
+        <w:tc>
+          <w:tcPr>
+            <w:tcW w:w="4535" w:type="dxa"/>
+            <w:tcBorders/>
+            <w:shd w:fill="auto" w:val="clear"/>
+          </w:tcPr>
+          <w:p>
+            <w:pPr>
+              <w:pStyle w:val="Normal"/>
+              <w:spacing w:before="0" w:after="160"/>
+              <w:rPr>
+                <w:lang w:val="en-US"/>
+              </w:rPr>
+            </w:pPr>
+            <w:r>
+              <w:rPr>
+                <w:rStyle w:val="Teletype"/>
+                <w:rFonts w:ascii="Calibri" w:hAnsi="Calibri"/>
+                <w:lang w:val="en-US"/>
+              </w:rPr>
+              <w:t>GPR_FAIL</w:t>
+            </w:r>
+          </w:p>
+        </w:tc>
+        <w:tc>
+          <w:tcPr>
+            <w:tcW w:w="4536" w:type="dxa"/>
+            <w:tcBorders/>
+            <w:shd w:fill="auto" w:val="clear"/>
+          </w:tcPr>
+          <w:p>
+            <w:pPr>
+              <w:pStyle w:val="Normal"/>
+              <w:widowControl/>
+              <w:bidi w:val="0"/>
+              <w:spacing w:lineRule="auto" w:line="259" w:before="0" w:after="160"/>
+              <w:jc w:val="left"/>
+              <w:rPr/>
+            </w:pPr>
+            <w:r>
+              <w:rPr/>
+            </w:r>
+          </w:p>
+        </w:tc>
+      </w:tr>
+      <w:tr>
+        <w:trPr/>
+        <w:tc>
+          <w:tcPr>
+            <w:tcW w:w="4535" w:type="dxa"/>
+            <w:tcBorders/>
+            <w:shd w:fill="auto" w:val="clear"/>
+          </w:tcPr>
+          <w:p>
+            <w:pPr>
+              <w:pStyle w:val="Normal"/>
+              <w:spacing w:before="0" w:after="160"/>
+              <w:rPr>
+                <w:lang w:val="en-US"/>
+              </w:rPr>
+            </w:pPr>
+            <w:r>
+              <w:rPr>
+                <w:rStyle w:val="Teletype"/>
+                <w:rFonts w:ascii="Calibri" w:hAnsi="Calibri"/>
+                <w:lang w:val="en-US"/>
+              </w:rPr>
+              <w:t>GPR_MULTIPLE</w:t>
+            </w:r>
+          </w:p>
+        </w:tc>
+        <w:tc>
+          <w:tcPr>
+            <w:tcW w:w="4536" w:type="dxa"/>
+            <w:tcBorders/>
+            <w:shd w:fill="auto" w:val="clear"/>
+          </w:tcPr>
+          <w:p>
+            <w:pPr>
+              <w:pStyle w:val="Normal"/>
+              <w:widowControl/>
+              <w:bidi w:val="0"/>
+              <w:spacing w:lineRule="auto" w:line="259" w:before="0" w:after="160"/>
+              <w:jc w:val="left"/>
+              <w:rPr/>
+            </w:pPr>
+            <w:r>
+              <w:rPr/>
+            </w:r>
+          </w:p>
+        </w:tc>
+      </w:tr>
+      <w:tr>
+        <w:trPr/>
+        <w:tc>
+          <w:tcPr>
+            <w:tcW w:w="4535" w:type="dxa"/>
+            <w:tcBorders/>
+            <w:shd w:fill="auto" w:val="clear"/>
+          </w:tcPr>
+          <w:p>
+            <w:pPr>
+              <w:pStyle w:val="Normal"/>
+              <w:spacing w:before="0" w:after="160"/>
+              <w:rPr>
+                <w:lang w:val="en-US"/>
+              </w:rPr>
+            </w:pPr>
+            <w:r>
+              <w:rPr>
+                <w:rStyle w:val="Teletype"/>
+                <w:rFonts w:ascii="Calibri" w:hAnsi="Calibri"/>
+                <w:lang w:val="en-US"/>
+              </w:rPr>
+              <w:t>GPR_NUMBER</w:t>
+            </w:r>
+          </w:p>
+        </w:tc>
+        <w:tc>
+          <w:tcPr>
+            <w:tcW w:w="4536" w:type="dxa"/>
+            <w:tcBorders/>
+            <w:shd w:fill="auto" w:val="clear"/>
+          </w:tcPr>
+          <w:p>
+            <w:pPr>
+              <w:pStyle w:val="Normal"/>
+              <w:widowControl/>
+              <w:bidi w:val="0"/>
+              <w:spacing w:lineRule="auto" w:line="259" w:before="0" w:after="160"/>
+              <w:jc w:val="left"/>
+              <w:rPr/>
+            </w:pPr>
+            <w:r>
+              <w:rPr/>
+            </w:r>
+          </w:p>
+        </w:tc>
+      </w:tr>
+      <w:tr>
+        <w:trPr/>
+        <w:tc>
+          <w:tcPr>
+            <w:tcW w:w="4535" w:type="dxa"/>
+            <w:tcBorders/>
+            <w:shd w:fill="auto" w:val="clear"/>
+          </w:tcPr>
+          <w:p>
+            <w:pPr>
+              <w:pStyle w:val="Normal"/>
+              <w:spacing w:before="0" w:after="160"/>
+              <w:rPr>
+                <w:lang w:val="en-US"/>
+              </w:rPr>
+            </w:pPr>
+            <w:r>
+              <w:rPr>
+                <w:rStyle w:val="Teletype"/>
+                <w:rFonts w:ascii="Calibri" w:hAnsi="Calibri"/>
+                <w:lang w:val="en-US"/>
+              </w:rPr>
+              <w:t>GPR_PREPOSITION</w:t>
+            </w:r>
+          </w:p>
+        </w:tc>
+        <w:tc>
+          <w:tcPr>
+            <w:tcW w:w="4536" w:type="dxa"/>
+            <w:tcBorders/>
+            <w:shd w:fill="auto" w:val="clear"/>
+          </w:tcPr>
+          <w:p>
+            <w:pPr>
+              <w:pStyle w:val="Normal"/>
+              <w:widowControl/>
+              <w:bidi w:val="0"/>
+              <w:spacing w:lineRule="auto" w:line="259" w:before="0" w:after="160"/>
+              <w:jc w:val="left"/>
+              <w:rPr/>
+            </w:pPr>
+            <w:r>
+              <w:rPr/>
+            </w:r>
+          </w:p>
+        </w:tc>
+      </w:tr>
+      <w:tr>
+        <w:trPr/>
+        <w:tc>
+          <w:tcPr>
+            <w:tcW w:w="4535" w:type="dxa"/>
+            <w:tcBorders/>
+            <w:shd w:fill="auto" w:val="clear"/>
+          </w:tcPr>
+          <w:p>
+            <w:pPr>
+              <w:pStyle w:val="Normal"/>
+              <w:spacing w:before="0" w:after="160"/>
+              <w:rPr>
+                <w:lang w:val="en-US"/>
+              </w:rPr>
+            </w:pPr>
+            <w:r>
+              <w:rPr>
+                <w:rStyle w:val="Teletype"/>
+                <w:rFonts w:ascii="Calibri" w:hAnsi="Calibri"/>
+                <w:lang w:val="en-US"/>
+              </w:rPr>
+              <w:t>GPR_REPARSE</w:t>
+            </w:r>
+          </w:p>
+        </w:tc>
+        <w:tc>
+          <w:tcPr>
+            <w:tcW w:w="4536" w:type="dxa"/>
+            <w:tcBorders/>
+            <w:shd w:fill="auto" w:val="clear"/>
+          </w:tcPr>
+          <w:p>
+            <w:pPr>
+              <w:pStyle w:val="Normal"/>
+              <w:widowControl/>
+              <w:bidi w:val="0"/>
+              <w:spacing w:lineRule="auto" w:line="259" w:before="0" w:after="160"/>
+              <w:jc w:val="left"/>
+              <w:rPr/>
+            </w:pPr>
+            <w:r>
+              <w:rPr/>
+            </w:r>
+          </w:p>
+        </w:tc>
+      </w:tr>
+      <w:tr>
+        <w:trPr/>
+        <w:tc>
+          <w:tcPr>
+            <w:tcW w:w="4535" w:type="dxa"/>
+            <w:tcBorders/>
+            <w:shd w:fill="auto" w:val="clear"/>
+          </w:tcPr>
+          <w:p>
+            <w:pPr>
+              <w:pStyle w:val="Normal"/>
+              <w:spacing w:before="0" w:after="160"/>
+              <w:rPr>
+                <w:lang w:val="en-US"/>
+              </w:rPr>
+            </w:pPr>
+            <w:r>
+              <w:rPr>
+                <w:rStyle w:val="Teletype"/>
+                <w:rFonts w:ascii="Calibri" w:hAnsi="Calibri"/>
+                <w:lang w:val="en-US"/>
+              </w:rPr>
+              <w:t>Headline</w:t>
+            </w:r>
+          </w:p>
+        </w:tc>
+        <w:tc>
+          <w:tcPr>
+            <w:tcW w:w="4536" w:type="dxa"/>
+            <w:tcBorders/>
+            <w:shd w:fill="auto" w:val="clear"/>
+          </w:tcPr>
+          <w:p>
+            <w:pPr>
+              <w:pStyle w:val="Normal"/>
+              <w:widowControl/>
+              <w:bidi w:val="0"/>
+              <w:spacing w:lineRule="auto" w:line="259" w:before="0" w:after="160"/>
+              <w:jc w:val="left"/>
+              <w:rPr/>
+            </w:pPr>
+            <w:r>
+              <w:rPr/>
+            </w:r>
+          </w:p>
+        </w:tc>
+      </w:tr>
+      <w:tr>
+        <w:trPr/>
+        <w:tc>
+          <w:tcPr>
+            <w:tcW w:w="4535" w:type="dxa"/>
+            <w:tcBorders/>
+            <w:shd w:fill="auto" w:val="clear"/>
+          </w:tcPr>
+          <w:p>
+            <w:pPr>
+              <w:pStyle w:val="Normal"/>
+              <w:spacing w:before="0" w:after="160"/>
+              <w:rPr>
+                <w:lang w:val="en-US"/>
+              </w:rPr>
+            </w:pPr>
+            <w:r>
+              <w:rPr>
+                <w:rStyle w:val="Teletype"/>
+                <w:rFonts w:ascii="Calibri" w:hAnsi="Calibri"/>
+                <w:lang w:val="en-US"/>
+              </w:rPr>
+              <w:t>MAX_CARRIED</w:t>
+            </w:r>
+          </w:p>
+        </w:tc>
+        <w:tc>
+          <w:tcPr>
+            <w:tcW w:w="4536" w:type="dxa"/>
+            <w:tcBorders/>
+            <w:shd w:fill="auto" w:val="clear"/>
+          </w:tcPr>
+          <w:p>
+            <w:pPr>
+              <w:pStyle w:val="Normal"/>
+              <w:widowControl/>
+              <w:bidi w:val="0"/>
+              <w:spacing w:lineRule="auto" w:line="259" w:before="0" w:after="160"/>
+              <w:jc w:val="left"/>
+              <w:rPr/>
+            </w:pPr>
+            <w:r>
+              <w:rPr/>
+            </w:r>
+          </w:p>
+        </w:tc>
+      </w:tr>
+      <w:tr>
+        <w:trPr/>
+        <w:tc>
+          <w:tcPr>
+            <w:tcW w:w="4535" w:type="dxa"/>
+            <w:tcBorders/>
+            <w:shd w:fill="auto" w:val="clear"/>
+          </w:tcPr>
+          <w:p>
+            <w:pPr>
+              <w:pStyle w:val="Normal"/>
+              <w:spacing w:before="0" w:after="160"/>
+              <w:rPr>
+                <w:lang w:val="en-US"/>
+              </w:rPr>
+            </w:pPr>
+            <w:r>
+              <w:rPr>
+                <w:rStyle w:val="Teletype"/>
+                <w:rFonts w:ascii="Calibri" w:hAnsi="Calibri"/>
+                <w:lang w:val="en-US"/>
+              </w:rPr>
+              <w:t>MAX_SCORE</w:t>
+            </w:r>
+          </w:p>
+        </w:tc>
+        <w:tc>
+          <w:tcPr>
+            <w:tcW w:w="4536" w:type="dxa"/>
+            <w:tcBorders/>
+            <w:shd w:fill="auto" w:val="clear"/>
+          </w:tcPr>
+          <w:p>
+            <w:pPr>
+              <w:pStyle w:val="Normal"/>
+              <w:widowControl/>
+              <w:bidi w:val="0"/>
+              <w:spacing w:lineRule="auto" w:line="259" w:before="0" w:after="160"/>
+              <w:jc w:val="left"/>
+              <w:rPr/>
+            </w:pPr>
+            <w:r>
+              <w:rPr/>
+            </w:r>
+          </w:p>
+        </w:tc>
+      </w:tr>
+      <w:tr>
+        <w:trPr/>
+        <w:tc>
+          <w:tcPr>
+            <w:tcW w:w="4535" w:type="dxa"/>
+            <w:tcBorders/>
+            <w:shd w:fill="auto" w:val="clear"/>
+          </w:tcPr>
+          <w:p>
+            <w:pPr>
+              <w:pStyle w:val="Normal"/>
+              <w:spacing w:before="0" w:after="160"/>
+              <w:rPr>
+                <w:lang w:val="en-US"/>
+              </w:rPr>
+            </w:pPr>
+            <w:r>
+              <w:rPr>
+                <w:rStyle w:val="Teletype"/>
+                <w:rFonts w:ascii="Calibri" w:hAnsi="Calibri"/>
+                <w:lang w:val="en-US"/>
+              </w:rPr>
+              <w:t>MAX_TIMERS</w:t>
+            </w:r>
+          </w:p>
+        </w:tc>
+        <w:tc>
+          <w:tcPr>
+            <w:tcW w:w="4536" w:type="dxa"/>
+            <w:tcBorders/>
+            <w:shd w:fill="auto" w:val="clear"/>
+          </w:tcPr>
+          <w:p>
+            <w:pPr>
+              <w:pStyle w:val="Normal"/>
+              <w:widowControl/>
+              <w:bidi w:val="0"/>
+              <w:spacing w:lineRule="auto" w:line="259" w:before="0" w:after="160"/>
+              <w:jc w:val="left"/>
+              <w:rPr/>
+            </w:pPr>
+            <w:r>
+              <w:rPr/>
+            </w:r>
+          </w:p>
+        </w:tc>
+      </w:tr>
+      <w:tr>
+        <w:trPr/>
+        <w:tc>
+          <w:tcPr>
+            <w:tcW w:w="4535" w:type="dxa"/>
+            <w:tcBorders/>
+            <w:shd w:fill="auto" w:val="clear"/>
+          </w:tcPr>
+          <w:p>
+            <w:pPr>
+              <w:pStyle w:val="Normal"/>
+              <w:spacing w:before="0" w:after="160"/>
+              <w:rPr>
+                <w:lang w:val="en-US"/>
+              </w:rPr>
+            </w:pPr>
+            <w:r>
+              <w:rPr>
+                <w:rStyle w:val="Teletype"/>
+                <w:rFonts w:ascii="Calibri" w:hAnsi="Calibri"/>
+                <w:lang w:val="en-US"/>
+              </w:rPr>
+              <w:t>NUMBER_TASKS</w:t>
+            </w:r>
+          </w:p>
+        </w:tc>
+        <w:tc>
+          <w:tcPr>
+            <w:tcW w:w="4536" w:type="dxa"/>
+            <w:tcBorders/>
+            <w:shd w:fill="auto" w:val="clear"/>
+          </w:tcPr>
+          <w:p>
+            <w:pPr>
+              <w:pStyle w:val="Normal"/>
+              <w:widowControl/>
+              <w:bidi w:val="0"/>
+              <w:spacing w:lineRule="auto" w:line="259" w:before="0" w:after="160"/>
+              <w:jc w:val="left"/>
+              <w:rPr/>
+            </w:pPr>
+            <w:r>
+              <w:rPr/>
+            </w:r>
+          </w:p>
+        </w:tc>
+      </w:tr>
+      <w:tr>
+        <w:trPr/>
+        <w:tc>
+          <w:tcPr>
+            <w:tcW w:w="4535" w:type="dxa"/>
+            <w:tcBorders/>
+            <w:shd w:fill="auto" w:val="clear"/>
+          </w:tcPr>
+          <w:p>
+            <w:pPr>
+              <w:pStyle w:val="Normal"/>
+              <w:spacing w:before="0" w:after="160"/>
+              <w:rPr>
+                <w:lang w:val="en-US"/>
+              </w:rPr>
+            </w:pPr>
+            <w:r>
+              <w:rPr>
+                <w:rStyle w:val="Teletype"/>
+                <w:rFonts w:ascii="Calibri" w:hAnsi="Calibri"/>
+                <w:lang w:val="en-US"/>
+              </w:rPr>
+              <w:t>SACK_OBJECT</w:t>
+            </w:r>
+          </w:p>
+        </w:tc>
+        <w:tc>
+          <w:tcPr>
+            <w:tcW w:w="4536" w:type="dxa"/>
+            <w:tcBorders/>
+            <w:shd w:fill="auto" w:val="clear"/>
+          </w:tcPr>
+          <w:p>
+            <w:pPr>
+              <w:pStyle w:val="Normal"/>
+              <w:widowControl/>
+              <w:bidi w:val="0"/>
+              <w:spacing w:lineRule="auto" w:line="259" w:before="0" w:after="160"/>
+              <w:jc w:val="left"/>
+              <w:rPr/>
+            </w:pPr>
+            <w:r>
+              <w:rPr/>
+            </w:r>
+          </w:p>
+        </w:tc>
+      </w:tr>
+      <w:tr>
+        <w:trPr/>
+        <w:tc>
+          <w:tcPr>
+            <w:tcW w:w="4535" w:type="dxa"/>
+            <w:tcBorders/>
+            <w:shd w:fill="auto" w:val="clear"/>
+          </w:tcPr>
+          <w:p>
+            <w:pPr>
+              <w:pStyle w:val="Normal"/>
+              <w:spacing w:before="0" w:after="160"/>
+              <w:rPr>
+                <w:rStyle w:val="Teletype"/>
+                <w:lang w:val="en-US"/>
+              </w:rPr>
+            </w:pPr>
+            <w:r>
+              <w:rPr>
+                <w:rStyle w:val="Teletype"/>
+                <w:rFonts w:ascii="Calibri" w:hAnsi="Calibri"/>
+                <w:lang w:val="en-US"/>
+              </w:rPr>
+              <w:t>Story</w:t>
+            </w:r>
+          </w:p>
+        </w:tc>
+        <w:tc>
+          <w:tcPr>
+            <w:tcW w:w="4536" w:type="dxa"/>
+            <w:tcBorders/>
+            <w:shd w:fill="auto" w:val="clear"/>
+          </w:tcPr>
+          <w:p>
+            <w:pPr>
+              <w:pStyle w:val="Normal"/>
+              <w:widowControl/>
+              <w:bidi w:val="0"/>
+              <w:spacing w:lineRule="auto" w:line="259" w:before="0" w:after="160"/>
+              <w:jc w:val="left"/>
+              <w:rPr/>
+            </w:pPr>
+            <w:r>
+              <w:rPr/>
+            </w:r>
+          </w:p>
+        </w:tc>
+      </w:tr>
+      <w:tr>
+        <w:trPr/>
+        <w:tc>
+          <w:tcPr>
+            <w:tcW w:w="4535" w:type="dxa"/>
+            <w:tcBorders/>
+            <w:shd w:fill="auto" w:val="clear"/>
+          </w:tcPr>
+          <w:p>
+            <w:pPr>
+              <w:pStyle w:val="Normal"/>
+              <w:spacing w:before="0" w:after="160"/>
+              <w:rPr>
+                <w:rStyle w:val="Teletype"/>
+                <w:lang w:val="en-US"/>
+              </w:rPr>
+            </w:pPr>
+            <w:r>
+              <w:rPr>
+                <w:rStyle w:val="Teletype"/>
+                <w:rFonts w:ascii="Calibri" w:hAnsi="Calibri"/>
+                <w:lang w:val="en-US"/>
+              </w:rPr>
+              <w:t>TASKS_PROVIDED</w:t>
+            </w:r>
+          </w:p>
+        </w:tc>
+        <w:tc>
+          <w:tcPr>
+            <w:tcW w:w="4536" w:type="dxa"/>
+            <w:tcBorders/>
+            <w:shd w:fill="auto" w:val="clear"/>
+          </w:tcPr>
+          <w:p>
+            <w:pPr>
+              <w:pStyle w:val="Normal"/>
+              <w:widowControl/>
+              <w:bidi w:val="0"/>
+              <w:spacing w:lineRule="auto" w:line="259" w:before="0" w:after="160"/>
+              <w:jc w:val="left"/>
+              <w:rPr/>
+            </w:pPr>
+            <w:r>
+              <w:rPr/>
+            </w:r>
+          </w:p>
+        </w:tc>
+      </w:tr>
+    </w:tbl>
+    <w:p>
+      <w:pPr>
+        <w:pStyle w:val="Normal"/>
+        <w:rPr>
+          <w:rStyle w:val="Teletype"/>
+          <w:rFonts w:ascii="Calibri" w:hAnsi="Calibri"/>
+        </w:rPr>
+      </w:pPr>
+      <w:r>
+        <w:rPr>
+          <w:lang w:val="en-US"/>
+        </w:rPr>
       </w:r>
     </w:p>
     <w:p>
       <w:pPr>
         <w:pStyle w:val="Normal"/>
         <w:rPr>
+          <w:lang w:val="en-US"/>
+        </w:rPr>
+      </w:pPr>
+      <w:r>
+        <w:rPr>
+          <w:rStyle w:val="Teletype"/>
+          <w:rFonts w:ascii="Calibri" w:hAnsi="Calibri"/>
+          <w:lang w:val="en-US"/>
+        </w:rPr>
+        <w:t>These attributes are used in the Inform standard library and are listed in DM4, but are not used in PunyInform. Most of them are parser specific for the standard lib, and the PunyInform parser works differently.</w:t>
+      </w:r>
+    </w:p>
+    <w:tbl>
+      <w:tblPr>
+        <w:tblW w:w="9072" w:type="dxa"/>
+        <w:jc w:val="left"/>
+        <w:tblInd w:w="0" w:type="dxa"/>
+        <w:tblCellMar>
+          <w:top w:w="0" w:type="dxa"/>
+          <w:left w:w="0" w:type="dxa"/>
+          <w:bottom w:w="0" w:type="dxa"/>
+          <w:right w:w="0" w:type="dxa"/>
+        </w:tblCellMar>
+      </w:tblPr>
+      <w:tblGrid>
+        <w:gridCol w:w="4535"/>
+        <w:gridCol w:w="4536"/>
+      </w:tblGrid>
+      <w:tr>
+        <w:trPr/>
+        <w:tc>
+          <w:tcPr>
+            <w:tcW w:w="4535" w:type="dxa"/>
+            <w:tcBorders/>
+            <w:shd w:fill="auto" w:val="clear"/>
+          </w:tcPr>
+          <w:p>
+            <w:pPr>
+              <w:pStyle w:val="Normal"/>
+              <w:spacing w:before="0" w:after="160"/>
+              <w:rPr>
+                <w:rFonts w:ascii="Calibri" w:hAnsi="Calibri"/>
+                <w:lang w:val="en-US"/>
+              </w:rPr>
+            </w:pPr>
+            <w:r>
+              <w:rPr>
+                <w:rFonts w:ascii="Calibri" w:hAnsi="Calibri"/>
+                <w:lang w:val="en-US"/>
+              </w:rPr>
+              <w:t>Constant Name</w:t>
+            </w:r>
+          </w:p>
+        </w:tc>
+        <w:tc>
+          <w:tcPr>
+            <w:tcW w:w="4536" w:type="dxa"/>
+            <w:tcBorders/>
+            <w:shd w:fill="auto" w:val="clear"/>
+          </w:tcPr>
+          <w:p>
+            <w:pPr>
+              <w:pStyle w:val="Normal"/>
+              <w:spacing w:before="0" w:after="160"/>
+              <w:rPr>
+                <w:rFonts w:ascii="Calibri" w:hAnsi="Calibri"/>
+                <w:lang w:val="en-US"/>
+              </w:rPr>
+            </w:pPr>
+            <w:r>
+              <w:rPr>
+                <w:rFonts w:ascii="Calibri" w:hAnsi="Calibri"/>
+                <w:lang w:val="en-US"/>
+              </w:rPr>
+              <w:t>Comment</w:t>
+            </w:r>
+          </w:p>
+        </w:tc>
+      </w:tr>
+      <w:tr>
+        <w:trPr/>
+        <w:tc>
+          <w:tcPr>
+            <w:tcW w:w="4535" w:type="dxa"/>
+            <w:tcBorders/>
+            <w:shd w:fill="auto" w:val="clear"/>
+          </w:tcPr>
+          <w:p>
+            <w:pPr>
+              <w:pStyle w:val="Normal"/>
+              <w:widowControl/>
+              <w:bidi w:val="0"/>
+              <w:spacing w:lineRule="auto" w:line="259" w:before="0" w:after="160"/>
+              <w:jc w:val="left"/>
+              <w:rPr/>
+            </w:pPr>
+            <w:r>
+              <w:rPr>
+                <w:rStyle w:val="Teletype"/>
+                <w:rFonts w:ascii="Calibri" w:hAnsi="Calibri"/>
+              </w:rPr>
+              <w:t>ANIMA_PE</w:t>
+            </w:r>
+          </w:p>
+        </w:tc>
+        <w:tc>
+          <w:tcPr>
+            <w:tcW w:w="4536" w:type="dxa"/>
+            <w:tcBorders/>
+            <w:shd w:fill="auto" w:val="clear"/>
+          </w:tcPr>
+          <w:p>
+            <w:pPr>
+              <w:pStyle w:val="Normal"/>
+              <w:widowControl/>
+              <w:bidi w:val="0"/>
+              <w:spacing w:lineRule="auto" w:line="259" w:before="0" w:after="160"/>
+              <w:jc w:val="left"/>
+              <w:rPr/>
+            </w:pPr>
+            <w:r>
+              <w:rPr/>
+            </w:r>
+          </w:p>
+        </w:tc>
+      </w:tr>
+      <w:tr>
+        <w:trPr/>
+        <w:tc>
+          <w:tcPr>
+            <w:tcW w:w="4535" w:type="dxa"/>
+            <w:tcBorders/>
+            <w:shd w:fill="auto" w:val="clear"/>
+          </w:tcPr>
+          <w:p>
+            <w:pPr>
+              <w:pStyle w:val="Normal"/>
+              <w:widowControl/>
+              <w:bidi w:val="0"/>
+              <w:spacing w:lineRule="auto" w:line="259" w:before="0" w:after="160"/>
+              <w:jc w:val="left"/>
+              <w:rPr/>
+            </w:pPr>
+            <w:r>
+              <w:rPr>
+                <w:rStyle w:val="Teletype"/>
+                <w:rFonts w:ascii="Calibri" w:hAnsi="Calibri"/>
+              </w:rPr>
+              <w:t>ASKSCOPE_PE</w:t>
+            </w:r>
+          </w:p>
+        </w:tc>
+        <w:tc>
+          <w:tcPr>
+            <w:tcW w:w="4536" w:type="dxa"/>
+            <w:tcBorders/>
+            <w:shd w:fill="auto" w:val="clear"/>
+          </w:tcPr>
+          <w:p>
+            <w:pPr>
+              <w:pStyle w:val="Normal"/>
+              <w:widowControl/>
+              <w:bidi w:val="0"/>
+              <w:spacing w:lineRule="auto" w:line="259" w:before="0" w:after="160"/>
+              <w:jc w:val="left"/>
+              <w:rPr/>
+            </w:pPr>
+            <w:r>
+              <w:rPr/>
+            </w:r>
+          </w:p>
+        </w:tc>
+      </w:tr>
+      <w:tr>
+        <w:trPr/>
+        <w:tc>
+          <w:tcPr>
+            <w:tcW w:w="4535" w:type="dxa"/>
+            <w:tcBorders/>
+            <w:shd w:fill="auto" w:val="clear"/>
+          </w:tcPr>
+          <w:p>
+            <w:pPr>
+              <w:pStyle w:val="Normal"/>
+              <w:widowControl/>
+              <w:bidi w:val="0"/>
+              <w:spacing w:lineRule="auto" w:line="259" w:before="0" w:after="160"/>
+              <w:jc w:val="left"/>
+              <w:rPr>
+                <w:rStyle w:val="Teletype"/>
+                <w:lang w:val="en-US"/>
+              </w:rPr>
+            </w:pPr>
+            <w:r>
+              <w:rPr>
+                <w:rStyle w:val="Teletype"/>
+                <w:rFonts w:ascii="Calibri" w:hAnsi="Calibri"/>
+              </w:rPr>
+              <w:t>CANTSEE_PE</w:t>
+            </w:r>
+          </w:p>
+        </w:tc>
+        <w:tc>
+          <w:tcPr>
+            <w:tcW w:w="4536" w:type="dxa"/>
+            <w:tcBorders/>
+            <w:shd w:fill="auto" w:val="clear"/>
+          </w:tcPr>
+          <w:p>
+            <w:pPr>
+              <w:pStyle w:val="Normal"/>
+              <w:widowControl/>
+              <w:bidi w:val="0"/>
+              <w:spacing w:lineRule="auto" w:line="259" w:before="0" w:after="160"/>
+              <w:jc w:val="left"/>
+              <w:rPr/>
+            </w:pPr>
+            <w:r>
+              <w:rPr/>
+            </w:r>
+          </w:p>
+        </w:tc>
+      </w:tr>
+      <w:tr>
+        <w:trPr/>
+        <w:tc>
+          <w:tcPr>
+            <w:tcW w:w="4535" w:type="dxa"/>
+            <w:tcBorders/>
+            <w:shd w:fill="auto" w:val="clear"/>
+          </w:tcPr>
+          <w:p>
+            <w:pPr>
+              <w:pStyle w:val="Normal"/>
+              <w:widowControl/>
+              <w:bidi w:val="0"/>
+              <w:spacing w:lineRule="auto" w:line="259" w:before="0" w:after="160"/>
+              <w:jc w:val="left"/>
+              <w:rPr/>
+            </w:pPr>
+            <w:r>
+              <w:rPr>
+                <w:rStyle w:val="Teletype"/>
+                <w:rFonts w:ascii="Calibri" w:hAnsi="Calibri"/>
+              </w:rPr>
+              <w:t>DEATH_MENTION_UNDO</w:t>
+            </w:r>
+          </w:p>
+        </w:tc>
+        <w:tc>
+          <w:tcPr>
+            <w:tcW w:w="4536" w:type="dxa"/>
+            <w:tcBorders/>
+            <w:shd w:fill="auto" w:val="clear"/>
+          </w:tcPr>
+          <w:p>
+            <w:pPr>
+              <w:pStyle w:val="Normal"/>
+              <w:widowControl/>
+              <w:bidi w:val="0"/>
+              <w:spacing w:lineRule="auto" w:line="259" w:before="0" w:after="160"/>
+              <w:jc w:val="left"/>
+              <w:rPr/>
+            </w:pPr>
+            <w:r>
+              <w:rPr/>
+            </w:r>
+          </w:p>
+        </w:tc>
+      </w:tr>
+      <w:tr>
+        <w:trPr/>
+        <w:tc>
+          <w:tcPr>
+            <w:tcW w:w="4535" w:type="dxa"/>
+            <w:tcBorders/>
+            <w:shd w:fill="auto" w:val="clear"/>
+          </w:tcPr>
+          <w:p>
+            <w:pPr>
+              <w:pStyle w:val="Normal"/>
+              <w:widowControl/>
+              <w:bidi w:val="0"/>
+              <w:spacing w:lineRule="auto" w:line="259" w:before="0" w:after="160"/>
+              <w:jc w:val="left"/>
+              <w:rPr/>
+            </w:pPr>
+            <w:r>
+              <w:rPr>
+                <w:rStyle w:val="Teletype"/>
+                <w:rFonts w:ascii="Calibri" w:hAnsi="Calibri"/>
+              </w:rPr>
+              <w:t>EACHTURN_REASON</w:t>
+            </w:r>
+          </w:p>
+        </w:tc>
+        <w:tc>
+          <w:tcPr>
+            <w:tcW w:w="4536" w:type="dxa"/>
+            <w:tcBorders/>
+            <w:shd w:fill="auto" w:val="clear"/>
+          </w:tcPr>
+          <w:p>
+            <w:pPr>
+              <w:pStyle w:val="Normal"/>
+              <w:widowControl/>
+              <w:bidi w:val="0"/>
+              <w:spacing w:lineRule="auto" w:line="259" w:before="0" w:after="160"/>
+              <w:jc w:val="left"/>
+              <w:rPr/>
+            </w:pPr>
+            <w:r>
+              <w:rPr/>
+            </w:r>
+          </w:p>
+        </w:tc>
+      </w:tr>
+      <w:tr>
+        <w:trPr/>
+        <w:tc>
+          <w:tcPr>
+            <w:tcW w:w="4535" w:type="dxa"/>
+            <w:tcBorders/>
+            <w:shd w:fill="auto" w:val="clear"/>
+          </w:tcPr>
+          <w:p>
+            <w:pPr>
+              <w:pStyle w:val="Normal"/>
+              <w:widowControl/>
+              <w:bidi w:val="0"/>
+              <w:spacing w:lineRule="auto" w:line="259" w:before="0" w:after="160"/>
+              <w:jc w:val="left"/>
+              <w:rPr/>
+            </w:pPr>
+            <w:r>
+              <w:rPr>
+                <w:rStyle w:val="Teletype"/>
+                <w:rFonts w:ascii="Calibri" w:hAnsi="Calibri"/>
+              </w:rPr>
+              <w:t>ELEMENTARY_TT</w:t>
+            </w:r>
+          </w:p>
+        </w:tc>
+        <w:tc>
+          <w:tcPr>
+            <w:tcW w:w="4536" w:type="dxa"/>
+            <w:tcBorders/>
+            <w:shd w:fill="auto" w:val="clear"/>
+          </w:tcPr>
+          <w:p>
+            <w:pPr>
+              <w:pStyle w:val="Normal"/>
+              <w:widowControl/>
+              <w:bidi w:val="0"/>
+              <w:spacing w:lineRule="auto" w:line="259" w:before="0" w:after="160"/>
+              <w:jc w:val="left"/>
+              <w:rPr/>
+            </w:pPr>
+            <w:r>
+              <w:rPr/>
+            </w:r>
+          </w:p>
+        </w:tc>
+      </w:tr>
+      <w:tr>
+        <w:trPr/>
+        <w:tc>
+          <w:tcPr>
+            <w:tcW w:w="4535" w:type="dxa"/>
+            <w:tcBorders/>
+            <w:shd w:fill="auto" w:val="clear"/>
+          </w:tcPr>
+          <w:p>
+            <w:pPr>
+              <w:pStyle w:val="Normal"/>
+              <w:widowControl/>
+              <w:bidi w:val="0"/>
+              <w:spacing w:lineRule="auto" w:line="259" w:before="0" w:after="160"/>
+              <w:jc w:val="left"/>
+              <w:rPr/>
+            </w:pPr>
+            <w:r>
+              <w:rPr>
+                <w:rStyle w:val="Teletype"/>
+                <w:rFonts w:ascii="Calibri" w:hAnsi="Calibri"/>
+              </w:rPr>
+              <w:t>EXCEPT_PE</w:t>
+            </w:r>
+          </w:p>
+        </w:tc>
+        <w:tc>
+          <w:tcPr>
+            <w:tcW w:w="4536" w:type="dxa"/>
+            <w:tcBorders/>
+            <w:shd w:fill="auto" w:val="clear"/>
+          </w:tcPr>
+          <w:p>
+            <w:pPr>
+              <w:pStyle w:val="Normal"/>
+              <w:widowControl/>
+              <w:bidi w:val="0"/>
+              <w:spacing w:lineRule="auto" w:line="259" w:before="0" w:after="160"/>
+              <w:jc w:val="left"/>
+              <w:rPr/>
+            </w:pPr>
+            <w:r>
+              <w:rPr/>
+            </w:r>
+          </w:p>
+        </w:tc>
+      </w:tr>
+      <w:tr>
+        <w:trPr/>
+        <w:tc>
+          <w:tcPr>
+            <w:tcW w:w="4535" w:type="dxa"/>
+            <w:tcBorders/>
+            <w:shd w:fill="auto" w:val="clear"/>
+          </w:tcPr>
+          <w:p>
+            <w:pPr>
+              <w:pStyle w:val="Normal"/>
+              <w:widowControl/>
+              <w:bidi w:val="0"/>
+              <w:spacing w:lineRule="auto" w:line="259" w:before="0" w:after="160"/>
+              <w:jc w:val="left"/>
+              <w:rPr/>
+            </w:pPr>
+            <w:r>
+              <w:rPr>
+                <w:rStyle w:val="Teletype"/>
+                <w:rFonts w:ascii="Calibri" w:hAnsi="Calibri"/>
+              </w:rPr>
+              <w:t>ITGONE_PE</w:t>
+            </w:r>
+          </w:p>
+        </w:tc>
+        <w:tc>
+          <w:tcPr>
+            <w:tcW w:w="4536" w:type="dxa"/>
+            <w:tcBorders/>
+            <w:shd w:fill="auto" w:val="clear"/>
+          </w:tcPr>
+          <w:p>
+            <w:pPr>
+              <w:pStyle w:val="Normal"/>
+              <w:widowControl/>
+              <w:bidi w:val="0"/>
+              <w:spacing w:lineRule="auto" w:line="259" w:before="0" w:after="160"/>
+              <w:jc w:val="left"/>
+              <w:rPr/>
+            </w:pPr>
+            <w:r>
+              <w:rPr/>
+            </w:r>
+          </w:p>
+        </w:tc>
+      </w:tr>
+      <w:tr>
+        <w:trPr/>
+        <w:tc>
+          <w:tcPr>
+            <w:tcW w:w="4535" w:type="dxa"/>
+            <w:tcBorders/>
+            <w:shd w:fill="auto" w:val="clear"/>
+          </w:tcPr>
+          <w:p>
+            <w:pPr>
+              <w:pStyle w:val="Normal"/>
+              <w:widowControl/>
+              <w:bidi w:val="0"/>
+              <w:spacing w:lineRule="auto" w:line="259" w:before="0" w:after="160"/>
+              <w:jc w:val="left"/>
+              <w:rPr>
+                <w:rStyle w:val="Teletype"/>
+              </w:rPr>
+            </w:pPr>
+            <w:r>
+              <w:rPr>
+                <w:rStyle w:val="Teletype"/>
+                <w:rFonts w:ascii="Calibri" w:hAnsi="Calibri"/>
+              </w:rPr>
+              <w:t>JUNKAFTER_PE</w:t>
+            </w:r>
+          </w:p>
+        </w:tc>
+        <w:tc>
+          <w:tcPr>
+            <w:tcW w:w="4536" w:type="dxa"/>
+            <w:tcBorders/>
+            <w:shd w:fill="auto" w:val="clear"/>
+          </w:tcPr>
+          <w:p>
+            <w:pPr>
+              <w:pStyle w:val="Normal"/>
+              <w:widowControl/>
+              <w:bidi w:val="0"/>
+              <w:spacing w:lineRule="auto" w:line="259" w:before="0" w:after="160"/>
+              <w:jc w:val="left"/>
+              <w:rPr/>
+            </w:pPr>
+            <w:r>
+              <w:rPr/>
+            </w:r>
+          </w:p>
+        </w:tc>
+      </w:tr>
+      <w:tr>
+        <w:trPr/>
+        <w:tc>
+          <w:tcPr>
+            <w:tcW w:w="4535" w:type="dxa"/>
+            <w:tcBorders/>
+            <w:shd w:fill="auto" w:val="clear"/>
+          </w:tcPr>
+          <w:p>
+            <w:pPr>
+              <w:pStyle w:val="Normal"/>
+              <w:widowControl/>
+              <w:bidi w:val="0"/>
+              <w:spacing w:lineRule="auto" w:line="259" w:before="0" w:after="160"/>
+              <w:jc w:val="left"/>
+              <w:rPr/>
+            </w:pPr>
+            <w:r>
+              <w:rPr>
+                <w:rStyle w:val="Teletype"/>
+                <w:rFonts w:ascii="Calibri" w:hAnsi="Calibri"/>
+              </w:rPr>
+              <w:t>LOOPOVERSCOPE_REASON</w:t>
+            </w:r>
+          </w:p>
+        </w:tc>
+        <w:tc>
+          <w:tcPr>
+            <w:tcW w:w="4536" w:type="dxa"/>
+            <w:tcBorders/>
+            <w:shd w:fill="auto" w:val="clear"/>
+          </w:tcPr>
+          <w:p>
+            <w:pPr>
+              <w:pStyle w:val="Normal"/>
+              <w:widowControl/>
+              <w:bidi w:val="0"/>
+              <w:spacing w:lineRule="auto" w:line="259" w:before="0" w:after="160"/>
+              <w:jc w:val="left"/>
+              <w:rPr/>
+            </w:pPr>
+            <w:r>
+              <w:rPr/>
+            </w:r>
+          </w:p>
+        </w:tc>
+      </w:tr>
+      <w:tr>
+        <w:trPr/>
+        <w:tc>
+          <w:tcPr>
+            <w:tcW w:w="4535" w:type="dxa"/>
+            <w:tcBorders/>
+            <w:shd w:fill="auto" w:val="clear"/>
+          </w:tcPr>
+          <w:p>
+            <w:pPr>
+              <w:pStyle w:val="Normal"/>
+              <w:widowControl/>
+              <w:bidi w:val="0"/>
+              <w:spacing w:lineRule="auto" w:line="259" w:before="0" w:after="160"/>
+              <w:jc w:val="left"/>
+              <w:rPr/>
+            </w:pPr>
+            <w:r>
+              <w:rPr>
+                <w:rStyle w:val="Teletype"/>
+                <w:rFonts w:ascii="Calibri" w:hAnsi="Calibri"/>
+              </w:rPr>
+              <w:t>MMULTI_PE</w:t>
+            </w:r>
+          </w:p>
+        </w:tc>
+        <w:tc>
+          <w:tcPr>
+            <w:tcW w:w="4536" w:type="dxa"/>
+            <w:tcBorders/>
+            <w:shd w:fill="auto" w:val="clear"/>
+          </w:tcPr>
+          <w:p>
+            <w:pPr>
+              <w:pStyle w:val="Normal"/>
+              <w:widowControl/>
+              <w:bidi w:val="0"/>
+              <w:spacing w:lineRule="auto" w:line="259" w:before="0" w:after="160"/>
+              <w:jc w:val="left"/>
+              <w:rPr/>
+            </w:pPr>
+            <w:r>
+              <w:rPr/>
+            </w:r>
+          </w:p>
+        </w:tc>
+      </w:tr>
+      <w:tr>
+        <w:trPr/>
+        <w:tc>
+          <w:tcPr>
+            <w:tcW w:w="4535" w:type="dxa"/>
+            <w:tcBorders/>
+            <w:shd w:fill="auto" w:val="clear"/>
+          </w:tcPr>
+          <w:p>
+            <w:pPr>
+              <w:pStyle w:val="Normal"/>
+              <w:widowControl/>
+              <w:bidi w:val="0"/>
+              <w:spacing w:lineRule="auto" w:line="259" w:before="0" w:after="160"/>
+              <w:jc w:val="left"/>
+              <w:rPr/>
+            </w:pPr>
+            <w:r>
+              <w:rPr>
+                <w:rStyle w:val="Teletype"/>
+                <w:rFonts w:ascii="Calibri" w:hAnsi="Calibri"/>
+              </w:rPr>
+              <w:t>MULTI_PE</w:t>
+            </w:r>
+          </w:p>
+        </w:tc>
+        <w:tc>
+          <w:tcPr>
+            <w:tcW w:w="4536" w:type="dxa"/>
+            <w:tcBorders/>
+            <w:shd w:fill="auto" w:val="clear"/>
+          </w:tcPr>
+          <w:p>
+            <w:pPr>
+              <w:pStyle w:val="Normal"/>
+              <w:widowControl/>
+              <w:bidi w:val="0"/>
+              <w:spacing w:lineRule="auto" w:line="259" w:before="0" w:after="160"/>
+              <w:jc w:val="left"/>
+              <w:rPr/>
+            </w:pPr>
+            <w:r>
+              <w:rPr/>
+            </w:r>
+          </w:p>
+        </w:tc>
+      </w:tr>
+      <w:tr>
+        <w:trPr/>
+        <w:tc>
+          <w:tcPr>
+            <w:tcW w:w="4535" w:type="dxa"/>
+            <w:tcBorders/>
+            <w:shd w:fill="auto" w:val="clear"/>
+          </w:tcPr>
+          <w:p>
+            <w:pPr>
+              <w:pStyle w:val="Normal"/>
+              <w:widowControl/>
+              <w:bidi w:val="0"/>
+              <w:spacing w:lineRule="auto" w:line="259" w:before="0" w:after="160"/>
+              <w:jc w:val="left"/>
+              <w:rPr/>
+            </w:pPr>
+            <w:r>
+              <w:rPr>
+                <w:rStyle w:val="Teletype"/>
+                <w:rFonts w:ascii="Calibri" w:hAnsi="Calibri"/>
+              </w:rPr>
+              <w:t>NO_PLACES</w:t>
+            </w:r>
+          </w:p>
+        </w:tc>
+        <w:tc>
+          <w:tcPr>
+            <w:tcW w:w="4536" w:type="dxa"/>
+            <w:tcBorders/>
+            <w:shd w:fill="auto" w:val="clear"/>
+          </w:tcPr>
+          <w:p>
+            <w:pPr>
+              <w:pStyle w:val="Normal"/>
+              <w:widowControl/>
+              <w:bidi w:val="0"/>
+              <w:spacing w:lineRule="auto" w:line="259" w:before="0" w:after="160"/>
+              <w:jc w:val="left"/>
+              <w:rPr/>
+            </w:pPr>
+            <w:r>
+              <w:rPr/>
+            </w:r>
+          </w:p>
+        </w:tc>
+      </w:tr>
+      <w:tr>
+        <w:trPr/>
+        <w:tc>
+          <w:tcPr>
+            <w:tcW w:w="4535" w:type="dxa"/>
+            <w:tcBorders/>
+            <w:shd w:fill="auto" w:val="clear"/>
+          </w:tcPr>
+          <w:p>
+            <w:pPr>
+              <w:pStyle w:val="Normal"/>
+              <w:widowControl/>
+              <w:bidi w:val="0"/>
+              <w:spacing w:lineRule="auto" w:line="259" w:before="0" w:after="160"/>
+              <w:jc w:val="left"/>
+              <w:rPr>
+                <w:rStyle w:val="Teletype"/>
+              </w:rPr>
+            </w:pPr>
+            <w:r>
+              <w:rPr>
+                <w:rStyle w:val="Teletype"/>
+                <w:rFonts w:ascii="Calibri" w:hAnsi="Calibri"/>
+              </w:rPr>
+              <w:t>NOTHELD_PE</w:t>
+            </w:r>
+          </w:p>
+        </w:tc>
+        <w:tc>
+          <w:tcPr>
+            <w:tcW w:w="4536" w:type="dxa"/>
+            <w:tcBorders/>
+            <w:shd w:fill="auto" w:val="clear"/>
+          </w:tcPr>
+          <w:p>
+            <w:pPr>
+              <w:pStyle w:val="Normal"/>
+              <w:widowControl/>
+              <w:bidi w:val="0"/>
+              <w:spacing w:lineRule="auto" w:line="259" w:before="0" w:after="160"/>
+              <w:jc w:val="left"/>
+              <w:rPr/>
+            </w:pPr>
+            <w:r>
+              <w:rPr/>
+            </w:r>
+          </w:p>
+        </w:tc>
+      </w:tr>
+      <w:tr>
+        <w:trPr/>
+        <w:tc>
+          <w:tcPr>
+            <w:tcW w:w="4535" w:type="dxa"/>
+            <w:tcBorders/>
+            <w:shd w:fill="auto" w:val="clear"/>
+          </w:tcPr>
+          <w:p>
+            <w:pPr>
+              <w:pStyle w:val="Normal"/>
+              <w:widowControl/>
+              <w:bidi w:val="0"/>
+              <w:spacing w:lineRule="auto" w:line="259" w:before="0" w:after="160"/>
+              <w:jc w:val="left"/>
+              <w:rPr/>
+            </w:pPr>
+            <w:r>
+              <w:rPr>
+                <w:rStyle w:val="Teletype"/>
+                <w:rFonts w:ascii="Calibri" w:hAnsi="Calibri"/>
+              </w:rPr>
+              <w:t>NOTHING_PE</w:t>
+            </w:r>
+          </w:p>
+        </w:tc>
+        <w:tc>
+          <w:tcPr>
+            <w:tcW w:w="4536" w:type="dxa"/>
+            <w:tcBorders/>
+            <w:shd w:fill="auto" w:val="clear"/>
+          </w:tcPr>
+          <w:p>
+            <w:pPr>
+              <w:pStyle w:val="Normal"/>
+              <w:widowControl/>
+              <w:bidi w:val="0"/>
+              <w:spacing w:lineRule="auto" w:line="259" w:before="0" w:after="160"/>
+              <w:jc w:val="left"/>
+              <w:rPr/>
+            </w:pPr>
+            <w:r>
+              <w:rPr/>
+            </w:r>
+          </w:p>
+        </w:tc>
+      </w:tr>
+      <w:tr>
+        <w:trPr/>
+        <w:tc>
+          <w:tcPr>
+            <w:tcW w:w="4535" w:type="dxa"/>
+            <w:tcBorders/>
+            <w:shd w:fill="auto" w:val="clear"/>
+          </w:tcPr>
+          <w:p>
+            <w:pPr>
+              <w:pStyle w:val="Normal"/>
+              <w:widowControl/>
+              <w:bidi w:val="0"/>
+              <w:spacing w:lineRule="auto" w:line="259" w:before="0" w:after="160"/>
+              <w:jc w:val="left"/>
+              <w:rPr/>
+            </w:pPr>
+            <w:r>
+              <w:rPr>
+                <w:rStyle w:val="Teletype"/>
+                <w:rFonts w:ascii="Calibri" w:hAnsi="Calibri"/>
+              </w:rPr>
+              <w:t>NUMBER_PE</w:t>
+            </w:r>
+          </w:p>
+        </w:tc>
+        <w:tc>
+          <w:tcPr>
+            <w:tcW w:w="4536" w:type="dxa"/>
+            <w:tcBorders/>
+            <w:shd w:fill="auto" w:val="clear"/>
+          </w:tcPr>
+          <w:p>
+            <w:pPr>
+              <w:pStyle w:val="Normal"/>
+              <w:widowControl/>
+              <w:bidi w:val="0"/>
+              <w:spacing w:lineRule="auto" w:line="259" w:before="0" w:after="160"/>
+              <w:jc w:val="left"/>
+              <w:rPr/>
+            </w:pPr>
+            <w:r>
+              <w:rPr/>
+            </w:r>
+          </w:p>
+        </w:tc>
+      </w:tr>
+      <w:tr>
+        <w:trPr/>
+        <w:tc>
+          <w:tcPr>
+            <w:tcW w:w="4535" w:type="dxa"/>
+            <w:tcBorders/>
+            <w:shd w:fill="auto" w:val="clear"/>
+          </w:tcPr>
+          <w:p>
+            <w:pPr>
+              <w:pStyle w:val="Normal"/>
+              <w:widowControl/>
+              <w:bidi w:val="0"/>
+              <w:spacing w:lineRule="auto" w:line="259" w:before="0" w:after="160"/>
+              <w:jc w:val="left"/>
+              <w:rPr>
+                <w:rStyle w:val="Teletype"/>
+              </w:rPr>
+            </w:pPr>
+            <w:r>
+              <w:rPr>
+                <w:rStyle w:val="Teletype"/>
+                <w:rFonts w:ascii="Calibri" w:hAnsi="Calibri"/>
+              </w:rPr>
+              <w:t>OBJECT_SCORE</w:t>
+            </w:r>
+          </w:p>
+        </w:tc>
+        <w:tc>
+          <w:tcPr>
+            <w:tcW w:w="4536" w:type="dxa"/>
+            <w:tcBorders/>
+            <w:shd w:fill="auto" w:val="clear"/>
+          </w:tcPr>
+          <w:p>
+            <w:pPr>
+              <w:pStyle w:val="Normal"/>
+              <w:widowControl/>
+              <w:bidi w:val="0"/>
+              <w:spacing w:lineRule="auto" w:line="259" w:before="0" w:after="160"/>
+              <w:jc w:val="left"/>
+              <w:rPr/>
+            </w:pPr>
+            <w:r>
+              <w:rPr/>
+            </w:r>
+          </w:p>
+        </w:tc>
+      </w:tr>
+      <w:tr>
+        <w:trPr/>
+        <w:tc>
+          <w:tcPr>
+            <w:tcW w:w="4535" w:type="dxa"/>
+            <w:tcBorders/>
+            <w:shd w:fill="auto" w:val="clear"/>
+          </w:tcPr>
+          <w:p>
+            <w:pPr>
+              <w:pStyle w:val="Normal"/>
+              <w:widowControl/>
+              <w:bidi w:val="0"/>
+              <w:spacing w:lineRule="auto" w:line="259" w:before="0" w:after="160"/>
+              <w:jc w:val="left"/>
+              <w:rPr/>
+            </w:pPr>
+            <w:r>
+              <w:rPr>
+                <w:rStyle w:val="Teletype"/>
+                <w:rFonts w:ascii="Calibri" w:hAnsi="Calibri"/>
+              </w:rPr>
+              <w:t>PARSING_REASON</w:t>
+            </w:r>
+          </w:p>
+        </w:tc>
+        <w:tc>
+          <w:tcPr>
+            <w:tcW w:w="4536" w:type="dxa"/>
+            <w:tcBorders/>
+            <w:shd w:fill="auto" w:val="clear"/>
+          </w:tcPr>
+          <w:p>
+            <w:pPr>
+              <w:pStyle w:val="Normal"/>
+              <w:widowControl/>
+              <w:bidi w:val="0"/>
+              <w:spacing w:lineRule="auto" w:line="259" w:before="0" w:after="160"/>
+              <w:jc w:val="left"/>
+              <w:rPr/>
+            </w:pPr>
+            <w:r>
+              <w:rPr/>
+            </w:r>
+          </w:p>
+        </w:tc>
+      </w:tr>
+      <w:tr>
+        <w:trPr/>
+        <w:tc>
+          <w:tcPr>
+            <w:tcW w:w="4535" w:type="dxa"/>
+            <w:tcBorders/>
+            <w:shd w:fill="auto" w:val="clear"/>
+          </w:tcPr>
+          <w:p>
+            <w:pPr>
+              <w:pStyle w:val="Normal"/>
+              <w:widowControl/>
+              <w:bidi w:val="0"/>
+              <w:spacing w:lineRule="auto" w:line="259" w:before="0" w:after="160"/>
+              <w:jc w:val="left"/>
+              <w:rPr>
+                <w:rStyle w:val="Teletype"/>
+              </w:rPr>
+            </w:pPr>
+            <w:r>
+              <w:rPr>
+                <w:rStyle w:val="Teletype"/>
+                <w:rFonts w:ascii="Calibri" w:hAnsi="Calibri"/>
+              </w:rPr>
+              <w:t>REACT_AFTER_REASON</w:t>
+            </w:r>
+          </w:p>
+        </w:tc>
+        <w:tc>
+          <w:tcPr>
+            <w:tcW w:w="4536" w:type="dxa"/>
+            <w:tcBorders/>
+            <w:shd w:fill="auto" w:val="clear"/>
+          </w:tcPr>
+          <w:p>
+            <w:pPr>
+              <w:pStyle w:val="Normal"/>
+              <w:widowControl/>
+              <w:bidi w:val="0"/>
+              <w:spacing w:lineRule="auto" w:line="259" w:before="0" w:after="160"/>
+              <w:jc w:val="left"/>
+              <w:rPr/>
+            </w:pPr>
+            <w:r>
+              <w:rPr/>
+            </w:r>
+          </w:p>
+        </w:tc>
+      </w:tr>
+      <w:tr>
+        <w:trPr/>
+        <w:tc>
+          <w:tcPr>
+            <w:tcW w:w="4535" w:type="dxa"/>
+            <w:tcBorders/>
+            <w:shd w:fill="auto" w:val="clear"/>
+          </w:tcPr>
+          <w:p>
+            <w:pPr>
+              <w:pStyle w:val="Normal"/>
+              <w:widowControl/>
+              <w:bidi w:val="0"/>
+              <w:spacing w:lineRule="auto" w:line="259" w:before="0" w:after="160"/>
+              <w:jc w:val="left"/>
+              <w:rPr/>
+            </w:pPr>
+            <w:r>
+              <w:rPr>
+                <w:rStyle w:val="Teletype"/>
+                <w:rFonts w:ascii="Calibri" w:hAnsi="Calibri"/>
+              </w:rPr>
+              <w:t>REACT_BEFORE_REASON</w:t>
+            </w:r>
+          </w:p>
+        </w:tc>
+        <w:tc>
+          <w:tcPr>
+            <w:tcW w:w="4536" w:type="dxa"/>
+            <w:tcBorders/>
+            <w:shd w:fill="auto" w:val="clear"/>
+          </w:tcPr>
+          <w:p>
+            <w:pPr>
+              <w:pStyle w:val="Normal"/>
+              <w:widowControl/>
+              <w:bidi w:val="0"/>
+              <w:spacing w:lineRule="auto" w:line="259" w:before="0" w:after="160"/>
+              <w:jc w:val="left"/>
+              <w:rPr/>
+            </w:pPr>
+            <w:r>
+              <w:rPr/>
+            </w:r>
+          </w:p>
+        </w:tc>
+      </w:tr>
+      <w:tr>
+        <w:trPr/>
+        <w:tc>
+          <w:tcPr>
+            <w:tcW w:w="4535" w:type="dxa"/>
+            <w:tcBorders/>
+            <w:shd w:fill="auto" w:val="clear"/>
+          </w:tcPr>
+          <w:p>
+            <w:pPr>
+              <w:pStyle w:val="Normal"/>
+              <w:widowControl/>
+              <w:bidi w:val="0"/>
+              <w:spacing w:lineRule="auto" w:line="259" w:before="0" w:after="160"/>
+              <w:jc w:val="left"/>
+              <w:rPr/>
+            </w:pPr>
+            <w:r>
+              <w:rPr>
+                <w:rStyle w:val="Teletype"/>
+                <w:rFonts w:ascii="Calibri" w:hAnsi="Calibri"/>
+              </w:rPr>
+              <w:t>ROOM_SCORE</w:t>
+            </w:r>
+          </w:p>
+        </w:tc>
+        <w:tc>
+          <w:tcPr>
+            <w:tcW w:w="4536" w:type="dxa"/>
+            <w:tcBorders/>
+            <w:shd w:fill="auto" w:val="clear"/>
+          </w:tcPr>
+          <w:p>
+            <w:pPr>
+              <w:pStyle w:val="Normal"/>
+              <w:widowControl/>
+              <w:bidi w:val="0"/>
+              <w:spacing w:lineRule="auto" w:line="259" w:before="0" w:after="160"/>
+              <w:jc w:val="left"/>
+              <w:rPr/>
+            </w:pPr>
+            <w:r>
+              <w:rPr/>
+            </w:r>
+          </w:p>
+        </w:tc>
+      </w:tr>
+      <w:tr>
+        <w:trPr/>
+        <w:tc>
+          <w:tcPr>
+            <w:tcW w:w="4535" w:type="dxa"/>
+            <w:tcBorders/>
+            <w:shd w:fill="auto" w:val="clear"/>
+          </w:tcPr>
+          <w:p>
+            <w:pPr>
+              <w:pStyle w:val="Normal"/>
+              <w:widowControl/>
+              <w:bidi w:val="0"/>
+              <w:spacing w:lineRule="auto" w:line="259" w:before="0" w:after="160"/>
+              <w:jc w:val="left"/>
+              <w:rPr/>
+            </w:pPr>
+            <w:r>
+              <w:rPr>
+                <w:rStyle w:val="Teletype"/>
+                <w:rFonts w:ascii="Calibri" w:hAnsi="Calibri"/>
+              </w:rPr>
+              <w:t>SCENERY_PE</w:t>
+            </w:r>
+          </w:p>
+        </w:tc>
+        <w:tc>
+          <w:tcPr>
+            <w:tcW w:w="4536" w:type="dxa"/>
+            <w:tcBorders/>
+            <w:shd w:fill="auto" w:val="clear"/>
+          </w:tcPr>
+          <w:p>
+            <w:pPr>
+              <w:pStyle w:val="Normal"/>
+              <w:widowControl/>
+              <w:bidi w:val="0"/>
+              <w:spacing w:lineRule="auto" w:line="259" w:before="0" w:after="160"/>
+              <w:jc w:val="left"/>
+              <w:rPr/>
+            </w:pPr>
+            <w:r>
+              <w:rPr/>
+            </w:r>
+          </w:p>
+        </w:tc>
+      </w:tr>
+      <w:tr>
+        <w:trPr/>
+        <w:tc>
+          <w:tcPr>
+            <w:tcW w:w="4535" w:type="dxa"/>
+            <w:tcBorders/>
+            <w:shd w:fill="auto" w:val="clear"/>
+          </w:tcPr>
+          <w:p>
+            <w:pPr>
+              <w:pStyle w:val="Normal"/>
+              <w:widowControl/>
+              <w:bidi w:val="0"/>
+              <w:spacing w:lineRule="auto" w:line="259" w:before="0" w:after="160"/>
+              <w:jc w:val="left"/>
+              <w:rPr>
+                <w:rStyle w:val="Teletype"/>
+              </w:rPr>
+            </w:pPr>
+            <w:r>
+              <w:rPr>
+                <w:rStyle w:val="Teletype"/>
+                <w:rFonts w:ascii="Calibri" w:hAnsi="Calibri"/>
+              </w:rPr>
+              <w:t>SCOPE_TT</w:t>
+            </w:r>
+          </w:p>
+        </w:tc>
+        <w:tc>
+          <w:tcPr>
+            <w:tcW w:w="4536" w:type="dxa"/>
+            <w:tcBorders/>
+            <w:shd w:fill="auto" w:val="clear"/>
+          </w:tcPr>
+          <w:p>
+            <w:pPr>
+              <w:pStyle w:val="Normal"/>
+              <w:widowControl/>
+              <w:bidi w:val="0"/>
+              <w:spacing w:lineRule="auto" w:line="259" w:before="0" w:after="160"/>
+              <w:jc w:val="left"/>
+              <w:rPr/>
+            </w:pPr>
+            <w:r>
+              <w:rPr/>
+            </w:r>
+          </w:p>
+        </w:tc>
+      </w:tr>
+      <w:tr>
+        <w:trPr/>
+        <w:tc>
+          <w:tcPr>
+            <w:tcW w:w="4535" w:type="dxa"/>
+            <w:tcBorders/>
+            <w:shd w:fill="auto" w:val="clear"/>
+          </w:tcPr>
+          <w:p>
+            <w:pPr>
+              <w:pStyle w:val="Normal"/>
+              <w:widowControl/>
+              <w:bidi w:val="0"/>
+              <w:spacing w:lineRule="auto" w:line="259" w:before="0" w:after="160"/>
+              <w:jc w:val="left"/>
+              <w:rPr>
+                <w:rStyle w:val="Teletype"/>
+              </w:rPr>
+            </w:pPr>
+            <w:r>
+              <w:rPr>
+                <w:rStyle w:val="Teletype"/>
+                <w:rFonts w:ascii="Calibri" w:hAnsi="Calibri"/>
+              </w:rPr>
+              <w:t>STUCK_PE</w:t>
+            </w:r>
+          </w:p>
+        </w:tc>
+        <w:tc>
+          <w:tcPr>
+            <w:tcW w:w="4536" w:type="dxa"/>
+            <w:tcBorders/>
+            <w:shd w:fill="auto" w:val="clear"/>
+          </w:tcPr>
+          <w:p>
+            <w:pPr>
+              <w:pStyle w:val="Normal"/>
+              <w:widowControl/>
+              <w:bidi w:val="0"/>
+              <w:spacing w:lineRule="auto" w:line="259" w:before="0" w:after="160"/>
+              <w:jc w:val="left"/>
+              <w:rPr/>
+            </w:pPr>
+            <w:r>
+              <w:rPr/>
+            </w:r>
+          </w:p>
+        </w:tc>
+      </w:tr>
+      <w:tr>
+        <w:trPr/>
+        <w:tc>
+          <w:tcPr>
+            <w:tcW w:w="4535" w:type="dxa"/>
+            <w:tcBorders/>
+            <w:shd w:fill="auto" w:val="clear"/>
+          </w:tcPr>
+          <w:p>
+            <w:pPr>
+              <w:pStyle w:val="Normal"/>
+              <w:widowControl/>
+              <w:bidi w:val="0"/>
+              <w:spacing w:lineRule="auto" w:line="259" w:before="0" w:after="160"/>
+              <w:jc w:val="left"/>
+              <w:rPr>
+                <w:rStyle w:val="Teletype"/>
+              </w:rPr>
+            </w:pPr>
+            <w:r>
+              <w:rPr>
+                <w:rStyle w:val="Teletype"/>
+                <w:rFonts w:ascii="Calibri" w:hAnsi="Calibri"/>
+              </w:rPr>
+              <w:t>TALKING_REASON</w:t>
+            </w:r>
+          </w:p>
+        </w:tc>
+        <w:tc>
+          <w:tcPr>
+            <w:tcW w:w="4536" w:type="dxa"/>
+            <w:tcBorders/>
+            <w:shd w:fill="auto" w:val="clear"/>
+          </w:tcPr>
+          <w:p>
+            <w:pPr>
+              <w:pStyle w:val="Normal"/>
+              <w:widowControl/>
+              <w:bidi w:val="0"/>
+              <w:spacing w:lineRule="auto" w:line="259" w:before="0" w:after="160"/>
+              <w:jc w:val="left"/>
+              <w:rPr/>
+            </w:pPr>
+            <w:r>
+              <w:rPr/>
+            </w:r>
+          </w:p>
+        </w:tc>
+      </w:tr>
+      <w:tr>
+        <w:trPr/>
+        <w:tc>
+          <w:tcPr>
+            <w:tcW w:w="4535" w:type="dxa"/>
+            <w:tcBorders/>
+            <w:shd w:fill="auto" w:val="clear"/>
+          </w:tcPr>
+          <w:p>
+            <w:pPr>
+              <w:pStyle w:val="Normal"/>
+              <w:widowControl/>
+              <w:bidi w:val="0"/>
+              <w:spacing w:lineRule="auto" w:line="259" w:before="0" w:after="160"/>
+              <w:jc w:val="left"/>
+              <w:rPr/>
+            </w:pPr>
+            <w:r>
+              <w:rPr>
+                <w:rStyle w:val="Teletype"/>
+                <w:rFonts w:ascii="Calibri" w:hAnsi="Calibri"/>
+              </w:rPr>
+              <w:t>TESTSCOPE_REASON</w:t>
+            </w:r>
+          </w:p>
+        </w:tc>
+        <w:tc>
+          <w:tcPr>
+            <w:tcW w:w="4536" w:type="dxa"/>
+            <w:tcBorders/>
+            <w:shd w:fill="auto" w:val="clear"/>
+          </w:tcPr>
+          <w:p>
+            <w:pPr>
+              <w:pStyle w:val="Normal"/>
+              <w:widowControl/>
+              <w:bidi w:val="0"/>
+              <w:spacing w:lineRule="auto" w:line="259" w:before="0" w:after="160"/>
+              <w:jc w:val="left"/>
+              <w:rPr/>
+            </w:pPr>
+            <w:r>
+              <w:rPr/>
+            </w:r>
+          </w:p>
+        </w:tc>
+      </w:tr>
+      <w:tr>
+        <w:trPr/>
+        <w:tc>
+          <w:tcPr>
+            <w:tcW w:w="4535" w:type="dxa"/>
+            <w:tcBorders/>
+            <w:shd w:fill="auto" w:val="clear"/>
+          </w:tcPr>
+          <w:p>
+            <w:pPr>
+              <w:pStyle w:val="Normal"/>
+              <w:widowControl/>
+              <w:bidi w:val="0"/>
+              <w:spacing w:lineRule="auto" w:line="259" w:before="0" w:after="160"/>
+              <w:jc w:val="left"/>
+              <w:rPr>
+                <w:rStyle w:val="Teletype"/>
+              </w:rPr>
+            </w:pPr>
+            <w:r>
+              <w:rPr>
+                <w:rStyle w:val="Teletype"/>
+                <w:rFonts w:ascii="Calibri" w:hAnsi="Calibri"/>
+              </w:rPr>
+              <w:t>TOOFEW_PE</w:t>
+            </w:r>
+          </w:p>
+        </w:tc>
+        <w:tc>
+          <w:tcPr>
+            <w:tcW w:w="4536" w:type="dxa"/>
+            <w:tcBorders/>
+            <w:shd w:fill="auto" w:val="clear"/>
+          </w:tcPr>
+          <w:p>
+            <w:pPr>
+              <w:pStyle w:val="Normal"/>
+              <w:widowControl/>
+              <w:bidi w:val="0"/>
+              <w:spacing w:lineRule="auto" w:line="259" w:before="0" w:after="160"/>
+              <w:jc w:val="left"/>
+              <w:rPr/>
+            </w:pPr>
+            <w:r>
+              <w:rPr/>
+            </w:r>
+          </w:p>
+        </w:tc>
+      </w:tr>
+      <w:tr>
+        <w:trPr/>
+        <w:tc>
+          <w:tcPr>
+            <w:tcW w:w="4535" w:type="dxa"/>
+            <w:tcBorders/>
+            <w:shd w:fill="auto" w:val="clear"/>
+          </w:tcPr>
+          <w:p>
+            <w:pPr>
+              <w:pStyle w:val="Normal"/>
+              <w:widowControl/>
+              <w:bidi w:val="0"/>
+              <w:spacing w:lineRule="auto" w:line="259" w:before="0" w:after="160"/>
+              <w:jc w:val="left"/>
+              <w:rPr/>
+            </w:pPr>
+            <w:r>
+              <w:rPr>
+                <w:rStyle w:val="Teletype"/>
+                <w:rFonts w:ascii="Calibri" w:hAnsi="Calibri"/>
+              </w:rPr>
+              <w:t>TOOLIT_PE</w:t>
+            </w:r>
+          </w:p>
+        </w:tc>
+        <w:tc>
+          <w:tcPr>
+            <w:tcW w:w="4536" w:type="dxa"/>
+            <w:tcBorders/>
+            <w:shd w:fill="auto" w:val="clear"/>
+          </w:tcPr>
+          <w:p>
+            <w:pPr>
+              <w:pStyle w:val="Normal"/>
+              <w:widowControl/>
+              <w:bidi w:val="0"/>
+              <w:spacing w:lineRule="auto" w:line="259" w:before="0" w:after="160"/>
+              <w:jc w:val="left"/>
+              <w:rPr/>
+            </w:pPr>
+            <w:r>
+              <w:rPr/>
+            </w:r>
+          </w:p>
+        </w:tc>
+      </w:tr>
+      <w:tr>
+        <w:trPr/>
+        <w:tc>
+          <w:tcPr>
+            <w:tcW w:w="4535" w:type="dxa"/>
+            <w:tcBorders/>
+            <w:shd w:fill="auto" w:val="clear"/>
+          </w:tcPr>
+          <w:p>
+            <w:pPr>
+              <w:pStyle w:val="Normal"/>
+              <w:widowControl/>
+              <w:bidi w:val="0"/>
+              <w:spacing w:lineRule="auto" w:line="259" w:before="0" w:after="160"/>
+              <w:jc w:val="left"/>
+              <w:rPr>
+                <w:rStyle w:val="Teletype"/>
+              </w:rPr>
+            </w:pPr>
+            <w:r>
+              <w:rPr>
+                <w:rStyle w:val="Teletype"/>
+                <w:rFonts w:ascii="Calibri" w:hAnsi="Calibri"/>
+              </w:rPr>
+              <w:t>UPTO_PE</w:t>
+            </w:r>
+          </w:p>
+        </w:tc>
+        <w:tc>
+          <w:tcPr>
+            <w:tcW w:w="4536" w:type="dxa"/>
+            <w:tcBorders/>
+            <w:shd w:fill="auto" w:val="clear"/>
+          </w:tcPr>
+          <w:p>
+            <w:pPr>
+              <w:pStyle w:val="Normal"/>
+              <w:widowControl/>
+              <w:bidi w:val="0"/>
+              <w:spacing w:lineRule="auto" w:line="259" w:before="0" w:after="160"/>
+              <w:jc w:val="left"/>
+              <w:rPr/>
+            </w:pPr>
+            <w:r>
+              <w:rPr/>
+            </w:r>
+          </w:p>
+        </w:tc>
+      </w:tr>
+      <w:tr>
+        <w:trPr/>
+        <w:tc>
+          <w:tcPr>
+            <w:tcW w:w="4535" w:type="dxa"/>
+            <w:tcBorders/>
+            <w:shd w:fill="auto" w:val="clear"/>
+          </w:tcPr>
+          <w:p>
+            <w:pPr>
+              <w:pStyle w:val="Normal"/>
+              <w:widowControl/>
+              <w:bidi w:val="0"/>
+              <w:spacing w:lineRule="auto" w:line="259" w:before="0" w:after="160"/>
+              <w:jc w:val="left"/>
+              <w:rPr>
+                <w:rStyle w:val="Teletype"/>
+              </w:rPr>
+            </w:pPr>
+            <w:r>
+              <w:rPr>
+                <w:rStyle w:val="Teletype"/>
+                <w:rFonts w:ascii="Calibri" w:hAnsi="Calibri"/>
+              </w:rPr>
+              <w:t>USE_MODULES</w:t>
+            </w:r>
+          </w:p>
+        </w:tc>
+        <w:tc>
+          <w:tcPr>
+            <w:tcW w:w="4536" w:type="dxa"/>
+            <w:tcBorders/>
+            <w:shd w:fill="auto" w:val="clear"/>
+          </w:tcPr>
+          <w:p>
+            <w:pPr>
+              <w:pStyle w:val="Normal"/>
+              <w:widowControl/>
+              <w:bidi w:val="0"/>
+              <w:spacing w:lineRule="auto" w:line="259" w:before="0" w:after="160"/>
+              <w:jc w:val="left"/>
+              <w:rPr/>
+            </w:pPr>
+            <w:r>
+              <w:rPr/>
+            </w:r>
+          </w:p>
+        </w:tc>
+      </w:tr>
+      <w:tr>
+        <w:trPr/>
+        <w:tc>
+          <w:tcPr>
+            <w:tcW w:w="4535" w:type="dxa"/>
+            <w:tcBorders/>
+            <w:shd w:fill="auto" w:val="clear"/>
+          </w:tcPr>
+          <w:p>
+            <w:pPr>
+              <w:pStyle w:val="Normal"/>
+              <w:widowControl/>
+              <w:bidi w:val="0"/>
+              <w:spacing w:lineRule="auto" w:line="259" w:before="0" w:after="160"/>
+              <w:jc w:val="left"/>
+              <w:rPr>
+                <w:rStyle w:val="Teletype"/>
+              </w:rPr>
+            </w:pPr>
+            <w:r>
+              <w:rPr>
+                <w:rStyle w:val="Teletype"/>
+                <w:rFonts w:ascii="Calibri" w:hAnsi="Calibri"/>
+              </w:rPr>
+              <w:t>VAGUE_PE</w:t>
+            </w:r>
+          </w:p>
+        </w:tc>
+        <w:tc>
+          <w:tcPr>
+            <w:tcW w:w="4536" w:type="dxa"/>
+            <w:tcBorders/>
+            <w:shd w:fill="auto" w:val="clear"/>
+          </w:tcPr>
+          <w:p>
+            <w:pPr>
+              <w:pStyle w:val="Normal"/>
+              <w:widowControl/>
+              <w:bidi w:val="0"/>
+              <w:spacing w:lineRule="auto" w:line="259" w:before="0" w:after="160"/>
+              <w:jc w:val="left"/>
+              <w:rPr/>
+            </w:pPr>
+            <w:r>
+              <w:rPr/>
+            </w:r>
+          </w:p>
+        </w:tc>
+      </w:tr>
+      <w:tr>
+        <w:trPr/>
+        <w:tc>
+          <w:tcPr>
+            <w:tcW w:w="4535" w:type="dxa"/>
+            <w:tcBorders/>
+            <w:shd w:fill="auto" w:val="clear"/>
+          </w:tcPr>
+          <w:p>
+            <w:pPr>
+              <w:pStyle w:val="Normal"/>
+              <w:widowControl/>
+              <w:bidi w:val="0"/>
+              <w:spacing w:lineRule="auto" w:line="259" w:before="0" w:after="160"/>
+              <w:jc w:val="left"/>
+              <w:rPr/>
+            </w:pPr>
+            <w:r>
+              <w:rPr>
+                <w:rStyle w:val="Teletype"/>
+                <w:rFonts w:ascii="Calibri" w:hAnsi="Calibri"/>
+              </w:rPr>
+              <w:t>VERB_PE</w:t>
+            </w:r>
+          </w:p>
+        </w:tc>
+        <w:tc>
+          <w:tcPr>
+            <w:tcW w:w="4536" w:type="dxa"/>
+            <w:tcBorders/>
+            <w:shd w:fill="auto" w:val="clear"/>
+          </w:tcPr>
+          <w:p>
+            <w:pPr>
+              <w:pStyle w:val="Normal"/>
+              <w:widowControl/>
+              <w:bidi w:val="0"/>
+              <w:spacing w:lineRule="auto" w:line="259" w:before="0" w:after="160"/>
+              <w:jc w:val="left"/>
+              <w:rPr/>
+            </w:pPr>
+            <w:r>
+              <w:rPr/>
+            </w:r>
+          </w:p>
+        </w:tc>
+      </w:tr>
+    </w:tbl>
+    <w:p>
+      <w:pPr>
+        <w:pStyle w:val="Normal"/>
+        <w:rPr>
+          <w:rStyle w:val="Teletype"/>
+          <w:rFonts w:ascii="Calibri" w:hAnsi="Calibri"/>
+        </w:rPr>
+      </w:pPr>
+      <w:r>
+        <w:rPr/>
+      </w:r>
+    </w:p>
+    <w:p>
+      <w:pPr>
+        <w:pStyle w:val="Normal"/>
+        <w:rPr>
+          <w:rStyle w:val="Teletype"/>
+          <w:rFonts w:ascii="Calibri" w:hAnsi="Calibri"/>
+        </w:rPr>
+      </w:pPr>
+      <w:r>
+        <w:rPr/>
+      </w:r>
+    </w:p>
+    <w:p>
+      <w:pPr>
+        <w:pStyle w:val="Normal"/>
+        <w:rPr>
+          <w:rStyle w:val="Teletype"/>
+          <w:rFonts w:ascii="Calibri" w:hAnsi="Calibri"/>
+        </w:rPr>
+      </w:pPr>
+      <w:r>
+        <w:rPr>
+          <w:lang w:val="en-US"/>
+        </w:rPr>
+      </w:r>
+    </w:p>
+    <w:p>
+      <w:pPr>
+        <w:pStyle w:val="Normal"/>
+        <w:rPr>
+          <w:lang w:val="en-US"/>
+        </w:rPr>
+      </w:pPr>
+      <w:r>
+        <w:rPr>
+          <w:lang w:val="en-US"/>
+        </w:rPr>
+        <w:t>---- BELOW IS JUST A TODO – should disappear once the document is finished ---</w:t>
+      </w:r>
+    </w:p>
+    <w:p>
+      <w:pPr>
+        <w:pStyle w:val="Normal"/>
+        <w:rPr>
           <w:u w:val="single"/>
         </w:rPr>
       </w:pPr>
-      <w:bookmarkStart w:id="21" w:name="__RefHeading___Toc400_3909313938"/>
-      <w:bookmarkEnd w:id="21"/>
+      <w:bookmarkStart w:id="24" w:name="__RefHeading___Toc400_3909313938"/>
+      <w:bookmarkEnd w:id="24"/>
       <w:r>
         <w:rPr>
           <w:u w:val="single"/>
@@ -9834,8 +12238,8 @@
         </w:rPr>
         <w:t xml:space="preserve">Puny, unlike I6 lib, will not figure out when it should be article “an”. You need to specify it using the article property every time it should be “an”. </w:t>
       </w:r>
-      <w:bookmarkStart w:id="22" w:name="_GoBack"/>
-      <w:bookmarkEnd w:id="22"/>
+      <w:bookmarkStart w:id="25" w:name="_GoBack"/>
+      <w:bookmarkEnd w:id="25"/>
     </w:p>
     <w:p>
       <w:pPr>
@@ -10749,6 +13153,13 @@
     <w:qFormat/>
     <w:rPr/>
   </w:style>
+  <w:style w:type="character" w:styleId="Teletype">
+    <w:name w:val="Teletype"/>
+    <w:qFormat/>
+    <w:rPr>
+      <w:rFonts w:ascii="Liberation Mono" w:hAnsi="Liberation Mono" w:eastAsia="Liberation Mono" w:cs="Liberation Mono"/>
+    </w:rPr>
+  </w:style>
   <w:style w:type="paragraph" w:styleId="Heading" w:customStyle="1">
     <w:name w:val="Heading"/>
     <w:basedOn w:val="Normal"/>

</xml_diff>